<commit_message>
first edition in relatory and was created a txt reference to links
</commit_message>
<xml_diff>
--- a/Microeletronica_Componentes_SMD_Nomenclatura_Encapsulamento.docx
+++ b/Microeletronica_Componentes_SMD_Nomenclatura_Encapsulamento.docx
@@ -1,6 +1,6 @@
 
 <file path=word/document.xml><?xml version="1.0" encoding="utf-8"?>
-<w:document xmlns:wpc="http://schemas.microsoft.com/office/word/2010/wordprocessingCanvas" xmlns:mc="http://schemas.openxmlformats.org/markup-compatibility/2006" xmlns:o="urn:schemas-microsoft-com:office:office" xmlns:r="http://schemas.openxmlformats.org/officeDocument/2006/relationships" xmlns:m="http://schemas.openxmlformats.org/officeDocument/2006/math" xmlns:v="urn:schemas-microsoft-com:vml" xmlns:wp14="http://schemas.microsoft.com/office/word/2010/wordprocessingDrawing" xmlns:wp="http://schemas.openxmlformats.org/drawingml/2006/wordprocessingDrawing" xmlns:w10="urn:schemas-microsoft-com:office:word" xmlns:w="http://schemas.openxmlformats.org/wordprocessingml/2006/main" xmlns:w14="http://schemas.microsoft.com/office/word/2010/wordml" xmlns:wpg="http://schemas.microsoft.com/office/word/2010/wordprocessingGroup" xmlns:wpi="http://schemas.microsoft.com/office/word/2010/wordprocessingInk" xmlns:wne="http://schemas.microsoft.com/office/word/2006/wordml" xmlns:wps="http://schemas.microsoft.com/office/word/2010/wordprocessingShape" mc:Ignorable="w14 wp14">
+<w:document xmlns:wpc="http://schemas.microsoft.com/office/word/2010/wordprocessingCanvas" xmlns:cx="http://schemas.microsoft.com/office/drawing/2014/chartex" xmlns:cx1="http://schemas.microsoft.com/office/drawing/2015/9/8/chartex" xmlns:cx2="http://schemas.microsoft.com/office/drawing/2015/10/21/chartex" xmlns:cx3="http://schemas.microsoft.com/office/drawing/2016/5/9/chartex" xmlns:cx4="http://schemas.microsoft.com/office/drawing/2016/5/10/chartex" xmlns:cx5="http://schemas.microsoft.com/office/drawing/2016/5/11/chartex" xmlns:cx6="http://schemas.microsoft.com/office/drawing/2016/5/12/chartex" xmlns:cx7="http://schemas.microsoft.com/office/drawing/2016/5/13/chartex" xmlns:cx8="http://schemas.microsoft.com/office/drawing/2016/5/14/chartex" xmlns:mc="http://schemas.openxmlformats.org/markup-compatibility/2006" xmlns:aink="http://schemas.microsoft.com/office/drawing/2016/ink" xmlns:am3d="http://schemas.microsoft.com/office/drawing/2017/model3d" xmlns:o="urn:schemas-microsoft-com:office:office" xmlns:oel="http://schemas.microsoft.com/office/2019/extlst" xmlns:r="http://schemas.openxmlformats.org/officeDocument/2006/relationships" xmlns:m="http://schemas.openxmlformats.org/officeDocument/2006/math" xmlns:v="urn:schemas-microsoft-com:vml" xmlns:wp14="http://schemas.microsoft.com/office/word/2010/wordprocessingDrawing" xmlns:wp="http://schemas.openxmlformats.org/drawingml/2006/wordprocessingDrawing" xmlns:w10="urn:schemas-microsoft-com:office:word" xmlns:w="http://schemas.openxmlformats.org/wordprocessingml/2006/main" xmlns:w14="http://schemas.microsoft.com/office/word/2010/wordml" xmlns:w15="http://schemas.microsoft.com/office/word/2012/wordml" xmlns:w16cex="http://schemas.microsoft.com/office/word/2018/wordml/cex" xmlns:w16cid="http://schemas.microsoft.com/office/word/2016/wordml/cid" xmlns:w16="http://schemas.microsoft.com/office/word/2018/wordml" xmlns:w16sdtdh="http://schemas.microsoft.com/office/word/2020/wordml/sdtdatahash" xmlns:w16se="http://schemas.microsoft.com/office/word/2015/wordml/symex" xmlns:wpg="http://schemas.microsoft.com/office/word/2010/wordprocessingGroup" xmlns:wpi="http://schemas.microsoft.com/office/word/2010/wordprocessingInk" xmlns:wne="http://schemas.microsoft.com/office/word/2006/wordml" xmlns:wps="http://schemas.microsoft.com/office/word/2010/wordprocessingShape" mc:Ignorable="w14 w15 w16se w16cid w16 w16cex w16sdtdh wp14">
   <w:body>
     <w:p>
       <w:pPr>
@@ -53,187 +53,134 @@
           <w:sz w:val="28"/>
           <w:szCs w:val="28"/>
         </w:rPr>
-        <w:t>NOVOTEC – ELETRÔNICA</w:t>
-      </w:r>
-      <w:proofErr w:type="gramStart"/>
-      <w:r>
-        <w:rPr>
-          <w:rFonts w:ascii="Arial" w:hAnsi="Arial" w:cs="Arial"/>
-          <w:b/>
-          <w:sz w:val="28"/>
-          <w:szCs w:val="28"/>
-        </w:rPr>
-        <w:t xml:space="preserve">   </w:t>
-      </w:r>
-    </w:p>
-    <w:p>
-      <w:pPr>
-        <w:spacing w:after="0" w:line="360" w:lineRule="auto"/>
-        <w:jc w:val="center"/>
-        <w:rPr>
-          <w:rFonts w:ascii="Arial" w:hAnsi="Arial" w:cs="Arial"/>
-          <w:b/>
-          <w:sz w:val="28"/>
-          <w:szCs w:val="28"/>
-        </w:rPr>
-      </w:pPr>
-      <w:proofErr w:type="gramEnd"/>
-    </w:p>
-    <w:p>
-      <w:pPr>
-        <w:spacing w:after="0" w:line="360" w:lineRule="auto"/>
-        <w:jc w:val="center"/>
-        <w:rPr>
-          <w:rFonts w:ascii="Arial" w:hAnsi="Arial" w:cs="Arial"/>
-          <w:b/>
-          <w:sz w:val="28"/>
-          <w:szCs w:val="28"/>
-        </w:rPr>
-      </w:pPr>
-    </w:p>
-    <w:p>
-      <w:pPr>
-        <w:spacing w:after="0" w:line="360" w:lineRule="auto"/>
-        <w:jc w:val="center"/>
-        <w:rPr>
-          <w:rFonts w:ascii="Arial" w:hAnsi="Arial" w:cs="Arial"/>
-          <w:b/>
-          <w:sz w:val="28"/>
-          <w:szCs w:val="28"/>
-        </w:rPr>
-      </w:pPr>
-    </w:p>
-    <w:p>
-      <w:pPr>
-        <w:spacing w:after="0" w:line="360" w:lineRule="auto"/>
-        <w:jc w:val="center"/>
-        <w:rPr>
-          <w:rFonts w:ascii="Arial" w:hAnsi="Arial" w:cs="Arial"/>
-          <w:b/>
-          <w:sz w:val="28"/>
-          <w:szCs w:val="28"/>
-        </w:rPr>
-      </w:pPr>
-    </w:p>
-    <w:p>
-      <w:pPr>
-        <w:spacing w:after="0" w:line="360" w:lineRule="auto"/>
-        <w:jc w:val="center"/>
-        <w:rPr>
-          <w:rFonts w:ascii="Arial" w:hAnsi="Arial" w:cs="Arial"/>
-          <w:b/>
-          <w:sz w:val="28"/>
-          <w:szCs w:val="28"/>
-        </w:rPr>
-      </w:pPr>
-    </w:p>
-    <w:p>
-      <w:pPr>
-        <w:spacing w:after="0" w:line="360" w:lineRule="auto"/>
-        <w:jc w:val="center"/>
-        <w:rPr>
-          <w:rFonts w:ascii="Arial" w:hAnsi="Arial" w:cs="Arial"/>
-          <w:b/>
-          <w:sz w:val="28"/>
-          <w:szCs w:val="28"/>
-        </w:rPr>
-      </w:pPr>
-    </w:p>
-    <w:p>
-      <w:pPr>
-        <w:spacing w:after="0" w:line="360" w:lineRule="auto"/>
-        <w:jc w:val="center"/>
-        <w:rPr>
-          <w:rFonts w:ascii="Arial" w:hAnsi="Arial" w:cs="Arial"/>
-          <w:b/>
-          <w:sz w:val="28"/>
-          <w:szCs w:val="28"/>
-        </w:rPr>
-      </w:pPr>
-      <w:r>
-        <w:rPr>
-          <w:rFonts w:ascii="Arial" w:hAnsi="Arial" w:cs="Arial"/>
-          <w:b/>
-          <w:sz w:val="28"/>
-          <w:szCs w:val="28"/>
-        </w:rPr>
-        <w:t xml:space="preserve">ALUNO </w:t>
-      </w:r>
-      <w:proofErr w:type="gramStart"/>
-      <w:r>
-        <w:rPr>
-          <w:rFonts w:ascii="Arial" w:hAnsi="Arial" w:cs="Arial"/>
-          <w:b/>
-          <w:sz w:val="28"/>
-          <w:szCs w:val="28"/>
-        </w:rPr>
-        <w:t>1</w:t>
-      </w:r>
-      <w:proofErr w:type="gramEnd"/>
-    </w:p>
-    <w:p>
-      <w:pPr>
-        <w:spacing w:after="0" w:line="360" w:lineRule="auto"/>
-        <w:jc w:val="center"/>
-        <w:rPr>
-          <w:rFonts w:ascii="Arial" w:hAnsi="Arial" w:cs="Arial"/>
-          <w:b/>
-          <w:sz w:val="28"/>
-          <w:szCs w:val="28"/>
-        </w:rPr>
-      </w:pPr>
-      <w:r>
-        <w:rPr>
-          <w:rFonts w:ascii="Arial" w:hAnsi="Arial" w:cs="Arial"/>
-          <w:b/>
-          <w:sz w:val="28"/>
-          <w:szCs w:val="28"/>
-        </w:rPr>
-        <w:t xml:space="preserve">ALUNO </w:t>
-      </w:r>
-      <w:proofErr w:type="gramStart"/>
-      <w:r>
-        <w:rPr>
-          <w:rFonts w:ascii="Arial" w:hAnsi="Arial" w:cs="Arial"/>
-          <w:b/>
-          <w:sz w:val="28"/>
-          <w:szCs w:val="28"/>
-        </w:rPr>
-        <w:t>2</w:t>
-      </w:r>
-      <w:proofErr w:type="gramEnd"/>
-    </w:p>
-    <w:p>
-      <w:pPr>
-        <w:spacing w:after="0" w:line="360" w:lineRule="auto"/>
-        <w:jc w:val="center"/>
-        <w:rPr>
-          <w:rFonts w:ascii="Arial" w:hAnsi="Arial" w:cs="Arial"/>
-          <w:b/>
-          <w:sz w:val="28"/>
-          <w:szCs w:val="28"/>
-        </w:rPr>
-      </w:pPr>
-      <w:r>
-        <w:rPr>
-          <w:rFonts w:ascii="Arial" w:hAnsi="Arial" w:cs="Arial"/>
-          <w:b/>
-          <w:sz w:val="28"/>
-          <w:szCs w:val="28"/>
-        </w:rPr>
-        <w:t xml:space="preserve">ALUNO </w:t>
-      </w:r>
-      <w:proofErr w:type="gramStart"/>
-      <w:r>
-        <w:rPr>
-          <w:rFonts w:ascii="Arial" w:hAnsi="Arial" w:cs="Arial"/>
-          <w:b/>
-          <w:sz w:val="28"/>
-          <w:szCs w:val="28"/>
-        </w:rPr>
-        <w:t>3</w:t>
-      </w:r>
-      <w:proofErr w:type="gramEnd"/>
+        <w:t xml:space="preserve">NOVOTEC – ELETRÔNICA   </w:t>
+      </w:r>
+    </w:p>
+    <w:p>
+      <w:pPr>
+        <w:spacing w:after="0" w:line="360" w:lineRule="auto"/>
+        <w:jc w:val="center"/>
+        <w:rPr>
+          <w:rFonts w:ascii="Arial" w:hAnsi="Arial" w:cs="Arial"/>
+          <w:b/>
+          <w:sz w:val="28"/>
+          <w:szCs w:val="28"/>
+        </w:rPr>
+      </w:pPr>
+    </w:p>
+    <w:p>
+      <w:pPr>
+        <w:spacing w:after="0" w:line="360" w:lineRule="auto"/>
+        <w:jc w:val="center"/>
+        <w:rPr>
+          <w:rFonts w:ascii="Arial" w:hAnsi="Arial" w:cs="Arial"/>
+          <w:b/>
+          <w:sz w:val="28"/>
+          <w:szCs w:val="28"/>
+        </w:rPr>
+      </w:pPr>
+    </w:p>
+    <w:p>
+      <w:pPr>
+        <w:spacing w:after="0" w:line="360" w:lineRule="auto"/>
+        <w:jc w:val="center"/>
+        <w:rPr>
+          <w:rFonts w:ascii="Arial" w:hAnsi="Arial" w:cs="Arial"/>
+          <w:b/>
+          <w:sz w:val="28"/>
+          <w:szCs w:val="28"/>
+        </w:rPr>
+      </w:pPr>
+    </w:p>
+    <w:p>
+      <w:pPr>
+        <w:spacing w:after="0" w:line="360" w:lineRule="auto"/>
+        <w:jc w:val="center"/>
+        <w:rPr>
+          <w:rFonts w:ascii="Arial" w:hAnsi="Arial" w:cs="Arial"/>
+          <w:b/>
+          <w:sz w:val="28"/>
+          <w:szCs w:val="28"/>
+        </w:rPr>
+      </w:pPr>
+    </w:p>
+    <w:p>
+      <w:pPr>
+        <w:spacing w:after="0" w:line="360" w:lineRule="auto"/>
+        <w:jc w:val="center"/>
+        <w:rPr>
+          <w:rFonts w:ascii="Arial" w:hAnsi="Arial" w:cs="Arial"/>
+          <w:b/>
+          <w:sz w:val="28"/>
+          <w:szCs w:val="28"/>
+        </w:rPr>
+      </w:pPr>
+    </w:p>
+    <w:p>
+      <w:pPr>
+        <w:spacing w:after="0" w:line="360" w:lineRule="auto"/>
+        <w:jc w:val="center"/>
+        <w:rPr>
+          <w:rFonts w:ascii="Arial" w:hAnsi="Arial" w:cs="Arial"/>
+          <w:b/>
+          <w:sz w:val="28"/>
+          <w:szCs w:val="28"/>
+        </w:rPr>
+      </w:pPr>
+    </w:p>
+    <w:p>
+      <w:pPr>
+        <w:spacing w:after="0" w:line="360" w:lineRule="auto"/>
+        <w:jc w:val="center"/>
+        <w:rPr>
+          <w:rFonts w:ascii="Arial" w:hAnsi="Arial" w:cs="Arial"/>
+          <w:b/>
+          <w:sz w:val="28"/>
+          <w:szCs w:val="28"/>
+        </w:rPr>
+      </w:pPr>
+    </w:p>
+    <w:p>
+      <w:pPr>
+        <w:spacing w:after="0" w:line="360" w:lineRule="auto"/>
+        <w:jc w:val="center"/>
+        <w:rPr>
+          <w:rFonts w:ascii="Arial" w:hAnsi="Arial" w:cs="Arial"/>
+          <w:b/>
+          <w:sz w:val="28"/>
+          <w:szCs w:val="28"/>
+        </w:rPr>
+      </w:pPr>
+      <w:r>
+        <w:rPr>
+          <w:rFonts w:ascii="Arial" w:hAnsi="Arial" w:cs="Arial"/>
+          <w:b/>
+          <w:sz w:val="28"/>
+          <w:szCs w:val="28"/>
+        </w:rPr>
+        <w:t>Gustavo Henrique</w:t>
+      </w:r>
+      <w:r>
+        <w:rPr>
+          <w:rFonts w:ascii="Arial" w:hAnsi="Arial" w:cs="Arial"/>
+          <w:b/>
+          <w:sz w:val="28"/>
+          <w:szCs w:val="28"/>
+        </w:rPr>
+        <w:t xml:space="preserve"> Gonçalves Aguiar</w:t>
+      </w:r>
+    </w:p>
+    <w:p>
+      <w:pPr>
+        <w:spacing w:after="0" w:line="360" w:lineRule="auto"/>
+        <w:jc w:val="center"/>
+        <w:rPr>
+          <w:rFonts w:ascii="Arial" w:hAnsi="Arial" w:cs="Arial"/>
+          <w:b/>
+          <w:sz w:val="28"/>
+          <w:szCs w:val="28"/>
+        </w:rPr>
+      </w:pPr>
     </w:p>
     <w:p>
       <w:pPr>
@@ -507,159 +454,88 @@
           <w:sz w:val="28"/>
           <w:szCs w:val="28"/>
         </w:rPr>
-        <w:t xml:space="preserve">ALUNO </w:t>
-      </w:r>
-      <w:proofErr w:type="gramStart"/>
-      <w:r>
-        <w:rPr>
-          <w:rFonts w:ascii="Arial" w:hAnsi="Arial" w:cs="Arial"/>
-          <w:b/>
-          <w:sz w:val="28"/>
-          <w:szCs w:val="28"/>
-        </w:rPr>
-        <w:t>1</w:t>
-      </w:r>
-      <w:proofErr w:type="gramEnd"/>
-    </w:p>
-    <w:p>
-      <w:pPr>
-        <w:spacing w:after="0" w:line="360" w:lineRule="auto"/>
-        <w:jc w:val="center"/>
-        <w:rPr>
-          <w:rFonts w:ascii="Arial" w:hAnsi="Arial" w:cs="Arial"/>
-          <w:b/>
-          <w:sz w:val="28"/>
-          <w:szCs w:val="28"/>
-        </w:rPr>
-      </w:pPr>
-      <w:r>
-        <w:rPr>
-          <w:rFonts w:ascii="Arial" w:hAnsi="Arial" w:cs="Arial"/>
-          <w:b/>
-          <w:sz w:val="28"/>
-          <w:szCs w:val="28"/>
-        </w:rPr>
-        <w:t xml:space="preserve">ALUNO </w:t>
-      </w:r>
-      <w:proofErr w:type="gramStart"/>
-      <w:r>
-        <w:rPr>
-          <w:rFonts w:ascii="Arial" w:hAnsi="Arial" w:cs="Arial"/>
-          <w:b/>
-          <w:sz w:val="28"/>
-          <w:szCs w:val="28"/>
-        </w:rPr>
-        <w:t>2</w:t>
-      </w:r>
-      <w:proofErr w:type="gramEnd"/>
-    </w:p>
-    <w:p>
-      <w:pPr>
-        <w:spacing w:after="0" w:line="360" w:lineRule="auto"/>
-        <w:jc w:val="center"/>
-        <w:rPr>
-          <w:rFonts w:ascii="Arial" w:hAnsi="Arial" w:cs="Arial"/>
-          <w:b/>
-          <w:sz w:val="28"/>
-          <w:szCs w:val="28"/>
-        </w:rPr>
-      </w:pPr>
-      <w:r>
-        <w:rPr>
-          <w:rFonts w:ascii="Arial" w:hAnsi="Arial" w:cs="Arial"/>
-          <w:b/>
-          <w:sz w:val="28"/>
-          <w:szCs w:val="28"/>
-        </w:rPr>
-        <w:t xml:space="preserve">ALUNO </w:t>
-      </w:r>
-      <w:proofErr w:type="gramStart"/>
-      <w:r>
-        <w:rPr>
-          <w:rFonts w:ascii="Arial" w:hAnsi="Arial" w:cs="Arial"/>
-          <w:b/>
-          <w:sz w:val="28"/>
-          <w:szCs w:val="28"/>
-        </w:rPr>
-        <w:t>3</w:t>
-      </w:r>
-      <w:proofErr w:type="gramEnd"/>
-    </w:p>
-    <w:p>
-      <w:pPr>
-        <w:spacing w:after="0" w:line="360" w:lineRule="auto"/>
-        <w:jc w:val="center"/>
-        <w:rPr>
-          <w:rFonts w:ascii="Arial" w:hAnsi="Arial" w:cs="Arial"/>
-          <w:b/>
-          <w:sz w:val="28"/>
-          <w:szCs w:val="28"/>
-        </w:rPr>
-      </w:pPr>
-    </w:p>
-    <w:p>
-      <w:pPr>
-        <w:spacing w:after="0" w:line="360" w:lineRule="auto"/>
-        <w:jc w:val="center"/>
-        <w:rPr>
-          <w:rFonts w:ascii="Arial" w:hAnsi="Arial" w:cs="Arial"/>
-          <w:b/>
-          <w:sz w:val="28"/>
-          <w:szCs w:val="28"/>
-        </w:rPr>
-      </w:pPr>
-    </w:p>
-    <w:p>
-      <w:pPr>
-        <w:spacing w:after="0" w:line="360" w:lineRule="auto"/>
-        <w:jc w:val="center"/>
-        <w:rPr>
-          <w:rFonts w:ascii="Arial" w:hAnsi="Arial" w:cs="Arial"/>
-          <w:b/>
-          <w:sz w:val="28"/>
-          <w:szCs w:val="28"/>
-        </w:rPr>
-      </w:pPr>
-    </w:p>
-    <w:p>
-      <w:pPr>
-        <w:spacing w:after="0" w:line="360" w:lineRule="auto"/>
-        <w:jc w:val="center"/>
-        <w:rPr>
-          <w:rFonts w:ascii="Arial" w:hAnsi="Arial" w:cs="Arial"/>
-          <w:b/>
-          <w:sz w:val="28"/>
-          <w:szCs w:val="28"/>
-        </w:rPr>
-      </w:pPr>
-      <w:r>
-        <w:rPr>
-          <w:rFonts w:ascii="Arial" w:hAnsi="Arial" w:cs="Arial"/>
-          <w:b/>
-          <w:sz w:val="28"/>
-          <w:szCs w:val="28"/>
-        </w:rPr>
-        <w:t>NOMENCLATURA E ENCAPSULAMENTOS DE COMPONENTES</w:t>
-      </w:r>
-      <w:proofErr w:type="gramStart"/>
-      <w:r>
-        <w:rPr>
-          <w:rFonts w:ascii="Arial" w:hAnsi="Arial" w:cs="Arial"/>
-          <w:b/>
-          <w:sz w:val="28"/>
-          <w:szCs w:val="28"/>
-        </w:rPr>
-        <w:t xml:space="preserve">  </w:t>
-      </w:r>
-      <w:proofErr w:type="gramEnd"/>
-      <w:r>
-        <w:rPr>
-          <w:rFonts w:ascii="Arial" w:hAnsi="Arial" w:cs="Arial"/>
-          <w:b/>
-          <w:sz w:val="28"/>
-          <w:szCs w:val="28"/>
-        </w:rPr>
-        <w:t>SMD</w:t>
+        <w:t>Gustavo Henrique Gonçalves Aguiar</w:t>
+      </w:r>
+    </w:p>
+    <w:p>
+      <w:pPr>
+        <w:spacing w:after="0" w:line="360" w:lineRule="auto"/>
+        <w:jc w:val="center"/>
+        <w:rPr>
+          <w:rFonts w:ascii="Arial" w:hAnsi="Arial" w:cs="Arial"/>
+          <w:b/>
+          <w:sz w:val="28"/>
+          <w:szCs w:val="28"/>
+        </w:rPr>
+      </w:pPr>
+    </w:p>
+    <w:p>
+      <w:pPr>
+        <w:spacing w:after="0" w:line="360" w:lineRule="auto"/>
+        <w:jc w:val="center"/>
+        <w:rPr>
+          <w:rFonts w:ascii="Arial" w:hAnsi="Arial" w:cs="Arial"/>
+          <w:b/>
+          <w:sz w:val="28"/>
+          <w:szCs w:val="28"/>
+        </w:rPr>
+      </w:pPr>
+    </w:p>
+    <w:p>
+      <w:pPr>
+        <w:spacing w:after="0" w:line="360" w:lineRule="auto"/>
+        <w:jc w:val="center"/>
+        <w:rPr>
+          <w:rFonts w:ascii="Arial" w:hAnsi="Arial" w:cs="Arial"/>
+          <w:b/>
+          <w:sz w:val="28"/>
+          <w:szCs w:val="28"/>
+        </w:rPr>
+      </w:pPr>
+    </w:p>
+    <w:p>
+      <w:pPr>
+        <w:spacing w:after="0" w:line="360" w:lineRule="auto"/>
+        <w:jc w:val="center"/>
+        <w:rPr>
+          <w:rFonts w:ascii="Arial" w:hAnsi="Arial" w:cs="Arial"/>
+          <w:b/>
+          <w:sz w:val="28"/>
+          <w:szCs w:val="28"/>
+        </w:rPr>
+      </w:pPr>
+    </w:p>
+    <w:p>
+      <w:pPr>
+        <w:spacing w:after="0" w:line="360" w:lineRule="auto"/>
+        <w:jc w:val="center"/>
+        <w:rPr>
+          <w:rFonts w:ascii="Arial" w:hAnsi="Arial" w:cs="Arial"/>
+          <w:b/>
+          <w:sz w:val="28"/>
+          <w:szCs w:val="28"/>
+        </w:rPr>
+      </w:pPr>
+    </w:p>
+    <w:p>
+      <w:pPr>
+        <w:spacing w:after="0" w:line="360" w:lineRule="auto"/>
+        <w:jc w:val="center"/>
+        <w:rPr>
+          <w:rFonts w:ascii="Arial" w:hAnsi="Arial" w:cs="Arial"/>
+          <w:b/>
+          <w:sz w:val="28"/>
+          <w:szCs w:val="28"/>
+        </w:rPr>
+      </w:pPr>
+      <w:r>
+        <w:rPr>
+          <w:rFonts w:ascii="Arial" w:hAnsi="Arial" w:cs="Arial"/>
+          <w:b/>
+          <w:sz w:val="28"/>
+          <w:szCs w:val="28"/>
+        </w:rPr>
+        <w:t>NOMENCLATURA E ENCAPSULAMENTOS DE COMPONENTES  SMD</w:t>
       </w:r>
     </w:p>
     <w:p>
@@ -759,33 +635,23 @@
           <w:sz w:val="28"/>
           <w:szCs w:val="28"/>
         </w:rPr>
-        <w:t xml:space="preserve">Relatório técnico apresentado a </w:t>
-      </w:r>
-      <w:proofErr w:type="spellStart"/>
-      <w:r>
-        <w:rPr>
-          <w:rFonts w:ascii="Arial" w:hAnsi="Arial" w:cs="Arial"/>
-          <w:sz w:val="28"/>
-          <w:szCs w:val="28"/>
-        </w:rPr>
-        <w:t>Etec</w:t>
-      </w:r>
-      <w:proofErr w:type="spellEnd"/>
-      <w:r>
-        <w:rPr>
-          <w:rFonts w:ascii="Arial" w:hAnsi="Arial" w:cs="Arial"/>
-          <w:sz w:val="28"/>
-          <w:szCs w:val="28"/>
-        </w:rPr>
-        <w:t xml:space="preserve"> Euro Albino de Souza, do Centro Estadual de Educação Tecnológica Paula Souza como requisito para a obtenção da menção na disciplina d</w:t>
-      </w:r>
-      <w:r>
-        <w:rPr>
-          <w:rFonts w:ascii="Arial" w:hAnsi="Arial" w:cs="Arial"/>
-          <w:sz w:val="28"/>
-          <w:szCs w:val="28"/>
-        </w:rPr>
-        <w:t>e XXXXXXX</w:t>
+        <w:t>Relatório técnico apresentado a Etec Euro Albino de Souza, do Centro Estadual de Educação Tecnológica Paula Souza como requisito para a obtenção da menção na disciplina d</w:t>
+      </w:r>
+      <w:r>
+        <w:rPr>
+          <w:rFonts w:ascii="Arial" w:hAnsi="Arial" w:cs="Arial"/>
+          <w:sz w:val="28"/>
+          <w:szCs w:val="28"/>
+        </w:rPr>
+        <w:t xml:space="preserve">e </w:t>
+      </w:r>
+      <w:r>
+        <w:rPr>
+          <w:rFonts w:ascii="Arial" w:hAnsi="Arial" w:cs="Arial"/>
+          <w:sz w:val="28"/>
+          <w:szCs w:val="28"/>
+        </w:rPr>
+        <w:t>Microeletrônica</w:t>
       </w:r>
       <w:r>
         <w:rPr>
@@ -811,16 +677,22 @@
         </w:rPr>
         <w:t xml:space="preserve"> Prof. </w:t>
       </w:r>
-      <w:proofErr w:type="gramStart"/>
-      <w:r>
-        <w:rPr>
-          <w:rFonts w:ascii="Arial" w:hAnsi="Arial" w:cs="Arial"/>
-          <w:sz w:val="28"/>
-          <w:szCs w:val="28"/>
-        </w:rPr>
-        <w:t>XXXXXXX</w:t>
-      </w:r>
-      <w:proofErr w:type="gramEnd"/>
+      <w:r>
+        <w:rPr>
+          <w:rFonts w:ascii="Arial" w:hAnsi="Arial" w:cs="Arial"/>
+          <w:sz w:val="28"/>
+          <w:szCs w:val="28"/>
+        </w:rPr>
+        <w:t>Cicero</w:t>
+      </w:r>
+      <w:r>
+        <w:rPr>
+          <w:rFonts w:ascii="Arial" w:hAnsi="Arial" w:cs="Arial"/>
+          <w:sz w:val="28"/>
+          <w:szCs w:val="28"/>
+        </w:rPr>
+        <w:t xml:space="preserve"> Augusto Queiroz de Mello.</w:t>
+      </w:r>
     </w:p>
     <w:p>
       <w:pPr>
@@ -3059,23 +2931,241 @@
           <w:sz w:val="28"/>
           <w:szCs w:val="28"/>
         </w:rPr>
-        <w:t xml:space="preserve">É um texto breve </w:t>
-      </w:r>
-      <w:r>
-        <w:rPr>
-          <w:rFonts w:ascii="Arial" w:hAnsi="Arial" w:cs="Arial"/>
-          <w:sz w:val="28"/>
-          <w:szCs w:val="28"/>
-        </w:rPr>
-        <w:t>do que antecede em uma</w:t>
-      </w:r>
-      <w:r>
-        <w:rPr>
-          <w:rFonts w:ascii="Arial" w:hAnsi="Arial" w:cs="Arial"/>
-          <w:sz w:val="28"/>
-          <w:szCs w:val="28"/>
-        </w:rPr>
-        <w:t xml:space="preserve"> obra escrita, e que serve para apresentá-lo ao leitor. Nela, apresentam-se os principais temas que serão discutidos ao longo do conteúdo, então deve servir como um convite para que o texto seja lido até o final.</w:t>
+        <w:t>SMD (</w:t>
+      </w:r>
+      <w:r>
+        <w:rPr>
+          <w:rFonts w:ascii="Arial" w:hAnsi="Arial" w:cs="Arial"/>
+          <w:i/>
+          <w:iCs/>
+          <w:sz w:val="28"/>
+          <w:szCs w:val="28"/>
+        </w:rPr>
+        <w:t>Surface</w:t>
+      </w:r>
+      <w:r>
+        <w:rPr>
+          <w:rFonts w:ascii="Arial" w:hAnsi="Arial" w:cs="Arial"/>
+          <w:i/>
+          <w:iCs/>
+          <w:sz w:val="28"/>
+          <w:szCs w:val="28"/>
+        </w:rPr>
+        <w:t xml:space="preserve"> </w:t>
+      </w:r>
+      <w:r>
+        <w:rPr>
+          <w:rFonts w:ascii="Arial" w:hAnsi="Arial" w:cs="Arial"/>
+          <w:i/>
+          <w:iCs/>
+          <w:sz w:val="28"/>
+          <w:szCs w:val="28"/>
+        </w:rPr>
+        <w:t>Mount</w:t>
+      </w:r>
+      <w:r>
+        <w:rPr>
+          <w:rFonts w:ascii="Arial" w:hAnsi="Arial" w:cs="Arial"/>
+          <w:i/>
+          <w:iCs/>
+          <w:sz w:val="28"/>
+          <w:szCs w:val="28"/>
+        </w:rPr>
+        <w:t>ed</w:t>
+      </w:r>
+      <w:r>
+        <w:rPr>
+          <w:rFonts w:ascii="Arial" w:hAnsi="Arial" w:cs="Arial"/>
+          <w:i/>
+          <w:iCs/>
+          <w:sz w:val="28"/>
+          <w:szCs w:val="28"/>
+        </w:rPr>
+        <w:t xml:space="preserve"> </w:t>
+      </w:r>
+      <w:r>
+        <w:rPr>
+          <w:rFonts w:ascii="Arial" w:hAnsi="Arial" w:cs="Arial"/>
+          <w:i/>
+          <w:iCs/>
+          <w:sz w:val="28"/>
+          <w:szCs w:val="28"/>
+        </w:rPr>
+        <w:t>Device</w:t>
+      </w:r>
+      <w:r>
+        <w:rPr>
+          <w:rFonts w:ascii="Arial" w:hAnsi="Arial" w:cs="Arial"/>
+          <w:sz w:val="28"/>
+          <w:szCs w:val="28"/>
+        </w:rPr>
+        <w:t xml:space="preserve"> </w:t>
+      </w:r>
+      <w:r>
+        <w:rPr>
+          <w:rFonts w:ascii="Arial" w:hAnsi="Arial" w:cs="Arial"/>
+          <w:sz w:val="28"/>
+          <w:szCs w:val="28"/>
+        </w:rPr>
+        <w:t xml:space="preserve">- </w:t>
+      </w:r>
+      <w:r>
+        <w:rPr>
+          <w:rFonts w:ascii="Arial" w:hAnsi="Arial" w:cs="Arial"/>
+          <w:sz w:val="28"/>
+          <w:szCs w:val="28"/>
+        </w:rPr>
+        <w:t xml:space="preserve">traduzido do inglês: </w:t>
+      </w:r>
+      <w:r>
+        <w:rPr>
+          <w:rFonts w:ascii="Arial" w:hAnsi="Arial" w:cs="Arial"/>
+          <w:sz w:val="28"/>
+          <w:szCs w:val="28"/>
+        </w:rPr>
+        <w:t>Dispositivo</w:t>
+      </w:r>
+      <w:r>
+        <w:rPr>
+          <w:rFonts w:ascii="Arial" w:hAnsi="Arial" w:cs="Arial"/>
+          <w:sz w:val="28"/>
+          <w:szCs w:val="28"/>
+        </w:rPr>
+        <w:t xml:space="preserve"> de </w:t>
+      </w:r>
+      <w:r>
+        <w:rPr>
+          <w:rFonts w:ascii="Arial" w:hAnsi="Arial" w:cs="Arial"/>
+          <w:sz w:val="28"/>
+          <w:szCs w:val="28"/>
+        </w:rPr>
+        <w:t>Montagem em Superfície</w:t>
+      </w:r>
+      <w:r>
+        <w:rPr>
+          <w:rFonts w:ascii="Arial" w:hAnsi="Arial" w:cs="Arial"/>
+          <w:sz w:val="28"/>
+          <w:szCs w:val="28"/>
+        </w:rPr>
+        <w:t>)</w:t>
+      </w:r>
+      <w:r>
+        <w:rPr>
+          <w:rFonts w:ascii="Arial" w:hAnsi="Arial" w:cs="Arial"/>
+          <w:sz w:val="28"/>
+          <w:szCs w:val="28"/>
+        </w:rPr>
+        <w:t xml:space="preserve"> </w:t>
+      </w:r>
+      <w:r>
+        <w:rPr>
+          <w:rFonts w:ascii="Arial" w:hAnsi="Arial" w:cs="Arial"/>
+          <w:sz w:val="28"/>
+          <w:szCs w:val="28"/>
+        </w:rPr>
+        <w:t xml:space="preserve">são os dispositivos que utilizam da tecnologia SMT, uma sigla para </w:t>
+      </w:r>
+      <w:r>
+        <w:rPr>
+          <w:rFonts w:ascii="Arial" w:hAnsi="Arial" w:cs="Arial"/>
+          <w:i/>
+          <w:iCs/>
+          <w:sz w:val="28"/>
+          <w:szCs w:val="28"/>
+        </w:rPr>
+        <w:t>Surface-</w:t>
+      </w:r>
+      <w:r>
+        <w:rPr>
+          <w:rFonts w:ascii="Arial" w:hAnsi="Arial" w:cs="Arial"/>
+          <w:i/>
+          <w:iCs/>
+          <w:sz w:val="28"/>
+          <w:szCs w:val="28"/>
+        </w:rPr>
+        <w:t>Mout</w:t>
+      </w:r>
+      <w:r>
+        <w:rPr>
+          <w:rFonts w:ascii="Arial" w:hAnsi="Arial" w:cs="Arial"/>
+          <w:i/>
+          <w:iCs/>
+          <w:sz w:val="28"/>
+          <w:szCs w:val="28"/>
+        </w:rPr>
+        <w:t xml:space="preserve"> Technology</w:t>
+      </w:r>
+      <w:r>
+        <w:rPr>
+          <w:rFonts w:ascii="Arial" w:hAnsi="Arial" w:cs="Arial"/>
+          <w:sz w:val="28"/>
+          <w:szCs w:val="28"/>
+        </w:rPr>
+        <w:t xml:space="preserve">, em tradução para o português </w:t>
+      </w:r>
+      <w:r>
+        <w:rPr>
+          <w:rFonts w:ascii="Arial" w:hAnsi="Arial" w:cs="Arial"/>
+          <w:sz w:val="28"/>
+          <w:szCs w:val="28"/>
+        </w:rPr>
+        <w:t xml:space="preserve">significa Tecnologia de Montagem em Superfície. SMT </w:t>
+      </w:r>
+      <w:r>
+        <w:rPr>
+          <w:rFonts w:ascii="Arial" w:hAnsi="Arial" w:cs="Arial"/>
+          <w:sz w:val="28"/>
+          <w:szCs w:val="28"/>
+        </w:rPr>
+        <w:t xml:space="preserve">junto ao SMD </w:t>
+      </w:r>
+      <w:r>
+        <w:rPr>
+          <w:rFonts w:ascii="Arial" w:hAnsi="Arial" w:cs="Arial"/>
+          <w:sz w:val="28"/>
+          <w:szCs w:val="28"/>
+        </w:rPr>
+        <w:t>permiti</w:t>
+      </w:r>
+      <w:r>
+        <w:rPr>
+          <w:rFonts w:ascii="Arial" w:hAnsi="Arial" w:cs="Arial"/>
+          <w:sz w:val="28"/>
+          <w:szCs w:val="28"/>
+        </w:rPr>
+        <w:t>ram</w:t>
+      </w:r>
+      <w:r>
+        <w:rPr>
+          <w:rFonts w:ascii="Arial" w:hAnsi="Arial" w:cs="Arial"/>
+          <w:sz w:val="28"/>
+          <w:szCs w:val="28"/>
+        </w:rPr>
+        <w:t xml:space="preserve"> uma grande evolução em circuitos eletrônicos</w:t>
+      </w:r>
+      <w:r>
+        <w:rPr>
+          <w:rFonts w:ascii="Arial" w:hAnsi="Arial" w:cs="Arial"/>
+          <w:sz w:val="28"/>
+          <w:szCs w:val="28"/>
+        </w:rPr>
+        <w:t xml:space="preserve"> desde baixo custo até a tamanho reduzido e alta performance.</w:t>
+      </w:r>
+      <w:r>
+        <w:rPr>
+          <w:rFonts w:ascii="Arial" w:hAnsi="Arial" w:cs="Arial"/>
+          <w:sz w:val="28"/>
+          <w:szCs w:val="28"/>
+        </w:rPr>
+        <w:t xml:space="preserve"> Existem uma grande variedade de dispositivos SMD</w:t>
+      </w:r>
+      <w:r>
+        <w:rPr>
+          <w:rFonts w:ascii="Arial" w:hAnsi="Arial" w:cs="Arial"/>
+          <w:sz w:val="28"/>
+          <w:szCs w:val="28"/>
+        </w:rPr>
+        <w:t>, capacitores, resistores, indutores, CI’s, entre outros, esses dispositivos serão apresentados a seguir.</w:t>
       </w:r>
     </w:p>
     <w:p>
@@ -3204,81 +3294,8 @@
           <w:rFonts w:ascii="Arial" w:hAnsi="Arial" w:cs="Arial"/>
           <w:sz w:val="24"/>
         </w:rPr>
-        <w:t xml:space="preserve">ão </w:t>
-      </w:r>
-      <w:proofErr w:type="spellStart"/>
-      <w:r>
-        <w:rPr>
-          <w:rFonts w:ascii="Arial" w:hAnsi="Arial" w:cs="Arial"/>
-          <w:sz w:val="24"/>
-        </w:rPr>
-        <w:t>micro-componentes</w:t>
-      </w:r>
-      <w:proofErr w:type="spellEnd"/>
-      <w:r>
-        <w:rPr>
-          <w:rFonts w:ascii="Arial" w:hAnsi="Arial" w:cs="Arial"/>
-          <w:sz w:val="24"/>
-        </w:rPr>
-        <w:t xml:space="preserve"> utilizados no processo de Montagem de placa PCB (</w:t>
-      </w:r>
-      <w:proofErr w:type="spellStart"/>
-      <w:r>
-        <w:rPr>
-          <w:rFonts w:ascii="Arial" w:hAnsi="Arial" w:cs="Arial"/>
-          <w:sz w:val="24"/>
-        </w:rPr>
-        <w:t>Printed</w:t>
-      </w:r>
-      <w:proofErr w:type="spellEnd"/>
-      <w:r>
-        <w:rPr>
-          <w:rFonts w:ascii="Arial" w:hAnsi="Arial" w:cs="Arial"/>
-          <w:sz w:val="24"/>
-        </w:rPr>
-        <w:t xml:space="preserve"> </w:t>
-      </w:r>
-      <w:proofErr w:type="spellStart"/>
-      <w:r>
-        <w:rPr>
-          <w:rFonts w:ascii="Arial" w:hAnsi="Arial" w:cs="Arial"/>
-          <w:sz w:val="24"/>
-        </w:rPr>
-        <w:t>Circuit</w:t>
-      </w:r>
-      <w:proofErr w:type="spellEnd"/>
-      <w:r>
-        <w:rPr>
-          <w:rFonts w:ascii="Arial" w:hAnsi="Arial" w:cs="Arial"/>
-          <w:sz w:val="24"/>
-        </w:rPr>
-        <w:t xml:space="preserve"> </w:t>
-      </w:r>
-      <w:proofErr w:type="spellStart"/>
-      <w:r>
-        <w:rPr>
-          <w:rFonts w:ascii="Arial" w:hAnsi="Arial" w:cs="Arial"/>
-          <w:sz w:val="24"/>
-        </w:rPr>
-        <w:t>Board</w:t>
-      </w:r>
-      <w:proofErr w:type="spellEnd"/>
-      <w:r>
-        <w:rPr>
-          <w:rFonts w:ascii="Arial" w:hAnsi="Arial" w:cs="Arial"/>
-          <w:sz w:val="24"/>
-        </w:rPr>
-        <w:t xml:space="preserve">), esses componentes ajudam a </w:t>
-      </w:r>
-      <w:proofErr w:type="gramStart"/>
-      <w:r>
-        <w:rPr>
-          <w:rFonts w:ascii="Arial" w:hAnsi="Arial" w:cs="Arial"/>
-          <w:sz w:val="24"/>
-        </w:rPr>
-        <w:t>economizar ...</w:t>
-      </w:r>
-      <w:proofErr w:type="gramEnd"/>
+        <w:t>ão micro-componentes utilizados no processo de Montagem de placa PCB (Printed Circuit Board), esses componentes ajudam a economizar ...</w:t>
+      </w:r>
       <w:r>
         <w:rPr>
           <w:rFonts w:ascii="Arial" w:hAnsi="Arial" w:cs="Arial"/>
@@ -3335,62 +3352,24 @@
           <w:sz w:val="24"/>
           <w:szCs w:val="24"/>
         </w:rPr>
-        <w:t>apsulamentos de componentes SMD</w:t>
-      </w:r>
-      <w:proofErr w:type="gramStart"/>
+        <w:t>apsulamentos de componentes SMD.......................... .</w:t>
+      </w:r>
       <w:r>
         <w:rPr>
           <w:rFonts w:ascii="Arial" w:hAnsi="Arial" w:cs="Arial"/>
           <w:sz w:val="24"/>
           <w:szCs w:val="24"/>
         </w:rPr>
-        <w:t>..........................</w:t>
-      </w:r>
-      <w:proofErr w:type="gramEnd"/>
+        <w:t xml:space="preserve"> Exemplos</w:t>
+      </w:r>
       <w:r>
         <w:rPr>
           <w:rFonts w:ascii="Arial" w:hAnsi="Arial" w:cs="Arial"/>
           <w:sz w:val="24"/>
           <w:szCs w:val="24"/>
         </w:rPr>
-        <w:t xml:space="preserve"> .</w:t>
-      </w:r>
-      <w:r>
-        <w:rPr>
-          <w:rFonts w:ascii="Arial" w:hAnsi="Arial" w:cs="Arial"/>
-          <w:sz w:val="24"/>
-          <w:szCs w:val="24"/>
-        </w:rPr>
-        <w:t xml:space="preserve"> Exemplos</w:t>
-      </w:r>
-      <w:proofErr w:type="gramStart"/>
-      <w:r>
-        <w:rPr>
-          <w:rFonts w:ascii="Arial" w:hAnsi="Arial" w:cs="Arial"/>
-          <w:sz w:val="24"/>
-          <w:szCs w:val="24"/>
-        </w:rPr>
-        <w:t>..............</w:t>
-      </w:r>
-      <w:proofErr w:type="gramEnd"/>
-      <w:r>
-        <w:rPr>
-          <w:rFonts w:ascii="Arial" w:hAnsi="Arial" w:cs="Arial"/>
-          <w:sz w:val="24"/>
-          <w:szCs w:val="24"/>
-        </w:rPr>
-        <w:t xml:space="preserve"> </w:t>
-      </w:r>
-      <w:proofErr w:type="gramStart"/>
-      <w:r>
-        <w:rPr>
-          <w:rFonts w:ascii="Arial" w:hAnsi="Arial" w:cs="Arial"/>
-          <w:sz w:val="24"/>
-          <w:szCs w:val="24"/>
-        </w:rPr>
-        <w:t xml:space="preserve">( </w:t>
-      </w:r>
-      <w:proofErr w:type="gramEnd"/>
+        <w:t xml:space="preserve">.............. ( </w:t>
+      </w:r>
       <w:r>
         <w:rPr>
           <w:rFonts w:ascii="Arial" w:hAnsi="Arial" w:cs="Arial"/>
@@ -3483,15 +3462,7 @@
                               <w:t xml:space="preserve"> nome da figura</w:t>
                             </w:r>
                             <w:r>
-                              <w:t xml:space="preserve"> </w:t>
-                            </w:r>
-                            <w:proofErr w:type="gramStart"/>
-                            <w:r>
-                              <w:t xml:space="preserve">( </w:t>
-                            </w:r>
-                            <w:proofErr w:type="gramEnd"/>
-                            <w:r>
-                              <w:t xml:space="preserve">não esquecer da referencia cruzada na figura </w:t>
+                              <w:t xml:space="preserve"> ( não esquecer da referencia cruzada na figura </w:t>
                             </w:r>
                             <w:r>
                               <w:t xml:space="preserve"> e legenda) todas as figuras do trabalho</w:t>
@@ -3516,11 +3487,11 @@
           </mc:Choice>
           <mc:Fallback>
             <w:pict>
-              <v:shapetype id="_x0000_t202" coordsize="21600,21600" o:spt="202" path="m,l,21600r21600,l21600,xe">
+              <v:shapetype w14:anchorId="55AE1560" id="_x0000_t202" coordsize="21600,21600" o:spt="202" path="m,l,21600r21600,l21600,xe">
                 <v:stroke joinstyle="miter"/>
                 <v:path gradientshapeok="t" o:connecttype="rect"/>
               </v:shapetype>
-              <v:shape id="Caixa de Texto 2" o:spid="_x0000_s1026" type="#_x0000_t202" style="position:absolute;left:0;text-align:left;margin-left:21.6pt;margin-top:7.75pt;width:421.2pt;height:33pt;z-index:251652608;visibility:visible;mso-wrap-style:square;mso-width-percent:0;mso-height-percent:0;mso-wrap-distance-left:9pt;mso-wrap-distance-top:3.6pt;mso-wrap-distance-right:9pt;mso-wrap-distance-bottom:3.6pt;mso-position-horizontal:absolute;mso-position-horizontal-relative:text;mso-position-vertical:absolute;mso-position-vertical-relative:text;mso-width-percent:0;mso-height-percent:0;mso-width-relative:margin;mso-height-relative:margin;v-text-anchor:top" o:gfxdata="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">
+              <v:shape id="Caixa de Texto 2" o:spid="_x0000_s1026" type="#_x0000_t202" style="position:absolute;left:0;text-align:left;margin-left:21.6pt;margin-top:7.75pt;width:421.2pt;height:33pt;z-index:251652608;visibility:visible;mso-wrap-style:square;mso-width-percent:0;mso-height-percent:0;mso-wrap-distance-left:9pt;mso-wrap-distance-top:3.6pt;mso-wrap-distance-right:9pt;mso-wrap-distance-bottom:3.6pt;mso-position-horizontal:absolute;mso-position-horizontal-relative:text;mso-position-vertical:absolute;mso-position-vertical-relative:text;mso-width-percent:0;mso-height-percent:0;mso-width-relative:margin;mso-height-relative:margin;v-text-anchor:top" o:gfxdata="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">
                 <v:textbox>
                   <w:txbxContent>
                     <w:p>
@@ -3534,15 +3505,7 @@
                         <w:t xml:space="preserve"> nome da figura</w:t>
                       </w:r>
                       <w:r>
-                        <w:t xml:space="preserve"> </w:t>
-                      </w:r>
-                      <w:proofErr w:type="gramStart"/>
-                      <w:r>
-                        <w:t xml:space="preserve">( </w:t>
-                      </w:r>
-                      <w:proofErr w:type="gramEnd"/>
-                      <w:r>
-                        <w:t xml:space="preserve">não esquecer da referencia cruzada na figura </w:t>
+                        <w:t xml:space="preserve"> ( não esquecer da referencia cruzada na figura </w:t>
                       </w:r>
                       <w:r>
                         <w:t xml:space="preserve"> e legenda) todas as figuras do trabalho</w:t>
@@ -3634,18 +3597,8 @@
           <w:sz w:val="24"/>
           <w:szCs w:val="24"/>
         </w:rPr>
-        <w:t>é formado pelas dimensões</w:t>
-      </w:r>
-      <w:proofErr w:type="gramStart"/>
-      <w:r>
-        <w:rPr>
-          <w:rFonts w:ascii="Arial" w:hAnsi="Arial" w:cs="Arial"/>
-          <w:sz w:val="24"/>
-          <w:szCs w:val="24"/>
-        </w:rPr>
-        <w:t>.......................................................</w:t>
-      </w:r>
-      <w:proofErr w:type="gramEnd"/>
+        <w:t>é formado pelas dimensões.......................................................</w:t>
+      </w:r>
       <w:r>
         <w:rPr>
           <w:rFonts w:ascii="Arial" w:hAnsi="Arial" w:cs="Arial"/>
@@ -3718,13 +3671,8 @@
                               <w:t>,</w:t>
                             </w:r>
                             <w:r>
-                              <w:t xml:space="preserve"> nome da </w:t>
+                              <w:t xml:space="preserve"> nome da figura</w:t>
                             </w:r>
-                            <w:proofErr w:type="gramStart"/>
-                            <w:r>
-                              <w:t>figura</w:t>
-                            </w:r>
-                            <w:proofErr w:type="gramEnd"/>
                           </w:p>
                         </w:txbxContent>
                       </wps:txbx>
@@ -3745,7 +3693,7 @@
           </mc:Choice>
           <mc:Fallback>
             <w:pict>
-              <v:shape id="_x0000_s1027" type="#_x0000_t202" style="position:absolute;margin-left:17pt;margin-top:14.95pt;width:421.2pt;height:33pt;z-index:251653632;visibility:visible;mso-wrap-style:square;mso-width-percent:0;mso-height-percent:0;mso-wrap-distance-left:9pt;mso-wrap-distance-top:3.6pt;mso-wrap-distance-right:9pt;mso-wrap-distance-bottom:3.6pt;mso-position-horizontal:absolute;mso-position-horizontal-relative:text;mso-position-vertical:absolute;mso-position-vertical-relative:text;mso-width-percent:0;mso-height-percent:0;mso-width-relative:margin;mso-height-relative:margin;v-text-anchor:top" o:gfxdata="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">
+              <v:shape w14:anchorId="49141D5E" id="_x0000_s1027" type="#_x0000_t202" style="position:absolute;margin-left:17pt;margin-top:14.95pt;width:421.2pt;height:33pt;z-index:251653632;visibility:visible;mso-wrap-style:square;mso-width-percent:0;mso-height-percent:0;mso-wrap-distance-left:9pt;mso-wrap-distance-top:3.6pt;mso-wrap-distance-right:9pt;mso-wrap-distance-bottom:3.6pt;mso-position-horizontal:absolute;mso-position-horizontal-relative:text;mso-position-vertical:absolute;mso-position-vertical-relative:text;mso-width-percent:0;mso-height-percent:0;mso-width-relative:margin;mso-height-relative:margin;v-text-anchor:top" o:gfxdata="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">
                 <v:textbox>
                   <w:txbxContent>
                     <w:p>
@@ -3784,6 +3732,7 @@
           <w:b/>
           <w:color w:val="auto"/>
         </w:rPr>
+        <w:lastRenderedPageBreak/>
         <w:t>Resistores</w:t>
       </w:r>
       <w:bookmarkEnd w:id="8"/>
@@ -3887,13 +3836,8 @@
                               <w:t>,</w:t>
                             </w:r>
                             <w:r>
-                              <w:t xml:space="preserve"> nome da </w:t>
+                              <w:t xml:space="preserve"> nome da figura</w:t>
                             </w:r>
-                            <w:proofErr w:type="gramStart"/>
-                            <w:r>
-                              <w:t>figura</w:t>
-                            </w:r>
-                            <w:proofErr w:type="gramEnd"/>
                           </w:p>
                         </w:txbxContent>
                       </wps:txbx>
@@ -3914,7 +3858,7 @@
           </mc:Choice>
           <mc:Fallback>
             <w:pict>
-              <v:shape id="_x0000_s1028" type="#_x0000_t202" style="position:absolute;left:0;text-align:left;margin-left:34.4pt;margin-top:8.8pt;width:421.2pt;height:33pt;z-index:251654656;visibility:visible;mso-wrap-style:square;mso-width-percent:0;mso-height-percent:0;mso-wrap-distance-left:9pt;mso-wrap-distance-top:3.6pt;mso-wrap-distance-right:9pt;mso-wrap-distance-bottom:3.6pt;mso-position-horizontal:absolute;mso-position-horizontal-relative:text;mso-position-vertical:absolute;mso-position-vertical-relative:text;mso-width-percent:0;mso-height-percent:0;mso-width-relative:margin;mso-height-relative:margin;v-text-anchor:top" o:gfxdata="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">
+              <v:shape w14:anchorId="4C86FEC3" id="_x0000_s1028" type="#_x0000_t202" style="position:absolute;left:0;text-align:left;margin-left:34.4pt;margin-top:8.8pt;width:421.2pt;height:33pt;z-index:251654656;visibility:visible;mso-wrap-style:square;mso-width-percent:0;mso-height-percent:0;mso-wrap-distance-left:9pt;mso-wrap-distance-top:3.6pt;mso-wrap-distance-right:9pt;mso-wrap-distance-bottom:3.6pt;mso-position-horizontal:absolute;mso-position-horizontal-relative:text;mso-position-vertical:absolute;mso-position-vertical-relative:text;mso-width-percent:0;mso-height-percent:0;mso-width-relative:margin;mso-height-relative:margin;v-text-anchor:top" o:gfxdata="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">
                 <v:textbox>
                   <w:txbxContent>
                     <w:p>
@@ -3963,7 +3907,6 @@
           <w:b/>
           <w:color w:val="auto"/>
         </w:rPr>
-        <w:lastRenderedPageBreak/>
         <w:t>Capacitores</w:t>
       </w:r>
       <w:bookmarkEnd w:id="9"/>
@@ -4057,13 +4000,8 @@
                               <w:t>,</w:t>
                             </w:r>
                             <w:r>
-                              <w:t xml:space="preserve"> nome da </w:t>
+                              <w:t xml:space="preserve"> nome da figura</w:t>
                             </w:r>
-                            <w:proofErr w:type="gramStart"/>
-                            <w:r>
-                              <w:t>figura</w:t>
-                            </w:r>
-                            <w:proofErr w:type="gramEnd"/>
                           </w:p>
                         </w:txbxContent>
                       </wps:txbx>
@@ -4084,7 +4022,7 @@
           </mc:Choice>
           <mc:Fallback>
             <w:pict>
-              <v:shape id="_x0000_s1029" type="#_x0000_t202" style="position:absolute;left:0;text-align:left;margin-left:46.8pt;margin-top:13.55pt;width:421.2pt;height:33pt;z-index:251655680;visibility:visible;mso-wrap-style:square;mso-width-percent:0;mso-height-percent:0;mso-wrap-distance-left:9pt;mso-wrap-distance-top:3.6pt;mso-wrap-distance-right:9pt;mso-wrap-distance-bottom:3.6pt;mso-position-horizontal:absolute;mso-position-horizontal-relative:text;mso-position-vertical:absolute;mso-position-vertical-relative:text;mso-width-percent:0;mso-height-percent:0;mso-width-relative:margin;mso-height-relative:margin;v-text-anchor:top" o:gfxdata="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">
+              <v:shape w14:anchorId="62916A5A" id="_x0000_s1029" type="#_x0000_t202" style="position:absolute;left:0;text-align:left;margin-left:46.8pt;margin-top:13.55pt;width:421.2pt;height:33pt;z-index:251655680;visibility:visible;mso-wrap-style:square;mso-width-percent:0;mso-height-percent:0;mso-wrap-distance-left:9pt;mso-wrap-distance-top:3.6pt;mso-wrap-distance-right:9pt;mso-wrap-distance-bottom:3.6pt;mso-position-horizontal:absolute;mso-position-horizontal-relative:text;mso-position-vertical:absolute;mso-position-vertical-relative:text;mso-width-percent:0;mso-height-percent:0;mso-width-relative:margin;mso-height-relative:margin;v-text-anchor:top" o:gfxdata="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">
                 <v:textbox>
                   <w:txbxContent>
                     <w:p>
@@ -4226,13 +4164,8 @@
                               <w:t>,</w:t>
                             </w:r>
                             <w:r>
-                              <w:t xml:space="preserve"> nome da </w:t>
+                              <w:t xml:space="preserve"> nome da figura</w:t>
                             </w:r>
-                            <w:proofErr w:type="gramStart"/>
-                            <w:r>
-                              <w:t>figura</w:t>
-                            </w:r>
-                            <w:proofErr w:type="gramEnd"/>
                           </w:p>
                         </w:txbxContent>
                       </wps:txbx>
@@ -4253,7 +4186,7 @@
           </mc:Choice>
           <mc:Fallback>
             <w:pict>
-              <v:shape id="_x0000_s1030" type="#_x0000_t202" style="position:absolute;left:0;text-align:left;margin-left:33.6pt;margin-top:4.75pt;width:421.2pt;height:33pt;z-index:251656704;visibility:visible;mso-wrap-style:square;mso-width-percent:0;mso-height-percent:0;mso-wrap-distance-left:9pt;mso-wrap-distance-top:3.6pt;mso-wrap-distance-right:9pt;mso-wrap-distance-bottom:3.6pt;mso-position-horizontal:absolute;mso-position-horizontal-relative:text;mso-position-vertical:absolute;mso-position-vertical-relative:text;mso-width-percent:0;mso-height-percent:0;mso-width-relative:margin;mso-height-relative:margin;v-text-anchor:top" o:gfxdata="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">
+              <v:shape w14:anchorId="2C685743" id="_x0000_s1030" type="#_x0000_t202" style="position:absolute;left:0;text-align:left;margin-left:33.6pt;margin-top:4.75pt;width:421.2pt;height:33pt;z-index:251656704;visibility:visible;mso-wrap-style:square;mso-width-percent:0;mso-height-percent:0;mso-wrap-distance-left:9pt;mso-wrap-distance-top:3.6pt;mso-wrap-distance-right:9pt;mso-wrap-distance-bottom:3.6pt;mso-position-horizontal:absolute;mso-position-horizontal-relative:text;mso-position-vertical:absolute;mso-position-vertical-relative:text;mso-width-percent:0;mso-height-percent:0;mso-width-relative:margin;mso-height-relative:margin;v-text-anchor:top" o:gfxdata="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">
                 <v:textbox>
                   <w:txbxContent>
                     <w:p>
@@ -4445,13 +4378,8 @@
                               <w:t>,</w:t>
                             </w:r>
                             <w:r>
-                              <w:t xml:space="preserve"> nome da </w:t>
+                              <w:t xml:space="preserve"> nome da figura</w:t>
                             </w:r>
-                            <w:proofErr w:type="gramStart"/>
-                            <w:r>
-                              <w:t>figura</w:t>
-                            </w:r>
-                            <w:proofErr w:type="gramEnd"/>
                           </w:p>
                         </w:txbxContent>
                       </wps:txbx>
@@ -4472,7 +4400,7 @@
           </mc:Choice>
           <mc:Fallback>
             <w:pict>
-              <v:shape id="_x0000_s1031" type="#_x0000_t202" style="position:absolute;margin-left:17pt;margin-top:14.4pt;width:421.2pt;height:33pt;z-index:251657728;visibility:visible;mso-wrap-style:square;mso-width-percent:0;mso-height-percent:0;mso-wrap-distance-left:9pt;mso-wrap-distance-top:3.6pt;mso-wrap-distance-right:9pt;mso-wrap-distance-bottom:3.6pt;mso-position-horizontal:absolute;mso-position-horizontal-relative:text;mso-position-vertical:absolute;mso-position-vertical-relative:text;mso-width-percent:0;mso-height-percent:0;mso-width-relative:margin;mso-height-relative:margin;v-text-anchor:top" o:gfxdata="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">
+              <v:shape w14:anchorId="3DE70CFA" id="_x0000_s1031" type="#_x0000_t202" style="position:absolute;margin-left:17pt;margin-top:14.4pt;width:421.2pt;height:33pt;z-index:251657728;visibility:visible;mso-wrap-style:square;mso-width-percent:0;mso-height-percent:0;mso-wrap-distance-left:9pt;mso-wrap-distance-top:3.6pt;mso-wrap-distance-right:9pt;mso-wrap-distance-bottom:3.6pt;mso-position-horizontal:absolute;mso-position-horizontal-relative:text;mso-position-vertical:absolute;mso-position-vertical-relative:text;mso-width-percent:0;mso-height-percent:0;mso-width-relative:margin;mso-height-relative:margin;v-text-anchor:top" o:gfxdata="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">
                 <v:textbox>
                   <w:txbxContent>
                     <w:p>
@@ -4537,7 +4465,6 @@
         <w:t>(descrição)</w:t>
       </w:r>
     </w:p>
-    <w:bookmarkStart w:id="14" w:name="_Toc130878964"/>
     <w:p>
       <w:pPr>
         <w:pStyle w:val="Ttulo3"/>
@@ -4551,6 +4478,7 @@
           <w:color w:val="000000" w:themeColor="text1"/>
         </w:rPr>
       </w:pPr>
+      <w:bookmarkStart w:id="14" w:name="_Toc130878964"/>
       <w:r>
         <w:rPr>
           <w:rFonts w:eastAsia="Calibri"/>
@@ -4611,13 +4539,8 @@
                               <w:t>,</w:t>
                             </w:r>
                             <w:r>
-                              <w:t xml:space="preserve"> nome da </w:t>
+                              <w:t xml:space="preserve"> nome da figura</w:t>
                             </w:r>
-                            <w:proofErr w:type="gramStart"/>
-                            <w:r>
-                              <w:t>figura</w:t>
-                            </w:r>
-                            <w:proofErr w:type="gramEnd"/>
                           </w:p>
                         </w:txbxContent>
                       </wps:txbx>
@@ -4638,7 +4561,7 @@
           </mc:Choice>
           <mc:Fallback>
             <w:pict>
-              <v:shape id="_x0000_s1032" type="#_x0000_t202" style="position:absolute;left:0;text-align:left;margin-left:24.85pt;margin-top:8.65pt;width:421.2pt;height:33pt;z-index:251658752;visibility:visible;mso-wrap-style:square;mso-width-percent:0;mso-height-percent:0;mso-wrap-distance-left:9pt;mso-wrap-distance-top:3.6pt;mso-wrap-distance-right:9pt;mso-wrap-distance-bottom:3.6pt;mso-position-horizontal:absolute;mso-position-horizontal-relative:text;mso-position-vertical:absolute;mso-position-vertical-relative:text;mso-width-percent:0;mso-height-percent:0;mso-width-relative:margin;mso-height-relative:margin;v-text-anchor:top" o:gfxdata="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">
+              <v:shape w14:anchorId="4BC8A4D2" id="_x0000_s1032" type="#_x0000_t202" style="position:absolute;left:0;text-align:left;margin-left:24.85pt;margin-top:8.65pt;width:421.2pt;height:33pt;z-index:251658752;visibility:visible;mso-wrap-style:square;mso-width-percent:0;mso-height-percent:0;mso-wrap-distance-left:9pt;mso-wrap-distance-top:3.6pt;mso-wrap-distance-right:9pt;mso-wrap-distance-bottom:3.6pt;mso-position-horizontal:absolute;mso-position-horizontal-relative:text;mso-position-vertical:absolute;mso-position-vertical-relative:text;mso-width-percent:0;mso-height-percent:0;mso-width-relative:margin;mso-height-relative:margin;v-text-anchor:top" o:gfxdata="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">
                 <v:textbox>
                   <w:txbxContent>
                     <w:p>
@@ -4704,7 +4627,6 @@
         <w:t>(descrição)</w:t>
       </w:r>
     </w:p>
-    <w:bookmarkStart w:id="15" w:name="_Toc130878965"/>
     <w:p>
       <w:pPr>
         <w:pStyle w:val="Ttulo3"/>
@@ -4718,6 +4640,7 @@
           <w:color w:val="000000" w:themeColor="text1"/>
         </w:rPr>
       </w:pPr>
+      <w:bookmarkStart w:id="15" w:name="_Toc130878965"/>
       <w:r>
         <w:rPr>
           <w:rFonts w:eastAsia="Calibri"/>
@@ -4798,11 +4721,7 @@
           </mc:Choice>
           <mc:Fallback>
             <w:pict>
-              <v:shapetype id="_x0000_t202" coordsize="21600,21600" o:spt="202" path="m,l,21600r21600,l21600,xe">
-                <v:stroke joinstyle="miter"/>
-                <v:path gradientshapeok="t" o:connecttype="rect"/>
-              </v:shapetype>
-              <v:shape id="_x0000_s1033" type="#_x0000_t202" style="position:absolute;left:0;text-align:left;margin-left:25.25pt;margin-top:15.5pt;width:421.2pt;height:33pt;z-index:251659776;visibility:visible;mso-wrap-style:square;mso-width-percent:0;mso-height-percent:0;mso-wrap-distance-left:9pt;mso-wrap-distance-top:3.6pt;mso-wrap-distance-right:9pt;mso-wrap-distance-bottom:3.6pt;mso-position-horizontal:absolute;mso-position-horizontal-relative:text;mso-position-vertical:absolute;mso-position-vertical-relative:text;mso-width-percent:0;mso-height-percent:0;mso-width-relative:margin;mso-height-relative:margin;v-text-anchor:top" o:gfxdata="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">
+              <v:shape w14:anchorId="67733FF2" id="_x0000_s1033" type="#_x0000_t202" style="position:absolute;left:0;text-align:left;margin-left:25.25pt;margin-top:15.5pt;width:421.2pt;height:33pt;z-index:251659776;visibility:visible;mso-wrap-style:square;mso-width-percent:0;mso-height-percent:0;mso-wrap-distance-left:9pt;mso-wrap-distance-top:3.6pt;mso-wrap-distance-right:9pt;mso-wrap-distance-bottom:3.6pt;mso-position-horizontal:absolute;mso-position-horizontal-relative:text;mso-position-vertical:absolute;mso-position-vertical-relative:text;mso-width-percent:0;mso-height-percent:0;mso-width-relative:margin;mso-height-relative:margin;v-text-anchor:top" o:gfxdata="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">
                 <v:textbox>
                   <w:txbxContent>
                     <w:p>
@@ -4835,25 +4754,7 @@
           <w:b/>
           <w:color w:val="000000" w:themeColor="text1"/>
         </w:rPr>
-        <w:t>ircuitos Integrados (</w:t>
-      </w:r>
-      <w:proofErr w:type="spellStart"/>
-      <w:r>
-        <w:rPr>
-          <w:rFonts w:ascii="Arial" w:hAnsi="Arial" w:cs="Arial"/>
-          <w:b/>
-          <w:color w:val="000000" w:themeColor="text1"/>
-        </w:rPr>
-        <w:t>CIs</w:t>
-      </w:r>
-      <w:proofErr w:type="spellEnd"/>
-      <w:r>
-        <w:rPr>
-          <w:rFonts w:ascii="Arial" w:hAnsi="Arial" w:cs="Arial"/>
-          <w:b/>
-          <w:color w:val="000000" w:themeColor="text1"/>
-        </w:rPr>
-        <w:t>)</w:t>
+        <w:t>ircuitos Integrados (CIs)</w:t>
       </w:r>
       <w:bookmarkEnd w:id="15"/>
     </w:p>
@@ -4941,7 +4842,7 @@
           </mc:Choice>
           <mc:Fallback>
             <w:pict>
-              <v:shape id="_x0000_s1034" type="#_x0000_t202" style="position:absolute;left:0;text-align:left;margin-left:33.5pt;margin-top:28pt;width:421.2pt;height:33pt;z-index:251661824;visibility:visible;mso-wrap-style:square;mso-width-percent:0;mso-height-percent:0;mso-wrap-distance-left:9pt;mso-wrap-distance-top:3.6pt;mso-wrap-distance-right:9pt;mso-wrap-distance-bottom:3.6pt;mso-position-horizontal:absolute;mso-position-horizontal-relative:text;mso-position-vertical:absolute;mso-position-vertical-relative:text;mso-width-percent:0;mso-height-percent:0;mso-width-relative:margin;mso-height-relative:margin;v-text-anchor:top" o:gfxdata="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">
+              <v:shape w14:anchorId="35114CFC" id="_x0000_s1034" type="#_x0000_t202" style="position:absolute;left:0;text-align:left;margin-left:33.5pt;margin-top:28pt;width:421.2pt;height:33pt;z-index:251661824;visibility:visible;mso-wrap-style:square;mso-width-percent:0;mso-height-percent:0;mso-wrap-distance-left:9pt;mso-wrap-distance-top:3.6pt;mso-wrap-distance-right:9pt;mso-wrap-distance-bottom:3.6pt;mso-position-horizontal:absolute;mso-position-horizontal-relative:text;mso-position-vertical:absolute;mso-position-vertical-relative:text;mso-width-percent:0;mso-height-percent:0;mso-width-relative:margin;mso-height-relative:margin;v-text-anchor:top" o:gfxdata="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">
                 <v:textbox>
                   <w:txbxContent>
                     <w:p>
@@ -4973,6 +4874,7 @@
         </w:tabs>
       </w:pPr>
       <w:r>
+        <w:lastRenderedPageBreak/>
         <w:tab/>
       </w:r>
     </w:p>
@@ -4989,11 +4891,7 @@
         <w:br w:type="textWrapping" w:clear="all"/>
       </w:r>
       <w:r>
-        <w:t>Fonte:</w:t>
-      </w:r>
-      <w:proofErr w:type="gramStart"/>
-      <w:r>
-        <w:t xml:space="preserve">  </w:t>
+        <w:t xml:space="preserve">Fonte:  </w:t>
       </w:r>
     </w:p>
     <w:p>
@@ -5008,7 +4906,6 @@
         </w:rPr>
       </w:pPr>
       <w:bookmarkStart w:id="16" w:name="_Toc130878966"/>
-      <w:proofErr w:type="gramEnd"/>
       <w:r>
         <w:rPr>
           <w:rFonts w:ascii="Arial" w:hAnsi="Arial" w:cs="Arial"/>
@@ -5017,7 +4914,6 @@
           <w:sz w:val="28"/>
           <w:szCs w:val="28"/>
         </w:rPr>
-        <w:lastRenderedPageBreak/>
         <w:t>CONSIDERAÇÕES FINAIS</w:t>
       </w:r>
       <w:bookmarkEnd w:id="16"/>
@@ -5180,47 +5076,7 @@
           <w:sz w:val="24"/>
           <w:shd w:val="clear" w:color="auto" w:fill="FFFFFF"/>
         </w:rPr>
-        <w:t xml:space="preserve"> minicurso </w:t>
-      </w:r>
-      <w:proofErr w:type="spellStart"/>
-      <w:r>
-        <w:rPr>
-          <w:rFonts w:ascii="Arial" w:hAnsi="Arial" w:cs="Arial"/>
-          <w:color w:val="222222"/>
-          <w:sz w:val="24"/>
-          <w:shd w:val="clear" w:color="auto" w:fill="FFFFFF"/>
-        </w:rPr>
-        <w:t>arduino</w:t>
-      </w:r>
-      <w:proofErr w:type="spellEnd"/>
-      <w:r>
-        <w:rPr>
-          <w:rFonts w:ascii="Arial" w:hAnsi="Arial" w:cs="Arial"/>
-          <w:color w:val="222222"/>
-          <w:sz w:val="24"/>
-          <w:shd w:val="clear" w:color="auto" w:fill="FFFFFF"/>
-        </w:rPr>
-        <w:t xml:space="preserve">. 454. </w:t>
-      </w:r>
-      <w:proofErr w:type="gramStart"/>
-      <w:r>
-        <w:rPr>
-          <w:rFonts w:ascii="Arial" w:hAnsi="Arial" w:cs="Arial"/>
-          <w:color w:val="222222"/>
-          <w:sz w:val="24"/>
-          <w:shd w:val="clear" w:color="auto" w:fill="FFFFFF"/>
-        </w:rPr>
-        <w:t>ed.</w:t>
-      </w:r>
-      <w:proofErr w:type="gramEnd"/>
-      <w:r>
-        <w:rPr>
-          <w:rFonts w:ascii="Arial" w:hAnsi="Arial" w:cs="Arial"/>
-          <w:color w:val="222222"/>
-          <w:sz w:val="24"/>
-          <w:shd w:val="clear" w:color="auto" w:fill="FFFFFF"/>
-        </w:rPr>
-        <w:t xml:space="preserve"> Belo Horizonte:</w:t>
+        <w:t xml:space="preserve"> minicurso arduino. 454. ed. Belo Horizonte:</w:t>
       </w:r>
       <w:r>
         <w:rPr>
@@ -5354,8 +5210,6 @@
         </w:rPr>
         <w:t>trabalho.</w:t>
       </w:r>
-      <w:bookmarkStart w:id="19" w:name="_GoBack"/>
-      <w:bookmarkEnd w:id="19"/>
     </w:p>
     <w:p>
       <w:pPr>
@@ -5692,7 +5546,7 @@
       </w:pPr>
     </w:p>
     <w:sectPr>
-      <w:headerReference w:type="default" r:id="rId9"/>
+      <w:headerReference w:type="default" r:id="rId11"/>
       <w:type w:val="continuous"/>
       <w:pgSz w:w="11906" w:h="16838"/>
       <w:pgMar w:top="1701" w:right="1134" w:bottom="1134" w:left="1701" w:header="709" w:footer="709" w:gutter="0"/>
@@ -5704,7 +5558,7 @@
 </file>
 
 <file path=word/endnotes.xml><?xml version="1.0" encoding="utf-8"?>
-<w:endnotes xmlns:wpc="http://schemas.microsoft.com/office/word/2010/wordprocessingCanvas" xmlns:mc="http://schemas.openxmlformats.org/markup-compatibility/2006" xmlns:o="urn:schemas-microsoft-com:office:office" xmlns:r="http://schemas.openxmlformats.org/officeDocument/2006/relationships" xmlns:m="http://schemas.openxmlformats.org/officeDocument/2006/math" xmlns:v="urn:schemas-microsoft-com:vml" xmlns:wp14="http://schemas.microsoft.com/office/word/2010/wordprocessingDrawing" xmlns:wp="http://schemas.openxmlformats.org/drawingml/2006/wordprocessingDrawing" xmlns:w10="urn:schemas-microsoft-com:office:word" xmlns:w="http://schemas.openxmlformats.org/wordprocessingml/2006/main" xmlns:w14="http://schemas.microsoft.com/office/word/2010/wordml" xmlns:wpg="http://schemas.microsoft.com/office/word/2010/wordprocessingGroup" xmlns:wpi="http://schemas.microsoft.com/office/word/2010/wordprocessingInk" xmlns:wne="http://schemas.microsoft.com/office/word/2006/wordml" xmlns:wps="http://schemas.microsoft.com/office/word/2010/wordprocessingShape" mc:Ignorable="w14 wp14">
+<w:endnotes xmlns:wpc="http://schemas.microsoft.com/office/word/2010/wordprocessingCanvas" xmlns:cx="http://schemas.microsoft.com/office/drawing/2014/chartex" xmlns:cx1="http://schemas.microsoft.com/office/drawing/2015/9/8/chartex" xmlns:cx2="http://schemas.microsoft.com/office/drawing/2015/10/21/chartex" xmlns:cx3="http://schemas.microsoft.com/office/drawing/2016/5/9/chartex" xmlns:cx4="http://schemas.microsoft.com/office/drawing/2016/5/10/chartex" xmlns:cx5="http://schemas.microsoft.com/office/drawing/2016/5/11/chartex" xmlns:cx6="http://schemas.microsoft.com/office/drawing/2016/5/12/chartex" xmlns:cx7="http://schemas.microsoft.com/office/drawing/2016/5/13/chartex" xmlns:cx8="http://schemas.microsoft.com/office/drawing/2016/5/14/chartex" xmlns:mc="http://schemas.openxmlformats.org/markup-compatibility/2006" xmlns:aink="http://schemas.microsoft.com/office/drawing/2016/ink" xmlns:am3d="http://schemas.microsoft.com/office/drawing/2017/model3d" xmlns:o="urn:schemas-microsoft-com:office:office" xmlns:oel="http://schemas.microsoft.com/office/2019/extlst" xmlns:r="http://schemas.openxmlformats.org/officeDocument/2006/relationships" xmlns:m="http://schemas.openxmlformats.org/officeDocument/2006/math" xmlns:v="urn:schemas-microsoft-com:vml" xmlns:wp14="http://schemas.microsoft.com/office/word/2010/wordprocessingDrawing" xmlns:wp="http://schemas.openxmlformats.org/drawingml/2006/wordprocessingDrawing" xmlns:w10="urn:schemas-microsoft-com:office:word" xmlns:w="http://schemas.openxmlformats.org/wordprocessingml/2006/main" xmlns:w14="http://schemas.microsoft.com/office/word/2010/wordml" xmlns:w15="http://schemas.microsoft.com/office/word/2012/wordml" xmlns:w16cex="http://schemas.microsoft.com/office/word/2018/wordml/cex" xmlns:w16cid="http://schemas.microsoft.com/office/word/2016/wordml/cid" xmlns:w16="http://schemas.microsoft.com/office/word/2018/wordml" xmlns:w16sdtdh="http://schemas.microsoft.com/office/word/2020/wordml/sdtdatahash" xmlns:w16se="http://schemas.microsoft.com/office/word/2015/wordml/symex" xmlns:wpg="http://schemas.microsoft.com/office/word/2010/wordprocessingGroup" xmlns:wpi="http://schemas.microsoft.com/office/word/2010/wordprocessingInk" xmlns:wne="http://schemas.microsoft.com/office/word/2006/wordml" xmlns:wps="http://schemas.microsoft.com/office/word/2010/wordprocessingShape" mc:Ignorable="w14 w15 w16se w16cid w16 w16cex w16sdtdh wp14">
   <w:endnote w:type="separator" w:id="-1">
     <w:p>
       <w:pPr>
@@ -5729,7 +5583,7 @@
 </file>
 
 <file path=word/footnotes.xml><?xml version="1.0" encoding="utf-8"?>
-<w:footnotes xmlns:wpc="http://schemas.microsoft.com/office/word/2010/wordprocessingCanvas" xmlns:mc="http://schemas.openxmlformats.org/markup-compatibility/2006" xmlns:o="urn:schemas-microsoft-com:office:office" xmlns:r="http://schemas.openxmlformats.org/officeDocument/2006/relationships" xmlns:m="http://schemas.openxmlformats.org/officeDocument/2006/math" xmlns:v="urn:schemas-microsoft-com:vml" xmlns:wp14="http://schemas.microsoft.com/office/word/2010/wordprocessingDrawing" xmlns:wp="http://schemas.openxmlformats.org/drawingml/2006/wordprocessingDrawing" xmlns:w10="urn:schemas-microsoft-com:office:word" xmlns:w="http://schemas.openxmlformats.org/wordprocessingml/2006/main" xmlns:w14="http://schemas.microsoft.com/office/word/2010/wordml" xmlns:wpg="http://schemas.microsoft.com/office/word/2010/wordprocessingGroup" xmlns:wpi="http://schemas.microsoft.com/office/word/2010/wordprocessingInk" xmlns:wne="http://schemas.microsoft.com/office/word/2006/wordml" xmlns:wps="http://schemas.microsoft.com/office/word/2010/wordprocessingShape" mc:Ignorable="w14 wp14">
+<w:footnotes xmlns:wpc="http://schemas.microsoft.com/office/word/2010/wordprocessingCanvas" xmlns:cx="http://schemas.microsoft.com/office/drawing/2014/chartex" xmlns:cx1="http://schemas.microsoft.com/office/drawing/2015/9/8/chartex" xmlns:cx2="http://schemas.microsoft.com/office/drawing/2015/10/21/chartex" xmlns:cx3="http://schemas.microsoft.com/office/drawing/2016/5/9/chartex" xmlns:cx4="http://schemas.microsoft.com/office/drawing/2016/5/10/chartex" xmlns:cx5="http://schemas.microsoft.com/office/drawing/2016/5/11/chartex" xmlns:cx6="http://schemas.microsoft.com/office/drawing/2016/5/12/chartex" xmlns:cx7="http://schemas.microsoft.com/office/drawing/2016/5/13/chartex" xmlns:cx8="http://schemas.microsoft.com/office/drawing/2016/5/14/chartex" xmlns:mc="http://schemas.openxmlformats.org/markup-compatibility/2006" xmlns:aink="http://schemas.microsoft.com/office/drawing/2016/ink" xmlns:am3d="http://schemas.microsoft.com/office/drawing/2017/model3d" xmlns:o="urn:schemas-microsoft-com:office:office" xmlns:oel="http://schemas.microsoft.com/office/2019/extlst" xmlns:r="http://schemas.openxmlformats.org/officeDocument/2006/relationships" xmlns:m="http://schemas.openxmlformats.org/officeDocument/2006/math" xmlns:v="urn:schemas-microsoft-com:vml" xmlns:wp14="http://schemas.microsoft.com/office/word/2010/wordprocessingDrawing" xmlns:wp="http://schemas.openxmlformats.org/drawingml/2006/wordprocessingDrawing" xmlns:w10="urn:schemas-microsoft-com:office:word" xmlns:w="http://schemas.openxmlformats.org/wordprocessingml/2006/main" xmlns:w14="http://schemas.microsoft.com/office/word/2010/wordml" xmlns:w15="http://schemas.microsoft.com/office/word/2012/wordml" xmlns:w16cex="http://schemas.microsoft.com/office/word/2018/wordml/cex" xmlns:w16cid="http://schemas.microsoft.com/office/word/2016/wordml/cid" xmlns:w16="http://schemas.microsoft.com/office/word/2018/wordml" xmlns:w16sdtdh="http://schemas.microsoft.com/office/word/2020/wordml/sdtdatahash" xmlns:w16se="http://schemas.microsoft.com/office/word/2015/wordml/symex" xmlns:wpg="http://schemas.microsoft.com/office/word/2010/wordprocessingGroup" xmlns:wpi="http://schemas.microsoft.com/office/word/2010/wordprocessingInk" xmlns:wne="http://schemas.microsoft.com/office/word/2006/wordml" xmlns:wps="http://schemas.microsoft.com/office/word/2010/wordprocessingShape" mc:Ignorable="w14 w15 w16se w16cid w16 w16cex w16sdtdh wp14">
   <w:footnote w:type="separator" w:id="-1">
     <w:p>
       <w:pPr>
@@ -5754,7 +5608,7 @@
 </file>
 
 <file path=word/header1.xml><?xml version="1.0" encoding="utf-8"?>
-<w:hdr xmlns:wpc="http://schemas.microsoft.com/office/word/2010/wordprocessingCanvas" xmlns:mc="http://schemas.openxmlformats.org/markup-compatibility/2006" xmlns:o="urn:schemas-microsoft-com:office:office" xmlns:r="http://schemas.openxmlformats.org/officeDocument/2006/relationships" xmlns:m="http://schemas.openxmlformats.org/officeDocument/2006/math" xmlns:v="urn:schemas-microsoft-com:vml" xmlns:wp14="http://schemas.microsoft.com/office/word/2010/wordprocessingDrawing" xmlns:wp="http://schemas.openxmlformats.org/drawingml/2006/wordprocessingDrawing" xmlns:w10="urn:schemas-microsoft-com:office:word" xmlns:w="http://schemas.openxmlformats.org/wordprocessingml/2006/main" xmlns:w14="http://schemas.microsoft.com/office/word/2010/wordml" xmlns:wpg="http://schemas.microsoft.com/office/word/2010/wordprocessingGroup" xmlns:wpi="http://schemas.microsoft.com/office/word/2010/wordprocessingInk" xmlns:wne="http://schemas.microsoft.com/office/word/2006/wordml" xmlns:wps="http://schemas.microsoft.com/office/word/2010/wordprocessingShape" mc:Ignorable="w14 wp14">
+<w:hdr xmlns:wpc="http://schemas.microsoft.com/office/word/2010/wordprocessingCanvas" xmlns:cx="http://schemas.microsoft.com/office/drawing/2014/chartex" xmlns:cx1="http://schemas.microsoft.com/office/drawing/2015/9/8/chartex" xmlns:cx2="http://schemas.microsoft.com/office/drawing/2015/10/21/chartex" xmlns:cx3="http://schemas.microsoft.com/office/drawing/2016/5/9/chartex" xmlns:cx4="http://schemas.microsoft.com/office/drawing/2016/5/10/chartex" xmlns:cx5="http://schemas.microsoft.com/office/drawing/2016/5/11/chartex" xmlns:cx6="http://schemas.microsoft.com/office/drawing/2016/5/12/chartex" xmlns:cx7="http://schemas.microsoft.com/office/drawing/2016/5/13/chartex" xmlns:cx8="http://schemas.microsoft.com/office/drawing/2016/5/14/chartex" xmlns:mc="http://schemas.openxmlformats.org/markup-compatibility/2006" xmlns:aink="http://schemas.microsoft.com/office/drawing/2016/ink" xmlns:am3d="http://schemas.microsoft.com/office/drawing/2017/model3d" xmlns:o="urn:schemas-microsoft-com:office:office" xmlns:oel="http://schemas.microsoft.com/office/2019/extlst" xmlns:r="http://schemas.openxmlformats.org/officeDocument/2006/relationships" xmlns:m="http://schemas.openxmlformats.org/officeDocument/2006/math" xmlns:v="urn:schemas-microsoft-com:vml" xmlns:wp14="http://schemas.microsoft.com/office/word/2010/wordprocessingDrawing" xmlns:wp="http://schemas.openxmlformats.org/drawingml/2006/wordprocessingDrawing" xmlns:w10="urn:schemas-microsoft-com:office:word" xmlns:w="http://schemas.openxmlformats.org/wordprocessingml/2006/main" xmlns:w14="http://schemas.microsoft.com/office/word/2010/wordml" xmlns:w15="http://schemas.microsoft.com/office/word/2012/wordml" xmlns:w16cex="http://schemas.microsoft.com/office/word/2018/wordml/cex" xmlns:w16cid="http://schemas.microsoft.com/office/word/2016/wordml/cid" xmlns:w16="http://schemas.microsoft.com/office/word/2018/wordml" xmlns:w16sdtdh="http://schemas.microsoft.com/office/word/2020/wordml/sdtdatahash" xmlns:w16se="http://schemas.microsoft.com/office/word/2015/wordml/symex" xmlns:wpg="http://schemas.microsoft.com/office/word/2010/wordprocessingGroup" xmlns:wpi="http://schemas.microsoft.com/office/word/2010/wordprocessingInk" xmlns:wne="http://schemas.microsoft.com/office/word/2006/wordml" xmlns:wps="http://schemas.microsoft.com/office/word/2010/wordprocessingShape" mc:Ignorable="w14 w15 w16se w16cid w16 w16cex w16sdtdh wp14">
   <w:sdt>
     <w:sdtPr>
       <w:id w:val="1258640514"/>
@@ -5827,8 +5681,8 @@
 </file>
 
 <file path=word/numbering.xml><?xml version="1.0" encoding="utf-8"?>
-<w:numbering xmlns:wpc="http://schemas.microsoft.com/office/word/2010/wordprocessingCanvas" xmlns:mc="http://schemas.openxmlformats.org/markup-compatibility/2006" xmlns:o="urn:schemas-microsoft-com:office:office" xmlns:r="http://schemas.openxmlformats.org/officeDocument/2006/relationships" xmlns:m="http://schemas.openxmlformats.org/officeDocument/2006/math" xmlns:v="urn:schemas-microsoft-com:vml" xmlns:wp14="http://schemas.microsoft.com/office/word/2010/wordprocessingDrawing" xmlns:wp="http://schemas.openxmlformats.org/drawingml/2006/wordprocessingDrawing" xmlns:w10="urn:schemas-microsoft-com:office:word" xmlns:w="http://schemas.openxmlformats.org/wordprocessingml/2006/main" xmlns:w14="http://schemas.microsoft.com/office/word/2010/wordml" xmlns:wpg="http://schemas.microsoft.com/office/word/2010/wordprocessingGroup" xmlns:wpi="http://schemas.microsoft.com/office/word/2010/wordprocessingInk" xmlns:wne="http://schemas.microsoft.com/office/word/2006/wordml" xmlns:wps="http://schemas.microsoft.com/office/word/2010/wordprocessingShape" mc:Ignorable="w14 wp14">
-  <w:abstractNum w:abstractNumId="0">
+<w:numbering xmlns:wpc="http://schemas.microsoft.com/office/word/2010/wordprocessingCanvas" xmlns:cx="http://schemas.microsoft.com/office/drawing/2014/chartex" xmlns:cx1="http://schemas.microsoft.com/office/drawing/2015/9/8/chartex" xmlns:cx2="http://schemas.microsoft.com/office/drawing/2015/10/21/chartex" xmlns:cx3="http://schemas.microsoft.com/office/drawing/2016/5/9/chartex" xmlns:cx4="http://schemas.microsoft.com/office/drawing/2016/5/10/chartex" xmlns:cx5="http://schemas.microsoft.com/office/drawing/2016/5/11/chartex" xmlns:cx6="http://schemas.microsoft.com/office/drawing/2016/5/12/chartex" xmlns:cx7="http://schemas.microsoft.com/office/drawing/2016/5/13/chartex" xmlns:cx8="http://schemas.microsoft.com/office/drawing/2016/5/14/chartex" xmlns:mc="http://schemas.openxmlformats.org/markup-compatibility/2006" xmlns:aink="http://schemas.microsoft.com/office/drawing/2016/ink" xmlns:am3d="http://schemas.microsoft.com/office/drawing/2017/model3d" xmlns:o="urn:schemas-microsoft-com:office:office" xmlns:oel="http://schemas.microsoft.com/office/2019/extlst" xmlns:r="http://schemas.openxmlformats.org/officeDocument/2006/relationships" xmlns:m="http://schemas.openxmlformats.org/officeDocument/2006/math" xmlns:v="urn:schemas-microsoft-com:vml" xmlns:wp14="http://schemas.microsoft.com/office/word/2010/wordprocessingDrawing" xmlns:wp="http://schemas.openxmlformats.org/drawingml/2006/wordprocessingDrawing" xmlns:w10="urn:schemas-microsoft-com:office:word" xmlns:w="http://schemas.openxmlformats.org/wordprocessingml/2006/main" xmlns:w14="http://schemas.microsoft.com/office/word/2010/wordml" xmlns:w15="http://schemas.microsoft.com/office/word/2012/wordml" xmlns:w16cex="http://schemas.microsoft.com/office/word/2018/wordml/cex" xmlns:w16cid="http://schemas.microsoft.com/office/word/2016/wordml/cid" xmlns:w16="http://schemas.microsoft.com/office/word/2018/wordml" xmlns:w16sdtdh="http://schemas.microsoft.com/office/word/2020/wordml/sdtdatahash" xmlns:w16se="http://schemas.microsoft.com/office/word/2015/wordml/symex" xmlns:wpg="http://schemas.microsoft.com/office/word/2010/wordprocessingGroup" xmlns:wpi="http://schemas.microsoft.com/office/word/2010/wordprocessingInk" xmlns:wne="http://schemas.microsoft.com/office/word/2006/wordml" xmlns:wps="http://schemas.microsoft.com/office/word/2010/wordprocessingShape" mc:Ignorable="w14 w15 w16se w16cid w16 w16cex w16sdtdh wp14">
+  <w:abstractNum w:abstractNumId="0" w15:restartNumberingAfterBreak="0">
     <w:nsid w:val="0B643DCD"/>
     <w:multiLevelType w:val="multilevel"/>
     <w:tmpl w:val="294E0FF2"/>
@@ -5931,7 +5785,7 @@
       </w:pPr>
     </w:lvl>
   </w:abstractNum>
-  <w:abstractNum w:abstractNumId="1">
+  <w:abstractNum w:abstractNumId="1" w15:restartNumberingAfterBreak="0">
     <w:nsid w:val="7A167098"/>
     <w:multiLevelType w:val="multilevel"/>
     <w:tmpl w:val="B060EA08"/>
@@ -6017,49 +5871,49 @@
       </w:pPr>
     </w:lvl>
   </w:abstractNum>
-  <w:num w:numId="1">
+  <w:num w:numId="1" w16cid:durableId="1207908889">
     <w:abstractNumId w:val="1"/>
   </w:num>
-  <w:num w:numId="2">
+  <w:num w:numId="2" w16cid:durableId="72436517">
     <w:abstractNumId w:val="0"/>
   </w:num>
-  <w:num w:numId="3">
+  <w:num w:numId="3" w16cid:durableId="2062166736">
     <w:abstractNumId w:val="0"/>
   </w:num>
-  <w:num w:numId="4">
+  <w:num w:numId="4" w16cid:durableId="1566986439">
     <w:abstractNumId w:val="0"/>
   </w:num>
-  <w:num w:numId="5">
+  <w:num w:numId="5" w16cid:durableId="1681006217">
     <w:abstractNumId w:val="0"/>
   </w:num>
-  <w:num w:numId="6">
+  <w:num w:numId="6" w16cid:durableId="796534174">
     <w:abstractNumId w:val="0"/>
   </w:num>
-  <w:num w:numId="7">
+  <w:num w:numId="7" w16cid:durableId="1355303927">
     <w:abstractNumId w:val="0"/>
   </w:num>
-  <w:num w:numId="8">
+  <w:num w:numId="8" w16cid:durableId="1027831613">
     <w:abstractNumId w:val="0"/>
   </w:num>
-  <w:num w:numId="9">
+  <w:num w:numId="9" w16cid:durableId="1845971045">
     <w:abstractNumId w:val="0"/>
   </w:num>
-  <w:num w:numId="10">
+  <w:num w:numId="10" w16cid:durableId="1942716156">
     <w:abstractNumId w:val="0"/>
   </w:num>
-  <w:num w:numId="11">
+  <w:num w:numId="11" w16cid:durableId="361370812">
     <w:abstractNumId w:val="0"/>
   </w:num>
-  <w:num w:numId="12">
+  <w:num w:numId="12" w16cid:durableId="1434394531">
     <w:abstractNumId w:val="0"/>
   </w:num>
-  <w:num w:numId="13">
+  <w:num w:numId="13" w16cid:durableId="1065956937">
     <w:abstractNumId w:val="0"/>
   </w:num>
-  <w:num w:numId="14">
+  <w:num w:numId="14" w16cid:durableId="991714360">
     <w:abstractNumId w:val="0"/>
   </w:num>
-  <w:num w:numId="15">
+  <w:num w:numId="15" w16cid:durableId="238558818">
     <w:abstractNumId w:val="0"/>
     <w:lvlOverride w:ilvl="0">
       <w:startOverride w:val="1"/>
@@ -6093,7 +5947,7 @@
 </file>
 
 <file path=word/styles.xml><?xml version="1.0" encoding="utf-8"?>
-<w:styles xmlns:mc="http://schemas.openxmlformats.org/markup-compatibility/2006" xmlns:r="http://schemas.openxmlformats.org/officeDocument/2006/relationships" xmlns:w="http://schemas.openxmlformats.org/wordprocessingml/2006/main" xmlns:w14="http://schemas.microsoft.com/office/word/2010/wordml" mc:Ignorable="w14">
+<w:styles xmlns:mc="http://schemas.openxmlformats.org/markup-compatibility/2006" xmlns:r="http://schemas.openxmlformats.org/officeDocument/2006/relationships" xmlns:w="http://schemas.openxmlformats.org/wordprocessingml/2006/main" xmlns:w14="http://schemas.microsoft.com/office/word/2010/wordml" xmlns:w15="http://schemas.microsoft.com/office/word/2012/wordml" xmlns:w16cex="http://schemas.microsoft.com/office/word/2018/wordml/cex" xmlns:w16cid="http://schemas.microsoft.com/office/word/2016/wordml/cid" xmlns:w16="http://schemas.microsoft.com/office/word/2018/wordml" xmlns:w16sdtdh="http://schemas.microsoft.com/office/word/2020/wordml/sdtdatahash" xmlns:w16se="http://schemas.microsoft.com/office/word/2015/wordml/symex" mc:Ignorable="w14 w15 w16se w16cid w16 w16cex w16sdtdh">
   <w:docDefaults>
     <w:rPrDefault>
       <w:rPr>
@@ -6109,938 +5963,383 @@
       </w:pPr>
     </w:pPrDefault>
   </w:docDefaults>
-  <w:latentStyles w:defLockedState="0" w:defUIPriority="99" w:defSemiHidden="1" w:defUnhideWhenUsed="1" w:defQFormat="0" w:count="267">
-    <w:lsdException w:name="Normal" w:semiHidden="0" w:uiPriority="0" w:unhideWhenUsed="0" w:qFormat="1"/>
-    <w:lsdException w:name="heading 1" w:semiHidden="0" w:uiPriority="9" w:unhideWhenUsed="0" w:qFormat="1"/>
-    <w:lsdException w:name="heading 2" w:uiPriority="9" w:qFormat="1"/>
-    <w:lsdException w:name="heading 3" w:uiPriority="9" w:qFormat="1"/>
-    <w:lsdException w:name="heading 4" w:uiPriority="9" w:qFormat="1"/>
-    <w:lsdException w:name="heading 5" w:uiPriority="9" w:qFormat="1"/>
-    <w:lsdException w:name="heading 6" w:uiPriority="9" w:qFormat="1"/>
-    <w:lsdException w:name="heading 7" w:uiPriority="9" w:qFormat="1"/>
-    <w:lsdException w:name="heading 8" w:uiPriority="9" w:qFormat="1"/>
-    <w:lsdException w:name="heading 9" w:uiPriority="9" w:qFormat="1"/>
-    <w:lsdException w:name="toc 1" w:uiPriority="39"/>
-    <w:lsdException w:name="toc 2" w:uiPriority="39"/>
-    <w:lsdException w:name="toc 3" w:uiPriority="39"/>
-    <w:lsdException w:name="toc 4" w:uiPriority="39"/>
-    <w:lsdException w:name="toc 5" w:uiPriority="39"/>
-    <w:lsdException w:name="toc 6" w:uiPriority="39"/>
-    <w:lsdException w:name="toc 7" w:uiPriority="39"/>
-    <w:lsdException w:name="toc 8" w:uiPriority="39"/>
-    <w:lsdException w:name="toc 9" w:uiPriority="39"/>
-    <w:lsdException w:name="caption" w:uiPriority="35" w:qFormat="1"/>
-    <w:lsdException w:name="Title" w:semiHidden="0" w:uiPriority="10" w:unhideWhenUsed="0" w:qFormat="1"/>
-    <w:lsdException w:name="Default Paragraph Font" w:uiPriority="1"/>
-    <w:lsdException w:name="Subtitle" w:semiHidden="0" w:uiPriority="11" w:unhideWhenUsed="0" w:qFormat="1"/>
-    <w:lsdException w:name="Strong" w:semiHidden="0" w:uiPriority="22" w:unhideWhenUsed="0" w:qFormat="1"/>
-    <w:lsdException w:name="Emphasis" w:semiHidden="0" w:uiPriority="20" w:unhideWhenUsed="0" w:qFormat="1"/>
-    <w:lsdException w:name="Table Grid" w:uiPriority="39"/>
-    <w:lsdException w:name="Placeholder Text" w:unhideWhenUsed="0"/>
-    <w:lsdException w:name="No Spacing" w:semiHidden="0" w:uiPriority="1" w:unhideWhenUsed="0" w:qFormat="1"/>
-    <w:lsdException w:name="Light Shading" w:semiHidden="0" w:uiPriority="60" w:unhideWhenUsed="0"/>
-    <w:lsdException w:name="Light List" w:semiHidden="0" w:uiPriority="61" w:unhideWhenUsed="0"/>
-    <w:lsdException w:name="Light Grid" w:semiHidden="0" w:uiPriority="62" w:unhideWhenUsed="0"/>
-    <w:lsdException w:name="Medium Shading 1" w:semiHidden="0" w:uiPriority="63" w:unhideWhenUsed="0"/>
-    <w:lsdException w:name="Medium Shading 2" w:semiHidden="0" w:uiPriority="64" w:unhideWhenUsed="0"/>
-    <w:lsdException w:name="Medium List 1" w:semiHidden="0" w:uiPriority="65" w:unhideWhenUsed="0"/>
-    <w:lsdException w:name="Medium List 2" w:semiHidden="0" w:uiPriority="66" w:unhideWhenUsed="0"/>
-    <w:lsdException w:name="Medium Grid 1" w:semiHidden="0" w:uiPriority="67" w:unhideWhenUsed="0"/>
-    <w:lsdException w:name="Medium Grid 2" w:semiHidden="0" w:uiPriority="68" w:unhideWhenUsed="0"/>
-    <w:lsdException w:name="Medium Grid 3" w:semiHidden="0" w:uiPriority="69" w:unhideWhenUsed="0"/>
-    <w:lsdException w:name="Dark List" w:semiHidden="0" w:uiPriority="70" w:unhideWhenUsed="0"/>
-    <w:lsdException w:name="Colorful Shading" w:semiHidden="0" w:uiPriority="71" w:unhideWhenUsed="0"/>
-    <w:lsdException w:name="Colorful List" w:semiHidden="0" w:uiPriority="72" w:unhideWhenUsed="0"/>
-    <w:lsdException w:name="Colorful Grid" w:semiHidden="0" w:uiPriority="73" w:unhideWhenUsed="0"/>
-    <w:lsdException w:name="Light Shading Accent 1" w:semiHidden="0" w:uiPriority="60" w:unhideWhenUsed="0"/>
-    <w:lsdException w:name="Light List Accent 1" w:semiHidden="0" w:uiPriority="61" w:unhideWhenUsed="0"/>
-    <w:lsdException w:name="Light Grid Accent 1" w:semiHidden="0" w:uiPriority="62" w:unhideWhenUsed="0"/>
-    <w:lsdException w:name="Medium Shading 1 Accent 1" w:semiHidden="0" w:uiPriority="63" w:unhideWhenUsed="0"/>
-    <w:lsdException w:name="Medium Shading 2 Accent 1" w:semiHidden="0" w:uiPriority="64" w:unhideWhenUsed="0"/>
-    <w:lsdException w:name="Medium List 1 Accent 1" w:semiHidden="0" w:uiPriority="65" w:unhideWhenUsed="0"/>
-    <w:lsdException w:name="Revision" w:unhideWhenUsed="0"/>
-    <w:lsdException w:name="List Paragraph" w:semiHidden="0" w:uiPriority="34" w:unhideWhenUsed="0" w:qFormat="1"/>
-    <w:lsdException w:name="Quote" w:semiHidden="0" w:uiPriority="29" w:unhideWhenUsed="0" w:qFormat="1"/>
-    <w:lsdException w:name="Intense Quote" w:semiHidden="0" w:uiPriority="30" w:unhideWhenUsed="0" w:qFormat="1"/>
-    <w:lsdException w:name="Medium List 2 Accent 1" w:semiHidden="0" w:uiPriority="66" w:unhideWhenUsed="0"/>
-    <w:lsdException w:name="Medium Grid 1 Accent 1" w:semiHidden="0" w:uiPriority="67" w:unhideWhenUsed="0"/>
-    <w:lsdException w:name="Medium Grid 2 Accent 1" w:semiHidden="0" w:uiPriority="68" w:unhideWhenUsed="0"/>
-    <w:lsdException w:name="Medium Grid 3 Accent 1" w:semiHidden="0" w:uiPriority="69" w:unhideWhenUsed="0"/>
-    <w:lsdException w:name="Dark List Accent 1" w:semiHidden="0" w:uiPriority="70" w:unhideWhenUsed="0"/>
-    <w:lsdException w:name="Colorful Shading Accent 1" w:semiHidden="0" w:uiPriority="71" w:unhideWhenUsed="0"/>
-    <w:lsdException w:name="Colorful List Accent 1" w:semiHidden="0" w:uiPriority="72" w:unhideWhenUsed="0"/>
-    <w:lsdException w:name="Colorful Grid Accent 1" w:semiHidden="0" w:uiPriority="73" w:unhideWhenUsed="0"/>
-    <w:lsdException w:name="Light Shading Accent 2" w:semiHidden="0" w:uiPriority="60" w:unhideWhenUsed="0"/>
-    <w:lsdException w:name="Light List Accent 2" w:semiHidden="0" w:uiPriority="61" w:unhideWhenUsed="0"/>
-    <w:lsdException w:name="Light Grid Accent 2" w:semiHidden="0" w:uiPriority="62" w:unhideWhenUsed="0"/>
-    <w:lsdException w:name="Medium Shading 1 Accent 2" w:semiHidden="0" w:uiPriority="63" w:unhideWhenUsed="0"/>
-    <w:lsdException w:name="Medium Shading 2 Accent 2" w:semiHidden="0" w:uiPriority="64" w:unhideWhenUsed="0"/>
-    <w:lsdException w:name="Medium List 1 Accent 2" w:semiHidden="0" w:uiPriority="65" w:unhideWhenUsed="0"/>
-    <w:lsdException w:name="Medium List 2 Accent 2" w:semiHidden="0" w:uiPriority="66" w:unhideWhenUsed="0"/>
-    <w:lsdException w:name="Medium Grid 1 Accent 2" w:semiHidden="0" w:uiPriority="67" w:unhideWhenUsed="0"/>
-    <w:lsdException w:name="Medium Grid 2 Accent 2" w:semiHidden="0" w:uiPriority="68" w:unhideWhenUsed="0"/>
-    <w:lsdException w:name="Medium Grid 3 Accent 2" w:semiHidden="0" w:uiPriority="69" w:unhideWhenUsed="0"/>
-    <w:lsdException w:name="Dark List Accent 2" w:semiHidden="0" w:uiPriority="70" w:unhideWhenUsed="0"/>
-    <w:lsdException w:name="Colorful Shading Accent 2" w:semiHidden="0" w:uiPriority="71" w:unhideWhenUsed="0"/>
-    <w:lsdException w:name="Colorful List Accent 2" w:semiHidden="0" w:uiPriority="72" w:unhideWhenUsed="0"/>
-    <w:lsdException w:name="Colorful Grid Accent 2" w:semiHidden="0" w:uiPriority="73" w:unhideWhenUsed="0"/>
-    <w:lsdException w:name="Light Shading Accent 3" w:semiHidden="0" w:uiPriority="60" w:unhideWhenUsed="0"/>
-    <w:lsdException w:name="Light List Accent 3" w:semiHidden="0" w:uiPriority="61" w:unhideWhenUsed="0"/>
-    <w:lsdException w:name="Light Grid Accent 3" w:semiHidden="0" w:uiPriority="62" w:unhideWhenUsed="0"/>
-    <w:lsdException w:name="Medium Shading 1 Accent 3" w:semiHidden="0" w:uiPriority="63" w:unhideWhenUsed="0"/>
-    <w:lsdException w:name="Medium Shading 2 Accent 3" w:semiHidden="0" w:uiPriority="64" w:unhideWhenUsed="0"/>
-    <w:lsdException w:name="Medium List 1 Accent 3" w:semiHidden="0" w:uiPriority="65" w:unhideWhenUsed="0"/>
-    <w:lsdException w:name="Medium List 2 Accent 3" w:semiHidden="0" w:uiPriority="66" w:unhideWhenUsed="0"/>
-    <w:lsdException w:name="Medium Grid 1 Accent 3" w:semiHidden="0" w:uiPriority="67" w:unhideWhenUsed="0"/>
-    <w:lsdException w:name="Medium Grid 2 Accent 3" w:semiHidden="0" w:uiPriority="68" w:unhideWhenUsed="0"/>
-    <w:lsdException w:name="Medium Grid 3 Accent 3" w:semiHidden="0" w:uiPriority="69" w:unhideWhenUsed="0"/>
-    <w:lsdException w:name="Dark List Accent 3" w:semiHidden="0" w:uiPriority="70" w:unhideWhenUsed="0"/>
-    <w:lsdException w:name="Colorful Shading Accent 3" w:semiHidden="0" w:uiPriority="71" w:unhideWhenUsed="0"/>
-    <w:lsdException w:name="Colorful List Accent 3" w:semiHidden="0" w:uiPriority="72" w:unhideWhenUsed="0"/>
-    <w:lsdException w:name="Colorful Grid Accent 3" w:semiHidden="0" w:uiPriority="73" w:unhideWhenUsed="0"/>
-    <w:lsdException w:name="Light Shading Accent 4" w:semiHidden="0" w:uiPriority="60" w:unhideWhenUsed="0"/>
-    <w:lsdException w:name="Light List Accent 4" w:semiHidden="0" w:uiPriority="61" w:unhideWhenUsed="0"/>
-    <w:lsdException w:name="Light Grid Accent 4" w:semiHidden="0" w:uiPriority="62" w:unhideWhenUsed="0"/>
-    <w:lsdException w:name="Medium Shading 1 Accent 4" w:semiHidden="0" w:uiPriority="63" w:unhideWhenUsed="0"/>
-    <w:lsdException w:name="Medium Shading 2 Accent 4" w:semiHidden="0" w:uiPriority="64" w:unhideWhenUsed="0"/>
-    <w:lsdException w:name="Medium List 1 Accent 4" w:semiHidden="0" w:uiPriority="65" w:unhideWhenUsed="0"/>
-    <w:lsdException w:name="Medium List 2 Accent 4" w:semiHidden="0" w:uiPriority="66" w:unhideWhenUsed="0"/>
-    <w:lsdException w:name="Medium Grid 1 Accent 4" w:semiHidden="0" w:uiPriority="67" w:unhideWhenUsed="0"/>
-    <w:lsdException w:name="Medium Grid 2 Accent 4" w:semiHidden="0" w:uiPriority="68" w:unhideWhenUsed="0"/>
-    <w:lsdException w:name="Medium Grid 3 Accent 4" w:semiHidden="0" w:uiPriority="69" w:unhideWhenUsed="0"/>
-    <w:lsdException w:name="Dark List Accent 4" w:semiHidden="0" w:uiPriority="70" w:unhideWhenUsed="0"/>
-    <w:lsdException w:name="Colorful Shading Accent 4" w:semiHidden="0" w:uiPriority="71" w:unhideWhenUsed="0"/>
-    <w:lsdException w:name="Colorful List Accent 4" w:semiHidden="0" w:uiPriority="72" w:unhideWhenUsed="0"/>
-    <w:lsdException w:name="Colorful Grid Accent 4" w:semiHidden="0" w:uiPriority="73" w:unhideWhenUsed="0"/>
-    <w:lsdException w:name="Light Shading Accent 5" w:semiHidden="0" w:uiPriority="60" w:unhideWhenUsed="0"/>
-    <w:lsdException w:name="Light List Accent 5" w:semiHidden="0" w:uiPriority="61" w:unhideWhenUsed="0"/>
-    <w:lsdException w:name="Light Grid Accent 5" w:semiHidden="0" w:uiPriority="62" w:unhideWhenUsed="0"/>
-    <w:lsdException w:name="Medium Shading 1 Accent 5" w:semiHidden="0" w:uiPriority="63" w:unhideWhenUsed="0"/>
-    <w:lsdException w:name="Medium Shading 2 Accent 5" w:semiHidden="0" w:uiPriority="64" w:unhideWhenUsed="0"/>
-    <w:lsdException w:name="Medium List 1 Accent 5" w:semiHidden="0" w:uiPriority="65" w:unhideWhenUsed="0"/>
-    <w:lsdException w:name="Medium List 2 Accent 5" w:semiHidden="0" w:uiPriority="66" w:unhideWhenUsed="0"/>
-    <w:lsdException w:name="Medium Grid 1 Accent 5" w:semiHidden="0" w:uiPriority="67" w:unhideWhenUsed="0"/>
-    <w:lsdException w:name="Medium Grid 2 Accent 5" w:semiHidden="0" w:uiPriority="68" w:unhideWhenUsed="0"/>
-    <w:lsdException w:name="Medium Grid 3 Accent 5" w:semiHidden="0" w:uiPriority="69" w:unhideWhenUsed="0"/>
-    <w:lsdException w:name="Dark List Accent 5" w:semiHidden="0" w:uiPriority="70" w:unhideWhenUsed="0"/>
-    <w:lsdException w:name="Colorful Shading Accent 5" w:semiHidden="0" w:uiPriority="71" w:unhideWhenUsed="0"/>
-    <w:lsdException w:name="Colorful List Accent 5" w:semiHidden="0" w:uiPriority="72" w:unhideWhenUsed="0"/>
-    <w:lsdException w:name="Colorful Grid Accent 5" w:semiHidden="0" w:uiPriority="73" w:unhideWhenUsed="0"/>
-    <w:lsdException w:name="Light Shading Accent 6" w:semiHidden="0" w:uiPriority="60" w:unhideWhenUsed="0"/>
-    <w:lsdException w:name="Light List Accent 6" w:semiHidden="0" w:uiPriority="61" w:unhideWhenUsed="0"/>
-    <w:lsdException w:name="Light Grid Accent 6" w:semiHidden="0" w:uiPriority="62" w:unhideWhenUsed="0"/>
-    <w:lsdException w:name="Medium Shading 1 Accent 6" w:semiHidden="0" w:uiPriority="63" w:unhideWhenUsed="0"/>
-    <w:lsdException w:name="Medium Shading 2 Accent 6" w:semiHidden="0" w:uiPriority="64" w:unhideWhenUsed="0"/>
-    <w:lsdException w:name="Medium List 1 Accent 6" w:semiHidden="0" w:uiPriority="65" w:unhideWhenUsed="0"/>
-    <w:lsdException w:name="Medium List 2 Accent 6" w:semiHidden="0" w:uiPriority="66" w:unhideWhenUsed="0"/>
-    <w:lsdException w:name="Medium Grid 1 Accent 6" w:semiHidden="0" w:uiPriority="67" w:unhideWhenUsed="0"/>
-    <w:lsdException w:name="Medium Grid 2 Accent 6" w:semiHidden="0" w:uiPriority="68" w:unhideWhenUsed="0"/>
-    <w:lsdException w:name="Medium Grid 3 Accent 6" w:semiHidden="0" w:uiPriority="69" w:unhideWhenUsed="0"/>
-    <w:lsdException w:name="Dark List Accent 6" w:semiHidden="0" w:uiPriority="70" w:unhideWhenUsed="0"/>
-    <w:lsdException w:name="Colorful Shading Accent 6" w:semiHidden="0" w:uiPriority="71" w:unhideWhenUsed="0"/>
-    <w:lsdException w:name="Colorful List Accent 6" w:semiHidden="0" w:uiPriority="72" w:unhideWhenUsed="0"/>
-    <w:lsdException w:name="Colorful Grid Accent 6" w:semiHidden="0" w:uiPriority="73" w:unhideWhenUsed="0"/>
-    <w:lsdException w:name="Subtle Emphasis" w:semiHidden="0" w:uiPriority="19" w:unhideWhenUsed="0" w:qFormat="1"/>
-    <w:lsdException w:name="Intense Emphasis" w:semiHidden="0" w:uiPriority="21" w:unhideWhenUsed="0" w:qFormat="1"/>
-    <w:lsdException w:name="Subtle Reference" w:semiHidden="0" w:uiPriority="31" w:unhideWhenUsed="0" w:qFormat="1"/>
-    <w:lsdException w:name="Intense Reference" w:semiHidden="0" w:uiPriority="32" w:unhideWhenUsed="0" w:qFormat="1"/>
-    <w:lsdException w:name="Book Title" w:semiHidden="0" w:uiPriority="33" w:unhideWhenUsed="0" w:qFormat="1"/>
-    <w:lsdException w:name="Bibliography" w:uiPriority="37"/>
-    <w:lsdException w:name="TOC Heading" w:uiPriority="39" w:qFormat="1"/>
-  </w:latentStyles>
-  <w:style w:type="paragraph" w:default="1" w:styleId="Normal">
-    <w:name w:val="Normal"/>
-    <w:qFormat/>
-    <w:rsid w:val="002E6BC1"/>
-  </w:style>
-  <w:style w:type="paragraph" w:styleId="Ttulo1">
-    <w:name w:val="heading 1"/>
-    <w:basedOn w:val="Normal"/>
-    <w:next w:val="Normal"/>
-    <w:link w:val="Ttulo1Char"/>
-    <w:uiPriority w:val="9"/>
-    <w:qFormat/>
-    <w:rsid w:val="00231691"/>
-    <w:pPr>
-      <w:keepNext/>
-      <w:keepLines/>
-      <w:numPr>
-        <w:numId w:val="2"/>
-      </w:numPr>
-      <w:spacing w:before="240" w:after="0"/>
-      <w:outlineLvl w:val="0"/>
-    </w:pPr>
-    <w:rPr>
-      <w:rFonts w:asciiTheme="majorHAnsi" w:eastAsiaTheme="majorEastAsia" w:hAnsiTheme="majorHAnsi" w:cstheme="majorBidi"/>
-      <w:color w:val="2F5496" w:themeColor="accent1" w:themeShade="BF"/>
-      <w:sz w:val="32"/>
-      <w:szCs w:val="32"/>
-    </w:rPr>
-  </w:style>
-  <w:style w:type="paragraph" w:styleId="Ttulo2">
-    <w:name w:val="heading 2"/>
-    <w:basedOn w:val="Normal"/>
-    <w:next w:val="Normal"/>
-    <w:link w:val="Ttulo2Char"/>
-    <w:uiPriority w:val="9"/>
-    <w:unhideWhenUsed/>
-    <w:qFormat/>
-    <w:rsid w:val="00231691"/>
-    <w:pPr>
-      <w:keepNext/>
-      <w:keepLines/>
-      <w:numPr>
-        <w:ilvl w:val="1"/>
-        <w:numId w:val="2"/>
-      </w:numPr>
-      <w:spacing w:before="40" w:after="0"/>
-      <w:outlineLvl w:val="1"/>
-    </w:pPr>
-    <w:rPr>
-      <w:rFonts w:asciiTheme="majorHAnsi" w:eastAsiaTheme="majorEastAsia" w:hAnsiTheme="majorHAnsi" w:cstheme="majorBidi"/>
-      <w:color w:val="2F5496" w:themeColor="accent1" w:themeShade="BF"/>
-      <w:sz w:val="26"/>
-      <w:szCs w:val="26"/>
-    </w:rPr>
-  </w:style>
-  <w:style w:type="paragraph" w:styleId="Ttulo3">
-    <w:name w:val="heading 3"/>
-    <w:basedOn w:val="Normal"/>
-    <w:next w:val="Normal"/>
-    <w:link w:val="Ttulo3Char"/>
-    <w:uiPriority w:val="9"/>
-    <w:unhideWhenUsed/>
-    <w:qFormat/>
-    <w:rsid w:val="00231691"/>
-    <w:pPr>
-      <w:keepNext/>
-      <w:keepLines/>
-      <w:numPr>
-        <w:ilvl w:val="2"/>
-        <w:numId w:val="2"/>
-      </w:numPr>
-      <w:spacing w:before="40" w:after="0"/>
-      <w:outlineLvl w:val="2"/>
-    </w:pPr>
-    <w:rPr>
-      <w:rFonts w:asciiTheme="majorHAnsi" w:eastAsiaTheme="majorEastAsia" w:hAnsiTheme="majorHAnsi" w:cstheme="majorBidi"/>
-      <w:color w:val="1F3763" w:themeColor="accent1" w:themeShade="7F"/>
-      <w:sz w:val="24"/>
-      <w:szCs w:val="24"/>
-    </w:rPr>
-  </w:style>
-  <w:style w:type="paragraph" w:styleId="Ttulo4">
-    <w:name w:val="heading 4"/>
-    <w:basedOn w:val="Normal"/>
-    <w:next w:val="Normal"/>
-    <w:link w:val="Ttulo4Char"/>
-    <w:uiPriority w:val="9"/>
-    <w:unhideWhenUsed/>
-    <w:qFormat/>
-    <w:rsid w:val="00231691"/>
-    <w:pPr>
-      <w:keepNext/>
-      <w:keepLines/>
-      <w:numPr>
-        <w:ilvl w:val="3"/>
-        <w:numId w:val="2"/>
-      </w:numPr>
-      <w:spacing w:before="40" w:after="0"/>
-      <w:outlineLvl w:val="3"/>
-    </w:pPr>
-    <w:rPr>
-      <w:rFonts w:asciiTheme="majorHAnsi" w:eastAsiaTheme="majorEastAsia" w:hAnsiTheme="majorHAnsi" w:cstheme="majorBidi"/>
-      <w:i/>
-      <w:iCs/>
-      <w:color w:val="2F5496" w:themeColor="accent1" w:themeShade="BF"/>
-    </w:rPr>
-  </w:style>
-  <w:style w:type="paragraph" w:styleId="Ttulo5">
-    <w:name w:val="heading 5"/>
-    <w:basedOn w:val="Normal"/>
-    <w:next w:val="Normal"/>
-    <w:link w:val="Ttulo5Char"/>
-    <w:uiPriority w:val="9"/>
-    <w:unhideWhenUsed/>
-    <w:qFormat/>
-    <w:rsid w:val="00231691"/>
-    <w:pPr>
-      <w:keepNext/>
-      <w:keepLines/>
-      <w:numPr>
-        <w:ilvl w:val="4"/>
-        <w:numId w:val="2"/>
-      </w:numPr>
-      <w:spacing w:before="40" w:after="0"/>
-      <w:outlineLvl w:val="4"/>
-    </w:pPr>
-    <w:rPr>
-      <w:rFonts w:asciiTheme="majorHAnsi" w:eastAsiaTheme="majorEastAsia" w:hAnsiTheme="majorHAnsi" w:cstheme="majorBidi"/>
-      <w:color w:val="2F5496" w:themeColor="accent1" w:themeShade="BF"/>
-    </w:rPr>
-  </w:style>
-  <w:style w:type="paragraph" w:styleId="Ttulo6">
-    <w:name w:val="heading 6"/>
-    <w:basedOn w:val="Normal"/>
-    <w:next w:val="Normal"/>
-    <w:link w:val="Ttulo6Char"/>
-    <w:uiPriority w:val="9"/>
-    <w:unhideWhenUsed/>
-    <w:qFormat/>
-    <w:rsid w:val="00231691"/>
-    <w:pPr>
-      <w:keepNext/>
-      <w:keepLines/>
-      <w:numPr>
-        <w:ilvl w:val="5"/>
-        <w:numId w:val="2"/>
-      </w:numPr>
-      <w:spacing w:before="40" w:after="0"/>
-      <w:outlineLvl w:val="5"/>
-    </w:pPr>
-    <w:rPr>
-      <w:rFonts w:asciiTheme="majorHAnsi" w:eastAsiaTheme="majorEastAsia" w:hAnsiTheme="majorHAnsi" w:cstheme="majorBidi"/>
-      <w:color w:val="1F3763" w:themeColor="accent1" w:themeShade="7F"/>
-    </w:rPr>
-  </w:style>
-  <w:style w:type="paragraph" w:styleId="Ttulo7">
-    <w:name w:val="heading 7"/>
-    <w:basedOn w:val="Normal"/>
-    <w:next w:val="Normal"/>
-    <w:link w:val="Ttulo7Char"/>
-    <w:uiPriority w:val="9"/>
-    <w:semiHidden/>
-    <w:unhideWhenUsed/>
-    <w:qFormat/>
-    <w:rsid w:val="00231691"/>
-    <w:pPr>
-      <w:keepNext/>
-      <w:keepLines/>
-      <w:numPr>
-        <w:ilvl w:val="6"/>
-        <w:numId w:val="2"/>
-      </w:numPr>
-      <w:spacing w:before="40" w:after="0"/>
-      <w:outlineLvl w:val="6"/>
-    </w:pPr>
-    <w:rPr>
-      <w:rFonts w:asciiTheme="majorHAnsi" w:eastAsiaTheme="majorEastAsia" w:hAnsiTheme="majorHAnsi" w:cstheme="majorBidi"/>
-      <w:i/>
-      <w:iCs/>
-      <w:color w:val="1F3763" w:themeColor="accent1" w:themeShade="7F"/>
-    </w:rPr>
-  </w:style>
-  <w:style w:type="paragraph" w:styleId="Ttulo8">
-    <w:name w:val="heading 8"/>
-    <w:basedOn w:val="Normal"/>
-    <w:next w:val="Normal"/>
-    <w:link w:val="Ttulo8Char"/>
-    <w:uiPriority w:val="9"/>
-    <w:semiHidden/>
-    <w:unhideWhenUsed/>
-    <w:qFormat/>
-    <w:rsid w:val="00231691"/>
-    <w:pPr>
-      <w:keepNext/>
-      <w:keepLines/>
-      <w:numPr>
-        <w:ilvl w:val="7"/>
-        <w:numId w:val="2"/>
-      </w:numPr>
-      <w:spacing w:before="40" w:after="0"/>
-      <w:outlineLvl w:val="7"/>
-    </w:pPr>
-    <w:rPr>
-      <w:rFonts w:asciiTheme="majorHAnsi" w:eastAsiaTheme="majorEastAsia" w:hAnsiTheme="majorHAnsi" w:cstheme="majorBidi"/>
-      <w:color w:val="272727" w:themeColor="text1" w:themeTint="D8"/>
-      <w:sz w:val="21"/>
-      <w:szCs w:val="21"/>
-    </w:rPr>
-  </w:style>
-  <w:style w:type="paragraph" w:styleId="Ttulo9">
-    <w:name w:val="heading 9"/>
-    <w:basedOn w:val="Normal"/>
-    <w:next w:val="Normal"/>
-    <w:link w:val="Ttulo9Char"/>
-    <w:uiPriority w:val="9"/>
-    <w:semiHidden/>
-    <w:unhideWhenUsed/>
-    <w:qFormat/>
-    <w:rsid w:val="00231691"/>
-    <w:pPr>
-      <w:keepNext/>
-      <w:keepLines/>
-      <w:numPr>
-        <w:ilvl w:val="8"/>
-        <w:numId w:val="2"/>
-      </w:numPr>
-      <w:spacing w:before="40" w:after="0"/>
-      <w:outlineLvl w:val="8"/>
-    </w:pPr>
-    <w:rPr>
-      <w:rFonts w:asciiTheme="majorHAnsi" w:eastAsiaTheme="majorEastAsia" w:hAnsiTheme="majorHAnsi" w:cstheme="majorBidi"/>
-      <w:i/>
-      <w:iCs/>
-      <w:color w:val="272727" w:themeColor="text1" w:themeTint="D8"/>
-      <w:sz w:val="21"/>
-      <w:szCs w:val="21"/>
-    </w:rPr>
-  </w:style>
-  <w:style w:type="character" w:default="1" w:styleId="Fontepargpadro">
-    <w:name w:val="Default Paragraph Font"/>
-    <w:uiPriority w:val="1"/>
-    <w:semiHidden/>
-    <w:unhideWhenUsed/>
-  </w:style>
-  <w:style w:type="table" w:default="1" w:styleId="Tabelanormal">
-    <w:name w:val="Normal Table"/>
-    <w:uiPriority w:val="99"/>
-    <w:semiHidden/>
-    <w:unhideWhenUsed/>
-    <w:tblPr>
-      <w:tblInd w:w="0" w:type="dxa"/>
-      <w:tblCellMar>
-        <w:top w:w="0" w:type="dxa"/>
-        <w:left w:w="108" w:type="dxa"/>
-        <w:bottom w:w="0" w:type="dxa"/>
-        <w:right w:w="108" w:type="dxa"/>
-      </w:tblCellMar>
-    </w:tblPr>
-  </w:style>
-  <w:style w:type="numbering" w:default="1" w:styleId="Semlista">
-    <w:name w:val="No List"/>
-    <w:uiPriority w:val="99"/>
-    <w:semiHidden/>
-    <w:unhideWhenUsed/>
-  </w:style>
-  <w:style w:type="paragraph" w:styleId="Cabealho">
-    <w:name w:val="header"/>
-    <w:basedOn w:val="Normal"/>
-    <w:link w:val="CabealhoChar"/>
-    <w:uiPriority w:val="99"/>
-    <w:unhideWhenUsed/>
-    <w:rsid w:val="00004C70"/>
-    <w:pPr>
-      <w:tabs>
-        <w:tab w:val="center" w:pos="4252"/>
-        <w:tab w:val="right" w:pos="8504"/>
-      </w:tabs>
-      <w:spacing w:after="0" w:line="240" w:lineRule="auto"/>
-    </w:pPr>
-  </w:style>
-  <w:style w:type="character" w:customStyle="1" w:styleId="CabealhoChar">
-    <w:name w:val="Cabeçalho Char"/>
-    <w:basedOn w:val="Fontepargpadro"/>
-    <w:link w:val="Cabealho"/>
-    <w:uiPriority w:val="99"/>
-    <w:rsid w:val="00004C70"/>
-  </w:style>
-  <w:style w:type="paragraph" w:styleId="Rodap">
-    <w:name w:val="footer"/>
-    <w:basedOn w:val="Normal"/>
-    <w:link w:val="RodapChar"/>
-    <w:uiPriority w:val="99"/>
-    <w:unhideWhenUsed/>
-    <w:rsid w:val="00004C70"/>
-    <w:pPr>
-      <w:tabs>
-        <w:tab w:val="center" w:pos="4252"/>
-        <w:tab w:val="right" w:pos="8504"/>
-      </w:tabs>
-      <w:spacing w:after="0" w:line="240" w:lineRule="auto"/>
-    </w:pPr>
-  </w:style>
-  <w:style w:type="character" w:customStyle="1" w:styleId="RodapChar">
-    <w:name w:val="Rodapé Char"/>
-    <w:basedOn w:val="Fontepargpadro"/>
-    <w:link w:val="Rodap"/>
-    <w:uiPriority w:val="99"/>
-    <w:rsid w:val="00004C70"/>
-  </w:style>
-  <w:style w:type="paragraph" w:styleId="Ttulo">
-    <w:name w:val="Title"/>
-    <w:basedOn w:val="Normal"/>
-    <w:next w:val="Normal"/>
-    <w:link w:val="TtuloChar"/>
-    <w:uiPriority w:val="10"/>
-    <w:qFormat/>
-    <w:rsid w:val="000D5EAD"/>
-    <w:pPr>
-      <w:spacing w:after="0" w:line="240" w:lineRule="auto"/>
-      <w:contextualSpacing/>
-    </w:pPr>
-    <w:rPr>
-      <w:rFonts w:asciiTheme="majorHAnsi" w:eastAsiaTheme="majorEastAsia" w:hAnsiTheme="majorHAnsi" w:cstheme="majorBidi"/>
-      <w:spacing w:val="-10"/>
-      <w:kern w:val="28"/>
-      <w:sz w:val="56"/>
-      <w:szCs w:val="56"/>
-    </w:rPr>
-  </w:style>
-  <w:style w:type="character" w:customStyle="1" w:styleId="TtuloChar">
-    <w:name w:val="Título Char"/>
-    <w:basedOn w:val="Fontepargpadro"/>
-    <w:link w:val="Ttulo"/>
-    <w:uiPriority w:val="10"/>
-    <w:rsid w:val="000D5EAD"/>
-    <w:rPr>
-      <w:rFonts w:asciiTheme="majorHAnsi" w:eastAsiaTheme="majorEastAsia" w:hAnsiTheme="majorHAnsi" w:cstheme="majorBidi"/>
-      <w:spacing w:val="-10"/>
-      <w:kern w:val="28"/>
-      <w:sz w:val="56"/>
-      <w:szCs w:val="56"/>
-    </w:rPr>
-  </w:style>
-  <w:style w:type="character" w:customStyle="1" w:styleId="Ttulo1Char">
-    <w:name w:val="Título 1 Char"/>
-    <w:basedOn w:val="Fontepargpadro"/>
-    <w:link w:val="Ttulo1"/>
-    <w:uiPriority w:val="9"/>
-    <w:rsid w:val="00231691"/>
-    <w:rPr>
-      <w:rFonts w:asciiTheme="majorHAnsi" w:eastAsiaTheme="majorEastAsia" w:hAnsiTheme="majorHAnsi" w:cstheme="majorBidi"/>
-      <w:color w:val="2F5496" w:themeColor="accent1" w:themeShade="BF"/>
-      <w:sz w:val="32"/>
-      <w:szCs w:val="32"/>
-    </w:rPr>
-  </w:style>
-  <w:style w:type="character" w:customStyle="1" w:styleId="Ttulo2Char">
-    <w:name w:val="Título 2 Char"/>
-    <w:basedOn w:val="Fontepargpadro"/>
-    <w:link w:val="Ttulo2"/>
-    <w:uiPriority w:val="9"/>
-    <w:rsid w:val="00231691"/>
-    <w:rPr>
-      <w:rFonts w:asciiTheme="majorHAnsi" w:eastAsiaTheme="majorEastAsia" w:hAnsiTheme="majorHAnsi" w:cstheme="majorBidi"/>
-      <w:color w:val="2F5496" w:themeColor="accent1" w:themeShade="BF"/>
-      <w:sz w:val="26"/>
-      <w:szCs w:val="26"/>
-    </w:rPr>
-  </w:style>
-  <w:style w:type="character" w:customStyle="1" w:styleId="Ttulo3Char">
-    <w:name w:val="Título 3 Char"/>
-    <w:basedOn w:val="Fontepargpadro"/>
-    <w:link w:val="Ttulo3"/>
-    <w:uiPriority w:val="9"/>
-    <w:rsid w:val="00231691"/>
-    <w:rPr>
-      <w:rFonts w:asciiTheme="majorHAnsi" w:eastAsiaTheme="majorEastAsia" w:hAnsiTheme="majorHAnsi" w:cstheme="majorBidi"/>
-      <w:color w:val="1F3763" w:themeColor="accent1" w:themeShade="7F"/>
-      <w:sz w:val="24"/>
-      <w:szCs w:val="24"/>
-    </w:rPr>
-  </w:style>
-  <w:style w:type="character" w:customStyle="1" w:styleId="Ttulo4Char">
-    <w:name w:val="Título 4 Char"/>
-    <w:basedOn w:val="Fontepargpadro"/>
-    <w:link w:val="Ttulo4"/>
-    <w:uiPriority w:val="9"/>
-    <w:rsid w:val="00231691"/>
-    <w:rPr>
-      <w:rFonts w:asciiTheme="majorHAnsi" w:eastAsiaTheme="majorEastAsia" w:hAnsiTheme="majorHAnsi" w:cstheme="majorBidi"/>
-      <w:i/>
-      <w:iCs/>
-      <w:color w:val="2F5496" w:themeColor="accent1" w:themeShade="BF"/>
-    </w:rPr>
-  </w:style>
-  <w:style w:type="character" w:customStyle="1" w:styleId="Ttulo5Char">
-    <w:name w:val="Título 5 Char"/>
-    <w:basedOn w:val="Fontepargpadro"/>
-    <w:link w:val="Ttulo5"/>
-    <w:uiPriority w:val="9"/>
-    <w:rsid w:val="00231691"/>
-    <w:rPr>
-      <w:rFonts w:asciiTheme="majorHAnsi" w:eastAsiaTheme="majorEastAsia" w:hAnsiTheme="majorHAnsi" w:cstheme="majorBidi"/>
-      <w:color w:val="2F5496" w:themeColor="accent1" w:themeShade="BF"/>
-    </w:rPr>
-  </w:style>
-  <w:style w:type="character" w:customStyle="1" w:styleId="Ttulo6Char">
-    <w:name w:val="Título 6 Char"/>
-    <w:basedOn w:val="Fontepargpadro"/>
-    <w:link w:val="Ttulo6"/>
-    <w:uiPriority w:val="9"/>
-    <w:rsid w:val="00231691"/>
-    <w:rPr>
-      <w:rFonts w:asciiTheme="majorHAnsi" w:eastAsiaTheme="majorEastAsia" w:hAnsiTheme="majorHAnsi" w:cstheme="majorBidi"/>
-      <w:color w:val="1F3763" w:themeColor="accent1" w:themeShade="7F"/>
-    </w:rPr>
-  </w:style>
-  <w:style w:type="character" w:customStyle="1" w:styleId="Ttulo7Char">
-    <w:name w:val="Título 7 Char"/>
-    <w:basedOn w:val="Fontepargpadro"/>
-    <w:link w:val="Ttulo7"/>
-    <w:uiPriority w:val="9"/>
-    <w:semiHidden/>
-    <w:rsid w:val="00231691"/>
-    <w:rPr>
-      <w:rFonts w:asciiTheme="majorHAnsi" w:eastAsiaTheme="majorEastAsia" w:hAnsiTheme="majorHAnsi" w:cstheme="majorBidi"/>
-      <w:i/>
-      <w:iCs/>
-      <w:color w:val="1F3763" w:themeColor="accent1" w:themeShade="7F"/>
-    </w:rPr>
-  </w:style>
-  <w:style w:type="character" w:customStyle="1" w:styleId="Ttulo8Char">
-    <w:name w:val="Título 8 Char"/>
-    <w:basedOn w:val="Fontepargpadro"/>
-    <w:link w:val="Ttulo8"/>
-    <w:uiPriority w:val="9"/>
-    <w:semiHidden/>
-    <w:rsid w:val="00231691"/>
-    <w:rPr>
-      <w:rFonts w:asciiTheme="majorHAnsi" w:eastAsiaTheme="majorEastAsia" w:hAnsiTheme="majorHAnsi" w:cstheme="majorBidi"/>
-      <w:color w:val="272727" w:themeColor="text1" w:themeTint="D8"/>
-      <w:sz w:val="21"/>
-      <w:szCs w:val="21"/>
-    </w:rPr>
-  </w:style>
-  <w:style w:type="character" w:customStyle="1" w:styleId="Ttulo9Char">
-    <w:name w:val="Título 9 Char"/>
-    <w:basedOn w:val="Fontepargpadro"/>
-    <w:link w:val="Ttulo9"/>
-    <w:uiPriority w:val="9"/>
-    <w:semiHidden/>
-    <w:rsid w:val="00231691"/>
-    <w:rPr>
-      <w:rFonts w:asciiTheme="majorHAnsi" w:eastAsiaTheme="majorEastAsia" w:hAnsiTheme="majorHAnsi" w:cstheme="majorBidi"/>
-      <w:i/>
-      <w:iCs/>
-      <w:color w:val="272727" w:themeColor="text1" w:themeTint="D8"/>
-      <w:sz w:val="21"/>
-      <w:szCs w:val="21"/>
-    </w:rPr>
-  </w:style>
-  <w:style w:type="paragraph" w:styleId="CabealhodoSumrio">
-    <w:name w:val="TOC Heading"/>
-    <w:basedOn w:val="Ttulo1"/>
-    <w:next w:val="Normal"/>
-    <w:uiPriority w:val="39"/>
-    <w:unhideWhenUsed/>
-    <w:qFormat/>
-    <w:rsid w:val="00231691"/>
-    <w:pPr>
-      <w:numPr>
-        <w:numId w:val="0"/>
-      </w:numPr>
-      <w:outlineLvl w:val="9"/>
-    </w:pPr>
-    <w:rPr>
-      <w:lang w:eastAsia="pt-BR"/>
-    </w:rPr>
-  </w:style>
-  <w:style w:type="paragraph" w:styleId="Sumrio1">
-    <w:name w:val="toc 1"/>
-    <w:basedOn w:val="Normal"/>
-    <w:next w:val="Normal"/>
-    <w:autoRedefine/>
-    <w:uiPriority w:val="39"/>
-    <w:unhideWhenUsed/>
-    <w:rsid w:val="005F3802"/>
-    <w:pPr>
-      <w:tabs>
-        <w:tab w:val="left" w:pos="440"/>
-        <w:tab w:val="right" w:leader="dot" w:pos="9061"/>
-      </w:tabs>
-      <w:spacing w:after="100"/>
-    </w:pPr>
-    <w:rPr>
-      <w:rFonts w:ascii="Arial" w:hAnsi="Arial" w:cs="Arial"/>
-      <w:b/>
-      <w:noProof/>
-    </w:rPr>
-  </w:style>
-  <w:style w:type="character" w:styleId="Hyperlink">
-    <w:name w:val="Hyperlink"/>
-    <w:basedOn w:val="Fontepargpadro"/>
-    <w:uiPriority w:val="99"/>
-    <w:unhideWhenUsed/>
-    <w:rsid w:val="00231691"/>
-    <w:rPr>
-      <w:color w:val="0563C1" w:themeColor="hyperlink"/>
-      <w:u w:val="single"/>
-    </w:rPr>
-  </w:style>
-  <w:style w:type="paragraph" w:styleId="Sumrio2">
-    <w:name w:val="toc 2"/>
-    <w:basedOn w:val="Normal"/>
-    <w:next w:val="Normal"/>
-    <w:autoRedefine/>
-    <w:uiPriority w:val="39"/>
-    <w:unhideWhenUsed/>
-    <w:rsid w:val="005E4A03"/>
-    <w:pPr>
-      <w:spacing w:after="100"/>
-      <w:ind w:left="220"/>
-    </w:pPr>
-  </w:style>
-  <w:style w:type="paragraph" w:styleId="Legenda">
-    <w:name w:val="caption"/>
-    <w:basedOn w:val="Normal"/>
-    <w:next w:val="Normal"/>
-    <w:uiPriority w:val="35"/>
-    <w:unhideWhenUsed/>
-    <w:qFormat/>
-    <w:rsid w:val="00A45311"/>
-    <w:pPr>
-      <w:spacing w:after="200" w:line="240" w:lineRule="auto"/>
-    </w:pPr>
-    <w:rPr>
-      <w:i/>
-      <w:iCs/>
-      <w:color w:val="44546A" w:themeColor="text2"/>
-      <w:sz w:val="18"/>
-      <w:szCs w:val="18"/>
-    </w:rPr>
-  </w:style>
-  <w:style w:type="character" w:styleId="Forte">
-    <w:name w:val="Strong"/>
-    <w:basedOn w:val="Fontepargpadro"/>
-    <w:uiPriority w:val="22"/>
-    <w:qFormat/>
-    <w:rsid w:val="00126E6C"/>
-    <w:rPr>
-      <w:b/>
-      <w:bCs/>
-    </w:rPr>
-  </w:style>
-  <w:style w:type="paragraph" w:styleId="Textodebalo">
-    <w:name w:val="Balloon Text"/>
-    <w:basedOn w:val="Normal"/>
-    <w:link w:val="TextodebaloChar"/>
-    <w:uiPriority w:val="99"/>
-    <w:semiHidden/>
-    <w:unhideWhenUsed/>
-    <w:rsid w:val="00D65718"/>
-    <w:pPr>
-      <w:spacing w:after="0" w:line="240" w:lineRule="auto"/>
-    </w:pPr>
-    <w:rPr>
-      <w:rFonts w:ascii="Tahoma" w:hAnsi="Tahoma" w:cs="Tahoma"/>
-      <w:sz w:val="16"/>
-      <w:szCs w:val="16"/>
-    </w:rPr>
-  </w:style>
-  <w:style w:type="character" w:customStyle="1" w:styleId="TextodebaloChar">
-    <w:name w:val="Texto de balão Char"/>
-    <w:basedOn w:val="Fontepargpadro"/>
-    <w:link w:val="Textodebalo"/>
-    <w:uiPriority w:val="99"/>
-    <w:semiHidden/>
-    <w:rsid w:val="00D65718"/>
-    <w:rPr>
-      <w:rFonts w:ascii="Tahoma" w:hAnsi="Tahoma" w:cs="Tahoma"/>
-      <w:sz w:val="16"/>
-      <w:szCs w:val="16"/>
-    </w:rPr>
-  </w:style>
-  <w:style w:type="paragraph" w:styleId="NormalWeb">
-    <w:name w:val="Normal (Web)"/>
-    <w:basedOn w:val="Normal"/>
-    <w:uiPriority w:val="99"/>
-    <w:unhideWhenUsed/>
-    <w:rsid w:val="009C7F53"/>
-    <w:pPr>
-      <w:spacing w:before="100" w:beforeAutospacing="1" w:after="100" w:afterAutospacing="1" w:line="240" w:lineRule="auto"/>
-    </w:pPr>
-    <w:rPr>
-      <w:rFonts w:ascii="Times New Roman" w:eastAsia="Times New Roman" w:hAnsi="Times New Roman" w:cs="Times New Roman"/>
-      <w:sz w:val="24"/>
-      <w:szCs w:val="24"/>
-      <w:lang w:eastAsia="pt-BR"/>
-    </w:rPr>
-  </w:style>
-  <w:style w:type="character" w:styleId="nfase">
-    <w:name w:val="Emphasis"/>
-    <w:basedOn w:val="Fontepargpadro"/>
-    <w:uiPriority w:val="20"/>
-    <w:qFormat/>
-    <w:rsid w:val="00CB0C09"/>
-    <w:rPr>
-      <w:i/>
-      <w:iCs/>
-    </w:rPr>
-  </w:style>
-  <w:style w:type="paragraph" w:styleId="PargrafodaLista">
-    <w:name w:val="List Paragraph"/>
-    <w:basedOn w:val="Normal"/>
-    <w:uiPriority w:val="34"/>
-    <w:qFormat/>
-    <w:rsid w:val="009716FD"/>
-    <w:pPr>
-      <w:ind w:left="720"/>
-      <w:contextualSpacing/>
-    </w:pPr>
-  </w:style>
-  <w:style w:type="paragraph" w:styleId="Sumrio3">
-    <w:name w:val="toc 3"/>
-    <w:basedOn w:val="Normal"/>
-    <w:next w:val="Normal"/>
-    <w:autoRedefine/>
-    <w:uiPriority w:val="39"/>
-    <w:unhideWhenUsed/>
-    <w:rsid w:val="009716FD"/>
-    <w:pPr>
-      <w:spacing w:after="100"/>
-      <w:ind w:left="440"/>
-    </w:pPr>
-  </w:style>
-</w:styles>
-</file>
-
-<file path=word/stylesWithEffects.xml><?xml version="1.0" encoding="utf-8"?>
-<w:styles xmlns:wpc="http://schemas.microsoft.com/office/word/2010/wordprocessingCanvas" xmlns:mc="http://schemas.openxmlformats.org/markup-compatibility/2006" xmlns:o="urn:schemas-microsoft-com:office:office" xmlns:r="http://schemas.openxmlformats.org/officeDocument/2006/relationships" xmlns:m="http://schemas.openxmlformats.org/officeDocument/2006/math" xmlns:v="urn:schemas-microsoft-com:vml" xmlns:wp14="http://schemas.microsoft.com/office/word/2010/wordprocessingDrawing" xmlns:wp="http://schemas.openxmlformats.org/drawingml/2006/wordprocessingDrawing" xmlns:w10="urn:schemas-microsoft-com:office:word" xmlns:w="http://schemas.openxmlformats.org/wordprocessingml/2006/main" xmlns:w14="http://schemas.microsoft.com/office/word/2010/wordml" xmlns:wpg="http://schemas.microsoft.com/office/word/2010/wordprocessingGroup" xmlns:wpi="http://schemas.microsoft.com/office/word/2010/wordprocessingInk" xmlns:wne="http://schemas.microsoft.com/office/word/2006/wordml" xmlns:wps="http://schemas.microsoft.com/office/word/2010/wordprocessingShape" mc:Ignorable="w14 wp14">
-  <w:docDefaults>
-    <w:rPrDefault>
-      <w:rPr>
-        <w:rFonts w:asciiTheme="minorHAnsi" w:eastAsiaTheme="minorHAnsi" w:hAnsiTheme="minorHAnsi" w:cstheme="minorBidi"/>
-        <w:sz w:val="22"/>
-        <w:szCs w:val="22"/>
-        <w:lang w:val="pt-BR" w:eastAsia="en-US" w:bidi="ar-SA"/>
-      </w:rPr>
-    </w:rPrDefault>
-    <w:pPrDefault>
-      <w:pPr>
-        <w:spacing w:after="160" w:line="259" w:lineRule="auto"/>
-      </w:pPr>
-    </w:pPrDefault>
-  </w:docDefaults>
-  <w:latentStyles w:defLockedState="0" w:defUIPriority="99" w:defSemiHidden="1" w:defUnhideWhenUsed="1" w:defQFormat="0" w:count="267">
-    <w:lsdException w:name="Normal" w:semiHidden="0" w:uiPriority="0" w:unhideWhenUsed="0" w:qFormat="1"/>
-    <w:lsdException w:name="heading 1" w:semiHidden="0" w:uiPriority="9" w:unhideWhenUsed="0" w:qFormat="1"/>
-    <w:lsdException w:name="heading 2" w:uiPriority="9" w:qFormat="1"/>
-    <w:lsdException w:name="heading 3" w:uiPriority="9" w:qFormat="1"/>
-    <w:lsdException w:name="heading 4" w:uiPriority="9" w:qFormat="1"/>
-    <w:lsdException w:name="heading 5" w:uiPriority="9" w:qFormat="1"/>
-    <w:lsdException w:name="heading 6" w:uiPriority="9" w:qFormat="1"/>
-    <w:lsdException w:name="heading 7" w:uiPriority="9" w:qFormat="1"/>
-    <w:lsdException w:name="heading 8" w:uiPriority="9" w:qFormat="1"/>
-    <w:lsdException w:name="heading 9" w:uiPriority="9" w:qFormat="1"/>
-    <w:lsdException w:name="toc 1" w:uiPriority="39"/>
-    <w:lsdException w:name="toc 2" w:uiPriority="39"/>
-    <w:lsdException w:name="toc 3" w:uiPriority="39"/>
-    <w:lsdException w:name="toc 4" w:uiPriority="39"/>
-    <w:lsdException w:name="toc 5" w:uiPriority="39"/>
-    <w:lsdException w:name="toc 6" w:uiPriority="39"/>
-    <w:lsdException w:name="toc 7" w:uiPriority="39"/>
-    <w:lsdException w:name="toc 8" w:uiPriority="39"/>
-    <w:lsdException w:name="toc 9" w:uiPriority="39"/>
-    <w:lsdException w:name="caption" w:uiPriority="35" w:qFormat="1"/>
-    <w:lsdException w:name="Title" w:semiHidden="0" w:uiPriority="10" w:unhideWhenUsed="0" w:qFormat="1"/>
-    <w:lsdException w:name="Default Paragraph Font" w:uiPriority="1"/>
-    <w:lsdException w:name="Subtitle" w:semiHidden="0" w:uiPriority="11" w:unhideWhenUsed="0" w:qFormat="1"/>
-    <w:lsdException w:name="Strong" w:semiHidden="0" w:uiPriority="22" w:unhideWhenUsed="0" w:qFormat="1"/>
-    <w:lsdException w:name="Emphasis" w:semiHidden="0" w:uiPriority="20" w:unhideWhenUsed="0" w:qFormat="1"/>
-    <w:lsdException w:name="Table Grid" w:uiPriority="39"/>
-    <w:lsdException w:name="Placeholder Text" w:unhideWhenUsed="0"/>
-    <w:lsdException w:name="No Spacing" w:semiHidden="0" w:uiPriority="1" w:unhideWhenUsed="0" w:qFormat="1"/>
-    <w:lsdException w:name="Light Shading" w:semiHidden="0" w:uiPriority="60" w:unhideWhenUsed="0"/>
-    <w:lsdException w:name="Light List" w:semiHidden="0" w:uiPriority="61" w:unhideWhenUsed="0"/>
-    <w:lsdException w:name="Light Grid" w:semiHidden="0" w:uiPriority="62" w:unhideWhenUsed="0"/>
-    <w:lsdException w:name="Medium Shading 1" w:semiHidden="0" w:uiPriority="63" w:unhideWhenUsed="0"/>
-    <w:lsdException w:name="Medium Shading 2" w:semiHidden="0" w:uiPriority="64" w:unhideWhenUsed="0"/>
-    <w:lsdException w:name="Medium List 1" w:semiHidden="0" w:uiPriority="65" w:unhideWhenUsed="0"/>
-    <w:lsdException w:name="Medium List 2" w:semiHidden="0" w:uiPriority="66" w:unhideWhenUsed="0"/>
-    <w:lsdException w:name="Medium Grid 1" w:semiHidden="0" w:uiPriority="67" w:unhideWhenUsed="0"/>
-    <w:lsdException w:name="Medium Grid 2" w:semiHidden="0" w:uiPriority="68" w:unhideWhenUsed="0"/>
-    <w:lsdException w:name="Medium Grid 3" w:semiHidden="0" w:uiPriority="69" w:unhideWhenUsed="0"/>
-    <w:lsdException w:name="Dark List" w:semiHidden="0" w:uiPriority="70" w:unhideWhenUsed="0"/>
-    <w:lsdException w:name="Colorful Shading" w:semiHidden="0" w:uiPriority="71" w:unhideWhenUsed="0"/>
-    <w:lsdException w:name="Colorful List" w:semiHidden="0" w:uiPriority="72" w:unhideWhenUsed="0"/>
-    <w:lsdException w:name="Colorful Grid" w:semiHidden="0" w:uiPriority="73" w:unhideWhenUsed="0"/>
-    <w:lsdException w:name="Light Shading Accent 1" w:semiHidden="0" w:uiPriority="60" w:unhideWhenUsed="0"/>
-    <w:lsdException w:name="Light List Accent 1" w:semiHidden="0" w:uiPriority="61" w:unhideWhenUsed="0"/>
-    <w:lsdException w:name="Light Grid Accent 1" w:semiHidden="0" w:uiPriority="62" w:unhideWhenUsed="0"/>
-    <w:lsdException w:name="Medium Shading 1 Accent 1" w:semiHidden="0" w:uiPriority="63" w:unhideWhenUsed="0"/>
-    <w:lsdException w:name="Medium Shading 2 Accent 1" w:semiHidden="0" w:uiPriority="64" w:unhideWhenUsed="0"/>
-    <w:lsdException w:name="Medium List 1 Accent 1" w:semiHidden="0" w:uiPriority="65" w:unhideWhenUsed="0"/>
-    <w:lsdException w:name="Revision" w:unhideWhenUsed="0"/>
-    <w:lsdException w:name="List Paragraph" w:semiHidden="0" w:uiPriority="34" w:unhideWhenUsed="0" w:qFormat="1"/>
-    <w:lsdException w:name="Quote" w:semiHidden="0" w:uiPriority="29" w:unhideWhenUsed="0" w:qFormat="1"/>
-    <w:lsdException w:name="Intense Quote" w:semiHidden="0" w:uiPriority="30" w:unhideWhenUsed="0" w:qFormat="1"/>
-    <w:lsdException w:name="Medium List 2 Accent 1" w:semiHidden="0" w:uiPriority="66" w:unhideWhenUsed="0"/>
-    <w:lsdException w:name="Medium Grid 1 Accent 1" w:semiHidden="0" w:uiPriority="67" w:unhideWhenUsed="0"/>
-    <w:lsdException w:name="Medium Grid 2 Accent 1" w:semiHidden="0" w:uiPriority="68" w:unhideWhenUsed="0"/>
-    <w:lsdException w:name="Medium Grid 3 Accent 1" w:semiHidden="0" w:uiPriority="69" w:unhideWhenUsed="0"/>
-    <w:lsdException w:name="Dark List Accent 1" w:semiHidden="0" w:uiPriority="70" w:unhideWhenUsed="0"/>
-    <w:lsdException w:name="Colorful Shading Accent 1" w:semiHidden="0" w:uiPriority="71" w:unhideWhenUsed="0"/>
-    <w:lsdException w:name="Colorful List Accent 1" w:semiHidden="0" w:uiPriority="72" w:unhideWhenUsed="0"/>
-    <w:lsdException w:name="Colorful Grid Accent 1" w:semiHidden="0" w:uiPriority="73" w:unhideWhenUsed="0"/>
-    <w:lsdException w:name="Light Shading Accent 2" w:semiHidden="0" w:uiPriority="60" w:unhideWhenUsed="0"/>
-    <w:lsdException w:name="Light List Accent 2" w:semiHidden="0" w:uiPriority="61" w:unhideWhenUsed="0"/>
-    <w:lsdException w:name="Light Grid Accent 2" w:semiHidden="0" w:uiPriority="62" w:unhideWhenUsed="0"/>
-    <w:lsdException w:name="Medium Shading 1 Accent 2" w:semiHidden="0" w:uiPriority="63" w:unhideWhenUsed="0"/>
-    <w:lsdException w:name="Medium Shading 2 Accent 2" w:semiHidden="0" w:uiPriority="64" w:unhideWhenUsed="0"/>
-    <w:lsdException w:name="Medium List 1 Accent 2" w:semiHidden="0" w:uiPriority="65" w:unhideWhenUsed="0"/>
-    <w:lsdException w:name="Medium List 2 Accent 2" w:semiHidden="0" w:uiPriority="66" w:unhideWhenUsed="0"/>
-    <w:lsdException w:name="Medium Grid 1 Accent 2" w:semiHidden="0" w:uiPriority="67" w:unhideWhenUsed="0"/>
-    <w:lsdException w:name="Medium Grid 2 Accent 2" w:semiHidden="0" w:uiPriority="68" w:unhideWhenUsed="0"/>
-    <w:lsdException w:name="Medium Grid 3 Accent 2" w:semiHidden="0" w:uiPriority="69" w:unhideWhenUsed="0"/>
-    <w:lsdException w:name="Dark List Accent 2" w:semiHidden="0" w:uiPriority="70" w:unhideWhenUsed="0"/>
-    <w:lsdException w:name="Colorful Shading Accent 2" w:semiHidden="0" w:uiPriority="71" w:unhideWhenUsed="0"/>
-    <w:lsdException w:name="Colorful List Accent 2" w:semiHidden="0" w:uiPriority="72" w:unhideWhenUsed="0"/>
-    <w:lsdException w:name="Colorful Grid Accent 2" w:semiHidden="0" w:uiPriority="73" w:unhideWhenUsed="0"/>
-    <w:lsdException w:name="Light Shading Accent 3" w:semiHidden="0" w:uiPriority="60" w:unhideWhenUsed="0"/>
-    <w:lsdException w:name="Light List Accent 3" w:semiHidden="0" w:uiPriority="61" w:unhideWhenUsed="0"/>
-    <w:lsdException w:name="Light Grid Accent 3" w:semiHidden="0" w:uiPriority="62" w:unhideWhenUsed="0"/>
-    <w:lsdException w:name="Medium Shading 1 Accent 3" w:semiHidden="0" w:uiPriority="63" w:unhideWhenUsed="0"/>
-    <w:lsdException w:name="Medium Shading 2 Accent 3" w:semiHidden="0" w:uiPriority="64" w:unhideWhenUsed="0"/>
-    <w:lsdException w:name="Medium List 1 Accent 3" w:semiHidden="0" w:uiPriority="65" w:unhideWhenUsed="0"/>
-    <w:lsdException w:name="Medium List 2 Accent 3" w:semiHidden="0" w:uiPriority="66" w:unhideWhenUsed="0"/>
-    <w:lsdException w:name="Medium Grid 1 Accent 3" w:semiHidden="0" w:uiPriority="67" w:unhideWhenUsed="0"/>
-    <w:lsdException w:name="Medium Grid 2 Accent 3" w:semiHidden="0" w:uiPriority="68" w:unhideWhenUsed="0"/>
-    <w:lsdException w:name="Medium Grid 3 Accent 3" w:semiHidden="0" w:uiPriority="69" w:unhideWhenUsed="0"/>
-    <w:lsdException w:name="Dark List Accent 3" w:semiHidden="0" w:uiPriority="70" w:unhideWhenUsed="0"/>
-    <w:lsdException w:name="Colorful Shading Accent 3" w:semiHidden="0" w:uiPriority="71" w:unhideWhenUsed="0"/>
-    <w:lsdException w:name="Colorful List Accent 3" w:semiHidden="0" w:uiPriority="72" w:unhideWhenUsed="0"/>
-    <w:lsdException w:name="Colorful Grid Accent 3" w:semiHidden="0" w:uiPriority="73" w:unhideWhenUsed="0"/>
-    <w:lsdException w:name="Light Shading Accent 4" w:semiHidden="0" w:uiPriority="60" w:unhideWhenUsed="0"/>
-    <w:lsdException w:name="Light List Accent 4" w:semiHidden="0" w:uiPriority="61" w:unhideWhenUsed="0"/>
-    <w:lsdException w:name="Light Grid Accent 4" w:semiHidden="0" w:uiPriority="62" w:unhideWhenUsed="0"/>
-    <w:lsdException w:name="Medium Shading 1 Accent 4" w:semiHidden="0" w:uiPriority="63" w:unhideWhenUsed="0"/>
-    <w:lsdException w:name="Medium Shading 2 Accent 4" w:semiHidden="0" w:uiPriority="64" w:unhideWhenUsed="0"/>
-    <w:lsdException w:name="Medium List 1 Accent 4" w:semiHidden="0" w:uiPriority="65" w:unhideWhenUsed="0"/>
-    <w:lsdException w:name="Medium List 2 Accent 4" w:semiHidden="0" w:uiPriority="66" w:unhideWhenUsed="0"/>
-    <w:lsdException w:name="Medium Grid 1 Accent 4" w:semiHidden="0" w:uiPriority="67" w:unhideWhenUsed="0"/>
-    <w:lsdException w:name="Medium Grid 2 Accent 4" w:semiHidden="0" w:uiPriority="68" w:unhideWhenUsed="0"/>
-    <w:lsdException w:name="Medium Grid 3 Accent 4" w:semiHidden="0" w:uiPriority="69" w:unhideWhenUsed="0"/>
-    <w:lsdException w:name="Dark List Accent 4" w:semiHidden="0" w:uiPriority="70" w:unhideWhenUsed="0"/>
-    <w:lsdException w:name="Colorful Shading Accent 4" w:semiHidden="0" w:uiPriority="71" w:unhideWhenUsed="0"/>
-    <w:lsdException w:name="Colorful List Accent 4" w:semiHidden="0" w:uiPriority="72" w:unhideWhenUsed="0"/>
-    <w:lsdException w:name="Colorful Grid Accent 4" w:semiHidden="0" w:uiPriority="73" w:unhideWhenUsed="0"/>
-    <w:lsdException w:name="Light Shading Accent 5" w:semiHidden="0" w:uiPriority="60" w:unhideWhenUsed="0"/>
-    <w:lsdException w:name="Light List Accent 5" w:semiHidden="0" w:uiPriority="61" w:unhideWhenUsed="0"/>
-    <w:lsdException w:name="Light Grid Accent 5" w:semiHidden="0" w:uiPriority="62" w:unhideWhenUsed="0"/>
-    <w:lsdException w:name="Medium Shading 1 Accent 5" w:semiHidden="0" w:uiPriority="63" w:unhideWhenUsed="0"/>
-    <w:lsdException w:name="Medium Shading 2 Accent 5" w:semiHidden="0" w:uiPriority="64" w:unhideWhenUsed="0"/>
-    <w:lsdException w:name="Medium List 1 Accent 5" w:semiHidden="0" w:uiPriority="65" w:unhideWhenUsed="0"/>
-    <w:lsdException w:name="Medium List 2 Accent 5" w:semiHidden="0" w:uiPriority="66" w:unhideWhenUsed="0"/>
-    <w:lsdException w:name="Medium Grid 1 Accent 5" w:semiHidden="0" w:uiPriority="67" w:unhideWhenUsed="0"/>
-    <w:lsdException w:name="Medium Grid 2 Accent 5" w:semiHidden="0" w:uiPriority="68" w:unhideWhenUsed="0"/>
-    <w:lsdException w:name="Medium Grid 3 Accent 5" w:semiHidden="0" w:uiPriority="69" w:unhideWhenUsed="0"/>
-    <w:lsdException w:name="Dark List Accent 5" w:semiHidden="0" w:uiPriority="70" w:unhideWhenUsed="0"/>
-    <w:lsdException w:name="Colorful Shading Accent 5" w:semiHidden="0" w:uiPriority="71" w:unhideWhenUsed="0"/>
-    <w:lsdException w:name="Colorful List Accent 5" w:semiHidden="0" w:uiPriority="72" w:unhideWhenUsed="0"/>
-    <w:lsdException w:name="Colorful Grid Accent 5" w:semiHidden="0" w:uiPriority="73" w:unhideWhenUsed="0"/>
-    <w:lsdException w:name="Light Shading Accent 6" w:semiHidden="0" w:uiPriority="60" w:unhideWhenUsed="0"/>
-    <w:lsdException w:name="Light List Accent 6" w:semiHidden="0" w:uiPriority="61" w:unhideWhenUsed="0"/>
-    <w:lsdException w:name="Light Grid Accent 6" w:semiHidden="0" w:uiPriority="62" w:unhideWhenUsed="0"/>
-    <w:lsdException w:name="Medium Shading 1 Accent 6" w:semiHidden="0" w:uiPriority="63" w:unhideWhenUsed="0"/>
-    <w:lsdException w:name="Medium Shading 2 Accent 6" w:semiHidden="0" w:uiPriority="64" w:unhideWhenUsed="0"/>
-    <w:lsdException w:name="Medium List 1 Accent 6" w:semiHidden="0" w:uiPriority="65" w:unhideWhenUsed="0"/>
-    <w:lsdException w:name="Medium List 2 Accent 6" w:semiHidden="0" w:uiPriority="66" w:unhideWhenUsed="0"/>
-    <w:lsdException w:name="Medium Grid 1 Accent 6" w:semiHidden="0" w:uiPriority="67" w:unhideWhenUsed="0"/>
-    <w:lsdException w:name="Medium Grid 2 Accent 6" w:semiHidden="0" w:uiPriority="68" w:unhideWhenUsed="0"/>
-    <w:lsdException w:name="Medium Grid 3 Accent 6" w:semiHidden="0" w:uiPriority="69" w:unhideWhenUsed="0"/>
-    <w:lsdException w:name="Dark List Accent 6" w:semiHidden="0" w:uiPriority="70" w:unhideWhenUsed="0"/>
-    <w:lsdException w:name="Colorful Shading Accent 6" w:semiHidden="0" w:uiPriority="71" w:unhideWhenUsed="0"/>
-    <w:lsdException w:name="Colorful List Accent 6" w:semiHidden="0" w:uiPriority="72" w:unhideWhenUsed="0"/>
-    <w:lsdException w:name="Colorful Grid Accent 6" w:semiHidden="0" w:uiPriority="73" w:unhideWhenUsed="0"/>
-    <w:lsdException w:name="Subtle Emphasis" w:semiHidden="0" w:uiPriority="19" w:unhideWhenUsed="0" w:qFormat="1"/>
-    <w:lsdException w:name="Intense Emphasis" w:semiHidden="0" w:uiPriority="21" w:unhideWhenUsed="0" w:qFormat="1"/>
-    <w:lsdException w:name="Subtle Reference" w:semiHidden="0" w:uiPriority="31" w:unhideWhenUsed="0" w:qFormat="1"/>
-    <w:lsdException w:name="Intense Reference" w:semiHidden="0" w:uiPriority="32" w:unhideWhenUsed="0" w:qFormat="1"/>
-    <w:lsdException w:name="Book Title" w:semiHidden="0" w:uiPriority="33" w:unhideWhenUsed="0" w:qFormat="1"/>
-    <w:lsdException w:name="Bibliography" w:uiPriority="37"/>
-    <w:lsdException w:name="TOC Heading" w:uiPriority="39" w:qFormat="1"/>
+  <w:latentStyles w:defLockedState="0" w:defUIPriority="99" w:defSemiHidden="0" w:defUnhideWhenUsed="0" w:defQFormat="0" w:count="376">
+    <w:lsdException w:name="Normal" w:uiPriority="0" w:qFormat="1"/>
+    <w:lsdException w:name="heading 1" w:uiPriority="9" w:qFormat="1"/>
+    <w:lsdException w:name="heading 2" w:semiHidden="1" w:uiPriority="9" w:unhideWhenUsed="1" w:qFormat="1"/>
+    <w:lsdException w:name="heading 3" w:semiHidden="1" w:uiPriority="9" w:unhideWhenUsed="1" w:qFormat="1"/>
+    <w:lsdException w:name="heading 4" w:semiHidden="1" w:uiPriority="9" w:unhideWhenUsed="1" w:qFormat="1"/>
+    <w:lsdException w:name="heading 5" w:semiHidden="1" w:uiPriority="9" w:unhideWhenUsed="1" w:qFormat="1"/>
+    <w:lsdException w:name="heading 6" w:semiHidden="1" w:uiPriority="9" w:unhideWhenUsed="1" w:qFormat="1"/>
+    <w:lsdException w:name="heading 7" w:semiHidden="1" w:uiPriority="9" w:unhideWhenUsed="1" w:qFormat="1"/>
+    <w:lsdException w:name="heading 8" w:semiHidden="1" w:uiPriority="9" w:unhideWhenUsed="1" w:qFormat="1"/>
+    <w:lsdException w:name="heading 9" w:semiHidden="1" w:uiPriority="9" w:unhideWhenUsed="1" w:qFormat="1"/>
+    <w:lsdException w:name="index 1" w:semiHidden="1" w:unhideWhenUsed="1"/>
+    <w:lsdException w:name="index 2" w:semiHidden="1" w:unhideWhenUsed="1"/>
+    <w:lsdException w:name="index 3" w:semiHidden="1" w:unhideWhenUsed="1"/>
+    <w:lsdException w:name="index 4" w:semiHidden="1" w:unhideWhenUsed="1"/>
+    <w:lsdException w:name="index 5" w:semiHidden="1" w:unhideWhenUsed="1"/>
+    <w:lsdException w:name="index 6" w:semiHidden="1" w:unhideWhenUsed="1"/>
+    <w:lsdException w:name="index 7" w:semiHidden="1" w:unhideWhenUsed="1"/>
+    <w:lsdException w:name="index 8" w:semiHidden="1" w:unhideWhenUsed="1"/>
+    <w:lsdException w:name="index 9" w:semiHidden="1" w:unhideWhenUsed="1"/>
+    <w:lsdException w:name="toc 1" w:semiHidden="1" w:uiPriority="39" w:unhideWhenUsed="1"/>
+    <w:lsdException w:name="toc 2" w:semiHidden="1" w:uiPriority="39" w:unhideWhenUsed="1"/>
+    <w:lsdException w:name="toc 3" w:semiHidden="1" w:uiPriority="39" w:unhideWhenUsed="1"/>
+    <w:lsdException w:name="toc 4" w:semiHidden="1" w:uiPriority="39" w:unhideWhenUsed="1"/>
+    <w:lsdException w:name="toc 5" w:semiHidden="1" w:uiPriority="39" w:unhideWhenUsed="1"/>
+    <w:lsdException w:name="toc 6" w:semiHidden="1" w:uiPriority="39" w:unhideWhenUsed="1"/>
+    <w:lsdException w:name="toc 7" w:semiHidden="1" w:uiPriority="39" w:unhideWhenUsed="1"/>
+    <w:lsdException w:name="toc 8" w:semiHidden="1" w:uiPriority="39" w:unhideWhenUsed="1"/>
+    <w:lsdException w:name="toc 9" w:semiHidden="1" w:uiPriority="39" w:unhideWhenUsed="1"/>
+    <w:lsdException w:name="Normal Indent" w:semiHidden="1" w:unhideWhenUsed="1"/>
+    <w:lsdException w:name="footnote text" w:semiHidden="1" w:unhideWhenUsed="1"/>
+    <w:lsdException w:name="annotation text" w:semiHidden="1" w:unhideWhenUsed="1"/>
+    <w:lsdException w:name="header" w:semiHidden="1" w:unhideWhenUsed="1"/>
+    <w:lsdException w:name="footer" w:semiHidden="1" w:unhideWhenUsed="1"/>
+    <w:lsdException w:name="index heading" w:semiHidden="1" w:unhideWhenUsed="1"/>
+    <w:lsdException w:name="caption" w:semiHidden="1" w:uiPriority="35" w:unhideWhenUsed="1" w:qFormat="1"/>
+    <w:lsdException w:name="table of figures" w:semiHidden="1" w:unhideWhenUsed="1"/>
+    <w:lsdException w:name="envelope address" w:semiHidden="1" w:unhideWhenUsed="1"/>
+    <w:lsdException w:name="envelope return" w:semiHidden="1" w:unhideWhenUsed="1"/>
+    <w:lsdException w:name="footnote reference" w:semiHidden="1" w:unhideWhenUsed="1"/>
+    <w:lsdException w:name="annotation reference" w:semiHidden="1" w:unhideWhenUsed="1"/>
+    <w:lsdException w:name="line number" w:semiHidden="1" w:unhideWhenUsed="1"/>
+    <w:lsdException w:name="page number" w:semiHidden="1" w:unhideWhenUsed="1"/>
+    <w:lsdException w:name="endnote reference" w:semiHidden="1" w:unhideWhenUsed="1"/>
+    <w:lsdException w:name="endnote text" w:semiHidden="1" w:unhideWhenUsed="1"/>
+    <w:lsdException w:name="table of authorities" w:semiHidden="1" w:unhideWhenUsed="1"/>
+    <w:lsdException w:name="macro" w:semiHidden="1" w:unhideWhenUsed="1"/>
+    <w:lsdException w:name="toa heading" w:semiHidden="1" w:unhideWhenUsed="1"/>
+    <w:lsdException w:name="List" w:semiHidden="1" w:unhideWhenUsed="1"/>
+    <w:lsdException w:name="List Bullet" w:semiHidden="1" w:unhideWhenUsed="1"/>
+    <w:lsdException w:name="List Number" w:semiHidden="1" w:unhideWhenUsed="1"/>
+    <w:lsdException w:name="List 2" w:semiHidden="1" w:unhideWhenUsed="1"/>
+    <w:lsdException w:name="List 3" w:semiHidden="1" w:unhideWhenUsed="1"/>
+    <w:lsdException w:name="List 4" w:semiHidden="1" w:unhideWhenUsed="1"/>
+    <w:lsdException w:name="List 5" w:semiHidden="1" w:unhideWhenUsed="1"/>
+    <w:lsdException w:name="List Bullet 2" w:semiHidden="1" w:unhideWhenUsed="1"/>
+    <w:lsdException w:name="List Bullet 3" w:semiHidden="1" w:unhideWhenUsed="1"/>
+    <w:lsdException w:name="List Bullet 4" w:semiHidden="1" w:unhideWhenUsed="1"/>
+    <w:lsdException w:name="List Bullet 5" w:semiHidden="1" w:unhideWhenUsed="1"/>
+    <w:lsdException w:name="List Number 2" w:semiHidden="1" w:unhideWhenUsed="1"/>
+    <w:lsdException w:name="List Number 3" w:semiHidden="1" w:unhideWhenUsed="1"/>
+    <w:lsdException w:name="List Number 4" w:semiHidden="1" w:unhideWhenUsed="1"/>
+    <w:lsdException w:name="List Number 5" w:semiHidden="1" w:unhideWhenUsed="1"/>
+    <w:lsdException w:name="Title" w:uiPriority="10" w:qFormat="1"/>
+    <w:lsdException w:name="Closing" w:semiHidden="1" w:unhideWhenUsed="1"/>
+    <w:lsdException w:name="Signature" w:semiHidden="1" w:unhideWhenUsed="1"/>
+    <w:lsdException w:name="Default Paragraph Font" w:semiHidden="1" w:uiPriority="1" w:unhideWhenUsed="1"/>
+    <w:lsdException w:name="Body Text" w:semiHidden="1" w:unhideWhenUsed="1"/>
+    <w:lsdException w:name="Body Text Indent" w:semiHidden="1" w:unhideWhenUsed="1"/>
+    <w:lsdException w:name="List Continue" w:semiHidden="1" w:unhideWhenUsed="1"/>
+    <w:lsdException w:name="List Continue 2" w:semiHidden="1" w:unhideWhenUsed="1"/>
+    <w:lsdException w:name="List Continue 3" w:semiHidden="1" w:unhideWhenUsed="1"/>
+    <w:lsdException w:name="List Continue 4" w:semiHidden="1" w:unhideWhenUsed="1"/>
+    <w:lsdException w:name="List Continue 5" w:semiHidden="1" w:unhideWhenUsed="1"/>
+    <w:lsdException w:name="Message Header" w:semiHidden="1" w:unhideWhenUsed="1"/>
+    <w:lsdException w:name="Subtitle" w:uiPriority="11" w:qFormat="1"/>
+    <w:lsdException w:name="Salutation" w:semiHidden="1" w:unhideWhenUsed="1"/>
+    <w:lsdException w:name="Date" w:semiHidden="1" w:unhideWhenUsed="1"/>
+    <w:lsdException w:name="Body Text First Indent" w:semiHidden="1" w:unhideWhenUsed="1"/>
+    <w:lsdException w:name="Body Text First Indent 2" w:semiHidden="1" w:unhideWhenUsed="1"/>
+    <w:lsdException w:name="Note Heading" w:semiHidden="1" w:unhideWhenUsed="1"/>
+    <w:lsdException w:name="Body Text 2" w:semiHidden="1" w:unhideWhenUsed="1"/>
+    <w:lsdException w:name="Body Text 3" w:semiHidden="1" w:unhideWhenUsed="1"/>
+    <w:lsdException w:name="Body Text Indent 2" w:semiHidden="1" w:unhideWhenUsed="1"/>
+    <w:lsdException w:name="Body Text Indent 3" w:semiHidden="1" w:unhideWhenUsed="1"/>
+    <w:lsdException w:name="Block Text" w:semiHidden="1" w:unhideWhenUsed="1"/>
+    <w:lsdException w:name="Hyperlink" w:semiHidden="1" w:unhideWhenUsed="1"/>
+    <w:lsdException w:name="FollowedHyperlink" w:semiHidden="1" w:unhideWhenUsed="1"/>
+    <w:lsdException w:name="Strong" w:uiPriority="22" w:qFormat="1"/>
+    <w:lsdException w:name="Emphasis" w:uiPriority="20" w:qFormat="1"/>
+    <w:lsdException w:name="Document Map" w:semiHidden="1" w:unhideWhenUsed="1"/>
+    <w:lsdException w:name="Plain Text" w:semiHidden="1" w:unhideWhenUsed="1"/>
+    <w:lsdException w:name="E-mail Signature" w:semiHidden="1" w:unhideWhenUsed="1"/>
+    <w:lsdException w:name="HTML Top of Form" w:semiHidden="1" w:unhideWhenUsed="1"/>
+    <w:lsdException w:name="HTML Bottom of Form" w:semiHidden="1" w:unhideWhenUsed="1"/>
+    <w:lsdException w:name="Normal (Web)" w:semiHidden="1" w:unhideWhenUsed="1"/>
+    <w:lsdException w:name="HTML Acronym" w:semiHidden="1" w:unhideWhenUsed="1"/>
+    <w:lsdException w:name="HTML Address" w:semiHidden="1" w:unhideWhenUsed="1"/>
+    <w:lsdException w:name="HTML Cite" w:semiHidden="1" w:unhideWhenUsed="1"/>
+    <w:lsdException w:name="HTML Code" w:semiHidden="1" w:unhideWhenUsed="1"/>
+    <w:lsdException w:name="HTML Definition" w:semiHidden="1" w:unhideWhenUsed="1"/>
+    <w:lsdException w:name="HTML Keyboard" w:semiHidden="1" w:unhideWhenUsed="1"/>
+    <w:lsdException w:name="HTML Preformatted" w:semiHidden="1" w:unhideWhenUsed="1"/>
+    <w:lsdException w:name="HTML Sample" w:semiHidden="1" w:unhideWhenUsed="1"/>
+    <w:lsdException w:name="HTML Typewriter" w:semiHidden="1" w:unhideWhenUsed="1"/>
+    <w:lsdException w:name="HTML Variable" w:semiHidden="1" w:unhideWhenUsed="1"/>
+    <w:lsdException w:name="Normal Table" w:semiHidden="1" w:unhideWhenUsed="1"/>
+    <w:lsdException w:name="annotation subject" w:semiHidden="1" w:unhideWhenUsed="1"/>
+    <w:lsdException w:name="No List" w:semiHidden="1" w:unhideWhenUsed="1"/>
+    <w:lsdException w:name="Outline List 1" w:semiHidden="1" w:unhideWhenUsed="1"/>
+    <w:lsdException w:name="Outline List 2" w:semiHidden="1" w:unhideWhenUsed="1"/>
+    <w:lsdException w:name="Outline List 3" w:semiHidden="1" w:unhideWhenUsed="1"/>
+    <w:lsdException w:name="Table Simple 1" w:semiHidden="1" w:unhideWhenUsed="1"/>
+    <w:lsdException w:name="Table Simple 2" w:semiHidden="1" w:unhideWhenUsed="1"/>
+    <w:lsdException w:name="Table Simple 3" w:semiHidden="1" w:unhideWhenUsed="1"/>
+    <w:lsdException w:name="Table Classic 1" w:semiHidden="1" w:unhideWhenUsed="1"/>
+    <w:lsdException w:name="Table Classic 2" w:semiHidden="1" w:unhideWhenUsed="1"/>
+    <w:lsdException w:name="Table Classic 3" w:semiHidden="1" w:unhideWhenUsed="1"/>
+    <w:lsdException w:name="Table Classic 4" w:semiHidden="1" w:unhideWhenUsed="1"/>
+    <w:lsdException w:name="Table Colorful 1" w:semiHidden="1" w:unhideWhenUsed="1"/>
+    <w:lsdException w:name="Table Colorful 2" w:semiHidden="1" w:unhideWhenUsed="1"/>
+    <w:lsdException w:name="Table Colorful 3" w:semiHidden="1" w:unhideWhenUsed="1"/>
+    <w:lsdException w:name="Table Columns 1" w:semiHidden="1" w:unhideWhenUsed="1"/>
+    <w:lsdException w:name="Table Columns 2" w:semiHidden="1" w:unhideWhenUsed="1"/>
+    <w:lsdException w:name="Table Columns 3" w:semiHidden="1" w:unhideWhenUsed="1"/>
+    <w:lsdException w:name="Table Columns 4" w:semiHidden="1" w:unhideWhenUsed="1"/>
+    <w:lsdException w:name="Table Columns 5" w:semiHidden="1" w:unhideWhenUsed="1"/>
+    <w:lsdException w:name="Table Grid 1" w:semiHidden="1" w:unhideWhenUsed="1"/>
+    <w:lsdException w:name="Table Grid 2" w:semiHidden="1" w:unhideWhenUsed="1"/>
+    <w:lsdException w:name="Table Grid 3" w:semiHidden="1" w:unhideWhenUsed="1"/>
+    <w:lsdException w:name="Table Grid 4" w:semiHidden="1" w:unhideWhenUsed="1"/>
+    <w:lsdException w:name="Table Grid 5" w:semiHidden="1" w:unhideWhenUsed="1"/>
+    <w:lsdException w:name="Table Grid 6" w:semiHidden="1" w:unhideWhenUsed="1"/>
+    <w:lsdException w:name="Table Grid 7" w:semiHidden="1" w:unhideWhenUsed="1"/>
+    <w:lsdException w:name="Table Grid 8" w:semiHidden="1" w:unhideWhenUsed="1"/>
+    <w:lsdException w:name="Table List 1" w:semiHidden="1" w:unhideWhenUsed="1"/>
+    <w:lsdException w:name="Table List 2" w:semiHidden="1" w:unhideWhenUsed="1"/>
+    <w:lsdException w:name="Table List 3" w:semiHidden="1" w:unhideWhenUsed="1"/>
+    <w:lsdException w:name="Table List 4" w:semiHidden="1" w:unhideWhenUsed="1"/>
+    <w:lsdException w:name="Table List 5" w:semiHidden="1" w:unhideWhenUsed="1"/>
+    <w:lsdException w:name="Table List 6" w:semiHidden="1" w:unhideWhenUsed="1"/>
+    <w:lsdException w:name="Table List 7" w:semiHidden="1" w:unhideWhenUsed="1"/>
+    <w:lsdException w:name="Table List 8" w:semiHidden="1" w:unhideWhenUsed="1"/>
+    <w:lsdException w:name="Table 3D effects 1" w:semiHidden="1" w:unhideWhenUsed="1"/>
+    <w:lsdException w:name="Table 3D effects 2" w:semiHidden="1" w:unhideWhenUsed="1"/>
+    <w:lsdException w:name="Table 3D effects 3" w:semiHidden="1" w:unhideWhenUsed="1"/>
+    <w:lsdException w:name="Table Contemporary" w:semiHidden="1" w:unhideWhenUsed="1"/>
+    <w:lsdException w:name="Table Elegant" w:semiHidden="1" w:unhideWhenUsed="1"/>
+    <w:lsdException w:name="Table Professional" w:semiHidden="1" w:unhideWhenUsed="1"/>
+    <w:lsdException w:name="Table Subtle 1" w:semiHidden="1" w:unhideWhenUsed="1"/>
+    <w:lsdException w:name="Table Subtle 2" w:semiHidden="1" w:unhideWhenUsed="1"/>
+    <w:lsdException w:name="Table Web 1" w:semiHidden="1" w:unhideWhenUsed="1"/>
+    <w:lsdException w:name="Table Web 2" w:semiHidden="1" w:unhideWhenUsed="1"/>
+    <w:lsdException w:name="Table Web 3" w:semiHidden="1" w:unhideWhenUsed="1"/>
+    <w:lsdException w:name="Balloon Text" w:semiHidden="1" w:unhideWhenUsed="1"/>
+    <w:lsdException w:name="Table Grid" w:semiHidden="1" w:uiPriority="39" w:unhideWhenUsed="1"/>
+    <w:lsdException w:name="Table Theme" w:semiHidden="1" w:unhideWhenUsed="1"/>
+    <w:lsdException w:name="Placeholder Text" w:semiHidden="1"/>
+    <w:lsdException w:name="No Spacing" w:uiPriority="1" w:qFormat="1"/>
+    <w:lsdException w:name="Light Shading" w:uiPriority="60"/>
+    <w:lsdException w:name="Light List" w:uiPriority="61"/>
+    <w:lsdException w:name="Light Grid" w:uiPriority="62"/>
+    <w:lsdException w:name="Medium Shading 1" w:uiPriority="63"/>
+    <w:lsdException w:name="Medium Shading 2" w:uiPriority="64"/>
+    <w:lsdException w:name="Medium List 1" w:uiPriority="65"/>
+    <w:lsdException w:name="Medium List 2" w:uiPriority="66"/>
+    <w:lsdException w:name="Medium Grid 1" w:uiPriority="67"/>
+    <w:lsdException w:name="Medium Grid 2" w:uiPriority="68"/>
+    <w:lsdException w:name="Medium Grid 3" w:uiPriority="69"/>
+    <w:lsdException w:name="Dark List" w:uiPriority="70"/>
+    <w:lsdException w:name="Colorful Shading" w:uiPriority="71"/>
+    <w:lsdException w:name="Colorful List" w:uiPriority="72"/>
+    <w:lsdException w:name="Colorful Grid" w:uiPriority="73"/>
+    <w:lsdException w:name="Light Shading Accent 1" w:uiPriority="60"/>
+    <w:lsdException w:name="Light List Accent 1" w:uiPriority="61"/>
+    <w:lsdException w:name="Light Grid Accent 1" w:uiPriority="62"/>
+    <w:lsdException w:name="Medium Shading 1 Accent 1" w:uiPriority="63"/>
+    <w:lsdException w:name="Medium Shading 2 Accent 1" w:uiPriority="64"/>
+    <w:lsdException w:name="Medium List 1 Accent 1" w:uiPriority="65"/>
+    <w:lsdException w:name="Revision" w:semiHidden="1"/>
+    <w:lsdException w:name="List Paragraph" w:uiPriority="34" w:qFormat="1"/>
+    <w:lsdException w:name="Quote" w:uiPriority="29" w:qFormat="1"/>
+    <w:lsdException w:name="Intense Quote" w:uiPriority="30" w:qFormat="1"/>
+    <w:lsdException w:name="Medium List 2 Accent 1" w:uiPriority="66"/>
+    <w:lsdException w:name="Medium Grid 1 Accent 1" w:uiPriority="67"/>
+    <w:lsdException w:name="Medium Grid 2 Accent 1" w:uiPriority="68"/>
+    <w:lsdException w:name="Medium Grid 3 Accent 1" w:uiPriority="69"/>
+    <w:lsdException w:name="Dark List Accent 1" w:uiPriority="70"/>
+    <w:lsdException w:name="Colorful Shading Accent 1" w:uiPriority="71"/>
+    <w:lsdException w:name="Colorful List Accent 1" w:uiPriority="72"/>
+    <w:lsdException w:name="Colorful Grid Accent 1" w:uiPriority="73"/>
+    <w:lsdException w:name="Light Shading Accent 2" w:uiPriority="60"/>
+    <w:lsdException w:name="Light List Accent 2" w:uiPriority="61"/>
+    <w:lsdException w:name="Light Grid Accent 2" w:uiPriority="62"/>
+    <w:lsdException w:name="Medium Shading 1 Accent 2" w:uiPriority="63"/>
+    <w:lsdException w:name="Medium Shading 2 Accent 2" w:uiPriority="64"/>
+    <w:lsdException w:name="Medium List 1 Accent 2" w:uiPriority="65"/>
+    <w:lsdException w:name="Medium List 2 Accent 2" w:uiPriority="66"/>
+    <w:lsdException w:name="Medium Grid 1 Accent 2" w:uiPriority="67"/>
+    <w:lsdException w:name="Medium Grid 2 Accent 2" w:uiPriority="68"/>
+    <w:lsdException w:name="Medium Grid 3 Accent 2" w:uiPriority="69"/>
+    <w:lsdException w:name="Dark List Accent 2" w:uiPriority="70"/>
+    <w:lsdException w:name="Colorful Shading Accent 2" w:uiPriority="71"/>
+    <w:lsdException w:name="Colorful List Accent 2" w:uiPriority="72"/>
+    <w:lsdException w:name="Colorful Grid Accent 2" w:uiPriority="73"/>
+    <w:lsdException w:name="Light Shading Accent 3" w:uiPriority="60"/>
+    <w:lsdException w:name="Light List Accent 3" w:uiPriority="61"/>
+    <w:lsdException w:name="Light Grid Accent 3" w:uiPriority="62"/>
+    <w:lsdException w:name="Medium Shading 1 Accent 3" w:uiPriority="63"/>
+    <w:lsdException w:name="Medium Shading 2 Accent 3" w:uiPriority="64"/>
+    <w:lsdException w:name="Medium List 1 Accent 3" w:uiPriority="65"/>
+    <w:lsdException w:name="Medium List 2 Accent 3" w:uiPriority="66"/>
+    <w:lsdException w:name="Medium Grid 1 Accent 3" w:uiPriority="67"/>
+    <w:lsdException w:name="Medium Grid 2 Accent 3" w:uiPriority="68"/>
+    <w:lsdException w:name="Medium Grid 3 Accent 3" w:uiPriority="69"/>
+    <w:lsdException w:name="Dark List Accent 3" w:uiPriority="70"/>
+    <w:lsdException w:name="Colorful Shading Accent 3" w:uiPriority="71"/>
+    <w:lsdException w:name="Colorful List Accent 3" w:uiPriority="72"/>
+    <w:lsdException w:name="Colorful Grid Accent 3" w:uiPriority="73"/>
+    <w:lsdException w:name="Light Shading Accent 4" w:uiPriority="60"/>
+    <w:lsdException w:name="Light List Accent 4" w:uiPriority="61"/>
+    <w:lsdException w:name="Light Grid Accent 4" w:uiPriority="62"/>
+    <w:lsdException w:name="Medium Shading 1 Accent 4" w:uiPriority="63"/>
+    <w:lsdException w:name="Medium Shading 2 Accent 4" w:uiPriority="64"/>
+    <w:lsdException w:name="Medium List 1 Accent 4" w:uiPriority="65"/>
+    <w:lsdException w:name="Medium List 2 Accent 4" w:uiPriority="66"/>
+    <w:lsdException w:name="Medium Grid 1 Accent 4" w:uiPriority="67"/>
+    <w:lsdException w:name="Medium Grid 2 Accent 4" w:uiPriority="68"/>
+    <w:lsdException w:name="Medium Grid 3 Accent 4" w:uiPriority="69"/>
+    <w:lsdException w:name="Dark List Accent 4" w:uiPriority="70"/>
+    <w:lsdException w:name="Colorful Shading Accent 4" w:uiPriority="71"/>
+    <w:lsdException w:name="Colorful List Accent 4" w:uiPriority="72"/>
+    <w:lsdException w:name="Colorful Grid Accent 4" w:uiPriority="73"/>
+    <w:lsdException w:name="Light Shading Accent 5" w:uiPriority="60"/>
+    <w:lsdException w:name="Light List Accent 5" w:uiPriority="61"/>
+    <w:lsdException w:name="Light Grid Accent 5" w:uiPriority="62"/>
+    <w:lsdException w:name="Medium Shading 1 Accent 5" w:uiPriority="63"/>
+    <w:lsdException w:name="Medium Shading 2 Accent 5" w:uiPriority="64"/>
+    <w:lsdException w:name="Medium List 1 Accent 5" w:uiPriority="65"/>
+    <w:lsdException w:name="Medium List 2 Accent 5" w:uiPriority="66"/>
+    <w:lsdException w:name="Medium Grid 1 Accent 5" w:uiPriority="67"/>
+    <w:lsdException w:name="Medium Grid 2 Accent 5" w:uiPriority="68"/>
+    <w:lsdException w:name="Medium Grid 3 Accent 5" w:uiPriority="69"/>
+    <w:lsdException w:name="Dark List Accent 5" w:uiPriority="70"/>
+    <w:lsdException w:name="Colorful Shading Accent 5" w:uiPriority="71"/>
+    <w:lsdException w:name="Colorful List Accent 5" w:uiPriority="72"/>
+    <w:lsdException w:name="Colorful Grid Accent 5" w:uiPriority="73"/>
+    <w:lsdException w:name="Light Shading Accent 6" w:uiPriority="60"/>
+    <w:lsdException w:name="Light List Accent 6" w:uiPriority="61"/>
+    <w:lsdException w:name="Light Grid Accent 6" w:uiPriority="62"/>
+    <w:lsdException w:name="Medium Shading 1 Accent 6" w:uiPriority="63"/>
+    <w:lsdException w:name="Medium Shading 2 Accent 6" w:uiPriority="64"/>
+    <w:lsdException w:name="Medium List 1 Accent 6" w:uiPriority="65"/>
+    <w:lsdException w:name="Medium List 2 Accent 6" w:uiPriority="66"/>
+    <w:lsdException w:name="Medium Grid 1 Accent 6" w:uiPriority="67"/>
+    <w:lsdException w:name="Medium Grid 2 Accent 6" w:uiPriority="68"/>
+    <w:lsdException w:name="Medium Grid 3 Accent 6" w:uiPriority="69"/>
+    <w:lsdException w:name="Dark List Accent 6" w:uiPriority="70"/>
+    <w:lsdException w:name="Colorful Shading Accent 6" w:uiPriority="71"/>
+    <w:lsdException w:name="Colorful List Accent 6" w:uiPriority="72"/>
+    <w:lsdException w:name="Colorful Grid Accent 6" w:uiPriority="73"/>
+    <w:lsdException w:name="Subtle Emphasis" w:uiPriority="19" w:qFormat="1"/>
+    <w:lsdException w:name="Intense Emphasis" w:uiPriority="21" w:qFormat="1"/>
+    <w:lsdException w:name="Subtle Reference" w:uiPriority="31" w:qFormat="1"/>
+    <w:lsdException w:name="Intense Reference" w:uiPriority="32" w:qFormat="1"/>
+    <w:lsdException w:name="Book Title" w:uiPriority="33" w:qFormat="1"/>
+    <w:lsdException w:name="Bibliography" w:semiHidden="1" w:uiPriority="37" w:unhideWhenUsed="1"/>
+    <w:lsdException w:name="TOC Heading" w:semiHidden="1" w:uiPriority="39" w:unhideWhenUsed="1" w:qFormat="1"/>
+    <w:lsdException w:name="Plain Table 1" w:uiPriority="41"/>
+    <w:lsdException w:name="Plain Table 2" w:uiPriority="42"/>
+    <w:lsdException w:name="Plain Table 3" w:uiPriority="43"/>
+    <w:lsdException w:name="Plain Table 4" w:uiPriority="44"/>
+    <w:lsdException w:name="Plain Table 5" w:uiPriority="45"/>
+    <w:lsdException w:name="Grid Table Light" w:uiPriority="40"/>
+    <w:lsdException w:name="Grid Table 1 Light" w:uiPriority="46"/>
+    <w:lsdException w:name="Grid Table 2" w:uiPriority="47"/>
+    <w:lsdException w:name="Grid Table 3" w:uiPriority="48"/>
+    <w:lsdException w:name="Grid Table 4" w:uiPriority="49"/>
+    <w:lsdException w:name="Grid Table 5 Dark" w:uiPriority="50"/>
+    <w:lsdException w:name="Grid Table 6 Colorful" w:uiPriority="51"/>
+    <w:lsdException w:name="Grid Table 7 Colorful" w:uiPriority="52"/>
+    <w:lsdException w:name="Grid Table 1 Light Accent 1" w:uiPriority="46"/>
+    <w:lsdException w:name="Grid Table 2 Accent 1" w:uiPriority="47"/>
+    <w:lsdException w:name="Grid Table 3 Accent 1" w:uiPriority="48"/>
+    <w:lsdException w:name="Grid Table 4 Accent 1" w:uiPriority="49"/>
+    <w:lsdException w:name="Grid Table 5 Dark Accent 1" w:uiPriority="50"/>
+    <w:lsdException w:name="Grid Table 6 Colorful Accent 1" w:uiPriority="51"/>
+    <w:lsdException w:name="Grid Table 7 Colorful Accent 1" w:uiPriority="52"/>
+    <w:lsdException w:name="Grid Table 1 Light Accent 2" w:uiPriority="46"/>
+    <w:lsdException w:name="Grid Table 2 Accent 2" w:uiPriority="47"/>
+    <w:lsdException w:name="Grid Table 3 Accent 2" w:uiPriority="48"/>
+    <w:lsdException w:name="Grid Table 4 Accent 2" w:uiPriority="49"/>
+    <w:lsdException w:name="Grid Table 5 Dark Accent 2" w:uiPriority="50"/>
+    <w:lsdException w:name="Grid Table 6 Colorful Accent 2" w:uiPriority="51"/>
+    <w:lsdException w:name="Grid Table 7 Colorful Accent 2" w:uiPriority="52"/>
+    <w:lsdException w:name="Grid Table 1 Light Accent 3" w:uiPriority="46"/>
+    <w:lsdException w:name="Grid Table 2 Accent 3" w:uiPriority="47"/>
+    <w:lsdException w:name="Grid Table 3 Accent 3" w:uiPriority="48"/>
+    <w:lsdException w:name="Grid Table 4 Accent 3" w:uiPriority="49"/>
+    <w:lsdException w:name="Grid Table 5 Dark Accent 3" w:uiPriority="50"/>
+    <w:lsdException w:name="Grid Table 6 Colorful Accent 3" w:uiPriority="51"/>
+    <w:lsdException w:name="Grid Table 7 Colorful Accent 3" w:uiPriority="52"/>
+    <w:lsdException w:name="Grid Table 1 Light Accent 4" w:uiPriority="46"/>
+    <w:lsdException w:name="Grid Table 2 Accent 4" w:uiPriority="47"/>
+    <w:lsdException w:name="Grid Table 3 Accent 4" w:uiPriority="48"/>
+    <w:lsdException w:name="Grid Table 4 Accent 4" w:uiPriority="49"/>
+    <w:lsdException w:name="Grid Table 5 Dark Accent 4" w:uiPriority="50"/>
+    <w:lsdException w:name="Grid Table 6 Colorful Accent 4" w:uiPriority="51"/>
+    <w:lsdException w:name="Grid Table 7 Colorful Accent 4" w:uiPriority="52"/>
+    <w:lsdException w:name="Grid Table 1 Light Accent 5" w:uiPriority="46"/>
+    <w:lsdException w:name="Grid Table 2 Accent 5" w:uiPriority="47"/>
+    <w:lsdException w:name="Grid Table 3 Accent 5" w:uiPriority="48"/>
+    <w:lsdException w:name="Grid Table 4 Accent 5" w:uiPriority="49"/>
+    <w:lsdException w:name="Grid Table 5 Dark Accent 5" w:uiPriority="50"/>
+    <w:lsdException w:name="Grid Table 6 Colorful Accent 5" w:uiPriority="51"/>
+    <w:lsdException w:name="Grid Table 7 Colorful Accent 5" w:uiPriority="52"/>
+    <w:lsdException w:name="Grid Table 1 Light Accent 6" w:uiPriority="46"/>
+    <w:lsdException w:name="Grid Table 2 Accent 6" w:uiPriority="47"/>
+    <w:lsdException w:name="Grid Table 3 Accent 6" w:uiPriority="48"/>
+    <w:lsdException w:name="Grid Table 4 Accent 6" w:uiPriority="49"/>
+    <w:lsdException w:name="Grid Table 5 Dark Accent 6" w:uiPriority="50"/>
+    <w:lsdException w:name="Grid Table 6 Colorful Accent 6" w:uiPriority="51"/>
+    <w:lsdException w:name="Grid Table 7 Colorful Accent 6" w:uiPriority="52"/>
+    <w:lsdException w:name="List Table 1 Light" w:uiPriority="46"/>
+    <w:lsdException w:name="List Table 2" w:uiPriority="47"/>
+    <w:lsdException w:name="List Table 3" w:uiPriority="48"/>
+    <w:lsdException w:name="List Table 4" w:uiPriority="49"/>
+    <w:lsdException w:name="List Table 5 Dark" w:uiPriority="50"/>
+    <w:lsdException w:name="List Table 6 Colorful" w:uiPriority="51"/>
+    <w:lsdException w:name="List Table 7 Colorful" w:uiPriority="52"/>
+    <w:lsdException w:name="List Table 1 Light Accent 1" w:uiPriority="46"/>
+    <w:lsdException w:name="List Table 2 Accent 1" w:uiPriority="47"/>
+    <w:lsdException w:name="List Table 3 Accent 1" w:uiPriority="48"/>
+    <w:lsdException w:name="List Table 4 Accent 1" w:uiPriority="49"/>
+    <w:lsdException w:name="List Table 5 Dark Accent 1" w:uiPriority="50"/>
+    <w:lsdException w:name="List Table 6 Colorful Accent 1" w:uiPriority="51"/>
+    <w:lsdException w:name="List Table 7 Colorful Accent 1" w:uiPriority="52"/>
+    <w:lsdException w:name="List Table 1 Light Accent 2" w:uiPriority="46"/>
+    <w:lsdException w:name="List Table 2 Accent 2" w:uiPriority="47"/>
+    <w:lsdException w:name="List Table 3 Accent 2" w:uiPriority="48"/>
+    <w:lsdException w:name="List Table 4 Accent 2" w:uiPriority="49"/>
+    <w:lsdException w:name="List Table 5 Dark Accent 2" w:uiPriority="50"/>
+    <w:lsdException w:name="List Table 6 Colorful Accent 2" w:uiPriority="51"/>
+    <w:lsdException w:name="List Table 7 Colorful Accent 2" w:uiPriority="52"/>
+    <w:lsdException w:name="List Table 1 Light Accent 3" w:uiPriority="46"/>
+    <w:lsdException w:name="List Table 2 Accent 3" w:uiPriority="47"/>
+    <w:lsdException w:name="List Table 3 Accent 3" w:uiPriority="48"/>
+    <w:lsdException w:name="List Table 4 Accent 3" w:uiPriority="49"/>
+    <w:lsdException w:name="List Table 5 Dark Accent 3" w:uiPriority="50"/>
+    <w:lsdException w:name="List Table 6 Colorful Accent 3" w:uiPriority="51"/>
+    <w:lsdException w:name="List Table 7 Colorful Accent 3" w:uiPriority="52"/>
+    <w:lsdException w:name="List Table 1 Light Accent 4" w:uiPriority="46"/>
+    <w:lsdException w:name="List Table 2 Accent 4" w:uiPriority="47"/>
+    <w:lsdException w:name="List Table 3 Accent 4" w:uiPriority="48"/>
+    <w:lsdException w:name="List Table 4 Accent 4" w:uiPriority="49"/>
+    <w:lsdException w:name="List Table 5 Dark Accent 4" w:uiPriority="50"/>
+    <w:lsdException w:name="List Table 6 Colorful Accent 4" w:uiPriority="51"/>
+    <w:lsdException w:name="List Table 7 Colorful Accent 4" w:uiPriority="52"/>
+    <w:lsdException w:name="List Table 1 Light Accent 5" w:uiPriority="46"/>
+    <w:lsdException w:name="List Table 2 Accent 5" w:uiPriority="47"/>
+    <w:lsdException w:name="List Table 3 Accent 5" w:uiPriority="48"/>
+    <w:lsdException w:name="List Table 4 Accent 5" w:uiPriority="49"/>
+    <w:lsdException w:name="List Table 5 Dark Accent 5" w:uiPriority="50"/>
+    <w:lsdException w:name="List Table 6 Colorful Accent 5" w:uiPriority="51"/>
+    <w:lsdException w:name="List Table 7 Colorful Accent 5" w:uiPriority="52"/>
+    <w:lsdException w:name="List Table 1 Light Accent 6" w:uiPriority="46"/>
+    <w:lsdException w:name="List Table 2 Accent 6" w:uiPriority="47"/>
+    <w:lsdException w:name="List Table 3 Accent 6" w:uiPriority="48"/>
+    <w:lsdException w:name="List Table 4 Accent 6" w:uiPriority="49"/>
+    <w:lsdException w:name="List Table 5 Dark Accent 6" w:uiPriority="50"/>
+    <w:lsdException w:name="List Table 6 Colorful Accent 6" w:uiPriority="51"/>
+    <w:lsdException w:name="List Table 7 Colorful Accent 6" w:uiPriority="52"/>
+    <w:lsdException w:name="Mention" w:semiHidden="1" w:unhideWhenUsed="1"/>
+    <w:lsdException w:name="Smart Hyperlink" w:semiHidden="1" w:unhideWhenUsed="1"/>
+    <w:lsdException w:name="Hashtag" w:semiHidden="1" w:unhideWhenUsed="1"/>
+    <w:lsdException w:name="Unresolved Mention" w:semiHidden="1" w:unhideWhenUsed="1"/>
+    <w:lsdException w:name="Smart Link" w:semiHidden="1" w:unhideWhenUsed="1"/>
   </w:latentStyles>
   <w:style w:type="paragraph" w:default="1" w:styleId="Normal">
     <w:name w:val="Normal"/>
@@ -7969,17 +7268,13 @@
   <a:extraClrSchemeLst/>
   <a:extLst>
     <a:ext uri="{05A4C25C-085E-4340-85A3-A5531E510DB2}">
-      <thm15:themeFamily xmlns:thm15="http://schemas.microsoft.com/office/thememl/2012/main" xmlns="" name="Office Theme" id="{62F939B6-93AF-4DB8-9C6B-D6C7DFDC589F}" vid="{4A3C46E8-61CC-4603-A589-7422A47A8E4A}"/>
+      <thm15:themeFamily xmlns:thm15="http://schemas.microsoft.com/office/thememl/2012/main" name="Office Theme" id="{62F939B6-93AF-4DB8-9C6B-D6C7DFDC589F}" vid="{4A3C46E8-61CC-4603-A589-7422A47A8E4A}"/>
     </a:ext>
   </a:extLst>
 </a:theme>
 </file>
 
 <file path=customXml/item1.xml><?xml version="1.0" encoding="utf-8"?>
-<b:Sources xmlns:b="http://schemas.openxmlformats.org/officeDocument/2006/bibliography" xmlns="http://schemas.openxmlformats.org/officeDocument/2006/bibliography" SelectedStyle="\APASixthEditionOfficeOnline.xsl" StyleName="APA" Version="6"/>
-</file>
-
-<file path=customXml/item2.xml><?xml version="1.0" encoding="utf-8"?>
 <ct:contentTypeSchema xmlns:ct="http://schemas.microsoft.com/office/2006/metadata/contentType" xmlns:ma="http://schemas.microsoft.com/office/2006/metadata/properties/metaAttributes" ct:_="" ma:_="" ma:contentTypeName="Documento" ma:contentTypeID="0x0101006F4E263F0A73C54EB2F62E636F0DF835" ma:contentTypeVersion="9" ma:contentTypeDescription="Crie um novo documento." ma:contentTypeScope="" ma:versionID="1b3281a5c11d6e479fec1c54c032429a">
   <xsd:schema xmlns:xsd="http://www.w3.org/2001/XMLSchema" xmlns:xs="http://www.w3.org/2001/XMLSchema" xmlns:p="http://schemas.microsoft.com/office/2006/metadata/properties" xmlns:ns2="30c5f6be-4418-49e2-b9bf-457d234152c3" xmlns:ns3="eeb660da-6eea-4acf-ba48-d77328c06556" targetNamespace="http://schemas.microsoft.com/office/2006/metadata/properties" ma:root="true" ma:fieldsID="801d650034a4fcd1593a0bc763eb29e3" ns2:_="" ns3:_="">
     <xsd:import namespace="30c5f6be-4418-49e2-b9bf-457d234152c3"/>
@@ -8162,16 +7457,11 @@
 </ct:contentTypeSchema>
 </file>
 
-<file path=customXml/item3.xml><?xml version="1.0" encoding="utf-8"?>
-<?mso-contentType ?>
-<FormTemplates xmlns="http://schemas.microsoft.com/sharepoint/v3/contenttype/forms">
-  <Display>DocumentLibraryForm</Display>
-  <Edit>DocumentLibraryForm</Edit>
-  <New>DocumentLibraryForm</New>
-</FormTemplates>
+<file path=customXml/item2.xml><?xml version="1.0" encoding="utf-8"?>
+<b:Sources xmlns:b="http://schemas.openxmlformats.org/officeDocument/2006/bibliography" xmlns="http://schemas.openxmlformats.org/officeDocument/2006/bibliography" SelectedStyle="\APASixthEditionOfficeOnline.xsl" StyleName="APA" Version="6"/>
 </file>
 
-<file path=customXml/item4.xml><?xml version="1.0" encoding="utf-8"?>
+<file path=customXml/item3.xml><?xml version="1.0" encoding="utf-8"?>
 <p:properties xmlns:p="http://schemas.microsoft.com/office/2006/metadata/properties" xmlns:xsi="http://www.w3.org/2001/XMLSchema-instance" xmlns:pc="http://schemas.microsoft.com/office/infopath/2007/PartnerControls">
   <documentManagement>
     <lcf76f155ced4ddcb4097134ff3c332f xmlns="30c5f6be-4418-49e2-b9bf-457d234152c3">
@@ -8182,7 +7472,35 @@
 </p:properties>
 </file>
 
+<file path=customXml/item4.xml><?xml version="1.0" encoding="utf-8"?>
+<?mso-contentType ?>
+<FormTemplates xmlns="http://schemas.microsoft.com/sharepoint/v3/contenttype/forms">
+  <Display>DocumentLibraryForm</Display>
+  <Edit>DocumentLibraryForm</Edit>
+  <New>DocumentLibraryForm</New>
+</FormTemplates>
+</file>
+
 <file path=customXml/itemProps1.xml><?xml version="1.0" encoding="utf-8"?>
+<ds:datastoreItem xmlns:ds="http://schemas.openxmlformats.org/officeDocument/2006/customXml" ds:itemID="{10352A28-A5DC-4C8C-A942-20163DB3BDCF}">
+  <ds:schemaRefs>
+    <ds:schemaRef ds:uri="http://schemas.microsoft.com/office/2006/metadata/contentType"/>
+    <ds:schemaRef ds:uri="http://schemas.microsoft.com/office/2006/metadata/properties/metaAttributes"/>
+    <ds:schemaRef ds:uri="http://www.w3.org/2001/XMLSchema"/>
+    <ds:schemaRef ds:uri="http://schemas.microsoft.com/office/2006/metadata/properties"/>
+    <ds:schemaRef ds:uri="30c5f6be-4418-49e2-b9bf-457d234152c3"/>
+    <ds:schemaRef ds:uri="eeb660da-6eea-4acf-ba48-d77328c06556"/>
+    <ds:schemaRef ds:uri="http://schemas.microsoft.com/office/2006/documentManagement/types"/>
+    <ds:schemaRef ds:uri="http://schemas.microsoft.com/office/infopath/2007/PartnerControls"/>
+    <ds:schemaRef ds:uri="http://schemas.openxmlformats.org/package/2006/metadata/core-properties"/>
+    <ds:schemaRef ds:uri="http://purl.org/dc/elements/1.1/"/>
+    <ds:schemaRef ds:uri="http://purl.org/dc/terms/"/>
+    <ds:schemaRef ds:uri="http://schemas.microsoft.com/internal/obd"/>
+  </ds:schemaRefs>
+</ds:datastoreItem>
+</file>
+
+<file path=customXml/itemProps2.xml><?xml version="1.0" encoding="utf-8"?>
 <ds:datastoreItem xmlns:ds="http://schemas.openxmlformats.org/officeDocument/2006/customXml" ds:itemID="{C6CB898C-313C-4175-B484-78B3E8C2E4D5}">
   <ds:schemaRefs>
     <ds:schemaRef ds:uri="http://schemas.openxmlformats.org/officeDocument/2006/bibliography"/>
@@ -8190,14 +7508,21 @@
 </ds:datastoreItem>
 </file>
 
-<file path=customXml/itemProps2.xml><?xml version="1.0" encoding="utf-8"?>
-<ds:datastoreItem xmlns:ds="http://schemas.openxmlformats.org/officeDocument/2006/customXml" ds:itemID="{10352A28-A5DC-4C8C-A942-20163DB3BDCF}"/>
-</file>
-
 <file path=customXml/itemProps3.xml><?xml version="1.0" encoding="utf-8"?>
-<ds:datastoreItem xmlns:ds="http://schemas.openxmlformats.org/officeDocument/2006/customXml" ds:itemID="{5BAB9921-637C-4118-9CBE-60DEC0117473}"/>
+<ds:datastoreItem xmlns:ds="http://schemas.openxmlformats.org/officeDocument/2006/customXml" ds:itemID="{A190A9BA-9D6D-4E72-8376-1547B4E9F13D}">
+  <ds:schemaRefs>
+    <ds:schemaRef ds:uri="http://schemas.microsoft.com/office/2006/metadata/properties"/>
+    <ds:schemaRef ds:uri="http://schemas.microsoft.com/office/infopath/2007/PartnerControls"/>
+    <ds:schemaRef ds:uri="30c5f6be-4418-49e2-b9bf-457d234152c3"/>
+    <ds:schemaRef ds:uri="eeb660da-6eea-4acf-ba48-d77328c06556"/>
+  </ds:schemaRefs>
+</ds:datastoreItem>
 </file>
 
 <file path=customXml/itemProps4.xml><?xml version="1.0" encoding="utf-8"?>
-<ds:datastoreItem xmlns:ds="http://schemas.openxmlformats.org/officeDocument/2006/customXml" ds:itemID="{A190A9BA-9D6D-4E72-8376-1547B4E9F13D}"/>
+<ds:datastoreItem xmlns:ds="http://schemas.openxmlformats.org/officeDocument/2006/customXml" ds:itemID="{5BAB9921-637C-4118-9CBE-60DEC0117473}">
+  <ds:schemaRefs>
+    <ds:schemaRef ds:uri="http://schemas.microsoft.com/sharepoint/v3/contenttype/forms"/>
+  </ds:schemaRefs>
+</ds:datastoreItem>
 </file>
</xml_diff>

<commit_message>
atualized with images, no bugs, plus referances
</commit_message>
<xml_diff>
--- a/Microeletronica_Componentes_SMD_Nomenclatura_Encapsulamento.docx
+++ b/Microeletronica_Componentes_SMD_Nomenclatura_Encapsulamento.docx
@@ -535,7 +535,16 @@
           <w:sz w:val="28"/>
           <w:szCs w:val="28"/>
         </w:rPr>
-        <w:t>NOMENCLATURA E ENCAPSULAMENTOS DE COMPONENTES  SMD</w:t>
+        <w:t xml:space="preserve">NOMENCLATURA E ENCAPSULAMENTOS DE </w:t>
+      </w:r>
+      <w:r>
+        <w:rPr>
+          <w:rFonts w:ascii="Arial" w:hAnsi="Arial" w:cs="Arial"/>
+          <w:b/>
+          <w:sz w:val="28"/>
+          <w:szCs w:val="28"/>
+        </w:rPr>
+        <w:t>COMPONENTES SMD</w:t>
       </w:r>
     </w:p>
     <w:p>
@@ -635,7 +644,25 @@
           <w:sz w:val="28"/>
           <w:szCs w:val="28"/>
         </w:rPr>
-        <w:t>Relatório técnico apresentado a Etec Euro Albino de Souza, do Centro Estadual de Educação Tecnológica Paula Souza como requisito para a obtenção da menção na disciplina d</w:t>
+        <w:t xml:space="preserve">Relatório técnico apresentado a </w:t>
+      </w:r>
+      <w:proofErr w:type="spellStart"/>
+      <w:r>
+        <w:rPr>
+          <w:rFonts w:ascii="Arial" w:hAnsi="Arial" w:cs="Arial"/>
+          <w:sz w:val="28"/>
+          <w:szCs w:val="28"/>
+        </w:rPr>
+        <w:t>Etec</w:t>
+      </w:r>
+      <w:proofErr w:type="spellEnd"/>
+      <w:r>
+        <w:rPr>
+          <w:rFonts w:ascii="Arial" w:hAnsi="Arial" w:cs="Arial"/>
+          <w:sz w:val="28"/>
+          <w:szCs w:val="28"/>
+        </w:rPr>
+        <w:t xml:space="preserve"> Euro Albino de Souza, do Centro Estadual de Educação Tecnológica Paula Souza como requisito para a obtenção da menção na disciplina d</w:t>
       </w:r>
       <w:r>
         <w:rPr>
@@ -1226,7 +1253,7 @@
             <w:rPr>
               <w:rFonts w:asciiTheme="minorHAnsi" w:eastAsiaTheme="minorEastAsia" w:hAnsiTheme="minorHAnsi" w:cstheme="minorBidi"/>
               <w:b w:val="0"/>
-              <w:lang w:eastAsia="pt-BR"/>
+              <w:lang w:val="en-US"/>
             </w:rPr>
           </w:pPr>
           <w:r>
@@ -1250,7 +1277,7 @@
             </w:rPr>
             <w:fldChar w:fldCharType="separate"/>
           </w:r>
-          <w:hyperlink w:anchor="_Toc130878951" w:history="1">
+          <w:hyperlink w:anchor="_Toc131770287" w:history="1">
             <w:r>
               <w:rPr>
                 <w:rStyle w:val="Hyperlink"/>
@@ -1261,7 +1288,7 @@
               <w:rPr>
                 <w:rFonts w:asciiTheme="minorHAnsi" w:eastAsiaTheme="minorEastAsia" w:hAnsiTheme="minorHAnsi" w:cstheme="minorBidi"/>
                 <w:b w:val="0"/>
-                <w:lang w:eastAsia="pt-BR"/>
+                <w:lang w:val="en-US"/>
               </w:rPr>
               <w:tab/>
             </w:r>
@@ -1287,7 +1314,7 @@
               <w:rPr>
                 <w:webHidden/>
               </w:rPr>
-              <w:instrText xml:space="preserve"> PAGEREF _Toc130878951 \h </w:instrText>
+              <w:instrText xml:space="preserve"> PAGEREF _Toc131770287 \h </w:instrText>
             </w:r>
             <w:r>
               <w:rPr>
@@ -1320,10 +1347,10 @@
             <w:rPr>
               <w:rFonts w:asciiTheme="minorHAnsi" w:eastAsiaTheme="minorEastAsia" w:hAnsiTheme="minorHAnsi" w:cstheme="minorBidi"/>
               <w:b w:val="0"/>
-              <w:lang w:eastAsia="pt-BR"/>
+              <w:lang w:val="en-US"/>
             </w:rPr>
           </w:pPr>
-          <w:hyperlink w:anchor="_Toc130878952" w:history="1">
+          <w:hyperlink w:anchor="_Toc131770288" w:history="1">
             <w:r>
               <w:rPr>
                 <w:rStyle w:val="Hyperlink"/>
@@ -1334,7 +1361,7 @@
               <w:rPr>
                 <w:rFonts w:asciiTheme="minorHAnsi" w:eastAsiaTheme="minorEastAsia" w:hAnsiTheme="minorHAnsi" w:cstheme="minorBidi"/>
                 <w:b w:val="0"/>
-                <w:lang w:eastAsia="pt-BR"/>
+                <w:lang w:val="en-US"/>
               </w:rPr>
               <w:tab/>
             </w:r>
@@ -1360,7 +1387,7 @@
               <w:rPr>
                 <w:webHidden/>
               </w:rPr>
-              <w:instrText xml:space="preserve"> PAGEREF _Toc130878952 \h </w:instrText>
+              <w:instrText xml:space="preserve"> PAGEREF _Toc131770288 \h </w:instrText>
             </w:r>
             <w:r>
               <w:rPr>
@@ -1397,10 +1424,10 @@
             <w:rPr>
               <w:rFonts w:eastAsiaTheme="minorEastAsia"/>
               <w:noProof/>
-              <w:lang w:eastAsia="pt-BR"/>
+              <w:lang w:val="en-US"/>
             </w:rPr>
           </w:pPr>
-          <w:hyperlink w:anchor="_Toc130878953" w:history="1">
+          <w:hyperlink w:anchor="_Toc131770289" w:history="1">
             <w:r>
               <w:rPr>
                 <w:rStyle w:val="Hyperlink"/>
@@ -1414,7 +1441,7 @@
               <w:rPr>
                 <w:rFonts w:eastAsiaTheme="minorEastAsia"/>
                 <w:noProof/>
-                <w:lang w:eastAsia="pt-BR"/>
+                <w:lang w:val="en-US"/>
               </w:rPr>
               <w:tab/>
             </w:r>
@@ -1425,7 +1452,7 @@
                 <w:b/>
                 <w:noProof/>
               </w:rPr>
-              <w:t>Objetivos;</w:t>
+              <w:t>Objetivos</w:t>
             </w:r>
             <w:r>
               <w:rPr>
@@ -1446,7 +1473,7 @@
                 <w:noProof/>
                 <w:webHidden/>
               </w:rPr>
-              <w:instrText xml:space="preserve"> PAGEREF _Toc130878953 \h </w:instrText>
+              <w:instrText xml:space="preserve"> PAGEREF _Toc131770289 \h </w:instrText>
             </w:r>
             <w:r>
               <w:rPr>
@@ -1487,10 +1514,10 @@
             <w:rPr>
               <w:rFonts w:eastAsiaTheme="minorEastAsia"/>
               <w:noProof/>
-              <w:lang w:eastAsia="pt-BR"/>
+              <w:lang w:val="en-US"/>
             </w:rPr>
           </w:pPr>
-          <w:hyperlink w:anchor="_Toc130878954" w:history="1">
+          <w:hyperlink w:anchor="_Toc131770290" w:history="1">
             <w:r>
               <w:rPr>
                 <w:rStyle w:val="Hyperlink"/>
@@ -1504,7 +1531,7 @@
               <w:rPr>
                 <w:rFonts w:eastAsiaTheme="minorEastAsia"/>
                 <w:noProof/>
-                <w:lang w:eastAsia="pt-BR"/>
+                <w:lang w:val="en-US"/>
               </w:rPr>
               <w:tab/>
             </w:r>
@@ -1536,7 +1563,7 @@
                 <w:noProof/>
                 <w:webHidden/>
               </w:rPr>
-              <w:instrText xml:space="preserve"> PAGEREF _Toc130878954 \h </w:instrText>
+              <w:instrText xml:space="preserve"> PAGEREF _Toc131770290 \h </w:instrText>
             </w:r>
             <w:r>
               <w:rPr>
@@ -1577,10 +1604,10 @@
             <w:rPr>
               <w:rFonts w:eastAsiaTheme="minorEastAsia"/>
               <w:noProof/>
-              <w:lang w:eastAsia="pt-BR"/>
+              <w:lang w:val="en-US"/>
             </w:rPr>
           </w:pPr>
-          <w:hyperlink w:anchor="_Toc130878955" w:history="1">
+          <w:hyperlink w:anchor="_Toc131770291" w:history="1">
             <w:r>
               <w:rPr>
                 <w:rStyle w:val="Hyperlink"/>
@@ -1594,7 +1621,7 @@
               <w:rPr>
                 <w:rFonts w:eastAsiaTheme="minorEastAsia"/>
                 <w:noProof/>
-                <w:lang w:eastAsia="pt-BR"/>
+                <w:lang w:val="en-US"/>
               </w:rPr>
               <w:tab/>
             </w:r>
@@ -1626,7 +1653,7 @@
                 <w:noProof/>
                 <w:webHidden/>
               </w:rPr>
-              <w:instrText xml:space="preserve"> PAGEREF _Toc130878955 \h </w:instrText>
+              <w:instrText xml:space="preserve"> PAGEREF _Toc131770291 \h </w:instrText>
             </w:r>
             <w:r>
               <w:rPr>
@@ -1667,10 +1694,10 @@
             <w:rPr>
               <w:rFonts w:eastAsiaTheme="minorEastAsia"/>
               <w:noProof/>
-              <w:lang w:eastAsia="pt-BR"/>
+              <w:lang w:val="en-US"/>
             </w:rPr>
           </w:pPr>
-          <w:hyperlink w:anchor="_Toc130878956" w:history="1">
+          <w:hyperlink w:anchor="_Toc131770292" w:history="1">
             <w:r>
               <w:rPr>
                 <w:rStyle w:val="Hyperlink"/>
@@ -1684,7 +1711,7 @@
               <w:rPr>
                 <w:rFonts w:eastAsiaTheme="minorEastAsia"/>
                 <w:noProof/>
-                <w:lang w:eastAsia="pt-BR"/>
+                <w:lang w:val="en-US"/>
               </w:rPr>
               <w:tab/>
             </w:r>
@@ -1716,7 +1743,7 @@
                 <w:noProof/>
                 <w:webHidden/>
               </w:rPr>
-              <w:instrText xml:space="preserve"> PAGEREF _Toc130878956 \h </w:instrText>
+              <w:instrText xml:space="preserve"> PAGEREF _Toc131770292 \h </w:instrText>
             </w:r>
             <w:r>
               <w:rPr>
@@ -1757,10 +1784,10 @@
             <w:rPr>
               <w:rFonts w:eastAsiaTheme="minorEastAsia"/>
               <w:noProof/>
-              <w:lang w:eastAsia="pt-BR"/>
+              <w:lang w:val="en-US"/>
             </w:rPr>
           </w:pPr>
-          <w:hyperlink w:anchor="_Toc130878957" w:history="1">
+          <w:hyperlink w:anchor="_Toc131770293" w:history="1">
             <w:r>
               <w:rPr>
                 <w:rStyle w:val="Hyperlink"/>
@@ -1774,7 +1801,7 @@
               <w:rPr>
                 <w:rFonts w:eastAsiaTheme="minorEastAsia"/>
                 <w:noProof/>
-                <w:lang w:eastAsia="pt-BR"/>
+                <w:lang w:val="en-US"/>
               </w:rPr>
               <w:tab/>
             </w:r>
@@ -1806,7 +1833,7 @@
                 <w:noProof/>
                 <w:webHidden/>
               </w:rPr>
-              <w:instrText xml:space="preserve"> PAGEREF _Toc130878957 \h </w:instrText>
+              <w:instrText xml:space="preserve"> PAGEREF _Toc131770293 \h </w:instrText>
             </w:r>
             <w:r>
               <w:rPr>
@@ -1847,10 +1874,10 @@
             <w:rPr>
               <w:rFonts w:eastAsiaTheme="minorEastAsia"/>
               <w:noProof/>
-              <w:lang w:eastAsia="pt-BR"/>
+              <w:lang w:val="en-US"/>
             </w:rPr>
           </w:pPr>
-          <w:hyperlink w:anchor="_Toc130878958" w:history="1">
+          <w:hyperlink w:anchor="_Toc131770294" w:history="1">
             <w:r>
               <w:rPr>
                 <w:rStyle w:val="Hyperlink"/>
@@ -1864,7 +1891,7 @@
               <w:rPr>
                 <w:rFonts w:eastAsiaTheme="minorEastAsia"/>
                 <w:noProof/>
-                <w:lang w:eastAsia="pt-BR"/>
+                <w:lang w:val="en-US"/>
               </w:rPr>
               <w:tab/>
             </w:r>
@@ -1896,7 +1923,7 @@
                 <w:noProof/>
                 <w:webHidden/>
               </w:rPr>
-              <w:instrText xml:space="preserve"> PAGEREF _Toc130878958 \h </w:instrText>
+              <w:instrText xml:space="preserve"> PAGEREF _Toc131770294 \h </w:instrText>
             </w:r>
             <w:r>
               <w:rPr>
@@ -1937,10 +1964,10 @@
             <w:rPr>
               <w:rFonts w:eastAsiaTheme="minorEastAsia"/>
               <w:noProof/>
-              <w:lang w:eastAsia="pt-BR"/>
+              <w:lang w:val="en-US"/>
             </w:rPr>
           </w:pPr>
-          <w:hyperlink w:anchor="_Toc130878959" w:history="1">
+          <w:hyperlink w:anchor="_Toc131770295" w:history="1">
             <w:r>
               <w:rPr>
                 <w:rStyle w:val="Hyperlink"/>
@@ -1954,7 +1981,7 @@
               <w:rPr>
                 <w:rFonts w:eastAsiaTheme="minorEastAsia"/>
                 <w:noProof/>
-                <w:lang w:eastAsia="pt-BR"/>
+                <w:lang w:val="en-US"/>
               </w:rPr>
               <w:tab/>
             </w:r>
@@ -1986,7 +2013,7 @@
                 <w:noProof/>
                 <w:webHidden/>
               </w:rPr>
-              <w:instrText xml:space="preserve"> PAGEREF _Toc130878959 \h </w:instrText>
+              <w:instrText xml:space="preserve"> PAGEREF _Toc131770295 \h </w:instrText>
             </w:r>
             <w:r>
               <w:rPr>
@@ -2006,7 +2033,7 @@
                 <w:noProof/>
                 <w:webHidden/>
               </w:rPr>
-              <w:t>5</w:t>
+              <w:t>6</w:t>
             </w:r>
             <w:r>
               <w:rPr>
@@ -2027,10 +2054,10 @@
             <w:rPr>
               <w:rFonts w:eastAsiaTheme="minorEastAsia"/>
               <w:noProof/>
-              <w:lang w:eastAsia="pt-BR"/>
+              <w:lang w:val="en-US"/>
             </w:rPr>
           </w:pPr>
-          <w:hyperlink w:anchor="_Toc130878960" w:history="1">
+          <w:hyperlink w:anchor="_Toc131770296" w:history="1">
             <w:r>
               <w:rPr>
                 <w:rStyle w:val="Hyperlink"/>
@@ -2044,7 +2071,7 @@
               <w:rPr>
                 <w:rFonts w:eastAsiaTheme="minorEastAsia"/>
                 <w:noProof/>
-                <w:lang w:eastAsia="pt-BR"/>
+                <w:lang w:val="en-US"/>
               </w:rPr>
               <w:tab/>
             </w:r>
@@ -2076,7 +2103,7 @@
                 <w:noProof/>
                 <w:webHidden/>
               </w:rPr>
-              <w:instrText xml:space="preserve"> PAGEREF _Toc130878960 \h </w:instrText>
+              <w:instrText xml:space="preserve"> PAGEREF _Toc131770296 \h </w:instrText>
             </w:r>
             <w:r>
               <w:rPr>
@@ -2117,10 +2144,10 @@
             <w:rPr>
               <w:rFonts w:eastAsiaTheme="minorEastAsia"/>
               <w:noProof/>
-              <w:lang w:eastAsia="pt-BR"/>
+              <w:lang w:val="en-US"/>
             </w:rPr>
           </w:pPr>
-          <w:hyperlink w:anchor="_Toc130878961" w:history="1">
+          <w:hyperlink w:anchor="_Toc131770297" w:history="1">
             <w:r>
               <w:rPr>
                 <w:rStyle w:val="Hyperlink"/>
@@ -2134,7 +2161,7 @@
               <w:rPr>
                 <w:rFonts w:eastAsiaTheme="minorEastAsia"/>
                 <w:noProof/>
-                <w:lang w:eastAsia="pt-BR"/>
+                <w:lang w:val="en-US"/>
               </w:rPr>
               <w:tab/>
             </w:r>
@@ -2166,7 +2193,7 @@
                 <w:noProof/>
                 <w:webHidden/>
               </w:rPr>
-              <w:instrText xml:space="preserve"> PAGEREF _Toc130878961 \h </w:instrText>
+              <w:instrText xml:space="preserve"> PAGEREF _Toc131770297 \h </w:instrText>
             </w:r>
             <w:r>
               <w:rPr>
@@ -2207,10 +2234,10 @@
             <w:rPr>
               <w:rFonts w:eastAsiaTheme="minorEastAsia"/>
               <w:noProof/>
-              <w:lang w:eastAsia="pt-BR"/>
+              <w:lang w:val="en-US"/>
             </w:rPr>
           </w:pPr>
-          <w:hyperlink w:anchor="_Toc130878962" w:history="1">
+          <w:hyperlink w:anchor="_Toc131770298" w:history="1">
             <w:r>
               <w:rPr>
                 <w:rStyle w:val="Hyperlink"/>
@@ -2224,7 +2251,7 @@
               <w:rPr>
                 <w:rFonts w:eastAsiaTheme="minorEastAsia"/>
                 <w:noProof/>
-                <w:lang w:eastAsia="pt-BR"/>
+                <w:lang w:val="en-US"/>
               </w:rPr>
               <w:tab/>
             </w:r>
@@ -2256,7 +2283,7 @@
                 <w:noProof/>
                 <w:webHidden/>
               </w:rPr>
-              <w:instrText xml:space="preserve"> PAGEREF _Toc130878962 \h </w:instrText>
+              <w:instrText xml:space="preserve"> PAGEREF _Toc131770298 \h </w:instrText>
             </w:r>
             <w:r>
               <w:rPr>
@@ -2297,10 +2324,10 @@
             <w:rPr>
               <w:rFonts w:eastAsiaTheme="minorEastAsia"/>
               <w:noProof/>
-              <w:lang w:eastAsia="pt-BR"/>
+              <w:lang w:val="en-US"/>
             </w:rPr>
           </w:pPr>
-          <w:hyperlink w:anchor="_Toc130878963" w:history="1">
+          <w:hyperlink w:anchor="_Toc131770299" w:history="1">
             <w:r>
               <w:rPr>
                 <w:rStyle w:val="Hyperlink"/>
@@ -2314,7 +2341,7 @@
               <w:rPr>
                 <w:rFonts w:eastAsiaTheme="minorEastAsia"/>
                 <w:noProof/>
-                <w:lang w:eastAsia="pt-BR"/>
+                <w:lang w:val="en-US"/>
               </w:rPr>
               <w:tab/>
             </w:r>
@@ -2346,7 +2373,7 @@
                 <w:noProof/>
                 <w:webHidden/>
               </w:rPr>
-              <w:instrText xml:space="preserve"> PAGEREF _Toc130878963 \h </w:instrText>
+              <w:instrText xml:space="preserve"> PAGEREF _Toc131770299 \h </w:instrText>
             </w:r>
             <w:r>
               <w:rPr>
@@ -2387,10 +2414,10 @@
             <w:rPr>
               <w:rFonts w:eastAsiaTheme="minorEastAsia"/>
               <w:noProof/>
-              <w:lang w:eastAsia="pt-BR"/>
+              <w:lang w:val="en-US"/>
             </w:rPr>
           </w:pPr>
-          <w:hyperlink w:anchor="_Toc130878964" w:history="1">
+          <w:hyperlink w:anchor="_Toc131770300" w:history="1">
             <w:r>
               <w:rPr>
                 <w:rStyle w:val="Hyperlink"/>
@@ -2404,7 +2431,7 @@
               <w:rPr>
                 <w:rFonts w:eastAsiaTheme="minorEastAsia"/>
                 <w:noProof/>
-                <w:lang w:eastAsia="pt-BR"/>
+                <w:lang w:val="en-US"/>
               </w:rPr>
               <w:tab/>
             </w:r>
@@ -2436,7 +2463,7 @@
                 <w:noProof/>
                 <w:webHidden/>
               </w:rPr>
-              <w:instrText xml:space="preserve"> PAGEREF _Toc130878964 \h </w:instrText>
+              <w:instrText xml:space="preserve"> PAGEREF _Toc131770300 \h </w:instrText>
             </w:r>
             <w:r>
               <w:rPr>
@@ -2477,10 +2504,10 @@
             <w:rPr>
               <w:rFonts w:eastAsiaTheme="minorEastAsia"/>
               <w:noProof/>
-              <w:lang w:eastAsia="pt-BR"/>
+              <w:lang w:val="en-US"/>
             </w:rPr>
           </w:pPr>
-          <w:hyperlink w:anchor="_Toc130878965" w:history="1">
+          <w:hyperlink w:anchor="_Toc131770301" w:history="1">
             <w:r>
               <w:rPr>
                 <w:rStyle w:val="Hyperlink"/>
@@ -2494,7 +2521,7 @@
               <w:rPr>
                 <w:rFonts w:eastAsiaTheme="minorEastAsia"/>
                 <w:noProof/>
-                <w:lang w:eastAsia="pt-BR"/>
+                <w:lang w:val="en-US"/>
               </w:rPr>
               <w:tab/>
             </w:r>
@@ -2526,7 +2553,7 @@
                 <w:noProof/>
                 <w:webHidden/>
               </w:rPr>
-              <w:instrText xml:space="preserve"> PAGEREF _Toc130878965 \h </w:instrText>
+              <w:instrText xml:space="preserve"> PAGEREF _Toc131770301 \h </w:instrText>
             </w:r>
             <w:r>
               <w:rPr>
@@ -2563,10 +2590,10 @@
             <w:rPr>
               <w:rFonts w:asciiTheme="minorHAnsi" w:eastAsiaTheme="minorEastAsia" w:hAnsiTheme="minorHAnsi" w:cstheme="minorBidi"/>
               <w:b w:val="0"/>
-              <w:lang w:eastAsia="pt-BR"/>
+              <w:lang w:val="en-US"/>
             </w:rPr>
           </w:pPr>
-          <w:hyperlink w:anchor="_Toc130878966" w:history="1">
+          <w:hyperlink w:anchor="_Toc131770302" w:history="1">
             <w:r>
               <w:rPr>
                 <w:rStyle w:val="Hyperlink"/>
@@ -2577,7 +2604,7 @@
               <w:rPr>
                 <w:rFonts w:asciiTheme="minorHAnsi" w:eastAsiaTheme="minorEastAsia" w:hAnsiTheme="minorHAnsi" w:cstheme="minorBidi"/>
                 <w:b w:val="0"/>
-                <w:lang w:eastAsia="pt-BR"/>
+                <w:lang w:val="en-US"/>
               </w:rPr>
               <w:tab/>
             </w:r>
@@ -2603,7 +2630,7 @@
               <w:rPr>
                 <w:webHidden/>
               </w:rPr>
-              <w:instrText xml:space="preserve"> PAGEREF _Toc130878966 \h </w:instrText>
+              <w:instrText xml:space="preserve"> PAGEREF _Toc131770302 \h </w:instrText>
             </w:r>
             <w:r>
               <w:rPr>
@@ -2620,7 +2647,7 @@
               <w:rPr>
                 <w:webHidden/>
               </w:rPr>
-              <w:t>6</w:t>
+              <w:t>7</w:t>
             </w:r>
             <w:r>
               <w:rPr>
@@ -2636,10 +2663,10 @@
             <w:rPr>
               <w:rFonts w:asciiTheme="minorHAnsi" w:eastAsiaTheme="minorEastAsia" w:hAnsiTheme="minorHAnsi" w:cstheme="minorBidi"/>
               <w:b w:val="0"/>
-              <w:lang w:eastAsia="pt-BR"/>
+              <w:lang w:val="en-US"/>
             </w:rPr>
           </w:pPr>
-          <w:hyperlink w:anchor="_Toc130878967" w:history="1">
+          <w:hyperlink w:anchor="_Toc131770303" w:history="1">
             <w:r>
               <w:rPr>
                 <w:rStyle w:val="Hyperlink"/>
@@ -2662,7 +2689,7 @@
               <w:rPr>
                 <w:webHidden/>
               </w:rPr>
-              <w:instrText xml:space="preserve"> PAGEREF _Toc130878967 \h </w:instrText>
+              <w:instrText xml:space="preserve"> PAGEREF _Toc131770303 \h </w:instrText>
             </w:r>
             <w:r>
               <w:rPr>
@@ -2695,10 +2722,10 @@
             <w:rPr>
               <w:rFonts w:asciiTheme="minorHAnsi" w:eastAsiaTheme="minorEastAsia" w:hAnsiTheme="minorHAnsi" w:cstheme="minorBidi"/>
               <w:b w:val="0"/>
-              <w:lang w:eastAsia="pt-BR"/>
+              <w:lang w:val="en-US"/>
             </w:rPr>
           </w:pPr>
-          <w:hyperlink w:anchor="_Toc130878968" w:history="1">
+          <w:hyperlink w:anchor="_Toc131770304" w:history="1">
             <w:r>
               <w:rPr>
                 <w:rStyle w:val="Hyperlink"/>
@@ -2721,7 +2748,7 @@
               <w:rPr>
                 <w:webHidden/>
               </w:rPr>
-              <w:instrText xml:space="preserve"> PAGEREF _Toc130878968 \h </w:instrText>
+              <w:instrText xml:space="preserve"> PAGEREF _Toc131770304 \h </w:instrText>
             </w:r>
             <w:r>
               <w:rPr>
@@ -2902,7 +2929,7 @@
           <w:szCs w:val="28"/>
         </w:rPr>
       </w:pPr>
-      <w:bookmarkStart w:id="1" w:name="_Toc130878951"/>
+      <w:bookmarkStart w:id="1" w:name="_Toc131770287"/>
       <w:r>
         <w:rPr>
           <w:rFonts w:ascii="Arial" w:hAnsi="Arial" w:cs="Arial"/>
@@ -2953,6 +2980,7 @@
         </w:rPr>
         <w:t xml:space="preserve"> </w:t>
       </w:r>
+      <w:proofErr w:type="spellStart"/>
       <w:r>
         <w:rPr>
           <w:rFonts w:ascii="Arial" w:hAnsi="Arial" w:cs="Arial"/>
@@ -2973,6 +3001,7 @@
         </w:rPr>
         <w:t>ed</w:t>
       </w:r>
+      <w:proofErr w:type="spellEnd"/>
       <w:r>
         <w:rPr>
           <w:rFonts w:ascii="Arial" w:hAnsi="Arial" w:cs="Arial"/>
@@ -3165,7 +3194,25 @@
           <w:sz w:val="28"/>
           <w:szCs w:val="28"/>
         </w:rPr>
-        <w:t>, capacitores, resistores, indutores, CI’s, entre outros, esses dispositivos serão apresentados a seguir.</w:t>
+        <w:t xml:space="preserve">, capacitores, resistores, indutores, </w:t>
+      </w:r>
+      <w:proofErr w:type="spellStart"/>
+      <w:r>
+        <w:rPr>
+          <w:rFonts w:ascii="Arial" w:hAnsi="Arial" w:cs="Arial"/>
+          <w:sz w:val="28"/>
+          <w:szCs w:val="28"/>
+        </w:rPr>
+        <w:t>CI’s</w:t>
+      </w:r>
+      <w:proofErr w:type="spellEnd"/>
+      <w:r>
+        <w:rPr>
+          <w:rFonts w:ascii="Arial" w:hAnsi="Arial" w:cs="Arial"/>
+          <w:sz w:val="28"/>
+          <w:szCs w:val="28"/>
+        </w:rPr>
+        <w:t>, entre outros, esses dispositivos serão apresentados a seguir.</w:t>
       </w:r>
     </w:p>
     <w:p>
@@ -3190,7 +3237,7 @@
           <w:szCs w:val="28"/>
         </w:rPr>
       </w:pPr>
-      <w:bookmarkStart w:id="2" w:name="_Toc130878952"/>
+      <w:bookmarkStart w:id="2" w:name="_Toc131770288"/>
       <w:r>
         <w:rPr>
           <w:rFonts w:ascii="Arial" w:hAnsi="Arial" w:cs="Arial"/>
@@ -3215,7 +3262,7 @@
           <w:szCs w:val="28"/>
         </w:rPr>
       </w:pPr>
-      <w:bookmarkStart w:id="3" w:name="_Toc130878953"/>
+      <w:bookmarkStart w:id="3" w:name="_Toc131770289"/>
       <w:r>
         <w:rPr>
           <w:rFonts w:ascii="Arial" w:hAnsi="Arial" w:cs="Arial"/>
@@ -3224,7 +3271,7 @@
           <w:sz w:val="28"/>
           <w:szCs w:val="28"/>
         </w:rPr>
-        <w:t>Objetivos;</w:t>
+        <w:t>Objetivos</w:t>
       </w:r>
       <w:bookmarkEnd w:id="3"/>
     </w:p>
@@ -3259,7 +3306,7 @@
           <w:szCs w:val="28"/>
         </w:rPr>
       </w:pPr>
-      <w:bookmarkStart w:id="4" w:name="_Toc130878954"/>
+      <w:bookmarkStart w:id="4" w:name="_Toc131770290"/>
       <w:r>
         <w:rPr>
           <w:rFonts w:ascii="Arial" w:hAnsi="Arial" w:cs="Arial"/>
@@ -3294,13 +3341,45 @@
           <w:rFonts w:ascii="Arial" w:hAnsi="Arial" w:cs="Arial"/>
           <w:sz w:val="24"/>
         </w:rPr>
-        <w:t>ão micro-componentes utilizados no processo de Montagem de placa PCB (Printed Circuit Board), esses componentes ajudam a economizar ...</w:t>
-      </w:r>
+        <w:t xml:space="preserve">ão </w:t>
+      </w:r>
+      <w:proofErr w:type="spellStart"/>
       <w:r>
         <w:rPr>
           <w:rFonts w:ascii="Arial" w:hAnsi="Arial" w:cs="Arial"/>
           <w:sz w:val="24"/>
         </w:rPr>
+        <w:t>micro-componentes</w:t>
+      </w:r>
+      <w:proofErr w:type="spellEnd"/>
+      <w:r>
+        <w:rPr>
+          <w:rFonts w:ascii="Arial" w:hAnsi="Arial" w:cs="Arial"/>
+          <w:sz w:val="24"/>
+        </w:rPr>
+        <w:t xml:space="preserve"> utilizados no processo de Montagem de placa PCB (</w:t>
+      </w:r>
+      <w:proofErr w:type="spellStart"/>
+      <w:r>
+        <w:rPr>
+          <w:rFonts w:ascii="Arial" w:hAnsi="Arial" w:cs="Arial"/>
+          <w:sz w:val="24"/>
+        </w:rPr>
+        <w:t>Printed</w:t>
+      </w:r>
+      <w:proofErr w:type="spellEnd"/>
+      <w:r>
+        <w:rPr>
+          <w:rFonts w:ascii="Arial" w:hAnsi="Arial" w:cs="Arial"/>
+          <w:sz w:val="24"/>
+        </w:rPr>
+        <w:t xml:space="preserve"> Circuit Board), esses componentes ajudam a economizar ...</w:t>
+      </w:r>
+      <w:r>
+        <w:rPr>
+          <w:rFonts w:ascii="Arial" w:hAnsi="Arial" w:cs="Arial"/>
+          <w:sz w:val="24"/>
+        </w:rPr>
         <w:t>..... (breve descrição)</w:t>
       </w:r>
     </w:p>
@@ -3315,7 +3394,7 @@
           <w:szCs w:val="28"/>
         </w:rPr>
       </w:pPr>
-      <w:bookmarkStart w:id="5" w:name="_Toc130878955"/>
+      <w:bookmarkStart w:id="5" w:name="_Toc131770291"/>
       <w:r>
         <w:rPr>
           <w:rFonts w:ascii="Arial" w:hAnsi="Arial" w:cs="Arial"/>
@@ -3368,16 +3447,26 @@
           <w:sz w:val="24"/>
           <w:szCs w:val="24"/>
         </w:rPr>
-        <w:t xml:space="preserve">.............. ( </w:t>
-      </w:r>
+        <w:t xml:space="preserve">.............. </w:t>
+      </w:r>
+      <w:proofErr w:type="gramStart"/>
       <w:r>
         <w:rPr>
           <w:rFonts w:ascii="Arial" w:hAnsi="Arial" w:cs="Arial"/>
           <w:sz w:val="24"/>
           <w:szCs w:val="24"/>
         </w:rPr>
+        <w:t xml:space="preserve">( </w:t>
+      </w:r>
+      <w:r>
+        <w:rPr>
+          <w:rFonts w:ascii="Arial" w:hAnsi="Arial" w:cs="Arial"/>
+          <w:sz w:val="24"/>
+          <w:szCs w:val="24"/>
+        </w:rPr>
         <w:t>descrever</w:t>
       </w:r>
+      <w:proofErr w:type="gramEnd"/>
       <w:r>
         <w:rPr>
           <w:rFonts w:ascii="Arial" w:hAnsi="Arial" w:cs="Arial"/>
@@ -3462,7 +3551,23 @@
                               <w:t xml:space="preserve"> nome da figura</w:t>
                             </w:r>
                             <w:r>
-                              <w:t xml:space="preserve"> ( não esquecer da referencia cruzada na figura </w:t>
+                              <w:t xml:space="preserve"> </w:t>
+                            </w:r>
+                            <w:proofErr w:type="gramStart"/>
+                            <w:r>
+                              <w:t>( não</w:t>
+                            </w:r>
+                            <w:proofErr w:type="gramEnd"/>
+                            <w:r>
+                              <w:t xml:space="preserve"> esquecer da </w:t>
+                            </w:r>
+                            <w:proofErr w:type="spellStart"/>
+                            <w:r>
+                              <w:t>referencia</w:t>
+                            </w:r>
+                            <w:proofErr w:type="spellEnd"/>
+                            <w:r>
+                              <w:t xml:space="preserve"> cruzada na figura </w:t>
                             </w:r>
                             <w:r>
                               <w:t xml:space="preserve"> e legenda) todas as figuras do trabalho</w:t>
@@ -3505,7 +3610,23 @@
                         <w:t xml:space="preserve"> nome da figura</w:t>
                       </w:r>
                       <w:r>
-                        <w:t xml:space="preserve"> ( não esquecer da referencia cruzada na figura </w:t>
+                        <w:t xml:space="preserve"> </w:t>
+                      </w:r>
+                      <w:proofErr w:type="gramStart"/>
+                      <w:r>
+                        <w:t>( não</w:t>
+                      </w:r>
+                      <w:proofErr w:type="gramEnd"/>
+                      <w:r>
+                        <w:t xml:space="preserve"> esquecer da </w:t>
+                      </w:r>
+                      <w:proofErr w:type="spellStart"/>
+                      <w:r>
+                        <w:t>referencia</w:t>
+                      </w:r>
+                      <w:proofErr w:type="spellEnd"/>
+                      <w:r>
+                        <w:t xml:space="preserve"> cruzada na figura </w:t>
                       </w:r>
                       <w:r>
                         <w:t xml:space="preserve"> e legenda) todas as figuras do trabalho</w:t>
@@ -3531,7 +3652,7 @@
           <w:szCs w:val="28"/>
         </w:rPr>
       </w:pPr>
-      <w:bookmarkStart w:id="6" w:name="_Toc130878956"/>
+      <w:bookmarkStart w:id="6" w:name="_Toc131770292"/>
       <w:r>
         <w:rPr>
           <w:rFonts w:ascii="Arial" w:hAnsi="Arial" w:cs="Arial"/>
@@ -3554,7 +3675,7 @@
           <w:color w:val="auto"/>
         </w:rPr>
       </w:pPr>
-      <w:bookmarkStart w:id="7" w:name="_Toc130878957"/>
+      <w:bookmarkStart w:id="7" w:name="_Toc131770293"/>
       <w:r>
         <w:rPr>
           <w:rFonts w:ascii="Arial" w:hAnsi="Arial" w:cs="Arial"/>
@@ -3725,7 +3846,7 @@
           <w:color w:val="auto"/>
         </w:rPr>
       </w:pPr>
-      <w:bookmarkStart w:id="8" w:name="_Toc130878958"/>
+      <w:bookmarkStart w:id="8" w:name="_Toc131770294"/>
       <w:r>
         <w:rPr>
           <w:rFonts w:ascii="Arial" w:hAnsi="Arial" w:cs="Arial"/>
@@ -3900,7 +4021,7 @@
           <w:color w:val="auto"/>
         </w:rPr>
       </w:pPr>
-      <w:bookmarkStart w:id="9" w:name="_Toc130878959"/>
+      <w:bookmarkStart w:id="9" w:name="_Toc131770295"/>
       <w:r>
         <w:rPr>
           <w:rFonts w:ascii="Arial" w:hAnsi="Arial" w:cs="Arial"/>
@@ -4064,7 +4185,7 @@
           <w:color w:val="auto"/>
         </w:rPr>
       </w:pPr>
-      <w:bookmarkStart w:id="10" w:name="_Toc130878960"/>
+      <w:bookmarkStart w:id="10" w:name="_Toc131770296"/>
       <w:r>
         <w:rPr>
           <w:rFonts w:ascii="Arial" w:hAnsi="Arial" w:cs="Arial"/>
@@ -4249,7 +4370,7 @@
           <w:szCs w:val="28"/>
         </w:rPr>
       </w:pPr>
-      <w:bookmarkStart w:id="11" w:name="_Toc130878961"/>
+      <w:bookmarkStart w:id="11" w:name="_Toc131770297"/>
       <w:r>
         <w:rPr>
           <w:rFonts w:ascii="Arial" w:hAnsi="Arial" w:cs="Arial"/>
@@ -4277,7 +4398,7 @@
           <w:color w:val="auto"/>
         </w:rPr>
       </w:pPr>
-      <w:bookmarkStart w:id="12" w:name="_Toc130878962"/>
+      <w:bookmarkStart w:id="12" w:name="_Toc131770298"/>
       <w:r>
         <w:rPr>
           <w:rFonts w:ascii="Arial" w:hAnsi="Arial" w:cs="Arial"/>
@@ -4436,7 +4557,7 @@
           <w:color w:val="000000" w:themeColor="text1"/>
         </w:rPr>
       </w:pPr>
-      <w:bookmarkStart w:id="13" w:name="_Toc130878963"/>
+      <w:bookmarkStart w:id="13" w:name="_Toc131770299"/>
       <w:r>
         <w:rPr>
           <w:rFonts w:ascii="Arial" w:hAnsi="Arial" w:cs="Arial"/>
@@ -4478,7 +4599,7 @@
           <w:color w:val="000000" w:themeColor="text1"/>
         </w:rPr>
       </w:pPr>
-      <w:bookmarkStart w:id="14" w:name="_Toc130878964"/>
+      <w:bookmarkStart w:id="14" w:name="_Toc131770300"/>
       <w:r>
         <w:rPr>
           <w:rFonts w:eastAsia="Calibri"/>
@@ -4640,7 +4761,7 @@
           <w:color w:val="000000" w:themeColor="text1"/>
         </w:rPr>
       </w:pPr>
-      <w:bookmarkStart w:id="15" w:name="_Toc130878965"/>
+      <w:bookmarkStart w:id="15" w:name="_Toc131770301"/>
       <w:r>
         <w:rPr>
           <w:rFonts w:eastAsia="Calibri"/>
@@ -4698,8 +4819,15 @@
                             <w:r>
                               <w:t xml:space="preserve">Figura n°: </w:t>
                             </w:r>
+                            <w:proofErr w:type="spellStart"/>
+                            <w:proofErr w:type="gramStart"/>
                             <w:r>
-                              <w:t xml:space="preserve">referencia cruzada </w:t>
+                              <w:t>referencia</w:t>
+                            </w:r>
+                            <w:proofErr w:type="spellEnd"/>
+                            <w:proofErr w:type="gramEnd"/>
+                            <w:r>
+                              <w:t xml:space="preserve"> cruzada </w:t>
                             </w:r>
                           </w:p>
                         </w:txbxContent>
@@ -4728,8 +4856,15 @@
                       <w:r>
                         <w:t xml:space="preserve">Figura n°: </w:t>
                       </w:r>
+                      <w:proofErr w:type="spellStart"/>
+                      <w:proofErr w:type="gramStart"/>
                       <w:r>
-                        <w:t xml:space="preserve">referencia cruzada </w:t>
+                        <w:t>referencia</w:t>
+                      </w:r>
+                      <w:proofErr w:type="spellEnd"/>
+                      <w:proofErr w:type="gramEnd"/>
+                      <w:r>
+                        <w:t xml:space="preserve"> cruzada </w:t>
                       </w:r>
                     </w:p>
                   </w:txbxContent>
@@ -4754,7 +4889,25 @@
           <w:b/>
           <w:color w:val="000000" w:themeColor="text1"/>
         </w:rPr>
-        <w:t>ircuitos Integrados (CIs)</w:t>
+        <w:t>ircuitos Integrados (</w:t>
+      </w:r>
+      <w:proofErr w:type="spellStart"/>
+      <w:r>
+        <w:rPr>
+          <w:rFonts w:ascii="Arial" w:hAnsi="Arial" w:cs="Arial"/>
+          <w:b/>
+          <w:color w:val="000000" w:themeColor="text1"/>
+        </w:rPr>
+        <w:t>CIs</w:t>
+      </w:r>
+      <w:proofErr w:type="spellEnd"/>
+      <w:r>
+        <w:rPr>
+          <w:rFonts w:ascii="Arial" w:hAnsi="Arial" w:cs="Arial"/>
+          <w:b/>
+          <w:color w:val="000000" w:themeColor="text1"/>
+        </w:rPr>
+        <w:t>)</w:t>
       </w:r>
       <w:bookmarkEnd w:id="15"/>
     </w:p>
@@ -4819,8 +4972,15 @@
                             <w:r>
                               <w:t xml:space="preserve">Figura n°: </w:t>
                             </w:r>
+                            <w:proofErr w:type="spellStart"/>
+                            <w:proofErr w:type="gramStart"/>
                             <w:r>
-                              <w:t xml:space="preserve">referencia cruzada </w:t>
+                              <w:t>referencia</w:t>
+                            </w:r>
+                            <w:proofErr w:type="spellEnd"/>
+                            <w:proofErr w:type="gramEnd"/>
+                            <w:r>
+                              <w:t xml:space="preserve"> cruzada </w:t>
                             </w:r>
                           </w:p>
                         </w:txbxContent>
@@ -4849,8 +5009,15 @@
                       <w:r>
                         <w:t xml:space="preserve">Figura n°: </w:t>
                       </w:r>
+                      <w:proofErr w:type="spellStart"/>
+                      <w:proofErr w:type="gramStart"/>
                       <w:r>
-                        <w:t xml:space="preserve">referencia cruzada </w:t>
+                        <w:t>referencia</w:t>
+                      </w:r>
+                      <w:proofErr w:type="spellEnd"/>
+                      <w:proofErr w:type="gramEnd"/>
+                      <w:r>
+                        <w:t xml:space="preserve"> cruzada </w:t>
                       </w:r>
                     </w:p>
                   </w:txbxContent>
@@ -4905,7 +5072,7 @@
           <w:szCs w:val="28"/>
         </w:rPr>
       </w:pPr>
-      <w:bookmarkStart w:id="16" w:name="_Toc130878966"/>
+      <w:bookmarkStart w:id="16" w:name="_Toc131770302"/>
       <w:r>
         <w:rPr>
           <w:rFonts w:ascii="Arial" w:hAnsi="Arial" w:cs="Arial"/>
@@ -5003,7 +5170,7 @@
           <w:szCs w:val="28"/>
         </w:rPr>
       </w:pPr>
-      <w:bookmarkStart w:id="17" w:name="_Toc130878967"/>
+      <w:bookmarkStart w:id="17" w:name="_Toc131770303"/>
       <w:r>
         <w:rPr>
           <w:rFonts w:ascii="Arial" w:hAnsi="Arial" w:cs="Arial"/>
@@ -5076,7 +5243,27 @@
           <w:sz w:val="24"/>
           <w:shd w:val="clear" w:color="auto" w:fill="FFFFFF"/>
         </w:rPr>
-        <w:t xml:space="preserve"> minicurso arduino. 454. ed. Belo Horizonte:</w:t>
+        <w:t xml:space="preserve"> minicurso </w:t>
+      </w:r>
+      <w:proofErr w:type="spellStart"/>
+      <w:r>
+        <w:rPr>
+          <w:rFonts w:ascii="Arial" w:hAnsi="Arial" w:cs="Arial"/>
+          <w:color w:val="222222"/>
+          <w:sz w:val="24"/>
+          <w:shd w:val="clear" w:color="auto" w:fill="FFFFFF"/>
+        </w:rPr>
+        <w:t>arduino</w:t>
+      </w:r>
+      <w:proofErr w:type="spellEnd"/>
+      <w:r>
+        <w:rPr>
+          <w:rFonts w:ascii="Arial" w:hAnsi="Arial" w:cs="Arial"/>
+          <w:color w:val="222222"/>
+          <w:sz w:val="24"/>
+          <w:shd w:val="clear" w:color="auto" w:fill="FFFFFF"/>
+        </w:rPr>
+        <w:t>. 454. ed. Belo Horizonte:</w:t>
       </w:r>
       <w:r>
         <w:rPr>
@@ -5127,7 +5314,7 @@
           <w:szCs w:val="28"/>
         </w:rPr>
       </w:pPr>
-      <w:bookmarkStart w:id="18" w:name="_Toc130878968"/>
+      <w:bookmarkStart w:id="18" w:name="_Toc131770304"/>
       <w:r>
         <w:rPr>
           <w:rFonts w:ascii="Arial" w:hAnsi="Arial" w:cs="Arial"/>
@@ -6118,7 +6305,7 @@
     <w:lsdException w:name="Table Web 2" w:semiHidden="1" w:unhideWhenUsed="1"/>
     <w:lsdException w:name="Table Web 3" w:semiHidden="1" w:unhideWhenUsed="1"/>
     <w:lsdException w:name="Balloon Text" w:semiHidden="1" w:unhideWhenUsed="1"/>
-    <w:lsdException w:name="Table Grid" w:semiHidden="1" w:uiPriority="39" w:unhideWhenUsed="1"/>
+    <w:lsdException w:name="Table Grid" w:uiPriority="39"/>
     <w:lsdException w:name="Table Theme" w:semiHidden="1" w:unhideWhenUsed="1"/>
     <w:lsdException w:name="Placeholder Text" w:semiHidden="1"/>
     <w:lsdException w:name="No Spacing" w:uiPriority="1" w:qFormat="1"/>
@@ -7275,6 +7462,21 @@
 </file>
 
 <file path=customXml/item1.xml><?xml version="1.0" encoding="utf-8"?>
+<p:properties xmlns:p="http://schemas.microsoft.com/office/2006/metadata/properties" xmlns:xsi="http://www.w3.org/2001/XMLSchema-instance" xmlns:pc="http://schemas.microsoft.com/office/infopath/2007/PartnerControls">
+  <documentManagement>
+    <lcf76f155ced4ddcb4097134ff3c332f xmlns="30c5f6be-4418-49e2-b9bf-457d234152c3">
+      <Terms xmlns="http://schemas.microsoft.com/office/infopath/2007/PartnerControls"/>
+    </lcf76f155ced4ddcb4097134ff3c332f>
+    <TaxCatchAll xmlns="eeb660da-6eea-4acf-ba48-d77328c06556" xsi:nil="true"/>
+  </documentManagement>
+</p:properties>
+</file>
+
+<file path=customXml/item2.xml><?xml version="1.0" encoding="utf-8"?>
+<b:Sources xmlns:b="http://schemas.openxmlformats.org/officeDocument/2006/bibliography" xmlns="http://schemas.openxmlformats.org/officeDocument/2006/bibliography" SelectedStyle="\APASixthEditionOfficeOnline.xsl" StyleName="APA" Version="6"/>
+</file>
+
+<file path=customXml/item3.xml><?xml version="1.0" encoding="utf-8"?>
 <ct:contentTypeSchema xmlns:ct="http://schemas.microsoft.com/office/2006/metadata/contentType" xmlns:ma="http://schemas.microsoft.com/office/2006/metadata/properties/metaAttributes" ct:_="" ma:_="" ma:contentTypeName="Documento" ma:contentTypeID="0x0101006F4E263F0A73C54EB2F62E636F0DF835" ma:contentTypeVersion="9" ma:contentTypeDescription="Crie um novo documento." ma:contentTypeScope="" ma:versionID="1b3281a5c11d6e479fec1c54c032429a">
   <xsd:schema xmlns:xsd="http://www.w3.org/2001/XMLSchema" xmlns:xs="http://www.w3.org/2001/XMLSchema" xmlns:p="http://schemas.microsoft.com/office/2006/metadata/properties" xmlns:ns2="30c5f6be-4418-49e2-b9bf-457d234152c3" xmlns:ns3="eeb660da-6eea-4acf-ba48-d77328c06556" targetNamespace="http://schemas.microsoft.com/office/2006/metadata/properties" ma:root="true" ma:fieldsID="801d650034a4fcd1593a0bc763eb29e3" ns2:_="" ns3:_="">
     <xsd:import namespace="30c5f6be-4418-49e2-b9bf-457d234152c3"/>
@@ -7457,21 +7659,6 @@
 </ct:contentTypeSchema>
 </file>
 
-<file path=customXml/item2.xml><?xml version="1.0" encoding="utf-8"?>
-<b:Sources xmlns:b="http://schemas.openxmlformats.org/officeDocument/2006/bibliography" xmlns="http://schemas.openxmlformats.org/officeDocument/2006/bibliography" SelectedStyle="\APASixthEditionOfficeOnline.xsl" StyleName="APA" Version="6"/>
-</file>
-
-<file path=customXml/item3.xml><?xml version="1.0" encoding="utf-8"?>
-<p:properties xmlns:p="http://schemas.microsoft.com/office/2006/metadata/properties" xmlns:xsi="http://www.w3.org/2001/XMLSchema-instance" xmlns:pc="http://schemas.microsoft.com/office/infopath/2007/PartnerControls">
-  <documentManagement>
-    <lcf76f155ced4ddcb4097134ff3c332f xmlns="30c5f6be-4418-49e2-b9bf-457d234152c3">
-      <Terms xmlns="http://schemas.microsoft.com/office/infopath/2007/PartnerControls"/>
-    </lcf76f155ced4ddcb4097134ff3c332f>
-    <TaxCatchAll xmlns="eeb660da-6eea-4acf-ba48-d77328c06556" xsi:nil="true"/>
-  </documentManagement>
-</p:properties>
-</file>
-
 <file path=customXml/item4.xml><?xml version="1.0" encoding="utf-8"?>
 <?mso-contentType ?>
 <FormTemplates xmlns="http://schemas.microsoft.com/sharepoint/v3/contenttype/forms">
@@ -7482,6 +7669,25 @@
 </file>
 
 <file path=customXml/itemProps1.xml><?xml version="1.0" encoding="utf-8"?>
+<ds:datastoreItem xmlns:ds="http://schemas.openxmlformats.org/officeDocument/2006/customXml" ds:itemID="{A190A9BA-9D6D-4E72-8376-1547B4E9F13D}">
+  <ds:schemaRefs>
+    <ds:schemaRef ds:uri="http://schemas.microsoft.com/office/2006/metadata/properties"/>
+    <ds:schemaRef ds:uri="http://schemas.microsoft.com/office/infopath/2007/PartnerControls"/>
+    <ds:schemaRef ds:uri="30c5f6be-4418-49e2-b9bf-457d234152c3"/>
+    <ds:schemaRef ds:uri="eeb660da-6eea-4acf-ba48-d77328c06556"/>
+  </ds:schemaRefs>
+</ds:datastoreItem>
+</file>
+
+<file path=customXml/itemProps2.xml><?xml version="1.0" encoding="utf-8"?>
+<ds:datastoreItem xmlns:ds="http://schemas.openxmlformats.org/officeDocument/2006/customXml" ds:itemID="{C6CB898C-313C-4175-B484-78B3E8C2E4D5}">
+  <ds:schemaRefs>
+    <ds:schemaRef ds:uri="http://schemas.openxmlformats.org/officeDocument/2006/bibliography"/>
+  </ds:schemaRefs>
+</ds:datastoreItem>
+</file>
+
+<file path=customXml/itemProps3.xml><?xml version="1.0" encoding="utf-8"?>
 <ds:datastoreItem xmlns:ds="http://schemas.openxmlformats.org/officeDocument/2006/customXml" ds:itemID="{10352A28-A5DC-4C8C-A942-20163DB3BDCF}">
   <ds:schemaRefs>
     <ds:schemaRef ds:uri="http://schemas.microsoft.com/office/2006/metadata/contentType"/>
@@ -7500,25 +7706,6 @@
 </ds:datastoreItem>
 </file>
 
-<file path=customXml/itemProps2.xml><?xml version="1.0" encoding="utf-8"?>
-<ds:datastoreItem xmlns:ds="http://schemas.openxmlformats.org/officeDocument/2006/customXml" ds:itemID="{C6CB898C-313C-4175-B484-78B3E8C2E4D5}">
-  <ds:schemaRefs>
-    <ds:schemaRef ds:uri="http://schemas.openxmlformats.org/officeDocument/2006/bibliography"/>
-  </ds:schemaRefs>
-</ds:datastoreItem>
-</file>
-
-<file path=customXml/itemProps3.xml><?xml version="1.0" encoding="utf-8"?>
-<ds:datastoreItem xmlns:ds="http://schemas.openxmlformats.org/officeDocument/2006/customXml" ds:itemID="{A190A9BA-9D6D-4E72-8376-1547B4E9F13D}">
-  <ds:schemaRefs>
-    <ds:schemaRef ds:uri="http://schemas.microsoft.com/office/2006/metadata/properties"/>
-    <ds:schemaRef ds:uri="http://schemas.microsoft.com/office/infopath/2007/PartnerControls"/>
-    <ds:schemaRef ds:uri="30c5f6be-4418-49e2-b9bf-457d234152c3"/>
-    <ds:schemaRef ds:uri="eeb660da-6eea-4acf-ba48-d77328c06556"/>
-  </ds:schemaRefs>
-</ds:datastoreItem>
-</file>
-
 <file path=customXml/itemProps4.xml><?xml version="1.0" encoding="utf-8"?>
 <ds:datastoreItem xmlns:ds="http://schemas.openxmlformats.org/officeDocument/2006/customXml" ds:itemID="{5BAB9921-637C-4118-9CBE-60DEC0117473}">
   <ds:schemaRefs>

</xml_diff>

<commit_message>
two PDFs tests, one figure in document, some texts and some formats
</commit_message>
<xml_diff>
--- a/Microeletronica_Componentes_SMD_Nomenclatura_Encapsulamento.docx
+++ b/Microeletronica_Componentes_SMD_Nomenclatura_Encapsulamento.docx
@@ -1,6 +1,6 @@
 
 <file path=word/document.xml><?xml version="1.0" encoding="utf-8"?>
-<w:document xmlns:wpc="http://schemas.microsoft.com/office/word/2010/wordprocessingCanvas" xmlns:cx="http://schemas.microsoft.com/office/drawing/2014/chartex" xmlns:cx1="http://schemas.microsoft.com/office/drawing/2015/9/8/chartex" xmlns:cx2="http://schemas.microsoft.com/office/drawing/2015/10/21/chartex" xmlns:cx3="http://schemas.microsoft.com/office/drawing/2016/5/9/chartex" xmlns:cx4="http://schemas.microsoft.com/office/drawing/2016/5/10/chartex" xmlns:cx5="http://schemas.microsoft.com/office/drawing/2016/5/11/chartex" xmlns:cx6="http://schemas.microsoft.com/office/drawing/2016/5/12/chartex" xmlns:cx7="http://schemas.microsoft.com/office/drawing/2016/5/13/chartex" xmlns:cx8="http://schemas.microsoft.com/office/drawing/2016/5/14/chartex" xmlns:mc="http://schemas.openxmlformats.org/markup-compatibility/2006" xmlns:aink="http://schemas.microsoft.com/office/drawing/2016/ink" xmlns:am3d="http://schemas.microsoft.com/office/drawing/2017/model3d" xmlns:o="urn:schemas-microsoft-com:office:office" xmlns:oel="http://schemas.microsoft.com/office/2019/extlst" xmlns:r="http://schemas.openxmlformats.org/officeDocument/2006/relationships" xmlns:m="http://schemas.openxmlformats.org/officeDocument/2006/math" xmlns:v="urn:schemas-microsoft-com:vml" xmlns:wp14="http://schemas.microsoft.com/office/word/2010/wordprocessingDrawing" xmlns:wp="http://schemas.openxmlformats.org/drawingml/2006/wordprocessingDrawing" xmlns:w10="urn:schemas-microsoft-com:office:word" xmlns:w="http://schemas.openxmlformats.org/wordprocessingml/2006/main" xmlns:w14="http://schemas.microsoft.com/office/word/2010/wordml" xmlns:w15="http://schemas.microsoft.com/office/word/2012/wordml" xmlns:w16cex="http://schemas.microsoft.com/office/word/2018/wordml/cex" xmlns:w16cid="http://schemas.microsoft.com/office/word/2016/wordml/cid" xmlns:w16="http://schemas.microsoft.com/office/word/2018/wordml" xmlns:w16sdtdh="http://schemas.microsoft.com/office/word/2020/wordml/sdtdatahash" xmlns:w16se="http://schemas.microsoft.com/office/word/2015/wordml/symex" xmlns:wpg="http://schemas.microsoft.com/office/word/2010/wordprocessingGroup" xmlns:wpi="http://schemas.microsoft.com/office/word/2010/wordprocessingInk" xmlns:wne="http://schemas.microsoft.com/office/word/2006/wordml" xmlns:wps="http://schemas.microsoft.com/office/word/2010/wordprocessingShape" mc:Ignorable="w14 w15 w16se w16cid w16 w16cex w16sdtdh wp14">
+<w:document xmlns:wpc="http://schemas.microsoft.com/office/word/2010/wordprocessingCanvas" xmlns:cx="http://schemas.microsoft.com/office/drawing/2014/chartex" xmlns:cx1="http://schemas.microsoft.com/office/drawing/2015/9/8/chartex" xmlns:cx2="http://schemas.microsoft.com/office/drawing/2015/10/21/chartex" xmlns:cx3="http://schemas.microsoft.com/office/drawing/2016/5/9/chartex" xmlns:cx4="http://schemas.microsoft.com/office/drawing/2016/5/10/chartex" xmlns:cx5="http://schemas.microsoft.com/office/drawing/2016/5/11/chartex" xmlns:cx6="http://schemas.microsoft.com/office/drawing/2016/5/12/chartex" xmlns:cx7="http://schemas.microsoft.com/office/drawing/2016/5/13/chartex" xmlns:cx8="http://schemas.microsoft.com/office/drawing/2016/5/14/chartex" xmlns:mc="http://schemas.openxmlformats.org/markup-compatibility/2006" xmlns:aink="http://schemas.microsoft.com/office/drawing/2016/ink" xmlns:am3d="http://schemas.microsoft.com/office/drawing/2017/model3d" xmlns:o="urn:schemas-microsoft-com:office:office" xmlns:oel="http://schemas.microsoft.com/office/2019/extlst" xmlns:r="http://schemas.openxmlformats.org/officeDocument/2006/relationships" xmlns:m="http://schemas.openxmlformats.org/officeDocument/2006/math" xmlns:v="urn:schemas-microsoft-com:vml" xmlns:wp14="http://schemas.microsoft.com/office/word/2010/wordprocessingDrawing" xmlns:wp="http://schemas.openxmlformats.org/drawingml/2006/wordprocessingDrawing" xmlns:w10="urn:schemas-microsoft-com:office:word" xmlns:w="http://schemas.openxmlformats.org/wordprocessingml/2006/main" xmlns:w14="http://schemas.microsoft.com/office/word/2010/wordml" xmlns:w15="http://schemas.microsoft.com/office/word/2012/wordml" xmlns:w16cex="http://schemas.microsoft.com/office/word/2018/wordml/cex" xmlns:w16cid="http://schemas.microsoft.com/office/word/2016/wordml/cid" xmlns:w16="http://schemas.microsoft.com/office/word/2018/wordml" xmlns:w16du="http://schemas.microsoft.com/office/word/2023/wordml/word16du" xmlns:w16sdtdh="http://schemas.microsoft.com/office/word/2020/wordml/sdtdatahash" xmlns:w16se="http://schemas.microsoft.com/office/word/2015/wordml/symex" xmlns:wpg="http://schemas.microsoft.com/office/word/2010/wordprocessingGroup" xmlns:wpi="http://schemas.microsoft.com/office/word/2010/wordprocessingInk" xmlns:wne="http://schemas.microsoft.com/office/word/2006/wordml" xmlns:wps="http://schemas.microsoft.com/office/word/2010/wordprocessingShape" mc:Ignorable="w14 w15 w16se w16cid w16 w16cex w16sdtdh wp14">
   <w:body>
     <w:p>
       <w:pPr>
@@ -644,25 +644,7 @@
           <w:sz w:val="28"/>
           <w:szCs w:val="28"/>
         </w:rPr>
-        <w:t xml:space="preserve">Relatório técnico apresentado a </w:t>
-      </w:r>
-      <w:proofErr w:type="spellStart"/>
-      <w:r>
-        <w:rPr>
-          <w:rFonts w:ascii="Arial" w:hAnsi="Arial" w:cs="Arial"/>
-          <w:sz w:val="28"/>
-          <w:szCs w:val="28"/>
-        </w:rPr>
-        <w:t>Etec</w:t>
-      </w:r>
-      <w:proofErr w:type="spellEnd"/>
-      <w:r>
-        <w:rPr>
-          <w:rFonts w:ascii="Arial" w:hAnsi="Arial" w:cs="Arial"/>
-          <w:sz w:val="28"/>
-          <w:szCs w:val="28"/>
-        </w:rPr>
-        <w:t xml:space="preserve"> Euro Albino de Souza, do Centro Estadual de Educação Tecnológica Paula Souza como requisito para a obtenção da menção na disciplina d</w:t>
+        <w:t>Relatório técnico apresentado a Etec Euro Albino de Souza, do Centro Estadual de Educação Tecnológica Paula Souza como requisito para a obtenção da menção na disciplina d</w:t>
       </w:r>
       <w:r>
         <w:rPr>
@@ -1331,7 +1313,7 @@
               <w:rPr>
                 <w:webHidden/>
               </w:rPr>
-              <w:t>4</w:t>
+              <w:t>5</w:t>
             </w:r>
             <w:r>
               <w:rPr>
@@ -1763,7 +1745,7 @@
                 <w:noProof/>
                 <w:webHidden/>
               </w:rPr>
-              <w:t>5</w:t>
+              <w:t>6</w:t>
             </w:r>
             <w:r>
               <w:rPr>
@@ -1853,7 +1835,7 @@
                 <w:noProof/>
                 <w:webHidden/>
               </w:rPr>
-              <w:t>5</w:t>
+              <w:t>6</w:t>
             </w:r>
             <w:r>
               <w:rPr>
@@ -1943,7 +1925,7 @@
                 <w:noProof/>
                 <w:webHidden/>
               </w:rPr>
-              <w:t>5</w:t>
+              <w:t>6</w:t>
             </w:r>
             <w:r>
               <w:rPr>
@@ -2213,7 +2195,7 @@
                 <w:noProof/>
                 <w:webHidden/>
               </w:rPr>
-              <w:t>6</w:t>
+              <w:t>7</w:t>
             </w:r>
             <w:r>
               <w:rPr>
@@ -2303,7 +2285,7 @@
                 <w:noProof/>
                 <w:webHidden/>
               </w:rPr>
-              <w:t>6</w:t>
+              <w:t>7</w:t>
             </w:r>
             <w:r>
               <w:rPr>
@@ -2393,7 +2375,7 @@
                 <w:noProof/>
                 <w:webHidden/>
               </w:rPr>
-              <w:t>6</w:t>
+              <w:t>7</w:t>
             </w:r>
             <w:r>
               <w:rPr>
@@ -2483,7 +2465,7 @@
                 <w:noProof/>
                 <w:webHidden/>
               </w:rPr>
-              <w:t>6</w:t>
+              <w:t>7</w:t>
             </w:r>
             <w:r>
               <w:rPr>
@@ -2573,7 +2555,7 @@
                 <w:noProof/>
                 <w:webHidden/>
               </w:rPr>
-              <w:t>6</w:t>
+              <w:t>7</w:t>
             </w:r>
             <w:r>
               <w:rPr>
@@ -2706,7 +2688,7 @@
               <w:rPr>
                 <w:webHidden/>
               </w:rPr>
-              <w:t>7</w:t>
+              <w:t>8</w:t>
             </w:r>
             <w:r>
               <w:rPr>
@@ -2765,7 +2747,7 @@
               <w:rPr>
                 <w:webHidden/>
               </w:rPr>
-              <w:t>7</w:t>
+              <w:t>8</w:t>
             </w:r>
             <w:r>
               <w:rPr>
@@ -2945,18 +2927,19 @@
     </w:p>
     <w:p>
       <w:pPr>
+        <w:ind w:firstLine="432"/>
         <w:jc w:val="both"/>
         <w:rPr>
           <w:rFonts w:ascii="Arial" w:hAnsi="Arial" w:cs="Arial"/>
-          <w:sz w:val="28"/>
-          <w:szCs w:val="28"/>
-        </w:rPr>
-      </w:pPr>
-      <w:r>
-        <w:rPr>
-          <w:rFonts w:ascii="Arial" w:hAnsi="Arial" w:cs="Arial"/>
-          <w:sz w:val="28"/>
-          <w:szCs w:val="28"/>
+          <w:sz w:val="24"/>
+          <w:szCs w:val="24"/>
+        </w:rPr>
+      </w:pPr>
+      <w:r>
+        <w:rPr>
+          <w:rFonts w:ascii="Arial" w:hAnsi="Arial" w:cs="Arial"/>
+          <w:sz w:val="24"/>
+          <w:szCs w:val="24"/>
         </w:rPr>
         <w:t>SMD (</w:t>
       </w:r>
@@ -2965,8 +2948,8 @@
           <w:rFonts w:ascii="Arial" w:hAnsi="Arial" w:cs="Arial"/>
           <w:i/>
           <w:iCs/>
-          <w:sz w:val="28"/>
-          <w:szCs w:val="28"/>
+          <w:sz w:val="24"/>
+          <w:szCs w:val="24"/>
         </w:rPr>
         <w:t>Surface</w:t>
       </w:r>
@@ -2975,19 +2958,18 @@
           <w:rFonts w:ascii="Arial" w:hAnsi="Arial" w:cs="Arial"/>
           <w:i/>
           <w:iCs/>
-          <w:sz w:val="28"/>
-          <w:szCs w:val="28"/>
+          <w:sz w:val="24"/>
+          <w:szCs w:val="24"/>
         </w:rPr>
         <w:t xml:space="preserve"> </w:t>
       </w:r>
-      <w:proofErr w:type="spellStart"/>
       <w:r>
         <w:rPr>
           <w:rFonts w:ascii="Arial" w:hAnsi="Arial" w:cs="Arial"/>
           <w:i/>
           <w:iCs/>
-          <w:sz w:val="28"/>
-          <w:szCs w:val="28"/>
+          <w:sz w:val="24"/>
+          <w:szCs w:val="24"/>
         </w:rPr>
         <w:t>Mount</w:t>
       </w:r>
@@ -2996,19 +2978,18 @@
           <w:rFonts w:ascii="Arial" w:hAnsi="Arial" w:cs="Arial"/>
           <w:i/>
           <w:iCs/>
-          <w:sz w:val="28"/>
-          <w:szCs w:val="28"/>
+          <w:sz w:val="24"/>
+          <w:szCs w:val="24"/>
         </w:rPr>
         <w:t>ed</w:t>
       </w:r>
-      <w:proofErr w:type="spellEnd"/>
       <w:r>
         <w:rPr>
           <w:rFonts w:ascii="Arial" w:hAnsi="Arial" w:cs="Arial"/>
           <w:i/>
           <w:iCs/>
-          <w:sz w:val="28"/>
-          <w:szCs w:val="28"/>
+          <w:sz w:val="24"/>
+          <w:szCs w:val="24"/>
         </w:rPr>
         <w:t xml:space="preserve"> </w:t>
       </w:r>
@@ -3017,80 +2998,48 @@
           <w:rFonts w:ascii="Arial" w:hAnsi="Arial" w:cs="Arial"/>
           <w:i/>
           <w:iCs/>
-          <w:sz w:val="28"/>
-          <w:szCs w:val="28"/>
+          <w:sz w:val="24"/>
+          <w:szCs w:val="24"/>
         </w:rPr>
         <w:t>Device</w:t>
       </w:r>
       <w:r>
         <w:rPr>
           <w:rFonts w:ascii="Arial" w:hAnsi="Arial" w:cs="Arial"/>
-          <w:sz w:val="28"/>
-          <w:szCs w:val="28"/>
+          <w:sz w:val="24"/>
+          <w:szCs w:val="24"/>
+        </w:rPr>
+        <w:t xml:space="preserve"> - traduzido do inglês: </w:t>
+      </w:r>
+      <w:r>
+        <w:rPr>
+          <w:rFonts w:ascii="Arial" w:hAnsi="Arial" w:cs="Arial"/>
+          <w:sz w:val="24"/>
+          <w:szCs w:val="24"/>
+        </w:rPr>
+        <w:t>Dispositivo</w:t>
+      </w:r>
+      <w:r>
+        <w:rPr>
+          <w:rFonts w:ascii="Arial" w:hAnsi="Arial" w:cs="Arial"/>
+          <w:sz w:val="24"/>
+          <w:szCs w:val="24"/>
+        </w:rPr>
+        <w:t xml:space="preserve"> de Montagem em Superfície)</w:t>
+      </w:r>
+      <w:r>
+        <w:rPr>
+          <w:rFonts w:ascii="Arial" w:hAnsi="Arial" w:cs="Arial"/>
+          <w:sz w:val="24"/>
+          <w:szCs w:val="24"/>
         </w:rPr>
         <w:t xml:space="preserve"> </w:t>
       </w:r>
       <w:r>
         <w:rPr>
           <w:rFonts w:ascii="Arial" w:hAnsi="Arial" w:cs="Arial"/>
-          <w:sz w:val="28"/>
-          <w:szCs w:val="28"/>
-        </w:rPr>
-        <w:t xml:space="preserve">- </w:t>
-      </w:r>
-      <w:r>
-        <w:rPr>
-          <w:rFonts w:ascii="Arial" w:hAnsi="Arial" w:cs="Arial"/>
-          <w:sz w:val="28"/>
-          <w:szCs w:val="28"/>
-        </w:rPr>
-        <w:t xml:space="preserve">traduzido do inglês: </w:t>
-      </w:r>
-      <w:r>
-        <w:rPr>
-          <w:rFonts w:ascii="Arial" w:hAnsi="Arial" w:cs="Arial"/>
-          <w:sz w:val="28"/>
-          <w:szCs w:val="28"/>
-        </w:rPr>
-        <w:t>Dispositivo</w:t>
-      </w:r>
-      <w:r>
-        <w:rPr>
-          <w:rFonts w:ascii="Arial" w:hAnsi="Arial" w:cs="Arial"/>
-          <w:sz w:val="28"/>
-          <w:szCs w:val="28"/>
-        </w:rPr>
-        <w:t xml:space="preserve"> de </w:t>
-      </w:r>
-      <w:r>
-        <w:rPr>
-          <w:rFonts w:ascii="Arial" w:hAnsi="Arial" w:cs="Arial"/>
-          <w:sz w:val="28"/>
-          <w:szCs w:val="28"/>
-        </w:rPr>
-        <w:t>Montagem em Superfície</w:t>
-      </w:r>
-      <w:r>
-        <w:rPr>
-          <w:rFonts w:ascii="Arial" w:hAnsi="Arial" w:cs="Arial"/>
-          <w:sz w:val="28"/>
-          <w:szCs w:val="28"/>
-        </w:rPr>
-        <w:t>)</w:t>
-      </w:r>
-      <w:r>
-        <w:rPr>
-          <w:rFonts w:ascii="Arial" w:hAnsi="Arial" w:cs="Arial"/>
-          <w:sz w:val="28"/>
-          <w:szCs w:val="28"/>
-        </w:rPr>
-        <w:t xml:space="preserve"> </w:t>
-      </w:r>
-      <w:r>
-        <w:rPr>
-          <w:rFonts w:ascii="Arial" w:hAnsi="Arial" w:cs="Arial"/>
-          <w:sz w:val="28"/>
-          <w:szCs w:val="28"/>
+          <w:sz w:val="24"/>
+          <w:szCs w:val="24"/>
         </w:rPr>
         <w:t xml:space="preserve">são os dispositivos que utilizam da tecnologia SMT, uma sigla para </w:t>
       </w:r>
@@ -3099,8 +3048,8 @@
           <w:rFonts w:ascii="Arial" w:hAnsi="Arial" w:cs="Arial"/>
           <w:i/>
           <w:iCs/>
-          <w:sz w:val="28"/>
-          <w:szCs w:val="28"/>
+          <w:sz w:val="24"/>
+          <w:szCs w:val="24"/>
         </w:rPr>
         <w:t>Surface-</w:t>
       </w:r>
@@ -3109,8 +3058,8 @@
           <w:rFonts w:ascii="Arial" w:hAnsi="Arial" w:cs="Arial"/>
           <w:i/>
           <w:iCs/>
-          <w:sz w:val="28"/>
-          <w:szCs w:val="28"/>
+          <w:sz w:val="24"/>
+          <w:szCs w:val="24"/>
         </w:rPr>
         <w:t>Mout</w:t>
       </w:r>
@@ -3119,100 +3068,74 @@
           <w:rFonts w:ascii="Arial" w:hAnsi="Arial" w:cs="Arial"/>
           <w:i/>
           <w:iCs/>
-          <w:sz w:val="28"/>
-          <w:szCs w:val="28"/>
+          <w:sz w:val="24"/>
+          <w:szCs w:val="24"/>
         </w:rPr>
         <w:t xml:space="preserve"> Technology</w:t>
       </w:r>
       <w:r>
         <w:rPr>
           <w:rFonts w:ascii="Arial" w:hAnsi="Arial" w:cs="Arial"/>
-          <w:sz w:val="28"/>
-          <w:szCs w:val="28"/>
-        </w:rPr>
-        <w:t xml:space="preserve">, em tradução para o português </w:t>
-      </w:r>
-      <w:r>
-        <w:rPr>
-          <w:rFonts w:ascii="Arial" w:hAnsi="Arial" w:cs="Arial"/>
-          <w:sz w:val="28"/>
-          <w:szCs w:val="28"/>
-        </w:rPr>
-        <w:t xml:space="preserve">significa Tecnologia de Montagem em Superfície. SMT </w:t>
-      </w:r>
-      <w:r>
-        <w:rPr>
-          <w:rFonts w:ascii="Arial" w:hAnsi="Arial" w:cs="Arial"/>
-          <w:sz w:val="28"/>
-          <w:szCs w:val="28"/>
+          <w:sz w:val="24"/>
+          <w:szCs w:val="24"/>
+        </w:rPr>
+        <w:t xml:space="preserve">, em tradução para o português significa Tecnologia de Montagem em Superfície. SMT </w:t>
+      </w:r>
+      <w:r>
+        <w:rPr>
+          <w:rFonts w:ascii="Arial" w:hAnsi="Arial" w:cs="Arial"/>
+          <w:sz w:val="24"/>
+          <w:szCs w:val="24"/>
         </w:rPr>
         <w:t xml:space="preserve">junto ao SMD </w:t>
       </w:r>
       <w:r>
         <w:rPr>
           <w:rFonts w:ascii="Arial" w:hAnsi="Arial" w:cs="Arial"/>
-          <w:sz w:val="28"/>
-          <w:szCs w:val="28"/>
+          <w:sz w:val="24"/>
+          <w:szCs w:val="24"/>
         </w:rPr>
         <w:t>permiti</w:t>
       </w:r>
       <w:r>
         <w:rPr>
           <w:rFonts w:ascii="Arial" w:hAnsi="Arial" w:cs="Arial"/>
-          <w:sz w:val="28"/>
-          <w:szCs w:val="28"/>
+          <w:sz w:val="24"/>
+          <w:szCs w:val="24"/>
         </w:rPr>
         <w:t>ram</w:t>
       </w:r>
       <w:r>
         <w:rPr>
           <w:rFonts w:ascii="Arial" w:hAnsi="Arial" w:cs="Arial"/>
-          <w:sz w:val="28"/>
-          <w:szCs w:val="28"/>
+          <w:sz w:val="24"/>
+          <w:szCs w:val="24"/>
         </w:rPr>
         <w:t xml:space="preserve"> uma grande evolução em circuitos eletrônicos</w:t>
       </w:r>
       <w:r>
         <w:rPr>
           <w:rFonts w:ascii="Arial" w:hAnsi="Arial" w:cs="Arial"/>
-          <w:sz w:val="28"/>
-          <w:szCs w:val="28"/>
+          <w:sz w:val="24"/>
+          <w:szCs w:val="24"/>
         </w:rPr>
         <w:t xml:space="preserve"> desde baixo custo até a tamanho reduzido e alta performance.</w:t>
       </w:r>
       <w:r>
         <w:rPr>
           <w:rFonts w:ascii="Arial" w:hAnsi="Arial" w:cs="Arial"/>
-          <w:sz w:val="28"/>
-          <w:szCs w:val="28"/>
+          <w:sz w:val="24"/>
+          <w:szCs w:val="24"/>
         </w:rPr>
         <w:t xml:space="preserve"> Existem uma grande variedade de dispositivos SMD</w:t>
       </w:r>
       <w:r>
         <w:rPr>
           <w:rFonts w:ascii="Arial" w:hAnsi="Arial" w:cs="Arial"/>
-          <w:sz w:val="28"/>
-          <w:szCs w:val="28"/>
-        </w:rPr>
-        <w:t xml:space="preserve">, capacitores, resistores, indutores, </w:t>
-      </w:r>
-      <w:proofErr w:type="spellStart"/>
-      <w:r>
-        <w:rPr>
-          <w:rFonts w:ascii="Arial" w:hAnsi="Arial" w:cs="Arial"/>
-          <w:sz w:val="28"/>
-          <w:szCs w:val="28"/>
-        </w:rPr>
-        <w:t>CI’s</w:t>
-      </w:r>
-      <w:proofErr w:type="spellEnd"/>
-      <w:r>
-        <w:rPr>
-          <w:rFonts w:ascii="Arial" w:hAnsi="Arial" w:cs="Arial"/>
-          <w:sz w:val="28"/>
-          <w:szCs w:val="28"/>
-        </w:rPr>
-        <w:t>, entre outros, esses dispositivos serão apresentados a seguir.</w:t>
+          <w:sz w:val="24"/>
+          <w:szCs w:val="24"/>
+        </w:rPr>
+        <w:t>, capacitores, resistores, indutores, CI’s, entre outros, esses dispositivos serão apresentados a seguir.</w:t>
       </w:r>
     </w:p>
     <w:p>
@@ -3292,7 +3215,31 @@
           <w:sz w:val="24"/>
           <w:szCs w:val="24"/>
         </w:rPr>
-        <w:t>Objetivo pode ser um adjetivo ou um substantivo e significa o fim que se deseja atingir, a meta que se pretende alcançar ou o que é relativo ao objeto.</w:t>
+        <w:t>Esse relatório tr</w:t>
+      </w:r>
+      <w:r>
+        <w:rPr>
+          <w:rFonts w:ascii="Arial" w:hAnsi="Arial" w:cs="Arial"/>
+          <w:sz w:val="24"/>
+          <w:szCs w:val="24"/>
+        </w:rPr>
+        <w:t>az</w:t>
+      </w:r>
+      <w:r>
+        <w:rPr>
+          <w:rFonts w:ascii="Arial" w:hAnsi="Arial" w:cs="Arial"/>
+          <w:sz w:val="24"/>
+          <w:szCs w:val="24"/>
+        </w:rPr>
+        <w:t xml:space="preserve"> como principal objetivo </w:t>
+      </w:r>
+      <w:r>
+        <w:rPr>
+          <w:rFonts w:ascii="Arial" w:hAnsi="Arial" w:cs="Arial"/>
+          <w:sz w:val="24"/>
+          <w:szCs w:val="24"/>
+        </w:rPr>
+        <w:t>a descrição de componentes SMD com exemplos de placas de circuito impresso que os utilizam.</w:t>
       </w:r>
     </w:p>
     <w:p>
@@ -3331,259 +3278,137 @@
       </w:pPr>
       <w:r>
         <w:rPr>
-          <w:rFonts w:ascii="Arial" w:hAnsi="Arial" w:cs="Arial"/>
-          <w:sz w:val="24"/>
-        </w:rPr>
-        <w:t>S</w:t>
-      </w:r>
-      <w:r>
-        <w:rPr>
-          <w:rFonts w:ascii="Arial" w:hAnsi="Arial" w:cs="Arial"/>
-          <w:sz w:val="24"/>
-        </w:rPr>
-        <w:t xml:space="preserve">ão </w:t>
-      </w:r>
-      <w:proofErr w:type="spellStart"/>
-      <w:r>
-        <w:rPr>
-          <w:rFonts w:ascii="Arial" w:hAnsi="Arial" w:cs="Arial"/>
-          <w:sz w:val="24"/>
-        </w:rPr>
-        <w:t>micro-componentes</w:t>
-      </w:r>
-      <w:proofErr w:type="spellEnd"/>
-      <w:r>
-        <w:rPr>
-          <w:rFonts w:ascii="Arial" w:hAnsi="Arial" w:cs="Arial"/>
-          <w:sz w:val="24"/>
-        </w:rPr>
-        <w:t xml:space="preserve"> utilizados no processo de Montagem de placa PCB (</w:t>
-      </w:r>
-      <w:proofErr w:type="spellStart"/>
-      <w:r>
-        <w:rPr>
-          <w:rFonts w:ascii="Arial" w:hAnsi="Arial" w:cs="Arial"/>
-          <w:sz w:val="24"/>
-        </w:rPr>
-        <w:t>Printed</w:t>
-      </w:r>
-      <w:proofErr w:type="spellEnd"/>
-      <w:r>
-        <w:rPr>
-          <w:rFonts w:ascii="Arial" w:hAnsi="Arial" w:cs="Arial"/>
-          <w:sz w:val="24"/>
-        </w:rPr>
-        <w:t xml:space="preserve"> Circuit Board), esses componentes ajudam a economizar ...</w:t>
-      </w:r>
-      <w:r>
-        <w:rPr>
-          <w:rFonts w:ascii="Arial" w:hAnsi="Arial" w:cs="Arial"/>
-          <w:sz w:val="24"/>
-        </w:rPr>
-        <w:t>..... (breve descrição)</w:t>
-      </w:r>
-    </w:p>
-    <w:p>
-      <w:pPr>
-        <w:pStyle w:val="Ttulo2"/>
-        <w:rPr>
-          <w:rFonts w:ascii="Arial" w:hAnsi="Arial" w:cs="Arial"/>
-          <w:b/>
-          <w:color w:val="auto"/>
-          <w:sz w:val="28"/>
-          <w:szCs w:val="28"/>
-        </w:rPr>
-      </w:pPr>
-      <w:bookmarkStart w:id="5" w:name="_Toc131770291"/>
-      <w:r>
-        <w:rPr>
-          <w:rFonts w:ascii="Arial" w:hAnsi="Arial" w:cs="Arial"/>
-          <w:b/>
-          <w:color w:val="auto"/>
-          <w:sz w:val="28"/>
-          <w:szCs w:val="28"/>
-        </w:rPr>
-        <w:t>Tipos de encapsulamentos</w:t>
-      </w:r>
-      <w:bookmarkEnd w:id="5"/>
-    </w:p>
-    <w:p>
-      <w:pPr>
-        <w:ind w:left="576"/>
-        <w:jc w:val="both"/>
-        <w:rPr>
-          <w:rFonts w:ascii="Arial" w:hAnsi="Arial" w:cs="Arial"/>
-          <w:sz w:val="24"/>
-          <w:szCs w:val="24"/>
-        </w:rPr>
-      </w:pPr>
-      <w:r>
-        <w:rPr>
-          <w:rFonts w:ascii="Arial" w:hAnsi="Arial" w:cs="Arial"/>
-          <w:sz w:val="24"/>
-          <w:szCs w:val="24"/>
-        </w:rPr>
-        <w:t>Existe uma infinidade de enc</w:t>
-      </w:r>
-      <w:r>
-        <w:rPr>
-          <w:rFonts w:ascii="Arial" w:hAnsi="Arial" w:cs="Arial"/>
-          <w:sz w:val="24"/>
-          <w:szCs w:val="24"/>
-        </w:rPr>
-        <w:t>apsulamentos de componentes SMD.......................... .</w:t>
-      </w:r>
-      <w:r>
-        <w:rPr>
-          <w:rFonts w:ascii="Arial" w:hAnsi="Arial" w:cs="Arial"/>
-          <w:sz w:val="24"/>
-          <w:szCs w:val="24"/>
-        </w:rPr>
-        <w:t xml:space="preserve"> Exemplos</w:t>
-      </w:r>
-      <w:r>
-        <w:rPr>
-          <w:rFonts w:ascii="Arial" w:hAnsi="Arial" w:cs="Arial"/>
-          <w:sz w:val="24"/>
-          <w:szCs w:val="24"/>
-        </w:rPr>
-        <w:t xml:space="preserve">.............. </w:t>
-      </w:r>
-      <w:proofErr w:type="gramStart"/>
-      <w:r>
-        <w:rPr>
-          <w:rFonts w:ascii="Arial" w:hAnsi="Arial" w:cs="Arial"/>
-          <w:sz w:val="24"/>
-          <w:szCs w:val="24"/>
-        </w:rPr>
-        <w:t xml:space="preserve">( </w:t>
-      </w:r>
-      <w:r>
-        <w:rPr>
-          <w:rFonts w:ascii="Arial" w:hAnsi="Arial" w:cs="Arial"/>
-          <w:sz w:val="24"/>
-          <w:szCs w:val="24"/>
-        </w:rPr>
-        <w:t>descrever</w:t>
-      </w:r>
-      <w:proofErr w:type="gramEnd"/>
-      <w:r>
-        <w:rPr>
-          <w:rFonts w:ascii="Arial" w:hAnsi="Arial" w:cs="Arial"/>
-          <w:sz w:val="24"/>
-          <w:szCs w:val="24"/>
-        </w:rPr>
-        <w:t xml:space="preserve"> )</w:t>
-      </w:r>
-    </w:p>
-    <w:p>
-      <w:pPr>
-        <w:ind w:left="576"/>
-        <w:jc w:val="both"/>
-        <w:rPr>
-          <w:rFonts w:ascii="Arial" w:hAnsi="Arial" w:cs="Arial"/>
-          <w:sz w:val="24"/>
-          <w:szCs w:val="24"/>
-        </w:rPr>
-      </w:pPr>
-      <w:r>
-        <w:rPr>
-          <w:rFonts w:ascii="Times New Roman" w:eastAsia="Calibri" w:hAnsi="Times New Roman" w:cs="Times New Roman"/>
           <w:noProof/>
-          <w:sz w:val="24"/>
-          <w:szCs w:val="24"/>
-          <w:lang w:eastAsia="pt-BR"/>
         </w:rPr>
         <mc:AlternateContent>
           <mc:Choice Requires="wps">
             <w:drawing>
-              <wp:anchor distT="45720" distB="45720" distL="114300" distR="114300" simplePos="0" relativeHeight="251652608" behindDoc="0" locked="0" layoutInCell="1" allowOverlap="1" wp14:anchorId="55AE1560" wp14:editId="4052C2D2">
+              <wp:anchor distT="0" distB="0" distL="114300" distR="114300" simplePos="0" relativeHeight="251673088" behindDoc="0" locked="0" layoutInCell="1" allowOverlap="1" wp14:anchorId="58109B23" wp14:editId="6C543D0F">
                 <wp:simplePos x="0" y="0"/>
                 <wp:positionH relativeFrom="column">
-                  <wp:posOffset>274320</wp:posOffset>
+                  <wp:posOffset>577215</wp:posOffset>
                 </wp:positionH>
                 <wp:positionV relativeFrom="paragraph">
-                  <wp:posOffset>98425</wp:posOffset>
+                  <wp:posOffset>3011805</wp:posOffset>
                 </wp:positionV>
-                <wp:extent cx="5349240" cy="419100"/>
-                <wp:effectExtent l="0" t="0" r="22860" b="19050"/>
+                <wp:extent cx="4544060" cy="400050"/>
+                <wp:effectExtent l="0" t="0" r="8890" b="0"/>
                 <wp:wrapSquare wrapText="bothSides"/>
-                <wp:docPr id="217" name="Caixa de Texto 2"/>
-                <wp:cNvGraphicFramePr>
-                  <a:graphicFrameLocks xmlns:a="http://schemas.openxmlformats.org/drawingml/2006/main"/>
-                </wp:cNvGraphicFramePr>
+                <wp:docPr id="11" name="Caixa de Texto 11"/>
+                <wp:cNvGraphicFramePr/>
                 <a:graphic xmlns:a="http://schemas.openxmlformats.org/drawingml/2006/main">
                   <a:graphicData uri="http://schemas.microsoft.com/office/word/2010/wordprocessingShape">
                     <wps:wsp>
-                      <wps:cNvSpPr txBox="1">
-                        <a:spLocks noChangeArrowheads="1"/>
-                      </wps:cNvSpPr>
-                      <wps:spPr bwMode="auto">
+                      <wps:cNvSpPr txBox="1"/>
+                      <wps:spPr>
                         <a:xfrm>
                           <a:off x="0" y="0"/>
-                          <a:ext cx="5349240" cy="419100"/>
+                          <a:ext cx="4544060" cy="400050"/>
                         </a:xfrm>
                         <a:prstGeom prst="rect">
                           <a:avLst/>
                         </a:prstGeom>
                         <a:solidFill>
-                          <a:srgbClr val="FFFFFF"/>
+                          <a:prstClr val="white"/>
                         </a:solidFill>
-                        <a:ln w="9525">
-                          <a:solidFill>
-                            <a:srgbClr val="000000"/>
-                          </a:solidFill>
-                          <a:miter lim="800000"/>
-                          <a:headEnd/>
-                          <a:tailEnd/>
+                        <a:ln>
+                          <a:noFill/>
                         </a:ln>
                       </wps:spPr>
                       <wps:txbx>
                         <w:txbxContent>
                           <w:p>
+                            <w:pPr>
+                              <w:pStyle w:val="Legenda"/>
+                              <w:shd w:val="clear" w:color="auto" w:fill="FFFFFF" w:themeFill="background1"/>
+                              <w:rPr>
+                                <w:rFonts w:ascii="Arial" w:hAnsi="Arial" w:cs="Arial"/>
+                                <w:noProof/>
+                                <w:color w:val="000000" w:themeColor="text1"/>
+                                <w:sz w:val="24"/>
+                                <w:szCs w:val="24"/>
+                              </w:rPr>
+                            </w:pPr>
+                            <w:bookmarkStart w:id="5" w:name="_Ref131893941"/>
+                            <w:bookmarkStart w:id="6" w:name="_Ref131894007"/>
                             <w:r>
-                              <w:t>Figura n°: Sobre Item</w:t>
+                              <w:rPr>
+                                <w:rFonts w:ascii="Arial" w:hAnsi="Arial" w:cs="Arial"/>
+                                <w:color w:val="000000" w:themeColor="text1"/>
+                                <w:sz w:val="24"/>
+                                <w:szCs w:val="24"/>
+                              </w:rPr>
+                              <w:t xml:space="preserve">Figura </w:t>
                             </w:r>
                             <w:r>
-                              <w:t>,</w:t>
+                              <w:rPr>
+                                <w:rFonts w:ascii="Arial" w:hAnsi="Arial" w:cs="Arial"/>
+                                <w:color w:val="000000" w:themeColor="text1"/>
+                                <w:sz w:val="24"/>
+                                <w:szCs w:val="24"/>
+                              </w:rPr>
+                              <w:fldChar w:fldCharType="begin"/>
                             </w:r>
                             <w:r>
-                              <w:t xml:space="preserve"> nome da figura</w:t>
+                              <w:rPr>
+                                <w:rFonts w:ascii="Arial" w:hAnsi="Arial" w:cs="Arial"/>
+                                <w:color w:val="000000" w:themeColor="text1"/>
+                                <w:sz w:val="24"/>
+                                <w:szCs w:val="24"/>
+                              </w:rPr>
+                              <w:instrText xml:space="preserve"> SEQ Figura \* ARABIC </w:instrText>
                             </w:r>
                             <w:r>
-                              <w:t xml:space="preserve"> </w:t>
-                            </w:r>
-                            <w:proofErr w:type="gramStart"/>
-                            <w:r>
-                              <w:t>( não</w:t>
-                            </w:r>
-                            <w:proofErr w:type="gramEnd"/>
-                            <w:r>
-                              <w:t xml:space="preserve"> esquecer da </w:t>
-                            </w:r>
-                            <w:proofErr w:type="spellStart"/>
-                            <w:r>
-                              <w:t>referencia</w:t>
-                            </w:r>
-                            <w:proofErr w:type="spellEnd"/>
-                            <w:r>
-                              <w:t xml:space="preserve"> cruzada na figura </w:t>
+                              <w:rPr>
+                                <w:rFonts w:ascii="Arial" w:hAnsi="Arial" w:cs="Arial"/>
+                                <w:color w:val="000000" w:themeColor="text1"/>
+                                <w:sz w:val="24"/>
+                                <w:szCs w:val="24"/>
+                              </w:rPr>
+                              <w:fldChar w:fldCharType="separate"/>
                             </w:r>
                             <w:r>
-                              <w:t xml:space="preserve"> e legenda) todas as figuras do trabalho</w:t>
+                              <w:rPr>
+                                <w:rFonts w:ascii="Arial" w:hAnsi="Arial" w:cs="Arial"/>
+                                <w:noProof/>
+                                <w:color w:val="000000" w:themeColor="text1"/>
+                                <w:sz w:val="24"/>
+                                <w:szCs w:val="24"/>
+                              </w:rPr>
+                              <w:t>1</w:t>
                             </w:r>
+                            <w:r>
+                              <w:rPr>
+                                <w:rFonts w:ascii="Arial" w:hAnsi="Arial" w:cs="Arial"/>
+                                <w:color w:val="000000" w:themeColor="text1"/>
+                                <w:sz w:val="24"/>
+                                <w:szCs w:val="24"/>
+                              </w:rPr>
+                              <w:fldChar w:fldCharType="end"/>
+                            </w:r>
+                            <w:bookmarkEnd w:id="6"/>
+                            <w:r>
+                              <w:rPr>
+                                <w:rFonts w:ascii="Arial" w:hAnsi="Arial" w:cs="Arial"/>
+                                <w:color w:val="000000" w:themeColor="text1"/>
+                                <w:sz w:val="24"/>
+                                <w:szCs w:val="24"/>
+                              </w:rPr>
+                              <w:t xml:space="preserve"> - Diferença entre SMD e PHT</w:t>
+                            </w:r>
+                            <w:bookmarkEnd w:id="5"/>
                           </w:p>
                         </w:txbxContent>
                       </wps:txbx>
-                      <wps:bodyPr rot="0" vert="horz" wrap="square" lIns="91440" tIns="45720" rIns="91440" bIns="45720" anchor="t" anchorCtr="0">
+                      <wps:bodyPr rot="0" spcFirstLastPara="0" vertOverflow="overflow" horzOverflow="overflow" vert="horz" wrap="square" lIns="0" tIns="0" rIns="0" bIns="0" numCol="1" spcCol="0" rtlCol="0" fromWordArt="0" anchor="t" anchorCtr="0" forceAA="0" compatLnSpc="1">
+                        <a:prstTxWarp prst="textNoShape">
+                          <a:avLst/>
+                        </a:prstTxWarp>
                         <a:noAutofit/>
                       </wps:bodyPr>
                     </wps:wsp>
                   </a:graphicData>
                 </a:graphic>
-                <wp14:sizeRelH relativeFrom="margin">
-                  <wp14:pctWidth>0</wp14:pctWidth>
-                </wp14:sizeRelH>
                 <wp14:sizeRelV relativeFrom="margin">
                   <wp14:pctHeight>0</wp14:pctHeight>
                 </wp14:sizeRelV>
@@ -3592,45 +3417,93 @@
           </mc:Choice>
           <mc:Fallback>
             <w:pict>
-              <v:shapetype w14:anchorId="55AE1560" id="_x0000_t202" coordsize="21600,21600" o:spt="202" path="m,l,21600r21600,l21600,xe">
+              <v:shapetype w14:anchorId="58109B23" id="_x0000_t202" coordsize="21600,21600" o:spt="202" path="m,l,21600r21600,l21600,xe">
                 <v:stroke joinstyle="miter"/>
                 <v:path gradientshapeok="t" o:connecttype="rect"/>
               </v:shapetype>
-              <v:shape id="Caixa de Texto 2" o:spid="_x0000_s1026" type="#_x0000_t202" style="position:absolute;left:0;text-align:left;margin-left:21.6pt;margin-top:7.75pt;width:421.2pt;height:33pt;z-index:251652608;visibility:visible;mso-wrap-style:square;mso-width-percent:0;mso-height-percent:0;mso-wrap-distance-left:9pt;mso-wrap-distance-top:3.6pt;mso-wrap-distance-right:9pt;mso-wrap-distance-bottom:3.6pt;mso-position-horizontal:absolute;mso-position-horizontal-relative:text;mso-position-vertical:absolute;mso-position-vertical-relative:text;mso-width-percent:0;mso-height-percent:0;mso-width-relative:margin;mso-height-relative:margin;v-text-anchor:top" o:gfxdata="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">
-                <v:textbox>
+              <v:shape id="Caixa de Texto 11" o:spid="_x0000_s1026" type="#_x0000_t202" style="position:absolute;left:0;text-align:left;margin-left:45.45pt;margin-top:237.15pt;width:357.8pt;height:31.5pt;z-index:251673088;visibility:visible;mso-wrap-style:square;mso-height-percent:0;mso-wrap-distance-left:9pt;mso-wrap-distance-top:0;mso-wrap-distance-right:9pt;mso-wrap-distance-bottom:0;mso-position-horizontal:absolute;mso-position-horizontal-relative:text;mso-position-vertical:absolute;mso-position-vertical-relative:text;mso-height-percent:0;mso-height-relative:margin;v-text-anchor:top" o:gfxdata="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" stroked="f">
+                <v:textbox inset="0,0,0,0">
                   <w:txbxContent>
                     <w:p>
+                      <w:pPr>
+                        <w:pStyle w:val="Legenda"/>
+                        <w:shd w:val="clear" w:color="auto" w:fill="FFFFFF" w:themeFill="background1"/>
+                        <w:rPr>
+                          <w:rFonts w:ascii="Arial" w:hAnsi="Arial" w:cs="Arial"/>
+                          <w:noProof/>
+                          <w:color w:val="000000" w:themeColor="text1"/>
+                          <w:sz w:val="24"/>
+                          <w:szCs w:val="24"/>
+                        </w:rPr>
+                      </w:pPr>
+                      <w:bookmarkStart w:id="7" w:name="_Ref131893941"/>
+                      <w:bookmarkStart w:id="8" w:name="_Ref131894007"/>
                       <w:r>
-                        <w:t>Figura n°: Sobre Item</w:t>
+                        <w:rPr>
+                          <w:rFonts w:ascii="Arial" w:hAnsi="Arial" w:cs="Arial"/>
+                          <w:color w:val="000000" w:themeColor="text1"/>
+                          <w:sz w:val="24"/>
+                          <w:szCs w:val="24"/>
+                        </w:rPr>
+                        <w:t xml:space="preserve">Figura </w:t>
                       </w:r>
                       <w:r>
-                        <w:t>,</w:t>
+                        <w:rPr>
+                          <w:rFonts w:ascii="Arial" w:hAnsi="Arial" w:cs="Arial"/>
+                          <w:color w:val="000000" w:themeColor="text1"/>
+                          <w:sz w:val="24"/>
+                          <w:szCs w:val="24"/>
+                        </w:rPr>
+                        <w:fldChar w:fldCharType="begin"/>
                       </w:r>
                       <w:r>
-                        <w:t xml:space="preserve"> nome da figura</w:t>
+                        <w:rPr>
+                          <w:rFonts w:ascii="Arial" w:hAnsi="Arial" w:cs="Arial"/>
+                          <w:color w:val="000000" w:themeColor="text1"/>
+                          <w:sz w:val="24"/>
+                          <w:szCs w:val="24"/>
+                        </w:rPr>
+                        <w:instrText xml:space="preserve"> SEQ Figura \* ARABIC </w:instrText>
                       </w:r>
                       <w:r>
-                        <w:t xml:space="preserve"> </w:t>
-                      </w:r>
-                      <w:proofErr w:type="gramStart"/>
-                      <w:r>
-                        <w:t>( não</w:t>
-                      </w:r>
-                      <w:proofErr w:type="gramEnd"/>
-                      <w:r>
-                        <w:t xml:space="preserve"> esquecer da </w:t>
-                      </w:r>
-                      <w:proofErr w:type="spellStart"/>
-                      <w:r>
-                        <w:t>referencia</w:t>
-                      </w:r>
-                      <w:proofErr w:type="spellEnd"/>
-                      <w:r>
-                        <w:t xml:space="preserve"> cruzada na figura </w:t>
+                        <w:rPr>
+                          <w:rFonts w:ascii="Arial" w:hAnsi="Arial" w:cs="Arial"/>
+                          <w:color w:val="000000" w:themeColor="text1"/>
+                          <w:sz w:val="24"/>
+                          <w:szCs w:val="24"/>
+                        </w:rPr>
+                        <w:fldChar w:fldCharType="separate"/>
                       </w:r>
                       <w:r>
-                        <w:t xml:space="preserve"> e legenda) todas as figuras do trabalho</w:t>
+                        <w:rPr>
+                          <w:rFonts w:ascii="Arial" w:hAnsi="Arial" w:cs="Arial"/>
+                          <w:noProof/>
+                          <w:color w:val="000000" w:themeColor="text1"/>
+                          <w:sz w:val="24"/>
+                          <w:szCs w:val="24"/>
+                        </w:rPr>
+                        <w:t>1</w:t>
                       </w:r>
+                      <w:r>
+                        <w:rPr>
+                          <w:rFonts w:ascii="Arial" w:hAnsi="Arial" w:cs="Arial"/>
+                          <w:color w:val="000000" w:themeColor="text1"/>
+                          <w:sz w:val="24"/>
+                          <w:szCs w:val="24"/>
+                        </w:rPr>
+                        <w:fldChar w:fldCharType="end"/>
+                      </w:r>
+                      <w:bookmarkEnd w:id="8"/>
+                      <w:r>
+                        <w:rPr>
+                          <w:rFonts w:ascii="Arial" w:hAnsi="Arial" w:cs="Arial"/>
+                          <w:color w:val="000000" w:themeColor="text1"/>
+                          <w:sz w:val="24"/>
+                          <w:szCs w:val="24"/>
+                        </w:rPr>
+                        <w:t xml:space="preserve"> - Diferença entre SMD e PHT</w:t>
+                      </w:r>
+                      <w:bookmarkEnd w:id="7"/>
                     </w:p>
                   </w:txbxContent>
                 </v:textbox>
@@ -3640,6 +3513,358 @@
           </mc:Fallback>
         </mc:AlternateContent>
       </w:r>
+      <w:r>
+        <w:rPr>
+          <w:rFonts w:ascii="Arial" w:hAnsi="Arial" w:cs="Arial"/>
+          <w:noProof/>
+          <w:sz w:val="24"/>
+        </w:rPr>
+        <w:drawing>
+          <wp:anchor distT="0" distB="0" distL="114300" distR="114300" simplePos="0" relativeHeight="251658752" behindDoc="0" locked="0" layoutInCell="1" allowOverlap="1" wp14:anchorId="3FCBC59E" wp14:editId="787F2E07">
+            <wp:simplePos x="0" y="0"/>
+            <wp:positionH relativeFrom="column">
+              <wp:posOffset>767715</wp:posOffset>
+            </wp:positionH>
+            <wp:positionV relativeFrom="paragraph">
+              <wp:posOffset>1955165</wp:posOffset>
+            </wp:positionV>
+            <wp:extent cx="4219575" cy="1237615"/>
+            <wp:effectExtent l="0" t="0" r="9525" b="635"/>
+            <wp:wrapSquare wrapText="bothSides"/>
+            <wp:docPr id="3" name="Imagem 3" descr="Imagem de vídeo game&#10;&#10;Descrição gerada automaticamente com confiança média"/>
+            <wp:cNvGraphicFramePr>
+              <a:graphicFrameLocks xmlns:a="http://schemas.openxmlformats.org/drawingml/2006/main" noChangeAspect="1"/>
+            </wp:cNvGraphicFramePr>
+            <a:graphic xmlns:a="http://schemas.openxmlformats.org/drawingml/2006/main">
+              <a:graphicData uri="http://schemas.openxmlformats.org/drawingml/2006/picture">
+                <pic:pic xmlns:pic="http://schemas.openxmlformats.org/drawingml/2006/picture">
+                  <pic:nvPicPr>
+                    <pic:cNvPr id="3" name="Imagem 3" descr="Imagem de vídeo game&#10;&#10;Descrição gerada automaticamente com confiança média"/>
+                    <pic:cNvPicPr/>
+                  </pic:nvPicPr>
+                  <pic:blipFill>
+                    <a:blip r:embed="rId11">
+                      <a:extLst>
+                        <a:ext uri="{28A0092B-C50C-407E-A947-70E740481C1C}">
+                          <a14:useLocalDpi xmlns:a14="http://schemas.microsoft.com/office/drawing/2010/main" val="0"/>
+                        </a:ext>
+                      </a:extLst>
+                    </a:blip>
+                    <a:stretch>
+                      <a:fillRect/>
+                    </a:stretch>
+                  </pic:blipFill>
+                  <pic:spPr>
+                    <a:xfrm>
+                      <a:off x="0" y="0"/>
+                      <a:ext cx="4219575" cy="1237615"/>
+                    </a:xfrm>
+                    <a:prstGeom prst="rect">
+                      <a:avLst/>
+                    </a:prstGeom>
+                  </pic:spPr>
+                </pic:pic>
+              </a:graphicData>
+            </a:graphic>
+            <wp14:sizeRelH relativeFrom="margin">
+              <wp14:pctWidth>0</wp14:pctWidth>
+            </wp14:sizeRelH>
+            <wp14:sizeRelV relativeFrom="margin">
+              <wp14:pctHeight>0</wp14:pctHeight>
+            </wp14:sizeRelV>
+          </wp:anchor>
+        </w:drawing>
+      </w:r>
+      <w:r>
+        <w:rPr>
+          <w:rFonts w:ascii="Arial" w:hAnsi="Arial" w:cs="Arial"/>
+          <w:sz w:val="24"/>
+        </w:rPr>
+        <w:t>S</w:t>
+      </w:r>
+      <w:r>
+        <w:rPr>
+          <w:rFonts w:ascii="Arial" w:hAnsi="Arial" w:cs="Arial"/>
+          <w:sz w:val="24"/>
+        </w:rPr>
+        <w:t xml:space="preserve">ão </w:t>
+      </w:r>
+      <w:proofErr w:type="gramStart"/>
+      <w:r>
+        <w:rPr>
+          <w:rFonts w:ascii="Arial" w:hAnsi="Arial" w:cs="Arial"/>
+          <w:sz w:val="24"/>
+        </w:rPr>
+        <w:t>micro-componentes</w:t>
+      </w:r>
+      <w:proofErr w:type="gramEnd"/>
+      <w:r>
+        <w:rPr>
+          <w:rFonts w:ascii="Arial" w:hAnsi="Arial" w:cs="Arial"/>
+          <w:sz w:val="24"/>
+        </w:rPr>
+        <w:t xml:space="preserve"> utilizados no processo de </w:t>
+      </w:r>
+      <w:r>
+        <w:rPr>
+          <w:rFonts w:ascii="Arial" w:hAnsi="Arial" w:cs="Arial"/>
+          <w:sz w:val="24"/>
+        </w:rPr>
+        <w:t>m</w:t>
+      </w:r>
+      <w:r>
+        <w:rPr>
+          <w:rFonts w:ascii="Arial" w:hAnsi="Arial" w:cs="Arial"/>
+          <w:sz w:val="24"/>
+        </w:rPr>
+        <w:t>ontagem de placa PCB (</w:t>
+      </w:r>
+      <w:r>
+        <w:rPr>
+          <w:rFonts w:ascii="Arial" w:hAnsi="Arial" w:cs="Arial"/>
+          <w:i/>
+          <w:iCs/>
+          <w:sz w:val="24"/>
+        </w:rPr>
+        <w:t>Printed Circuit Board</w:t>
+      </w:r>
+      <w:r>
+        <w:rPr>
+          <w:rFonts w:ascii="Arial" w:hAnsi="Arial" w:cs="Arial"/>
+          <w:sz w:val="24"/>
+        </w:rPr>
+        <w:t xml:space="preserve">), esses componentes ajudam a economizar </w:t>
+      </w:r>
+      <w:r>
+        <w:rPr>
+          <w:rFonts w:ascii="Arial" w:hAnsi="Arial" w:cs="Arial"/>
+          <w:sz w:val="24"/>
+        </w:rPr>
+        <w:t xml:space="preserve">em vários aspectos, </w:t>
+      </w:r>
+      <w:r>
+        <w:rPr>
+          <w:rFonts w:ascii="Arial" w:hAnsi="Arial" w:cs="Arial"/>
+          <w:sz w:val="24"/>
+        </w:rPr>
+        <w:t>são</w:t>
+      </w:r>
+      <w:r>
+        <w:rPr>
+          <w:rFonts w:ascii="Arial" w:hAnsi="Arial" w:cs="Arial"/>
+          <w:sz w:val="24"/>
+        </w:rPr>
+        <w:t xml:space="preserve"> componentes</w:t>
+      </w:r>
+      <w:r>
+        <w:rPr>
+          <w:rFonts w:ascii="Arial" w:hAnsi="Arial" w:cs="Arial"/>
+          <w:sz w:val="24"/>
+        </w:rPr>
+        <w:t xml:space="preserve"> menores e não se faz necessário utilizar os dois lados de uma placa o que traz a economia de espaço</w:t>
+      </w:r>
+      <w:r>
+        <w:rPr>
+          <w:rFonts w:ascii="Arial" w:hAnsi="Arial" w:cs="Arial"/>
+          <w:sz w:val="24"/>
+        </w:rPr>
+        <w:t xml:space="preserve"> e </w:t>
+      </w:r>
+      <w:r>
+        <w:rPr>
+          <w:rFonts w:ascii="Arial" w:hAnsi="Arial" w:cs="Arial"/>
+          <w:sz w:val="24"/>
+        </w:rPr>
+        <w:t>tempo</w:t>
+      </w:r>
+      <w:r>
+        <w:rPr>
+          <w:rFonts w:ascii="Arial" w:hAnsi="Arial" w:cs="Arial"/>
+          <w:sz w:val="24"/>
+        </w:rPr>
+        <w:t>,</w:t>
+      </w:r>
+      <w:r>
+        <w:rPr>
+          <w:rFonts w:ascii="Arial" w:hAnsi="Arial" w:cs="Arial"/>
+          <w:sz w:val="24"/>
+        </w:rPr>
+        <w:t xml:space="preserve"> </w:t>
+      </w:r>
+      <w:r>
+        <w:rPr>
+          <w:rFonts w:ascii="Arial" w:hAnsi="Arial" w:cs="Arial"/>
+          <w:sz w:val="24"/>
+        </w:rPr>
+        <w:t xml:space="preserve">outro benefício é a economia financeira logo que normalmente componentes SMD tem um custo menor comparado a componentes </w:t>
+      </w:r>
+      <w:r>
+        <w:rPr>
+          <w:rFonts w:ascii="Arial" w:hAnsi="Arial" w:cs="Arial"/>
+          <w:sz w:val="24"/>
+        </w:rPr>
+        <w:t xml:space="preserve">PTH </w:t>
+      </w:r>
+      <w:r>
+        <w:rPr>
+          <w:rFonts w:ascii="Arial" w:hAnsi="Arial" w:cs="Arial"/>
+          <w:sz w:val="24"/>
+        </w:rPr>
+        <w:t>(</w:t>
+      </w:r>
+      <w:r>
+        <w:rPr>
+          <w:rFonts w:ascii="Arial" w:hAnsi="Arial" w:cs="Arial"/>
+          <w:i/>
+          <w:iCs/>
+          <w:sz w:val="24"/>
+        </w:rPr>
+        <w:t>Pin Through-hole</w:t>
+      </w:r>
+      <w:r>
+        <w:rPr>
+          <w:rFonts w:ascii="Arial" w:hAnsi="Arial" w:cs="Arial"/>
+          <w:sz w:val="24"/>
+        </w:rPr>
+        <w:t xml:space="preserve"> que em tradução direta fica </w:t>
+      </w:r>
+      <w:r>
+        <w:rPr>
+          <w:rFonts w:ascii="Arial" w:hAnsi="Arial" w:cs="Arial"/>
+          <w:sz w:val="24"/>
+        </w:rPr>
+        <w:t>P</w:t>
+      </w:r>
+      <w:r>
+        <w:rPr>
+          <w:rFonts w:ascii="Arial" w:hAnsi="Arial" w:cs="Arial"/>
+          <w:sz w:val="24"/>
+        </w:rPr>
+        <w:t xml:space="preserve">ino </w:t>
+      </w:r>
+      <w:r>
+        <w:rPr>
+          <w:rFonts w:ascii="Arial" w:hAnsi="Arial" w:cs="Arial"/>
+          <w:sz w:val="24"/>
+        </w:rPr>
+        <w:t>A</w:t>
+      </w:r>
+      <w:r>
+        <w:rPr>
+          <w:rFonts w:ascii="Arial" w:hAnsi="Arial" w:cs="Arial"/>
+          <w:sz w:val="24"/>
+        </w:rPr>
+        <w:t xml:space="preserve">través do </w:t>
+      </w:r>
+      <w:r>
+        <w:rPr>
+          <w:rFonts w:ascii="Arial" w:hAnsi="Arial" w:cs="Arial"/>
+          <w:sz w:val="24"/>
+        </w:rPr>
+        <w:t>F</w:t>
+      </w:r>
+      <w:r>
+        <w:rPr>
+          <w:rFonts w:ascii="Arial" w:hAnsi="Arial" w:cs="Arial"/>
+          <w:sz w:val="24"/>
+        </w:rPr>
+        <w:t>uro</w:t>
+      </w:r>
+      <w:r>
+        <w:rPr>
+          <w:rFonts w:ascii="Arial" w:hAnsi="Arial" w:cs="Arial"/>
+          <w:sz w:val="24"/>
+          <w:szCs w:val="24"/>
+        </w:rPr>
+        <w:t>).</w:t>
+      </w:r>
+      <w:r>
+        <w:rPr>
+          <w:rFonts w:ascii="Arial" w:hAnsi="Arial" w:cs="Arial"/>
+          <w:sz w:val="24"/>
+          <w:szCs w:val="24"/>
+        </w:rPr>
+        <w:t xml:space="preserve"> Vide </w:t>
+      </w:r>
+      <w:r>
+        <w:rPr>
+          <w:rFonts w:ascii="Arial" w:hAnsi="Arial" w:cs="Arial"/>
+          <w:sz w:val="24"/>
+          <w:szCs w:val="24"/>
+        </w:rPr>
+        <w:fldChar w:fldCharType="begin"/>
+      </w:r>
+      <w:r>
+        <w:rPr>
+          <w:rFonts w:ascii="Arial" w:hAnsi="Arial" w:cs="Arial"/>
+          <w:sz w:val="24"/>
+          <w:szCs w:val="24"/>
+        </w:rPr>
+        <w:instrText xml:space="preserve"> REF _Ref131894007 \h </w:instrText>
+      </w:r>
+      <w:r>
+        <w:rPr>
+          <w:rFonts w:ascii="Arial" w:hAnsi="Arial" w:cs="Arial"/>
+          <w:sz w:val="24"/>
+          <w:szCs w:val="24"/>
+        </w:rPr>
+      </w:r>
+      <w:r>
+        <w:rPr>
+          <w:rFonts w:ascii="Arial" w:hAnsi="Arial" w:cs="Arial"/>
+          <w:sz w:val="24"/>
+          <w:szCs w:val="24"/>
+        </w:rPr>
+        <w:instrText xml:space="preserve"> \* MERGEFORMAT </w:instrText>
+      </w:r>
+      <w:r>
+        <w:rPr>
+          <w:rFonts w:ascii="Arial" w:hAnsi="Arial" w:cs="Arial"/>
+          <w:sz w:val="24"/>
+          <w:szCs w:val="24"/>
+        </w:rPr>
+        <w:fldChar w:fldCharType="separate"/>
+      </w:r>
+      <w:r>
+        <w:rPr>
+          <w:rFonts w:ascii="Arial" w:hAnsi="Arial" w:cs="Arial"/>
+          <w:sz w:val="24"/>
+          <w:szCs w:val="24"/>
+        </w:rPr>
+        <w:t xml:space="preserve">Figura </w:t>
+      </w:r>
+      <w:r>
+        <w:rPr>
+          <w:rFonts w:ascii="Arial" w:hAnsi="Arial" w:cs="Arial"/>
+          <w:noProof/>
+          <w:sz w:val="24"/>
+          <w:szCs w:val="24"/>
+        </w:rPr>
+        <w:t>1</w:t>
+      </w:r>
+      <w:r>
+        <w:rPr>
+          <w:rFonts w:ascii="Arial" w:hAnsi="Arial" w:cs="Arial"/>
+          <w:sz w:val="24"/>
+          <w:szCs w:val="24"/>
+        </w:rPr>
+        <w:fldChar w:fldCharType="end"/>
+      </w:r>
+      <w:r>
+        <w:rPr>
+          <w:rFonts w:ascii="Arial" w:hAnsi="Arial" w:cs="Arial"/>
+          <w:sz w:val="24"/>
+          <w:szCs w:val="24"/>
+        </w:rPr>
+        <w:t>.</w:t>
+      </w:r>
+      <w:r>
+        <w:rPr>
+          <w:rFonts w:ascii="Arial" w:hAnsi="Arial" w:cs="Arial"/>
+          <w:sz w:val="24"/>
+        </w:rPr>
+        <w:t xml:space="preserve"> </w:t>
+      </w:r>
     </w:p>
     <w:p>
       <w:pPr>
@@ -3652,7 +3877,7 @@
           <w:szCs w:val="28"/>
         </w:rPr>
       </w:pPr>
-      <w:bookmarkStart w:id="6" w:name="_Toc131770292"/>
+      <w:bookmarkStart w:id="9" w:name="_Toc131770291"/>
       <w:r>
         <w:rPr>
           <w:rFonts w:ascii="Arial" w:hAnsi="Arial" w:cs="Arial"/>
@@ -3661,9 +3886,261 @@
           <w:sz w:val="28"/>
           <w:szCs w:val="28"/>
         </w:rPr>
+        <w:t>Tipos de encapsulamentos</w:t>
+      </w:r>
+      <w:bookmarkEnd w:id="9"/>
+    </w:p>
+    <w:p>
+      <w:pPr>
+        <w:ind w:left="576" w:firstLine="132"/>
+        <w:jc w:val="both"/>
+        <w:rPr>
+          <w:rFonts w:ascii="Arial" w:hAnsi="Arial" w:cs="Arial"/>
+          <w:sz w:val="24"/>
+        </w:rPr>
+      </w:pPr>
+      <w:r>
+        <w:rPr>
+          <w:rFonts w:ascii="Arial" w:hAnsi="Arial" w:cs="Arial"/>
+          <w:sz w:val="24"/>
+        </w:rPr>
+        <w:t>Existe uma infinidade de enc</w:t>
+      </w:r>
+      <w:r>
+        <w:rPr>
+          <w:rFonts w:ascii="Arial" w:hAnsi="Arial" w:cs="Arial"/>
+          <w:sz w:val="24"/>
+        </w:rPr>
+        <w:t>apsulamentos de componentes SMD</w:t>
+      </w:r>
+      <w:r>
+        <w:rPr>
+          <w:rFonts w:ascii="Arial" w:hAnsi="Arial" w:cs="Arial"/>
+          <w:sz w:val="24"/>
+        </w:rPr>
+        <w:t xml:space="preserve">, </w:t>
+      </w:r>
+      <w:r>
+        <w:rPr>
+          <w:rFonts w:ascii="Arial" w:hAnsi="Arial" w:cs="Arial"/>
+          <w:sz w:val="24"/>
+        </w:rPr>
+        <w:t>que</w:t>
+      </w:r>
+      <w:r>
+        <w:rPr>
+          <w:rFonts w:ascii="Arial" w:hAnsi="Arial" w:cs="Arial"/>
+          <w:sz w:val="24"/>
+        </w:rPr>
+        <w:t xml:space="preserve"> são divididos</w:t>
+      </w:r>
+      <w:r>
+        <w:rPr>
+          <w:rFonts w:ascii="Arial" w:hAnsi="Arial" w:cs="Arial"/>
+          <w:sz w:val="24"/>
+        </w:rPr>
+        <w:t xml:space="preserve"> em duas categorias,</w:t>
+      </w:r>
+      <w:r>
+        <w:rPr>
+          <w:rFonts w:ascii="Arial" w:hAnsi="Arial" w:cs="Arial"/>
+          <w:sz w:val="24"/>
+        </w:rPr>
+        <w:t xml:space="preserve"> em </w:t>
+      </w:r>
+      <w:r>
+        <w:rPr>
+          <w:rFonts w:ascii="Arial" w:hAnsi="Arial" w:cs="Arial"/>
+          <w:sz w:val="24"/>
+        </w:rPr>
+        <w:t>p</w:t>
+      </w:r>
+      <w:r>
+        <w:rPr>
+          <w:rFonts w:ascii="Arial" w:hAnsi="Arial" w:cs="Arial"/>
+          <w:sz w:val="24"/>
+        </w:rPr>
+        <w:t xml:space="preserve">assivos e </w:t>
+      </w:r>
+      <w:r>
+        <w:rPr>
+          <w:rFonts w:ascii="Arial" w:hAnsi="Arial" w:cs="Arial"/>
+          <w:sz w:val="24"/>
+        </w:rPr>
+        <w:t>a</w:t>
+      </w:r>
+      <w:r>
+        <w:rPr>
+          <w:rFonts w:ascii="Arial" w:hAnsi="Arial" w:cs="Arial"/>
+          <w:sz w:val="24"/>
+        </w:rPr>
+        <w:t>tivos</w:t>
+      </w:r>
+      <w:r>
+        <w:rPr>
+          <w:rFonts w:ascii="Arial" w:hAnsi="Arial" w:cs="Arial"/>
+          <w:sz w:val="24"/>
+        </w:rPr>
+        <w:t>. O</w:t>
+      </w:r>
+      <w:r>
+        <w:rPr>
+          <w:rFonts w:ascii="Arial" w:hAnsi="Arial" w:cs="Arial"/>
+          <w:sz w:val="24"/>
+        </w:rPr>
+        <w:t xml:space="preserve">s encapsulamentos </w:t>
+      </w:r>
+      <w:r>
+        <w:rPr>
+          <w:rFonts w:ascii="Arial" w:hAnsi="Arial" w:cs="Arial"/>
+          <w:sz w:val="24"/>
+        </w:rPr>
+        <w:t>p</w:t>
+      </w:r>
+      <w:r>
+        <w:rPr>
+          <w:rFonts w:ascii="Arial" w:hAnsi="Arial" w:cs="Arial"/>
+          <w:sz w:val="24"/>
+        </w:rPr>
+        <w:t xml:space="preserve">assivos </w:t>
+      </w:r>
+      <w:r>
+        <w:rPr>
+          <w:rFonts w:ascii="Arial" w:hAnsi="Arial" w:cs="Arial"/>
+          <w:sz w:val="24"/>
+        </w:rPr>
+        <w:t>têm</w:t>
+      </w:r>
+      <w:r>
+        <w:rPr>
+          <w:rFonts w:ascii="Arial" w:hAnsi="Arial" w:cs="Arial"/>
+          <w:sz w:val="24"/>
+        </w:rPr>
+        <w:t xml:space="preserve"> como característica não precisar de uma polarização para que funcionem de acordo com o esperado, são </w:t>
+      </w:r>
+      <w:r>
+        <w:rPr>
+          <w:rFonts w:ascii="Arial" w:hAnsi="Arial" w:cs="Arial"/>
+          <w:sz w:val="24"/>
+        </w:rPr>
+        <w:t>utilizados n</w:t>
+      </w:r>
+      <w:r>
+        <w:rPr>
+          <w:rFonts w:ascii="Arial" w:hAnsi="Arial" w:cs="Arial"/>
+          <w:sz w:val="24"/>
+        </w:rPr>
+        <w:t>os resistores, capacitores e indutores.</w:t>
+      </w:r>
+      <w:r>
+        <w:rPr>
+          <w:rFonts w:ascii="Arial" w:hAnsi="Arial" w:cs="Arial"/>
+          <w:sz w:val="24"/>
+        </w:rPr>
+        <w:t xml:space="preserve"> Já os encapsulamentos </w:t>
+      </w:r>
+      <w:r>
+        <w:rPr>
+          <w:rFonts w:ascii="Arial" w:hAnsi="Arial" w:cs="Arial"/>
+          <w:sz w:val="24"/>
+        </w:rPr>
+        <w:t>a</w:t>
+      </w:r>
+      <w:r>
+        <w:rPr>
+          <w:rFonts w:ascii="Arial" w:hAnsi="Arial" w:cs="Arial"/>
+          <w:sz w:val="24"/>
+        </w:rPr>
+        <w:t>tivos,</w:t>
+      </w:r>
+      <w:r>
+        <w:rPr>
+          <w:rFonts w:ascii="Arial" w:hAnsi="Arial" w:cs="Arial"/>
+          <w:sz w:val="24"/>
+        </w:rPr>
+        <w:t xml:space="preserve"> </w:t>
+      </w:r>
+      <w:r>
+        <w:rPr>
+          <w:rFonts w:ascii="Arial" w:hAnsi="Arial" w:cs="Arial"/>
+          <w:sz w:val="24"/>
+        </w:rPr>
+        <w:t>diferente dos passivos, precisam de uma polarização para funcionar</w:t>
+      </w:r>
+      <w:r>
+        <w:rPr>
+          <w:rFonts w:ascii="Arial" w:hAnsi="Arial" w:cs="Arial"/>
+          <w:sz w:val="24"/>
+        </w:rPr>
+        <w:t>, pode</w:t>
+      </w:r>
+      <w:r>
+        <w:rPr>
+          <w:rFonts w:ascii="Arial" w:hAnsi="Arial" w:cs="Arial"/>
+          <w:sz w:val="24"/>
+        </w:rPr>
+        <w:t>ndo</w:t>
+      </w:r>
+      <w:r>
+        <w:rPr>
+          <w:rFonts w:ascii="Arial" w:hAnsi="Arial" w:cs="Arial"/>
+          <w:sz w:val="24"/>
+        </w:rPr>
+        <w:t xml:space="preserve"> usar </w:t>
+      </w:r>
+      <w:r>
+        <w:rPr>
+          <w:rFonts w:ascii="Arial" w:hAnsi="Arial" w:cs="Arial"/>
+          <w:sz w:val="24"/>
+        </w:rPr>
+        <w:t>como</w:t>
+      </w:r>
+      <w:r>
+        <w:rPr>
+          <w:rFonts w:ascii="Arial" w:hAnsi="Arial" w:cs="Arial"/>
+          <w:sz w:val="24"/>
+        </w:rPr>
+        <w:t xml:space="preserve"> exemplo o diodo, o transistor e </w:t>
+      </w:r>
+      <w:r>
+        <w:rPr>
+          <w:rFonts w:ascii="Arial" w:hAnsi="Arial" w:cs="Arial"/>
+          <w:sz w:val="24"/>
+        </w:rPr>
+        <w:t>reguladores de tensão</w:t>
+      </w:r>
+      <w:r>
+        <w:rPr>
+          <w:rFonts w:ascii="Arial" w:hAnsi="Arial" w:cs="Arial"/>
+          <w:sz w:val="24"/>
+        </w:rPr>
+        <w:t>.</w:t>
+      </w:r>
+    </w:p>
+    <w:p>
+      <w:pPr>
+        <w:pStyle w:val="Ttulo2"/>
+        <w:rPr>
+          <w:rFonts w:ascii="Arial" w:hAnsi="Arial" w:cs="Arial"/>
+          <w:b/>
+          <w:color w:val="auto"/>
+          <w:sz w:val="28"/>
+          <w:szCs w:val="28"/>
+        </w:rPr>
+      </w:pPr>
+      <w:bookmarkStart w:id="10" w:name="_Toc131770292"/>
+      <w:r>
+        <w:rPr>
+          <w:rFonts w:ascii="Arial" w:hAnsi="Arial" w:cs="Arial"/>
+          <w:b/>
+          <w:color w:val="auto"/>
+          <w:sz w:val="28"/>
+          <w:szCs w:val="28"/>
+        </w:rPr>
+        <w:lastRenderedPageBreak/>
         <w:t>Componentes passivos</w:t>
       </w:r>
-      <w:bookmarkEnd w:id="6"/>
+      <w:bookmarkEnd w:id="10"/>
     </w:p>
     <w:p>
       <w:pPr>
@@ -3675,7 +4152,7 @@
           <w:color w:val="auto"/>
         </w:rPr>
       </w:pPr>
-      <w:bookmarkStart w:id="7" w:name="_Toc131770293"/>
+      <w:bookmarkStart w:id="11" w:name="_Toc131770293"/>
       <w:r>
         <w:rPr>
           <w:rFonts w:ascii="Arial" w:hAnsi="Arial" w:cs="Arial"/>
@@ -3684,7 +4161,7 @@
         </w:rPr>
         <w:t>Encapsulamento</w:t>
       </w:r>
-      <w:bookmarkEnd w:id="7"/>
+      <w:bookmarkEnd w:id="11"/>
       <w:r>
         <w:rPr>
           <w:rFonts w:ascii="Arial" w:hAnsi="Arial" w:cs="Arial"/>
@@ -3696,37 +4173,68 @@
     </w:p>
     <w:p>
       <w:pPr>
-        <w:ind w:left="708"/>
+        <w:ind w:left="576" w:firstLine="132"/>
         <w:jc w:val="both"/>
         <w:rPr>
           <w:rFonts w:ascii="Arial" w:hAnsi="Arial" w:cs="Arial"/>
           <w:sz w:val="24"/>
-          <w:szCs w:val="24"/>
-        </w:rPr>
-      </w:pPr>
-      <w:r>
-        <w:rPr>
-          <w:rFonts w:ascii="Arial" w:hAnsi="Arial" w:cs="Arial"/>
-          <w:sz w:val="24"/>
-          <w:szCs w:val="24"/>
-        </w:rPr>
-        <w:t xml:space="preserve">O código </w:t>
-      </w:r>
-      <w:r>
-        <w:rPr>
-          <w:rFonts w:ascii="Arial" w:hAnsi="Arial" w:cs="Arial"/>
-          <w:sz w:val="24"/>
-          <w:szCs w:val="24"/>
-        </w:rPr>
-        <w:t>é formado pelas dimensões.......................................................</w:t>
-      </w:r>
-      <w:r>
-        <w:rPr>
-          <w:rFonts w:ascii="Arial" w:hAnsi="Arial" w:cs="Arial"/>
-          <w:sz w:val="24"/>
-          <w:szCs w:val="24"/>
-        </w:rPr>
-        <w:t>(descrever)</w:t>
+        </w:rPr>
+      </w:pPr>
+      <w:r>
+        <w:rPr>
+          <w:rFonts w:ascii="Arial" w:hAnsi="Arial" w:cs="Arial"/>
+          <w:sz w:val="24"/>
+        </w:rPr>
+        <w:t xml:space="preserve">São alguns exemplos de encapsulamentos de componentes passivos: MELF, LW e específicos. </w:t>
+      </w:r>
+    </w:p>
+    <w:p>
+      <w:pPr>
+        <w:ind w:left="576" w:firstLine="132"/>
+        <w:jc w:val="both"/>
+        <w:rPr>
+          <w:rFonts w:ascii="Arial" w:hAnsi="Arial" w:cs="Arial"/>
+          <w:sz w:val="24"/>
+        </w:rPr>
+      </w:pPr>
+      <w:r>
+        <w:rPr>
+          <w:rFonts w:ascii="Arial" w:hAnsi="Arial" w:cs="Arial"/>
+          <w:sz w:val="24"/>
+        </w:rPr>
+        <w:t>O encapsulamento MELF (</w:t>
+      </w:r>
+      <w:r>
+        <w:rPr>
+          <w:rFonts w:ascii="Arial" w:hAnsi="Arial" w:cs="Arial"/>
+          <w:i/>
+          <w:iCs/>
+          <w:sz w:val="24"/>
+        </w:rPr>
+        <w:t>Metal Electrode Leadless Face</w:t>
+      </w:r>
+      <w:r>
+        <w:rPr>
+          <w:rFonts w:ascii="Arial" w:hAnsi="Arial" w:cs="Arial"/>
+          <w:sz w:val="24"/>
+        </w:rPr>
+        <w:t>) é um encapsulamento de vidro em formato cilíndrico e o valor do componente podendo ser representado por faixas ou números. O encapsulamento LW (</w:t>
+      </w:r>
+      <w:r>
+        <w:rPr>
+          <w:rFonts w:ascii="Arial" w:hAnsi="Arial" w:cs="Arial"/>
+          <w:i/>
+          <w:iCs/>
+          <w:sz w:val="24"/>
+        </w:rPr>
+        <w:t>length width</w:t>
+      </w:r>
+      <w:r>
+        <w:rPr>
+          <w:rFonts w:ascii="Arial" w:hAnsi="Arial" w:cs="Arial"/>
+          <w:sz w:val="24"/>
+        </w:rPr>
+        <w:t>) é um encapsulamento relacionado ao tamanho do componente, normalmente em décimos de milímetros ou em centésimos de polegadas do comprimento e a largura do componente.</w:t>
       </w:r>
     </w:p>
     <w:p>
@@ -3814,7 +4322,7 @@
           </mc:Choice>
           <mc:Fallback>
             <w:pict>
-              <v:shape w14:anchorId="49141D5E" id="_x0000_s1027" type="#_x0000_t202" style="position:absolute;margin-left:17pt;margin-top:14.95pt;width:421.2pt;height:33pt;z-index:251653632;visibility:visible;mso-wrap-style:square;mso-width-percent:0;mso-height-percent:0;mso-wrap-distance-left:9pt;mso-wrap-distance-top:3.6pt;mso-wrap-distance-right:9pt;mso-wrap-distance-bottom:3.6pt;mso-position-horizontal:absolute;mso-position-horizontal-relative:text;mso-position-vertical:absolute;mso-position-vertical-relative:text;mso-width-percent:0;mso-height-percent:0;mso-width-relative:margin;mso-height-relative:margin;v-text-anchor:top" o:gfxdata="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">
+              <v:shape w14:anchorId="49141D5E" id="Caixa de Texto 2" o:spid="_x0000_s1027" type="#_x0000_t202" style="position:absolute;margin-left:17pt;margin-top:14.95pt;width:421.2pt;height:33pt;z-index:251653632;visibility:visible;mso-wrap-style:square;mso-width-percent:0;mso-height-percent:0;mso-wrap-distance-left:9pt;mso-wrap-distance-top:3.6pt;mso-wrap-distance-right:9pt;mso-wrap-distance-bottom:3.6pt;mso-position-horizontal:absolute;mso-position-horizontal-relative:text;mso-position-vertical:absolute;mso-position-vertical-relative:text;mso-width-percent:0;mso-height-percent:0;mso-width-relative:margin;mso-height-relative:margin;v-text-anchor:top" o:gfxdata="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">
                 <v:textbox>
                   <w:txbxContent>
                     <w:p>
@@ -3846,17 +4354,16 @@
           <w:color w:val="auto"/>
         </w:rPr>
       </w:pPr>
-      <w:bookmarkStart w:id="8" w:name="_Toc131770294"/>
+      <w:bookmarkStart w:id="12" w:name="_Toc131770294"/>
       <w:r>
         <w:rPr>
           <w:rFonts w:ascii="Arial" w:hAnsi="Arial" w:cs="Arial"/>
           <w:b/>
           <w:color w:val="auto"/>
         </w:rPr>
-        <w:lastRenderedPageBreak/>
         <w:t>Resistores</w:t>
       </w:r>
-      <w:bookmarkEnd w:id="8"/>
+      <w:bookmarkEnd w:id="12"/>
     </w:p>
     <w:p>
       <w:pPr>
@@ -4021,7 +4528,7 @@
           <w:color w:val="auto"/>
         </w:rPr>
       </w:pPr>
-      <w:bookmarkStart w:id="9" w:name="_Toc131770295"/>
+      <w:bookmarkStart w:id="13" w:name="_Toc131770295"/>
       <w:r>
         <w:rPr>
           <w:rFonts w:ascii="Arial" w:hAnsi="Arial" w:cs="Arial"/>
@@ -4030,7 +4537,7 @@
         </w:rPr>
         <w:t>Capacitores</w:t>
       </w:r>
-      <w:bookmarkEnd w:id="9"/>
+      <w:bookmarkEnd w:id="13"/>
     </w:p>
     <w:p>
       <w:pPr>
@@ -4185,7 +4692,7 @@
           <w:color w:val="auto"/>
         </w:rPr>
       </w:pPr>
-      <w:bookmarkStart w:id="10" w:name="_Toc131770296"/>
+      <w:bookmarkStart w:id="14" w:name="_Toc131770296"/>
       <w:r>
         <w:rPr>
           <w:rFonts w:ascii="Arial" w:hAnsi="Arial" w:cs="Arial"/>
@@ -4194,7 +4701,7 @@
         </w:rPr>
         <w:t>Indutores</w:t>
       </w:r>
-      <w:bookmarkEnd w:id="10"/>
+      <w:bookmarkEnd w:id="14"/>
     </w:p>
     <w:p>
       <w:pPr>
@@ -4234,7 +4741,7 @@
         <mc:AlternateContent>
           <mc:Choice Requires="wps">
             <w:drawing>
-              <wp:anchor distT="45720" distB="45720" distL="114300" distR="114300" simplePos="0" relativeHeight="251656704" behindDoc="0" locked="0" layoutInCell="1" allowOverlap="1" wp14:anchorId="2C685743" wp14:editId="5D1324B9">
+              <wp:anchor distT="45720" distB="45720" distL="114300" distR="114300" simplePos="0" relativeHeight="251657728" behindDoc="0" locked="0" layoutInCell="1" allowOverlap="1" wp14:anchorId="2C685743" wp14:editId="7DCE1981">
                 <wp:simplePos x="0" y="0"/>
                 <wp:positionH relativeFrom="column">
                   <wp:posOffset>426720</wp:posOffset>
@@ -4307,7 +4814,7 @@
           </mc:Choice>
           <mc:Fallback>
             <w:pict>
-              <v:shape w14:anchorId="2C685743" id="_x0000_s1030" type="#_x0000_t202" style="position:absolute;left:0;text-align:left;margin-left:33.6pt;margin-top:4.75pt;width:421.2pt;height:33pt;z-index:251656704;visibility:visible;mso-wrap-style:square;mso-width-percent:0;mso-height-percent:0;mso-wrap-distance-left:9pt;mso-wrap-distance-top:3.6pt;mso-wrap-distance-right:9pt;mso-wrap-distance-bottom:3.6pt;mso-position-horizontal:absolute;mso-position-horizontal-relative:text;mso-position-vertical:absolute;mso-position-vertical-relative:text;mso-width-percent:0;mso-height-percent:0;mso-width-relative:margin;mso-height-relative:margin;v-text-anchor:top" o:gfxdata="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">
+              <v:shape w14:anchorId="2C685743" id="_x0000_s1030" type="#_x0000_t202" style="position:absolute;left:0;text-align:left;margin-left:33.6pt;margin-top:4.75pt;width:421.2pt;height:33pt;z-index:251657728;visibility:visible;mso-wrap-style:square;mso-width-percent:0;mso-height-percent:0;mso-wrap-distance-left:9pt;mso-wrap-distance-top:3.6pt;mso-wrap-distance-right:9pt;mso-wrap-distance-bottom:3.6pt;mso-position-horizontal:absolute;mso-position-horizontal-relative:text;mso-position-vertical:absolute;mso-position-vertical-relative:text;mso-width-percent:0;mso-height-percent:0;mso-width-relative:margin;mso-height-relative:margin;v-text-anchor:top" o:gfxdata="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">
                 <v:textbox>
                   <w:txbxContent>
                     <w:p>
@@ -4370,7 +4877,7 @@
           <w:szCs w:val="28"/>
         </w:rPr>
       </w:pPr>
-      <w:bookmarkStart w:id="11" w:name="_Toc131770297"/>
+      <w:bookmarkStart w:id="15" w:name="_Toc131770297"/>
       <w:r>
         <w:rPr>
           <w:rFonts w:ascii="Arial" w:hAnsi="Arial" w:cs="Arial"/>
@@ -4381,7 +4888,7 @@
         </w:rPr>
         <w:t>COMPONENTES ATIVOS</w:t>
       </w:r>
-      <w:bookmarkEnd w:id="11"/>
+      <w:bookmarkEnd w:id="15"/>
     </w:p>
     <w:p>
       <w:pPr>
@@ -4398,7 +4905,7 @@
           <w:color w:val="auto"/>
         </w:rPr>
       </w:pPr>
-      <w:bookmarkStart w:id="12" w:name="_Toc131770298"/>
+      <w:bookmarkStart w:id="16" w:name="_Toc131770298"/>
       <w:r>
         <w:rPr>
           <w:rFonts w:ascii="Arial" w:hAnsi="Arial" w:cs="Arial"/>
@@ -4407,7 +4914,7 @@
         </w:rPr>
         <w:t>Encapsulamento</w:t>
       </w:r>
-      <w:bookmarkEnd w:id="12"/>
+      <w:bookmarkEnd w:id="16"/>
       <w:r>
         <w:rPr>
           <w:rFonts w:ascii="Arial" w:hAnsi="Arial" w:cs="Arial"/>
@@ -4419,20 +4926,92 @@
     </w:p>
     <w:p>
       <w:pPr>
-        <w:ind w:left="576"/>
-        <w:rPr>
-          <w:rFonts w:ascii="Arial" w:hAnsi="Arial" w:cs="Arial"/>
-          <w:sz w:val="24"/>
-          <w:szCs w:val="24"/>
-        </w:rPr>
-      </w:pPr>
-      <w:r>
-        <w:rPr>
-          <w:rFonts w:ascii="Arial" w:hAnsi="Arial" w:cs="Arial"/>
-          <w:sz w:val="24"/>
-          <w:szCs w:val="24"/>
-        </w:rPr>
-        <w:t>(descrição)</w:t>
+        <w:ind w:left="576" w:firstLine="132"/>
+        <w:jc w:val="both"/>
+        <w:rPr>
+          <w:rFonts w:ascii="Arial" w:hAnsi="Arial" w:cs="Arial"/>
+          <w:sz w:val="24"/>
+        </w:rPr>
+      </w:pPr>
+      <w:r>
+        <w:rPr>
+          <w:rFonts w:ascii="Arial" w:hAnsi="Arial" w:cs="Arial"/>
+          <w:sz w:val="24"/>
+        </w:rPr>
+        <w:t>São alguns exemplos de encapsulamentos de componentes ativos: SOT, DPAK, DUAL-IN_LINE (SOIC), GRID ARRAYS (BGA). Abaixo será mostrado três exemplos muito comum de se ver em placas PCB.</w:t>
+      </w:r>
+    </w:p>
+    <w:p>
+      <w:pPr>
+        <w:ind w:left="576" w:firstLine="132"/>
+        <w:jc w:val="both"/>
+        <w:rPr>
+          <w:rFonts w:ascii="Arial" w:hAnsi="Arial" w:cs="Arial"/>
+          <w:sz w:val="24"/>
+        </w:rPr>
+      </w:pPr>
+      <w:r>
+        <w:rPr>
+          <w:rFonts w:ascii="Arial" w:hAnsi="Arial" w:cs="Arial"/>
+          <w:sz w:val="24"/>
+        </w:rPr>
+        <w:t>O encapsulamento SOT (</w:t>
+      </w:r>
+      <w:r>
+        <w:rPr>
+          <w:rFonts w:ascii="Arial" w:hAnsi="Arial" w:cs="Arial"/>
+          <w:i/>
+          <w:iCs/>
+          <w:sz w:val="24"/>
+        </w:rPr>
+        <w:t>Small Outline Trasistor</w:t>
+      </w:r>
+      <w:r>
+        <w:rPr>
+          <w:rFonts w:ascii="Arial" w:hAnsi="Arial" w:cs="Arial"/>
+          <w:sz w:val="24"/>
+        </w:rPr>
+        <w:t>) é um encapsulamento para transistores diodos e CIs, é um encapsulamento bem comum, portanto, não é difícil encontrá-lo. O encapsulamento DPAK (</w:t>
+      </w:r>
+      <w:r>
+        <w:rPr>
+          <w:rFonts w:ascii="Arial" w:hAnsi="Arial" w:cs="Arial"/>
+          <w:i/>
+          <w:iCs/>
+          <w:sz w:val="24"/>
+        </w:rPr>
+        <w:t>Discrete Packaging</w:t>
+      </w:r>
+      <w:r>
+        <w:rPr>
+          <w:rFonts w:ascii="Arial" w:hAnsi="Arial" w:cs="Arial"/>
+          <w:sz w:val="24"/>
+        </w:rPr>
+        <w:t xml:space="preserve">) é criado para </w:t>
+      </w:r>
+      <w:r>
+        <w:rPr>
+          <w:rFonts w:ascii="Arial" w:hAnsi="Arial" w:cs="Arial"/>
+          <w:sz w:val="24"/>
+        </w:rPr>
+        <w:lastRenderedPageBreak/>
+        <w:t>dispositivos que dissipam altas potências, como driver de corrente e reguladores de tensão, esse encapsulamento também é usado em transistores, diodos e Cis. O encapsulamento BGA (</w:t>
+      </w:r>
+      <w:r>
+        <w:rPr>
+          <w:rFonts w:ascii="Arial" w:hAnsi="Arial" w:cs="Arial"/>
+          <w:i/>
+          <w:iCs/>
+          <w:sz w:val="24"/>
+        </w:rPr>
+        <w:t>Ball Grid Array</w:t>
+      </w:r>
+      <w:r>
+        <w:rPr>
+          <w:rFonts w:ascii="Arial" w:hAnsi="Arial" w:cs="Arial"/>
+          <w:sz w:val="24"/>
+        </w:rPr>
+        <w:t>) é um encapsulamento encontrado em placas de computadores e notebooks, são essencialmente para os processadores, portanto, em placas mais diversas pode ser difícil encontrar.</w:t>
       </w:r>
     </w:p>
     <w:p>
@@ -4448,7 +5027,7 @@
         <mc:AlternateContent>
           <mc:Choice Requires="wps">
             <w:drawing>
-              <wp:anchor distT="45720" distB="45720" distL="114300" distR="114300" simplePos="0" relativeHeight="251657728" behindDoc="0" locked="0" layoutInCell="1" allowOverlap="1" wp14:anchorId="3DE70CFA" wp14:editId="3E1174A6">
+              <wp:anchor distT="45720" distB="45720" distL="114300" distR="114300" simplePos="0" relativeHeight="251658752" behindDoc="0" locked="0" layoutInCell="1" allowOverlap="1" wp14:anchorId="3DE70CFA" wp14:editId="45FB4C1A">
                 <wp:simplePos x="0" y="0"/>
                 <wp:positionH relativeFrom="column">
                   <wp:posOffset>215900</wp:posOffset>
@@ -4521,7 +5100,7 @@
           </mc:Choice>
           <mc:Fallback>
             <w:pict>
-              <v:shape w14:anchorId="3DE70CFA" id="_x0000_s1031" type="#_x0000_t202" style="position:absolute;margin-left:17pt;margin-top:14.4pt;width:421.2pt;height:33pt;z-index:251657728;visibility:visible;mso-wrap-style:square;mso-width-percent:0;mso-height-percent:0;mso-wrap-distance-left:9pt;mso-wrap-distance-top:3.6pt;mso-wrap-distance-right:9pt;mso-wrap-distance-bottom:3.6pt;mso-position-horizontal:absolute;mso-position-horizontal-relative:text;mso-position-vertical:absolute;mso-position-vertical-relative:text;mso-width-percent:0;mso-height-percent:0;mso-width-relative:margin;mso-height-relative:margin;v-text-anchor:top" o:gfxdata="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">
+              <v:shape w14:anchorId="3DE70CFA" id="_x0000_s1031" type="#_x0000_t202" style="position:absolute;margin-left:17pt;margin-top:14.4pt;width:421.2pt;height:33pt;z-index:251658752;visibility:visible;mso-wrap-style:square;mso-width-percent:0;mso-height-percent:0;mso-wrap-distance-left:9pt;mso-wrap-distance-top:3.6pt;mso-wrap-distance-right:9pt;mso-wrap-distance-bottom:3.6pt;mso-position-horizontal:absolute;mso-position-horizontal-relative:text;mso-position-vertical:absolute;mso-position-vertical-relative:text;mso-width-percent:0;mso-height-percent:0;mso-width-relative:margin;mso-height-relative:margin;v-text-anchor:top" o:gfxdata="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">
                 <v:textbox>
                   <w:txbxContent>
                     <w:p>
@@ -4557,7 +5136,7 @@
           <w:color w:val="000000" w:themeColor="text1"/>
         </w:rPr>
       </w:pPr>
-      <w:bookmarkStart w:id="13" w:name="_Toc131770299"/>
+      <w:bookmarkStart w:id="17" w:name="_Toc131770299"/>
       <w:r>
         <w:rPr>
           <w:rFonts w:ascii="Arial" w:hAnsi="Arial" w:cs="Arial"/>
@@ -4566,7 +5145,7 @@
         </w:rPr>
         <w:t>Diodos</w:t>
       </w:r>
-      <w:bookmarkEnd w:id="13"/>
+      <w:bookmarkEnd w:id="17"/>
     </w:p>
     <w:p>
       <w:pPr>
@@ -4599,7 +5178,7 @@
           <w:color w:val="000000" w:themeColor="text1"/>
         </w:rPr>
       </w:pPr>
-      <w:bookmarkStart w:id="14" w:name="_Toc131770300"/>
+      <w:bookmarkStart w:id="18" w:name="_Toc131770300"/>
       <w:r>
         <w:rPr>
           <w:rFonts w:eastAsia="Calibri"/>
@@ -4609,7 +5188,7 @@
         <mc:AlternateContent>
           <mc:Choice Requires="wps">
             <w:drawing>
-              <wp:anchor distT="45720" distB="45720" distL="114300" distR="114300" simplePos="0" relativeHeight="251658752" behindDoc="0" locked="0" layoutInCell="1" allowOverlap="1" wp14:anchorId="4BC8A4D2" wp14:editId="4395A3D5">
+              <wp:anchor distT="45720" distB="45720" distL="114300" distR="114300" simplePos="0" relativeHeight="251659776" behindDoc="0" locked="0" layoutInCell="1" allowOverlap="1" wp14:anchorId="4BC8A4D2" wp14:editId="54A3622D">
                 <wp:simplePos x="0" y="0"/>
                 <wp:positionH relativeFrom="column">
                   <wp:posOffset>315595</wp:posOffset>
@@ -4682,7 +5261,7 @@
           </mc:Choice>
           <mc:Fallback>
             <w:pict>
-              <v:shape w14:anchorId="4BC8A4D2" id="_x0000_s1032" type="#_x0000_t202" style="position:absolute;left:0;text-align:left;margin-left:24.85pt;margin-top:8.65pt;width:421.2pt;height:33pt;z-index:251658752;visibility:visible;mso-wrap-style:square;mso-width-percent:0;mso-height-percent:0;mso-wrap-distance-left:9pt;mso-wrap-distance-top:3.6pt;mso-wrap-distance-right:9pt;mso-wrap-distance-bottom:3.6pt;mso-position-horizontal:absolute;mso-position-horizontal-relative:text;mso-position-vertical:absolute;mso-position-vertical-relative:text;mso-width-percent:0;mso-height-percent:0;mso-width-relative:margin;mso-height-relative:margin;v-text-anchor:top" o:gfxdata="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">
+              <v:shape w14:anchorId="4BC8A4D2" id="_x0000_s1032" type="#_x0000_t202" style="position:absolute;left:0;text-align:left;margin-left:24.85pt;margin-top:8.65pt;width:421.2pt;height:33pt;z-index:251659776;visibility:visible;mso-wrap-style:square;mso-width-percent:0;mso-height-percent:0;mso-wrap-distance-left:9pt;mso-wrap-distance-top:3.6pt;mso-wrap-distance-right:9pt;mso-wrap-distance-bottom:3.6pt;mso-position-horizontal:absolute;mso-position-horizontal-relative:text;mso-position-vertical:absolute;mso-position-vertical-relative:text;mso-width-percent:0;mso-height-percent:0;mso-width-relative:margin;mso-height-relative:margin;v-text-anchor:top" o:gfxdata="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">
                 <v:textbox>
                   <w:txbxContent>
                     <w:p>
@@ -4728,7 +5307,7 @@
         </w:rPr>
         <w:t>sistores</w:t>
       </w:r>
-      <w:bookmarkEnd w:id="14"/>
+      <w:bookmarkEnd w:id="18"/>
     </w:p>
     <w:p>
       <w:pPr>
@@ -4761,7 +5340,7 @@
           <w:color w:val="000000" w:themeColor="text1"/>
         </w:rPr>
       </w:pPr>
-      <w:bookmarkStart w:id="15" w:name="_Toc131770301"/>
+      <w:bookmarkStart w:id="19" w:name="_Toc131770301"/>
       <w:r>
         <w:rPr>
           <w:rFonts w:eastAsia="Calibri"/>
@@ -4772,7 +5351,7 @@
         <mc:AlternateContent>
           <mc:Choice Requires="wps">
             <w:drawing>
-              <wp:anchor distT="45720" distB="45720" distL="114300" distR="114300" simplePos="0" relativeHeight="251659776" behindDoc="0" locked="0" layoutInCell="1" allowOverlap="1" wp14:anchorId="67733FF2" wp14:editId="45227CCF">
+              <wp:anchor distT="45720" distB="45720" distL="114300" distR="114300" simplePos="0" relativeHeight="251661824" behindDoc="0" locked="0" layoutInCell="1" allowOverlap="1" wp14:anchorId="67733FF2" wp14:editId="66B577B3">
                 <wp:simplePos x="0" y="0"/>
                 <wp:positionH relativeFrom="column">
                   <wp:posOffset>320675</wp:posOffset>
@@ -4819,12 +5398,10 @@
                             <w:r>
                               <w:t xml:space="preserve">Figura n°: </w:t>
                             </w:r>
-                            <w:proofErr w:type="spellStart"/>
                             <w:proofErr w:type="gramStart"/>
                             <w:r>
                               <w:t>referencia</w:t>
                             </w:r>
-                            <w:proofErr w:type="spellEnd"/>
                             <w:proofErr w:type="gramEnd"/>
                             <w:r>
                               <w:t xml:space="preserve"> cruzada </w:t>
@@ -4849,19 +5426,17 @@
           </mc:Choice>
           <mc:Fallback>
             <w:pict>
-              <v:shape w14:anchorId="67733FF2" id="_x0000_s1033" type="#_x0000_t202" style="position:absolute;left:0;text-align:left;margin-left:25.25pt;margin-top:15.5pt;width:421.2pt;height:33pt;z-index:251659776;visibility:visible;mso-wrap-style:square;mso-width-percent:0;mso-height-percent:0;mso-wrap-distance-left:9pt;mso-wrap-distance-top:3.6pt;mso-wrap-distance-right:9pt;mso-wrap-distance-bottom:3.6pt;mso-position-horizontal:absolute;mso-position-horizontal-relative:text;mso-position-vertical:absolute;mso-position-vertical-relative:text;mso-width-percent:0;mso-height-percent:0;mso-width-relative:margin;mso-height-relative:margin;v-text-anchor:top" o:gfxdata="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">
+              <v:shape w14:anchorId="67733FF2" id="_x0000_s1033" type="#_x0000_t202" style="position:absolute;left:0;text-align:left;margin-left:25.25pt;margin-top:15.5pt;width:421.2pt;height:33pt;z-index:251661824;visibility:visible;mso-wrap-style:square;mso-width-percent:0;mso-height-percent:0;mso-wrap-distance-left:9pt;mso-wrap-distance-top:3.6pt;mso-wrap-distance-right:9pt;mso-wrap-distance-bottom:3.6pt;mso-position-horizontal:absolute;mso-position-horizontal-relative:text;mso-position-vertical:absolute;mso-position-vertical-relative:text;mso-width-percent:0;mso-height-percent:0;mso-width-relative:margin;mso-height-relative:margin;v-text-anchor:top" o:gfxdata="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">
                 <v:textbox>
                   <w:txbxContent>
                     <w:p>
                       <w:r>
                         <w:t xml:space="preserve">Figura n°: </w:t>
                       </w:r>
-                      <w:proofErr w:type="spellStart"/>
                       <w:proofErr w:type="gramStart"/>
                       <w:r>
                         <w:t>referencia</w:t>
                       </w:r>
-                      <w:proofErr w:type="spellEnd"/>
                       <w:proofErr w:type="gramEnd"/>
                       <w:r>
                         <w:t xml:space="preserve"> cruzada </w:t>
@@ -4889,27 +5464,9 @@
           <w:b/>
           <w:color w:val="000000" w:themeColor="text1"/>
         </w:rPr>
-        <w:t>ircuitos Integrados (</w:t>
-      </w:r>
-      <w:proofErr w:type="spellStart"/>
-      <w:r>
-        <w:rPr>
-          <w:rFonts w:ascii="Arial" w:hAnsi="Arial" w:cs="Arial"/>
-          <w:b/>
-          <w:color w:val="000000" w:themeColor="text1"/>
-        </w:rPr>
-        <w:t>CIs</w:t>
-      </w:r>
-      <w:proofErr w:type="spellEnd"/>
-      <w:r>
-        <w:rPr>
-          <w:rFonts w:ascii="Arial" w:hAnsi="Arial" w:cs="Arial"/>
-          <w:b/>
-          <w:color w:val="000000" w:themeColor="text1"/>
-        </w:rPr>
-        <w:t>)</w:t>
-      </w:r>
-      <w:bookmarkEnd w:id="15"/>
+        <w:t>ircuitos Integrados (CIs)</w:t>
+      </w:r>
+      <w:bookmarkEnd w:id="19"/>
     </w:p>
     <w:p>
       <w:pPr>
@@ -4925,7 +5482,7 @@
         <mc:AlternateContent>
           <mc:Choice Requires="wps">
             <w:drawing>
-              <wp:anchor distT="45720" distB="45720" distL="114300" distR="114300" simplePos="0" relativeHeight="251661824" behindDoc="0" locked="0" layoutInCell="1" allowOverlap="1" wp14:anchorId="35114CFC" wp14:editId="3199BF8F">
+              <wp:anchor distT="45720" distB="45720" distL="114300" distR="114300" simplePos="0" relativeHeight="251662848" behindDoc="0" locked="0" layoutInCell="1" allowOverlap="1" wp14:anchorId="35114CFC" wp14:editId="7546DEAD">
                 <wp:simplePos x="0" y="0"/>
                 <wp:positionH relativeFrom="column">
                   <wp:posOffset>425450</wp:posOffset>
@@ -4972,12 +5529,10 @@
                             <w:r>
                               <w:t xml:space="preserve">Figura n°: </w:t>
                             </w:r>
-                            <w:proofErr w:type="spellStart"/>
                             <w:proofErr w:type="gramStart"/>
                             <w:r>
                               <w:t>referencia</w:t>
                             </w:r>
-                            <w:proofErr w:type="spellEnd"/>
                             <w:proofErr w:type="gramEnd"/>
                             <w:r>
                               <w:t xml:space="preserve"> cruzada </w:t>
@@ -5002,19 +5557,17 @@
           </mc:Choice>
           <mc:Fallback>
             <w:pict>
-              <v:shape w14:anchorId="35114CFC" id="_x0000_s1034" type="#_x0000_t202" style="position:absolute;left:0;text-align:left;margin-left:33.5pt;margin-top:28pt;width:421.2pt;height:33pt;z-index:251661824;visibility:visible;mso-wrap-style:square;mso-width-percent:0;mso-height-percent:0;mso-wrap-distance-left:9pt;mso-wrap-distance-top:3.6pt;mso-wrap-distance-right:9pt;mso-wrap-distance-bottom:3.6pt;mso-position-horizontal:absolute;mso-position-horizontal-relative:text;mso-position-vertical:absolute;mso-position-vertical-relative:text;mso-width-percent:0;mso-height-percent:0;mso-width-relative:margin;mso-height-relative:margin;v-text-anchor:top" o:gfxdata="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">
+              <v:shape w14:anchorId="35114CFC" id="_x0000_s1034" type="#_x0000_t202" style="position:absolute;left:0;text-align:left;margin-left:33.5pt;margin-top:28pt;width:421.2pt;height:33pt;z-index:251662848;visibility:visible;mso-wrap-style:square;mso-width-percent:0;mso-height-percent:0;mso-wrap-distance-left:9pt;mso-wrap-distance-top:3.6pt;mso-wrap-distance-right:9pt;mso-wrap-distance-bottom:3.6pt;mso-position-horizontal:absolute;mso-position-horizontal-relative:text;mso-position-vertical:absolute;mso-position-vertical-relative:text;mso-width-percent:0;mso-height-percent:0;mso-width-relative:margin;mso-height-relative:margin;v-text-anchor:top" o:gfxdata="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">
                 <v:textbox>
                   <w:txbxContent>
                     <w:p>
                       <w:r>
                         <w:t xml:space="preserve">Figura n°: </w:t>
                       </w:r>
-                      <w:proofErr w:type="spellStart"/>
                       <w:proofErr w:type="gramStart"/>
                       <w:r>
                         <w:t>referencia</w:t>
                       </w:r>
-                      <w:proofErr w:type="spellEnd"/>
                       <w:proofErr w:type="gramEnd"/>
                       <w:r>
                         <w:t xml:space="preserve"> cruzada </w:t>
@@ -5041,7 +5594,6 @@
         </w:tabs>
       </w:pPr>
       <w:r>
-        <w:lastRenderedPageBreak/>
         <w:tab/>
       </w:r>
     </w:p>
@@ -5072,7 +5624,7 @@
           <w:szCs w:val="28"/>
         </w:rPr>
       </w:pPr>
-      <w:bookmarkStart w:id="16" w:name="_Toc131770302"/>
+      <w:bookmarkStart w:id="20" w:name="_Toc131770302"/>
       <w:r>
         <w:rPr>
           <w:rFonts w:ascii="Arial" w:hAnsi="Arial" w:cs="Arial"/>
@@ -5083,7 +5635,7 @@
         </w:rPr>
         <w:t>CONSIDERAÇÕES FINAIS</w:t>
       </w:r>
-      <w:bookmarkEnd w:id="16"/>
+      <w:bookmarkEnd w:id="20"/>
     </w:p>
     <w:p>
       <w:pPr>
@@ -5170,7 +5722,7 @@
           <w:szCs w:val="28"/>
         </w:rPr>
       </w:pPr>
-      <w:bookmarkStart w:id="17" w:name="_Toc131770303"/>
+      <w:bookmarkStart w:id="21" w:name="_Toc131770303"/>
       <w:r>
         <w:rPr>
           <w:rFonts w:ascii="Arial" w:hAnsi="Arial" w:cs="Arial"/>
@@ -5181,7 +5733,7 @@
         </w:rPr>
         <w:t>REFERENCIAS</w:t>
       </w:r>
-      <w:bookmarkEnd w:id="17"/>
+      <w:bookmarkEnd w:id="21"/>
     </w:p>
     <w:p>
       <w:pPr>
@@ -5243,27 +5795,7 @@
           <w:sz w:val="24"/>
           <w:shd w:val="clear" w:color="auto" w:fill="FFFFFF"/>
         </w:rPr>
-        <w:t xml:space="preserve"> minicurso </w:t>
-      </w:r>
-      <w:proofErr w:type="spellStart"/>
-      <w:r>
-        <w:rPr>
-          <w:rFonts w:ascii="Arial" w:hAnsi="Arial" w:cs="Arial"/>
-          <w:color w:val="222222"/>
-          <w:sz w:val="24"/>
-          <w:shd w:val="clear" w:color="auto" w:fill="FFFFFF"/>
-        </w:rPr>
-        <w:t>arduino</w:t>
-      </w:r>
-      <w:proofErr w:type="spellEnd"/>
-      <w:r>
-        <w:rPr>
-          <w:rFonts w:ascii="Arial" w:hAnsi="Arial" w:cs="Arial"/>
-          <w:color w:val="222222"/>
-          <w:sz w:val="24"/>
-          <w:shd w:val="clear" w:color="auto" w:fill="FFFFFF"/>
-        </w:rPr>
-        <w:t>. 454. ed. Belo Horizonte:</w:t>
+        <w:t xml:space="preserve"> minicurso arduino. 454. ed. Belo Horizonte:</w:t>
       </w:r>
       <w:r>
         <w:rPr>
@@ -5314,7 +5846,7 @@
           <w:szCs w:val="28"/>
         </w:rPr>
       </w:pPr>
-      <w:bookmarkStart w:id="18" w:name="_Toc131770304"/>
+      <w:bookmarkStart w:id="22" w:name="_Toc131770304"/>
       <w:r>
         <w:rPr>
           <w:rFonts w:ascii="Arial" w:hAnsi="Arial" w:cs="Arial"/>
@@ -5323,6 +5855,7 @@
           <w:sz w:val="28"/>
           <w:szCs w:val="28"/>
         </w:rPr>
+        <w:lastRenderedPageBreak/>
         <w:t>A</w:t>
       </w:r>
       <w:r>
@@ -5335,7 +5868,7 @@
         </w:rPr>
         <w:t>NEXOS</w:t>
       </w:r>
-      <w:bookmarkEnd w:id="18"/>
+      <w:bookmarkEnd w:id="22"/>
     </w:p>
     <w:p>
       <w:pPr>
@@ -5733,7 +6266,7 @@
       </w:pPr>
     </w:p>
     <w:sectPr>
-      <w:headerReference w:type="default" r:id="rId11"/>
+      <w:headerReference w:type="default" r:id="rId12"/>
       <w:type w:val="continuous"/>
       <w:pgSz w:w="11906" w:h="16838"/>
       <w:pgMar w:top="1701" w:right="1134" w:bottom="1134" w:left="1701" w:header="709" w:footer="709" w:gutter="0"/>
@@ -5745,7 +6278,7 @@
 </file>
 
 <file path=word/endnotes.xml><?xml version="1.0" encoding="utf-8"?>
-<w:endnotes xmlns:wpc="http://schemas.microsoft.com/office/word/2010/wordprocessingCanvas" xmlns:cx="http://schemas.microsoft.com/office/drawing/2014/chartex" xmlns:cx1="http://schemas.microsoft.com/office/drawing/2015/9/8/chartex" xmlns:cx2="http://schemas.microsoft.com/office/drawing/2015/10/21/chartex" xmlns:cx3="http://schemas.microsoft.com/office/drawing/2016/5/9/chartex" xmlns:cx4="http://schemas.microsoft.com/office/drawing/2016/5/10/chartex" xmlns:cx5="http://schemas.microsoft.com/office/drawing/2016/5/11/chartex" xmlns:cx6="http://schemas.microsoft.com/office/drawing/2016/5/12/chartex" xmlns:cx7="http://schemas.microsoft.com/office/drawing/2016/5/13/chartex" xmlns:cx8="http://schemas.microsoft.com/office/drawing/2016/5/14/chartex" xmlns:mc="http://schemas.openxmlformats.org/markup-compatibility/2006" xmlns:aink="http://schemas.microsoft.com/office/drawing/2016/ink" xmlns:am3d="http://schemas.microsoft.com/office/drawing/2017/model3d" xmlns:o="urn:schemas-microsoft-com:office:office" xmlns:oel="http://schemas.microsoft.com/office/2019/extlst" xmlns:r="http://schemas.openxmlformats.org/officeDocument/2006/relationships" xmlns:m="http://schemas.openxmlformats.org/officeDocument/2006/math" xmlns:v="urn:schemas-microsoft-com:vml" xmlns:wp14="http://schemas.microsoft.com/office/word/2010/wordprocessingDrawing" xmlns:wp="http://schemas.openxmlformats.org/drawingml/2006/wordprocessingDrawing" xmlns:w10="urn:schemas-microsoft-com:office:word" xmlns:w="http://schemas.openxmlformats.org/wordprocessingml/2006/main" xmlns:w14="http://schemas.microsoft.com/office/word/2010/wordml" xmlns:w15="http://schemas.microsoft.com/office/word/2012/wordml" xmlns:w16cex="http://schemas.microsoft.com/office/word/2018/wordml/cex" xmlns:w16cid="http://schemas.microsoft.com/office/word/2016/wordml/cid" xmlns:w16="http://schemas.microsoft.com/office/word/2018/wordml" xmlns:w16sdtdh="http://schemas.microsoft.com/office/word/2020/wordml/sdtdatahash" xmlns:w16se="http://schemas.microsoft.com/office/word/2015/wordml/symex" xmlns:wpg="http://schemas.microsoft.com/office/word/2010/wordprocessingGroup" xmlns:wpi="http://schemas.microsoft.com/office/word/2010/wordprocessingInk" xmlns:wne="http://schemas.microsoft.com/office/word/2006/wordml" xmlns:wps="http://schemas.microsoft.com/office/word/2010/wordprocessingShape" mc:Ignorable="w14 w15 w16se w16cid w16 w16cex w16sdtdh wp14">
+<w:endnotes xmlns:wpc="http://schemas.microsoft.com/office/word/2010/wordprocessingCanvas" xmlns:cx="http://schemas.microsoft.com/office/drawing/2014/chartex" xmlns:cx1="http://schemas.microsoft.com/office/drawing/2015/9/8/chartex" xmlns:cx2="http://schemas.microsoft.com/office/drawing/2015/10/21/chartex" xmlns:cx3="http://schemas.microsoft.com/office/drawing/2016/5/9/chartex" xmlns:cx4="http://schemas.microsoft.com/office/drawing/2016/5/10/chartex" xmlns:cx5="http://schemas.microsoft.com/office/drawing/2016/5/11/chartex" xmlns:cx6="http://schemas.microsoft.com/office/drawing/2016/5/12/chartex" xmlns:cx7="http://schemas.microsoft.com/office/drawing/2016/5/13/chartex" xmlns:cx8="http://schemas.microsoft.com/office/drawing/2016/5/14/chartex" xmlns:mc="http://schemas.openxmlformats.org/markup-compatibility/2006" xmlns:aink="http://schemas.microsoft.com/office/drawing/2016/ink" xmlns:am3d="http://schemas.microsoft.com/office/drawing/2017/model3d" xmlns:o="urn:schemas-microsoft-com:office:office" xmlns:oel="http://schemas.microsoft.com/office/2019/extlst" xmlns:r="http://schemas.openxmlformats.org/officeDocument/2006/relationships" xmlns:m="http://schemas.openxmlformats.org/officeDocument/2006/math" xmlns:v="urn:schemas-microsoft-com:vml" xmlns:wp14="http://schemas.microsoft.com/office/word/2010/wordprocessingDrawing" xmlns:wp="http://schemas.openxmlformats.org/drawingml/2006/wordprocessingDrawing" xmlns:w10="urn:schemas-microsoft-com:office:word" xmlns:w="http://schemas.openxmlformats.org/wordprocessingml/2006/main" xmlns:w14="http://schemas.microsoft.com/office/word/2010/wordml" xmlns:w15="http://schemas.microsoft.com/office/word/2012/wordml" xmlns:w16cex="http://schemas.microsoft.com/office/word/2018/wordml/cex" xmlns:w16cid="http://schemas.microsoft.com/office/word/2016/wordml/cid" xmlns:w16="http://schemas.microsoft.com/office/word/2018/wordml" xmlns:w16du="http://schemas.microsoft.com/office/word/2023/wordml/word16du" xmlns:w16sdtdh="http://schemas.microsoft.com/office/word/2020/wordml/sdtdatahash" xmlns:w16se="http://schemas.microsoft.com/office/word/2015/wordml/symex" xmlns:wpg="http://schemas.microsoft.com/office/word/2010/wordprocessingGroup" xmlns:wpi="http://schemas.microsoft.com/office/word/2010/wordprocessingInk" xmlns:wne="http://schemas.microsoft.com/office/word/2006/wordml" xmlns:wps="http://schemas.microsoft.com/office/word/2010/wordprocessingShape" mc:Ignorable="w14 w15 w16se w16cid w16 w16cex w16sdtdh wp14">
   <w:endnote w:type="separator" w:id="-1">
     <w:p>
       <w:pPr>
@@ -5770,7 +6303,7 @@
 </file>
 
 <file path=word/footnotes.xml><?xml version="1.0" encoding="utf-8"?>
-<w:footnotes xmlns:wpc="http://schemas.microsoft.com/office/word/2010/wordprocessingCanvas" xmlns:cx="http://schemas.microsoft.com/office/drawing/2014/chartex" xmlns:cx1="http://schemas.microsoft.com/office/drawing/2015/9/8/chartex" xmlns:cx2="http://schemas.microsoft.com/office/drawing/2015/10/21/chartex" xmlns:cx3="http://schemas.microsoft.com/office/drawing/2016/5/9/chartex" xmlns:cx4="http://schemas.microsoft.com/office/drawing/2016/5/10/chartex" xmlns:cx5="http://schemas.microsoft.com/office/drawing/2016/5/11/chartex" xmlns:cx6="http://schemas.microsoft.com/office/drawing/2016/5/12/chartex" xmlns:cx7="http://schemas.microsoft.com/office/drawing/2016/5/13/chartex" xmlns:cx8="http://schemas.microsoft.com/office/drawing/2016/5/14/chartex" xmlns:mc="http://schemas.openxmlformats.org/markup-compatibility/2006" xmlns:aink="http://schemas.microsoft.com/office/drawing/2016/ink" xmlns:am3d="http://schemas.microsoft.com/office/drawing/2017/model3d" xmlns:o="urn:schemas-microsoft-com:office:office" xmlns:oel="http://schemas.microsoft.com/office/2019/extlst" xmlns:r="http://schemas.openxmlformats.org/officeDocument/2006/relationships" xmlns:m="http://schemas.openxmlformats.org/officeDocument/2006/math" xmlns:v="urn:schemas-microsoft-com:vml" xmlns:wp14="http://schemas.microsoft.com/office/word/2010/wordprocessingDrawing" xmlns:wp="http://schemas.openxmlformats.org/drawingml/2006/wordprocessingDrawing" xmlns:w10="urn:schemas-microsoft-com:office:word" xmlns:w="http://schemas.openxmlformats.org/wordprocessingml/2006/main" xmlns:w14="http://schemas.microsoft.com/office/word/2010/wordml" xmlns:w15="http://schemas.microsoft.com/office/word/2012/wordml" xmlns:w16cex="http://schemas.microsoft.com/office/word/2018/wordml/cex" xmlns:w16cid="http://schemas.microsoft.com/office/word/2016/wordml/cid" xmlns:w16="http://schemas.microsoft.com/office/word/2018/wordml" xmlns:w16sdtdh="http://schemas.microsoft.com/office/word/2020/wordml/sdtdatahash" xmlns:w16se="http://schemas.microsoft.com/office/word/2015/wordml/symex" xmlns:wpg="http://schemas.microsoft.com/office/word/2010/wordprocessingGroup" xmlns:wpi="http://schemas.microsoft.com/office/word/2010/wordprocessingInk" xmlns:wne="http://schemas.microsoft.com/office/word/2006/wordml" xmlns:wps="http://schemas.microsoft.com/office/word/2010/wordprocessingShape" mc:Ignorable="w14 w15 w16se w16cid w16 w16cex w16sdtdh wp14">
+<w:footnotes xmlns:wpc="http://schemas.microsoft.com/office/word/2010/wordprocessingCanvas" xmlns:cx="http://schemas.microsoft.com/office/drawing/2014/chartex" xmlns:cx1="http://schemas.microsoft.com/office/drawing/2015/9/8/chartex" xmlns:cx2="http://schemas.microsoft.com/office/drawing/2015/10/21/chartex" xmlns:cx3="http://schemas.microsoft.com/office/drawing/2016/5/9/chartex" xmlns:cx4="http://schemas.microsoft.com/office/drawing/2016/5/10/chartex" xmlns:cx5="http://schemas.microsoft.com/office/drawing/2016/5/11/chartex" xmlns:cx6="http://schemas.microsoft.com/office/drawing/2016/5/12/chartex" xmlns:cx7="http://schemas.microsoft.com/office/drawing/2016/5/13/chartex" xmlns:cx8="http://schemas.microsoft.com/office/drawing/2016/5/14/chartex" xmlns:mc="http://schemas.openxmlformats.org/markup-compatibility/2006" xmlns:aink="http://schemas.microsoft.com/office/drawing/2016/ink" xmlns:am3d="http://schemas.microsoft.com/office/drawing/2017/model3d" xmlns:o="urn:schemas-microsoft-com:office:office" xmlns:oel="http://schemas.microsoft.com/office/2019/extlst" xmlns:r="http://schemas.openxmlformats.org/officeDocument/2006/relationships" xmlns:m="http://schemas.openxmlformats.org/officeDocument/2006/math" xmlns:v="urn:schemas-microsoft-com:vml" xmlns:wp14="http://schemas.microsoft.com/office/word/2010/wordprocessingDrawing" xmlns:wp="http://schemas.openxmlformats.org/drawingml/2006/wordprocessingDrawing" xmlns:w10="urn:schemas-microsoft-com:office:word" xmlns:w="http://schemas.openxmlformats.org/wordprocessingml/2006/main" xmlns:w14="http://schemas.microsoft.com/office/word/2010/wordml" xmlns:w15="http://schemas.microsoft.com/office/word/2012/wordml" xmlns:w16cex="http://schemas.microsoft.com/office/word/2018/wordml/cex" xmlns:w16cid="http://schemas.microsoft.com/office/word/2016/wordml/cid" xmlns:w16="http://schemas.microsoft.com/office/word/2018/wordml" xmlns:w16du="http://schemas.microsoft.com/office/word/2023/wordml/word16du" xmlns:w16sdtdh="http://schemas.microsoft.com/office/word/2020/wordml/sdtdatahash" xmlns:w16se="http://schemas.microsoft.com/office/word/2015/wordml/symex" xmlns:wpg="http://schemas.microsoft.com/office/word/2010/wordprocessingGroup" xmlns:wpi="http://schemas.microsoft.com/office/word/2010/wordprocessingInk" xmlns:wne="http://schemas.microsoft.com/office/word/2006/wordml" xmlns:wps="http://schemas.microsoft.com/office/word/2010/wordprocessingShape" mc:Ignorable="w14 w15 w16se w16cid w16 w16cex w16sdtdh wp14">
   <w:footnote w:type="separator" w:id="-1">
     <w:p>
       <w:pPr>
@@ -5795,7 +6328,7 @@
 </file>
 
 <file path=word/header1.xml><?xml version="1.0" encoding="utf-8"?>
-<w:hdr xmlns:wpc="http://schemas.microsoft.com/office/word/2010/wordprocessingCanvas" xmlns:cx="http://schemas.microsoft.com/office/drawing/2014/chartex" xmlns:cx1="http://schemas.microsoft.com/office/drawing/2015/9/8/chartex" xmlns:cx2="http://schemas.microsoft.com/office/drawing/2015/10/21/chartex" xmlns:cx3="http://schemas.microsoft.com/office/drawing/2016/5/9/chartex" xmlns:cx4="http://schemas.microsoft.com/office/drawing/2016/5/10/chartex" xmlns:cx5="http://schemas.microsoft.com/office/drawing/2016/5/11/chartex" xmlns:cx6="http://schemas.microsoft.com/office/drawing/2016/5/12/chartex" xmlns:cx7="http://schemas.microsoft.com/office/drawing/2016/5/13/chartex" xmlns:cx8="http://schemas.microsoft.com/office/drawing/2016/5/14/chartex" xmlns:mc="http://schemas.openxmlformats.org/markup-compatibility/2006" xmlns:aink="http://schemas.microsoft.com/office/drawing/2016/ink" xmlns:am3d="http://schemas.microsoft.com/office/drawing/2017/model3d" xmlns:o="urn:schemas-microsoft-com:office:office" xmlns:oel="http://schemas.microsoft.com/office/2019/extlst" xmlns:r="http://schemas.openxmlformats.org/officeDocument/2006/relationships" xmlns:m="http://schemas.openxmlformats.org/officeDocument/2006/math" xmlns:v="urn:schemas-microsoft-com:vml" xmlns:wp14="http://schemas.microsoft.com/office/word/2010/wordprocessingDrawing" xmlns:wp="http://schemas.openxmlformats.org/drawingml/2006/wordprocessingDrawing" xmlns:w10="urn:schemas-microsoft-com:office:word" xmlns:w="http://schemas.openxmlformats.org/wordprocessingml/2006/main" xmlns:w14="http://schemas.microsoft.com/office/word/2010/wordml" xmlns:w15="http://schemas.microsoft.com/office/word/2012/wordml" xmlns:w16cex="http://schemas.microsoft.com/office/word/2018/wordml/cex" xmlns:w16cid="http://schemas.microsoft.com/office/word/2016/wordml/cid" xmlns:w16="http://schemas.microsoft.com/office/word/2018/wordml" xmlns:w16sdtdh="http://schemas.microsoft.com/office/word/2020/wordml/sdtdatahash" xmlns:w16se="http://schemas.microsoft.com/office/word/2015/wordml/symex" xmlns:wpg="http://schemas.microsoft.com/office/word/2010/wordprocessingGroup" xmlns:wpi="http://schemas.microsoft.com/office/word/2010/wordprocessingInk" xmlns:wne="http://schemas.microsoft.com/office/word/2006/wordml" xmlns:wps="http://schemas.microsoft.com/office/word/2010/wordprocessingShape" mc:Ignorable="w14 w15 w16se w16cid w16 w16cex w16sdtdh wp14">
+<w:hdr xmlns:wpc="http://schemas.microsoft.com/office/word/2010/wordprocessingCanvas" xmlns:cx="http://schemas.microsoft.com/office/drawing/2014/chartex" xmlns:cx1="http://schemas.microsoft.com/office/drawing/2015/9/8/chartex" xmlns:cx2="http://schemas.microsoft.com/office/drawing/2015/10/21/chartex" xmlns:cx3="http://schemas.microsoft.com/office/drawing/2016/5/9/chartex" xmlns:cx4="http://schemas.microsoft.com/office/drawing/2016/5/10/chartex" xmlns:cx5="http://schemas.microsoft.com/office/drawing/2016/5/11/chartex" xmlns:cx6="http://schemas.microsoft.com/office/drawing/2016/5/12/chartex" xmlns:cx7="http://schemas.microsoft.com/office/drawing/2016/5/13/chartex" xmlns:cx8="http://schemas.microsoft.com/office/drawing/2016/5/14/chartex" xmlns:mc="http://schemas.openxmlformats.org/markup-compatibility/2006" xmlns:aink="http://schemas.microsoft.com/office/drawing/2016/ink" xmlns:am3d="http://schemas.microsoft.com/office/drawing/2017/model3d" xmlns:o="urn:schemas-microsoft-com:office:office" xmlns:oel="http://schemas.microsoft.com/office/2019/extlst" xmlns:r="http://schemas.openxmlformats.org/officeDocument/2006/relationships" xmlns:m="http://schemas.openxmlformats.org/officeDocument/2006/math" xmlns:v="urn:schemas-microsoft-com:vml" xmlns:wp14="http://schemas.microsoft.com/office/word/2010/wordprocessingDrawing" xmlns:wp="http://schemas.openxmlformats.org/drawingml/2006/wordprocessingDrawing" xmlns:w10="urn:schemas-microsoft-com:office:word" xmlns:w="http://schemas.openxmlformats.org/wordprocessingml/2006/main" xmlns:w14="http://schemas.microsoft.com/office/word/2010/wordml" xmlns:w15="http://schemas.microsoft.com/office/word/2012/wordml" xmlns:w16cex="http://schemas.microsoft.com/office/word/2018/wordml/cex" xmlns:w16cid="http://schemas.microsoft.com/office/word/2016/wordml/cid" xmlns:w16="http://schemas.microsoft.com/office/word/2018/wordml" xmlns:w16du="http://schemas.microsoft.com/office/word/2023/wordml/word16du" xmlns:w16sdtdh="http://schemas.microsoft.com/office/word/2020/wordml/sdtdatahash" xmlns:w16se="http://schemas.microsoft.com/office/word/2015/wordml/symex" xmlns:wpg="http://schemas.microsoft.com/office/word/2010/wordprocessingGroup" xmlns:wpi="http://schemas.microsoft.com/office/word/2010/wordprocessingInk" xmlns:wne="http://schemas.microsoft.com/office/word/2006/wordml" xmlns:wps="http://schemas.microsoft.com/office/word/2010/wordprocessingShape" mc:Ignorable="w14 w15 w16se w16cid w16 w16cex w16sdtdh wp14">
   <w:sdt>
     <w:sdtPr>
       <w:id w:val="1258640514"/>
@@ -5868,7 +6401,7 @@
 </file>
 
 <file path=word/numbering.xml><?xml version="1.0" encoding="utf-8"?>
-<w:numbering xmlns:wpc="http://schemas.microsoft.com/office/word/2010/wordprocessingCanvas" xmlns:cx="http://schemas.microsoft.com/office/drawing/2014/chartex" xmlns:cx1="http://schemas.microsoft.com/office/drawing/2015/9/8/chartex" xmlns:cx2="http://schemas.microsoft.com/office/drawing/2015/10/21/chartex" xmlns:cx3="http://schemas.microsoft.com/office/drawing/2016/5/9/chartex" xmlns:cx4="http://schemas.microsoft.com/office/drawing/2016/5/10/chartex" xmlns:cx5="http://schemas.microsoft.com/office/drawing/2016/5/11/chartex" xmlns:cx6="http://schemas.microsoft.com/office/drawing/2016/5/12/chartex" xmlns:cx7="http://schemas.microsoft.com/office/drawing/2016/5/13/chartex" xmlns:cx8="http://schemas.microsoft.com/office/drawing/2016/5/14/chartex" xmlns:mc="http://schemas.openxmlformats.org/markup-compatibility/2006" xmlns:aink="http://schemas.microsoft.com/office/drawing/2016/ink" xmlns:am3d="http://schemas.microsoft.com/office/drawing/2017/model3d" xmlns:o="urn:schemas-microsoft-com:office:office" xmlns:oel="http://schemas.microsoft.com/office/2019/extlst" xmlns:r="http://schemas.openxmlformats.org/officeDocument/2006/relationships" xmlns:m="http://schemas.openxmlformats.org/officeDocument/2006/math" xmlns:v="urn:schemas-microsoft-com:vml" xmlns:wp14="http://schemas.microsoft.com/office/word/2010/wordprocessingDrawing" xmlns:wp="http://schemas.openxmlformats.org/drawingml/2006/wordprocessingDrawing" xmlns:w10="urn:schemas-microsoft-com:office:word" xmlns:w="http://schemas.openxmlformats.org/wordprocessingml/2006/main" xmlns:w14="http://schemas.microsoft.com/office/word/2010/wordml" xmlns:w15="http://schemas.microsoft.com/office/word/2012/wordml" xmlns:w16cex="http://schemas.microsoft.com/office/word/2018/wordml/cex" xmlns:w16cid="http://schemas.microsoft.com/office/word/2016/wordml/cid" xmlns:w16="http://schemas.microsoft.com/office/word/2018/wordml" xmlns:w16sdtdh="http://schemas.microsoft.com/office/word/2020/wordml/sdtdatahash" xmlns:w16se="http://schemas.microsoft.com/office/word/2015/wordml/symex" xmlns:wpg="http://schemas.microsoft.com/office/word/2010/wordprocessingGroup" xmlns:wpi="http://schemas.microsoft.com/office/word/2010/wordprocessingInk" xmlns:wne="http://schemas.microsoft.com/office/word/2006/wordml" xmlns:wps="http://schemas.microsoft.com/office/word/2010/wordprocessingShape" mc:Ignorable="w14 w15 w16se w16cid w16 w16cex w16sdtdh wp14">
+<w:numbering xmlns:wpc="http://schemas.microsoft.com/office/word/2010/wordprocessingCanvas" xmlns:cx="http://schemas.microsoft.com/office/drawing/2014/chartex" xmlns:cx1="http://schemas.microsoft.com/office/drawing/2015/9/8/chartex" xmlns:cx2="http://schemas.microsoft.com/office/drawing/2015/10/21/chartex" xmlns:cx3="http://schemas.microsoft.com/office/drawing/2016/5/9/chartex" xmlns:cx4="http://schemas.microsoft.com/office/drawing/2016/5/10/chartex" xmlns:cx5="http://schemas.microsoft.com/office/drawing/2016/5/11/chartex" xmlns:cx6="http://schemas.microsoft.com/office/drawing/2016/5/12/chartex" xmlns:cx7="http://schemas.microsoft.com/office/drawing/2016/5/13/chartex" xmlns:cx8="http://schemas.microsoft.com/office/drawing/2016/5/14/chartex" xmlns:mc="http://schemas.openxmlformats.org/markup-compatibility/2006" xmlns:aink="http://schemas.microsoft.com/office/drawing/2016/ink" xmlns:am3d="http://schemas.microsoft.com/office/drawing/2017/model3d" xmlns:o="urn:schemas-microsoft-com:office:office" xmlns:oel="http://schemas.microsoft.com/office/2019/extlst" xmlns:r="http://schemas.openxmlformats.org/officeDocument/2006/relationships" xmlns:m="http://schemas.openxmlformats.org/officeDocument/2006/math" xmlns:v="urn:schemas-microsoft-com:vml" xmlns:wp14="http://schemas.microsoft.com/office/word/2010/wordprocessingDrawing" xmlns:wp="http://schemas.openxmlformats.org/drawingml/2006/wordprocessingDrawing" xmlns:w10="urn:schemas-microsoft-com:office:word" xmlns:w="http://schemas.openxmlformats.org/wordprocessingml/2006/main" xmlns:w14="http://schemas.microsoft.com/office/word/2010/wordml" xmlns:w15="http://schemas.microsoft.com/office/word/2012/wordml" xmlns:w16cex="http://schemas.microsoft.com/office/word/2018/wordml/cex" xmlns:w16cid="http://schemas.microsoft.com/office/word/2016/wordml/cid" xmlns:w16="http://schemas.microsoft.com/office/word/2018/wordml" xmlns:w16du="http://schemas.microsoft.com/office/word/2023/wordml/word16du" xmlns:w16sdtdh="http://schemas.microsoft.com/office/word/2020/wordml/sdtdatahash" xmlns:w16se="http://schemas.microsoft.com/office/word/2015/wordml/symex" xmlns:wpg="http://schemas.microsoft.com/office/word/2010/wordprocessingGroup" xmlns:wpi="http://schemas.microsoft.com/office/word/2010/wordprocessingInk" xmlns:wne="http://schemas.microsoft.com/office/word/2006/wordml" xmlns:wps="http://schemas.microsoft.com/office/word/2010/wordprocessingShape" mc:Ignorable="w14 w15 w16se w16cid w16 w16cex w16sdtdh wp14">
   <w:abstractNum w:abstractNumId="0" w15:restartNumberingAfterBreak="0">
     <w:nsid w:val="0B643DCD"/>
     <w:multiLevelType w:val="multilevel"/>
@@ -7462,21 +7995,6 @@
 </file>
 
 <file path=customXml/item1.xml><?xml version="1.0" encoding="utf-8"?>
-<p:properties xmlns:p="http://schemas.microsoft.com/office/2006/metadata/properties" xmlns:xsi="http://www.w3.org/2001/XMLSchema-instance" xmlns:pc="http://schemas.microsoft.com/office/infopath/2007/PartnerControls">
-  <documentManagement>
-    <lcf76f155ced4ddcb4097134ff3c332f xmlns="30c5f6be-4418-49e2-b9bf-457d234152c3">
-      <Terms xmlns="http://schemas.microsoft.com/office/infopath/2007/PartnerControls"/>
-    </lcf76f155ced4ddcb4097134ff3c332f>
-    <TaxCatchAll xmlns="eeb660da-6eea-4acf-ba48-d77328c06556" xsi:nil="true"/>
-  </documentManagement>
-</p:properties>
-</file>
-
-<file path=customXml/item2.xml><?xml version="1.0" encoding="utf-8"?>
-<b:Sources xmlns:b="http://schemas.openxmlformats.org/officeDocument/2006/bibliography" xmlns="http://schemas.openxmlformats.org/officeDocument/2006/bibliography" SelectedStyle="\APASixthEditionOfficeOnline.xsl" StyleName="APA" Version="6"/>
-</file>
-
-<file path=customXml/item3.xml><?xml version="1.0" encoding="utf-8"?>
 <ct:contentTypeSchema xmlns:ct="http://schemas.microsoft.com/office/2006/metadata/contentType" xmlns:ma="http://schemas.microsoft.com/office/2006/metadata/properties/metaAttributes" ct:_="" ma:_="" ma:contentTypeName="Documento" ma:contentTypeID="0x0101006F4E263F0A73C54EB2F62E636F0DF835" ma:contentTypeVersion="9" ma:contentTypeDescription="Crie um novo documento." ma:contentTypeScope="" ma:versionID="1b3281a5c11d6e479fec1c54c032429a">
   <xsd:schema xmlns:xsd="http://www.w3.org/2001/XMLSchema" xmlns:xs="http://www.w3.org/2001/XMLSchema" xmlns:p="http://schemas.microsoft.com/office/2006/metadata/properties" xmlns:ns2="30c5f6be-4418-49e2-b9bf-457d234152c3" xmlns:ns3="eeb660da-6eea-4acf-ba48-d77328c06556" targetNamespace="http://schemas.microsoft.com/office/2006/metadata/properties" ma:root="true" ma:fieldsID="801d650034a4fcd1593a0bc763eb29e3" ns2:_="" ns3:_="">
     <xsd:import namespace="30c5f6be-4418-49e2-b9bf-457d234152c3"/>
@@ -7659,6 +8177,21 @@
 </ct:contentTypeSchema>
 </file>
 
+<file path=customXml/item2.xml><?xml version="1.0" encoding="utf-8"?>
+<b:Sources xmlns:b="http://schemas.openxmlformats.org/officeDocument/2006/bibliography" xmlns="http://schemas.openxmlformats.org/officeDocument/2006/bibliography" SelectedStyle="\APASixthEditionOfficeOnline.xsl" StyleName="APA" Version="6"/>
+</file>
+
+<file path=customXml/item3.xml><?xml version="1.0" encoding="utf-8"?>
+<p:properties xmlns:p="http://schemas.microsoft.com/office/2006/metadata/properties" xmlns:xsi="http://www.w3.org/2001/XMLSchema-instance" xmlns:pc="http://schemas.microsoft.com/office/infopath/2007/PartnerControls">
+  <documentManagement>
+    <lcf76f155ced4ddcb4097134ff3c332f xmlns="30c5f6be-4418-49e2-b9bf-457d234152c3">
+      <Terms xmlns="http://schemas.microsoft.com/office/infopath/2007/PartnerControls"/>
+    </lcf76f155ced4ddcb4097134ff3c332f>
+    <TaxCatchAll xmlns="eeb660da-6eea-4acf-ba48-d77328c06556" xsi:nil="true"/>
+  </documentManagement>
+</p:properties>
+</file>
+
 <file path=customXml/item4.xml><?xml version="1.0" encoding="utf-8"?>
 <?mso-contentType ?>
 <FormTemplates xmlns="http://schemas.microsoft.com/sharepoint/v3/contenttype/forms">
@@ -7669,25 +8202,6 @@
 </file>
 
 <file path=customXml/itemProps1.xml><?xml version="1.0" encoding="utf-8"?>
-<ds:datastoreItem xmlns:ds="http://schemas.openxmlformats.org/officeDocument/2006/customXml" ds:itemID="{A190A9BA-9D6D-4E72-8376-1547B4E9F13D}">
-  <ds:schemaRefs>
-    <ds:schemaRef ds:uri="http://schemas.microsoft.com/office/2006/metadata/properties"/>
-    <ds:schemaRef ds:uri="http://schemas.microsoft.com/office/infopath/2007/PartnerControls"/>
-    <ds:schemaRef ds:uri="30c5f6be-4418-49e2-b9bf-457d234152c3"/>
-    <ds:schemaRef ds:uri="eeb660da-6eea-4acf-ba48-d77328c06556"/>
-  </ds:schemaRefs>
-</ds:datastoreItem>
-</file>
-
-<file path=customXml/itemProps2.xml><?xml version="1.0" encoding="utf-8"?>
-<ds:datastoreItem xmlns:ds="http://schemas.openxmlformats.org/officeDocument/2006/customXml" ds:itemID="{C6CB898C-313C-4175-B484-78B3E8C2E4D5}">
-  <ds:schemaRefs>
-    <ds:schemaRef ds:uri="http://schemas.openxmlformats.org/officeDocument/2006/bibliography"/>
-  </ds:schemaRefs>
-</ds:datastoreItem>
-</file>
-
-<file path=customXml/itemProps3.xml><?xml version="1.0" encoding="utf-8"?>
 <ds:datastoreItem xmlns:ds="http://schemas.openxmlformats.org/officeDocument/2006/customXml" ds:itemID="{10352A28-A5DC-4C8C-A942-20163DB3BDCF}">
   <ds:schemaRefs>
     <ds:schemaRef ds:uri="http://schemas.microsoft.com/office/2006/metadata/contentType"/>
@@ -7706,6 +8220,25 @@
 </ds:datastoreItem>
 </file>
 
+<file path=customXml/itemProps2.xml><?xml version="1.0" encoding="utf-8"?>
+<ds:datastoreItem xmlns:ds="http://schemas.openxmlformats.org/officeDocument/2006/customXml" ds:itemID="{C6CB898C-313C-4175-B484-78B3E8C2E4D5}">
+  <ds:schemaRefs>
+    <ds:schemaRef ds:uri="http://schemas.openxmlformats.org/officeDocument/2006/bibliography"/>
+  </ds:schemaRefs>
+</ds:datastoreItem>
+</file>
+
+<file path=customXml/itemProps3.xml><?xml version="1.0" encoding="utf-8"?>
+<ds:datastoreItem xmlns:ds="http://schemas.openxmlformats.org/officeDocument/2006/customXml" ds:itemID="{A190A9BA-9D6D-4E72-8376-1547B4E9F13D}">
+  <ds:schemaRefs>
+    <ds:schemaRef ds:uri="http://schemas.microsoft.com/office/2006/metadata/properties"/>
+    <ds:schemaRef ds:uri="http://schemas.microsoft.com/office/infopath/2007/PartnerControls"/>
+    <ds:schemaRef ds:uri="30c5f6be-4418-49e2-b9bf-457d234152c3"/>
+    <ds:schemaRef ds:uri="eeb660da-6eea-4acf-ba48-d77328c06556"/>
+  </ds:schemaRefs>
+</ds:datastoreItem>
+</file>
+
 <file path=customXml/itemProps4.xml><?xml version="1.0" encoding="utf-8"?>
 <ds:datastoreItem xmlns:ds="http://schemas.openxmlformats.org/officeDocument/2006/customXml" ds:itemID="{5BAB9921-637C-4118-9CBE-60DEC0117473}">
   <ds:schemaRefs>

</xml_diff>

<commit_message>
Semi pronto, a base está feita falta os componentes e a revisão, tem um diretório para guardar PDFs testes, pasta de datasheets ja adicionada anteriormente e atualização de imagens e referencias
</commit_message>
<xml_diff>
--- a/Microeletronica_Componentes_SMD_Nomenclatura_Encapsulamento.docx
+++ b/Microeletronica_Componentes_SMD_Nomenclatura_Encapsulamento.docx
@@ -644,7 +644,25 @@
           <w:sz w:val="28"/>
           <w:szCs w:val="28"/>
         </w:rPr>
-        <w:t>Relatório técnico apresentado a Etec Euro Albino de Souza, do Centro Estadual de Educação Tecnológica Paula Souza como requisito para a obtenção da menção na disciplina d</w:t>
+        <w:t xml:space="preserve">Relatório técnico apresentado a </w:t>
+      </w:r>
+      <w:proofErr w:type="spellStart"/>
+      <w:r>
+        <w:rPr>
+          <w:rFonts w:ascii="Arial" w:hAnsi="Arial" w:cs="Arial"/>
+          <w:sz w:val="28"/>
+          <w:szCs w:val="28"/>
+        </w:rPr>
+        <w:t>Etec</w:t>
+      </w:r>
+      <w:proofErr w:type="spellEnd"/>
+      <w:r>
+        <w:rPr>
+          <w:rFonts w:ascii="Arial" w:hAnsi="Arial" w:cs="Arial"/>
+          <w:sz w:val="28"/>
+          <w:szCs w:val="28"/>
+        </w:rPr>
+        <w:t xml:space="preserve"> Euro Albino de Souza, do Centro Estadual de Educação Tecnológica Paula Souza como requisito para a obtenção da menção na disciplina d</w:t>
       </w:r>
       <w:r>
         <w:rPr>
@@ -2015,7 +2033,7 @@
                 <w:noProof/>
                 <w:webHidden/>
               </w:rPr>
-              <w:t>6</w:t>
+              <w:t>7</w:t>
             </w:r>
             <w:r>
               <w:rPr>
@@ -2105,7 +2123,7 @@
                 <w:noProof/>
                 <w:webHidden/>
               </w:rPr>
-              <w:t>6</w:t>
+              <w:t>7</w:t>
             </w:r>
             <w:r>
               <w:rPr>
@@ -2555,7 +2573,7 @@
                 <w:noProof/>
                 <w:webHidden/>
               </w:rPr>
-              <w:t>7</w:t>
+              <w:t>8</w:t>
             </w:r>
             <w:r>
               <w:rPr>
@@ -2629,7 +2647,7 @@
               <w:rPr>
                 <w:webHidden/>
               </w:rPr>
-              <w:t>7</w:t>
+              <w:t>8</w:t>
             </w:r>
             <w:r>
               <w:rPr>
@@ -2963,6 +2981,7 @@
         </w:rPr>
         <w:t xml:space="preserve"> </w:t>
       </w:r>
+      <w:proofErr w:type="spellStart"/>
       <w:r>
         <w:rPr>
           <w:rFonts w:ascii="Arial" w:hAnsi="Arial" w:cs="Arial"/>
@@ -2983,6 +3002,7 @@
         </w:rPr>
         <w:t>ed</w:t>
       </w:r>
+      <w:proofErr w:type="spellEnd"/>
       <w:r>
         <w:rPr>
           <w:rFonts w:ascii="Arial" w:hAnsi="Arial" w:cs="Arial"/>
@@ -3135,7 +3155,25 @@
           <w:sz w:val="24"/>
           <w:szCs w:val="24"/>
         </w:rPr>
-        <w:t>, capacitores, resistores, indutores, CI’s, entre outros, esses dispositivos serão apresentados a seguir.</w:t>
+        <w:t xml:space="preserve">, capacitores, resistores, indutores, </w:t>
+      </w:r>
+      <w:proofErr w:type="spellStart"/>
+      <w:r>
+        <w:rPr>
+          <w:rFonts w:ascii="Arial" w:hAnsi="Arial" w:cs="Arial"/>
+          <w:sz w:val="24"/>
+          <w:szCs w:val="24"/>
+        </w:rPr>
+        <w:t>CI’s</w:t>
+      </w:r>
+      <w:proofErr w:type="spellEnd"/>
+      <w:r>
+        <w:rPr>
+          <w:rFonts w:ascii="Arial" w:hAnsi="Arial" w:cs="Arial"/>
+          <w:sz w:val="24"/>
+          <w:szCs w:val="24"/>
+        </w:rPr>
+        <w:t>, entre outros, esses dispositivos serão apresentados a seguir.</w:t>
       </w:r>
     </w:p>
     <w:p>
@@ -3278,23 +3316,85 @@
       </w:pPr>
       <w:r>
         <w:rPr>
+          <w:rFonts w:ascii="Arial" w:hAnsi="Arial" w:cs="Arial"/>
+          <w:noProof/>
+          <w:sz w:val="24"/>
+        </w:rPr>
+        <w:drawing>
+          <wp:anchor distT="0" distB="0" distL="114300" distR="114300" simplePos="0" relativeHeight="251628544" behindDoc="0" locked="0" layoutInCell="1" allowOverlap="1" wp14:anchorId="3FCBC59E" wp14:editId="69F79989">
+            <wp:simplePos x="0" y="0"/>
+            <wp:positionH relativeFrom="column">
+              <wp:posOffset>586740</wp:posOffset>
+            </wp:positionH>
+            <wp:positionV relativeFrom="paragraph">
+              <wp:posOffset>2226945</wp:posOffset>
+            </wp:positionV>
+            <wp:extent cx="4219575" cy="1237615"/>
+            <wp:effectExtent l="0" t="0" r="9525" b="635"/>
+            <wp:wrapSquare wrapText="bothSides"/>
+            <wp:docPr id="3" name="Imagem 3" descr="Imagem de vídeo game&#10;&#10;Descrição gerada automaticamente com confiança média"/>
+            <wp:cNvGraphicFramePr>
+              <a:graphicFrameLocks xmlns:a="http://schemas.openxmlformats.org/drawingml/2006/main" noChangeAspect="1"/>
+            </wp:cNvGraphicFramePr>
+            <a:graphic xmlns:a="http://schemas.openxmlformats.org/drawingml/2006/main">
+              <a:graphicData uri="http://schemas.openxmlformats.org/drawingml/2006/picture">
+                <pic:pic xmlns:pic="http://schemas.openxmlformats.org/drawingml/2006/picture">
+                  <pic:nvPicPr>
+                    <pic:cNvPr id="3" name="Imagem 3" descr="Imagem de vídeo game&#10;&#10;Descrição gerada automaticamente com confiança média"/>
+                    <pic:cNvPicPr/>
+                  </pic:nvPicPr>
+                  <pic:blipFill>
+                    <a:blip r:embed="rId11">
+                      <a:extLst>
+                        <a:ext uri="{28A0092B-C50C-407E-A947-70E740481C1C}">
+                          <a14:useLocalDpi xmlns:a14="http://schemas.microsoft.com/office/drawing/2010/main" val="0"/>
+                        </a:ext>
+                      </a:extLst>
+                    </a:blip>
+                    <a:stretch>
+                      <a:fillRect/>
+                    </a:stretch>
+                  </pic:blipFill>
+                  <pic:spPr>
+                    <a:xfrm>
+                      <a:off x="0" y="0"/>
+                      <a:ext cx="4219575" cy="1237615"/>
+                    </a:xfrm>
+                    <a:prstGeom prst="rect">
+                      <a:avLst/>
+                    </a:prstGeom>
+                  </pic:spPr>
+                </pic:pic>
+              </a:graphicData>
+            </a:graphic>
+            <wp14:sizeRelH relativeFrom="margin">
+              <wp14:pctWidth>0</wp14:pctWidth>
+            </wp14:sizeRelH>
+            <wp14:sizeRelV relativeFrom="margin">
+              <wp14:pctHeight>0</wp14:pctHeight>
+            </wp14:sizeRelV>
+          </wp:anchor>
+        </w:drawing>
+      </w:r>
+      <w:r>
+        <w:rPr>
           <w:noProof/>
         </w:rPr>
         <mc:AlternateContent>
           <mc:Choice Requires="wps">
             <w:drawing>
-              <wp:anchor distT="0" distB="0" distL="114300" distR="114300" simplePos="0" relativeHeight="251673088" behindDoc="0" locked="0" layoutInCell="1" allowOverlap="1" wp14:anchorId="58109B23" wp14:editId="6C543D0F">
+              <wp:anchor distT="0" distB="0" distL="114300" distR="114300" simplePos="0" relativeHeight="251666432" behindDoc="0" locked="0" layoutInCell="1" allowOverlap="1" wp14:anchorId="390A806D" wp14:editId="755EF5BE">
                 <wp:simplePos x="0" y="0"/>
                 <wp:positionH relativeFrom="column">
-                  <wp:posOffset>577215</wp:posOffset>
+                  <wp:posOffset>767715</wp:posOffset>
                 </wp:positionH>
                 <wp:positionV relativeFrom="paragraph">
-                  <wp:posOffset>3011805</wp:posOffset>
+                  <wp:posOffset>1955165</wp:posOffset>
                 </wp:positionV>
-                <wp:extent cx="4544060" cy="400050"/>
-                <wp:effectExtent l="0" t="0" r="8890" b="0"/>
+                <wp:extent cx="4219575" cy="219075"/>
+                <wp:effectExtent l="0" t="0" r="9525" b="9525"/>
                 <wp:wrapSquare wrapText="bothSides"/>
-                <wp:docPr id="11" name="Caixa de Texto 11"/>
+                <wp:docPr id="13" name="Caixa de Texto 13"/>
                 <wp:cNvGraphicFramePr/>
                 <a:graphic xmlns:a="http://schemas.openxmlformats.org/drawingml/2006/main">
                   <a:graphicData uri="http://schemas.microsoft.com/office/word/2010/wordprocessingShape">
@@ -3303,14 +3403,12 @@
                       <wps:spPr>
                         <a:xfrm>
                           <a:off x="0" y="0"/>
-                          <a:ext cx="4544060" cy="400050"/>
+                          <a:ext cx="4219575" cy="219075"/>
                         </a:xfrm>
                         <a:prstGeom prst="rect">
                           <a:avLst/>
                         </a:prstGeom>
-                        <a:solidFill>
-                          <a:prstClr val="white"/>
-                        </a:solidFill>
+                        <a:noFill/>
                         <a:ln>
                           <a:noFill/>
                         </a:ln>
@@ -3320,7 +3418,6 @@
                           <w:p>
                             <w:pPr>
                               <w:pStyle w:val="Legenda"/>
-                              <w:shd w:val="clear" w:color="auto" w:fill="FFFFFF" w:themeFill="background1"/>
                               <w:rPr>
                                 <w:rFonts w:ascii="Arial" w:hAnsi="Arial" w:cs="Arial"/>
                                 <w:noProof/>
@@ -3329,8 +3426,6 @@
                                 <w:szCs w:val="24"/>
                               </w:rPr>
                             </w:pPr>
-                            <w:bookmarkStart w:id="5" w:name="_Ref131893941"/>
-                            <w:bookmarkStart w:id="6" w:name="_Ref131894007"/>
                             <w:r>
                               <w:rPr>
                                 <w:rFonts w:ascii="Arial" w:hAnsi="Arial" w:cs="Arial"/>
@@ -3386,7 +3481,6 @@
                               </w:rPr>
                               <w:fldChar w:fldCharType="end"/>
                             </w:r>
-                            <w:bookmarkEnd w:id="6"/>
                             <w:r>
                               <w:rPr>
                                 <w:rFonts w:ascii="Arial" w:hAnsi="Arial" w:cs="Arial"/>
@@ -3396,7 +3490,6 @@
                               </w:rPr>
                               <w:t xml:space="preserve"> - Diferença entre SMD e PHT</w:t>
                             </w:r>
-                            <w:bookmarkEnd w:id="5"/>
                           </w:p>
                         </w:txbxContent>
                       </wps:txbx>
@@ -3417,17 +3510,16 @@
           </mc:Choice>
           <mc:Fallback>
             <w:pict>
-              <v:shapetype w14:anchorId="58109B23" id="_x0000_t202" coordsize="21600,21600" o:spt="202" path="m,l,21600r21600,l21600,xe">
+              <v:shapetype w14:anchorId="390A806D" id="_x0000_t202" coordsize="21600,21600" o:spt="202" path="m,l,21600r21600,l21600,xe">
                 <v:stroke joinstyle="miter"/>
                 <v:path gradientshapeok="t" o:connecttype="rect"/>
               </v:shapetype>
-              <v:shape id="Caixa de Texto 11" o:spid="_x0000_s1026" type="#_x0000_t202" style="position:absolute;left:0;text-align:left;margin-left:45.45pt;margin-top:237.15pt;width:357.8pt;height:31.5pt;z-index:251673088;visibility:visible;mso-wrap-style:square;mso-height-percent:0;mso-wrap-distance-left:9pt;mso-wrap-distance-top:0;mso-wrap-distance-right:9pt;mso-wrap-distance-bottom:0;mso-position-horizontal:absolute;mso-position-horizontal-relative:text;mso-position-vertical:absolute;mso-position-vertical-relative:text;mso-height-percent:0;mso-height-relative:margin;v-text-anchor:top" o:gfxdata="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" stroked="f">
+              <v:shape id="Caixa de Texto 13" o:spid="_x0000_s1026" type="#_x0000_t202" style="position:absolute;left:0;text-align:left;margin-left:60.45pt;margin-top:153.95pt;width:332.25pt;height:17.25pt;z-index:251666432;visibility:visible;mso-wrap-style:square;mso-height-percent:0;mso-wrap-distance-left:9pt;mso-wrap-distance-top:0;mso-wrap-distance-right:9pt;mso-wrap-distance-bottom:0;mso-position-horizontal:absolute;mso-position-horizontal-relative:text;mso-position-vertical:absolute;mso-position-vertical-relative:text;mso-height-percent:0;mso-height-relative:margin;v-text-anchor:top" o:gfxdata="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" filled="f" stroked="f">
                 <v:textbox inset="0,0,0,0">
                   <w:txbxContent>
                     <w:p>
                       <w:pPr>
                         <w:pStyle w:val="Legenda"/>
-                        <w:shd w:val="clear" w:color="auto" w:fill="FFFFFF" w:themeFill="background1"/>
                         <w:rPr>
                           <w:rFonts w:ascii="Arial" w:hAnsi="Arial" w:cs="Arial"/>
                           <w:noProof/>
@@ -3436,8 +3528,6 @@
                           <w:szCs w:val="24"/>
                         </w:rPr>
                       </w:pPr>
-                      <w:bookmarkStart w:id="7" w:name="_Ref131893941"/>
-                      <w:bookmarkStart w:id="8" w:name="_Ref131894007"/>
                       <w:r>
                         <w:rPr>
                           <w:rFonts w:ascii="Arial" w:hAnsi="Arial" w:cs="Arial"/>
@@ -3493,7 +3583,6 @@
                         </w:rPr>
                         <w:fldChar w:fldCharType="end"/>
                       </w:r>
-                      <w:bookmarkEnd w:id="8"/>
                       <w:r>
                         <w:rPr>
                           <w:rFonts w:ascii="Arial" w:hAnsi="Arial" w:cs="Arial"/>
@@ -3503,7 +3592,6 @@
                         </w:rPr>
                         <w:t xml:space="preserve"> - Diferença entre SMD e PHT</w:t>
                       </w:r>
-                      <w:bookmarkEnd w:id="7"/>
                     </w:p>
                   </w:txbxContent>
                 </v:textbox>
@@ -3516,22 +3604,930 @@
       <w:r>
         <w:rPr>
           <w:rFonts w:ascii="Arial" w:hAnsi="Arial" w:cs="Arial"/>
+          <w:sz w:val="24"/>
+        </w:rPr>
+        <w:t>S</w:t>
+      </w:r>
+      <w:r>
+        <w:rPr>
+          <w:rFonts w:ascii="Arial" w:hAnsi="Arial" w:cs="Arial"/>
+          <w:sz w:val="24"/>
+        </w:rPr>
+        <w:t xml:space="preserve">ão </w:t>
+      </w:r>
+      <w:proofErr w:type="spellStart"/>
+      <w:proofErr w:type="gramStart"/>
+      <w:r>
+        <w:rPr>
+          <w:rFonts w:ascii="Arial" w:hAnsi="Arial" w:cs="Arial"/>
+          <w:sz w:val="24"/>
+        </w:rPr>
+        <w:t>micro-componentes</w:t>
+      </w:r>
+      <w:proofErr w:type="spellEnd"/>
+      <w:proofErr w:type="gramEnd"/>
+      <w:r>
+        <w:rPr>
+          <w:rFonts w:ascii="Arial" w:hAnsi="Arial" w:cs="Arial"/>
+          <w:sz w:val="24"/>
+        </w:rPr>
+        <w:t xml:space="preserve"> utilizados no processo de </w:t>
+      </w:r>
+      <w:r>
+        <w:rPr>
+          <w:rFonts w:ascii="Arial" w:hAnsi="Arial" w:cs="Arial"/>
+          <w:sz w:val="24"/>
+        </w:rPr>
+        <w:t>m</w:t>
+      </w:r>
+      <w:r>
+        <w:rPr>
+          <w:rFonts w:ascii="Arial" w:hAnsi="Arial" w:cs="Arial"/>
+          <w:sz w:val="24"/>
+        </w:rPr>
+        <w:t>ontagem de placa PCB (</w:t>
+      </w:r>
+      <w:proofErr w:type="spellStart"/>
+      <w:r>
+        <w:rPr>
+          <w:rFonts w:ascii="Arial" w:hAnsi="Arial" w:cs="Arial"/>
+          <w:i/>
+          <w:iCs/>
+          <w:sz w:val="24"/>
+        </w:rPr>
+        <w:t>Printed</w:t>
+      </w:r>
+      <w:proofErr w:type="spellEnd"/>
+      <w:r>
+        <w:rPr>
+          <w:rFonts w:ascii="Arial" w:hAnsi="Arial" w:cs="Arial"/>
+          <w:i/>
+          <w:iCs/>
+          <w:sz w:val="24"/>
+        </w:rPr>
+        <w:t xml:space="preserve"> Circuit Board</w:t>
+      </w:r>
+      <w:r>
+        <w:rPr>
+          <w:rFonts w:ascii="Arial" w:hAnsi="Arial" w:cs="Arial"/>
+          <w:sz w:val="24"/>
+        </w:rPr>
+        <w:t xml:space="preserve">), esses componentes ajudam a economizar </w:t>
+      </w:r>
+      <w:r>
+        <w:rPr>
+          <w:rFonts w:ascii="Arial" w:hAnsi="Arial" w:cs="Arial"/>
+          <w:sz w:val="24"/>
+        </w:rPr>
+        <w:t xml:space="preserve">em vários aspectos, </w:t>
+      </w:r>
+      <w:r>
+        <w:rPr>
+          <w:rFonts w:ascii="Arial" w:hAnsi="Arial" w:cs="Arial"/>
+          <w:sz w:val="24"/>
+        </w:rPr>
+        <w:t>são</w:t>
+      </w:r>
+      <w:r>
+        <w:rPr>
+          <w:rFonts w:ascii="Arial" w:hAnsi="Arial" w:cs="Arial"/>
+          <w:sz w:val="24"/>
+        </w:rPr>
+        <w:t xml:space="preserve"> componentes</w:t>
+      </w:r>
+      <w:r>
+        <w:rPr>
+          <w:rFonts w:ascii="Arial" w:hAnsi="Arial" w:cs="Arial"/>
+          <w:sz w:val="24"/>
+        </w:rPr>
+        <w:t xml:space="preserve"> menores e não se faz necessário utilizar os dois lados de uma placa o que traz a economia de espaço</w:t>
+      </w:r>
+      <w:r>
+        <w:rPr>
+          <w:rFonts w:ascii="Arial" w:hAnsi="Arial" w:cs="Arial"/>
+          <w:sz w:val="24"/>
+        </w:rPr>
+        <w:t xml:space="preserve"> e </w:t>
+      </w:r>
+      <w:r>
+        <w:rPr>
+          <w:rFonts w:ascii="Arial" w:hAnsi="Arial" w:cs="Arial"/>
+          <w:sz w:val="24"/>
+        </w:rPr>
+        <w:t>tempo</w:t>
+      </w:r>
+      <w:r>
+        <w:rPr>
+          <w:rFonts w:ascii="Arial" w:hAnsi="Arial" w:cs="Arial"/>
+          <w:sz w:val="24"/>
+        </w:rPr>
+        <w:t>,</w:t>
+      </w:r>
+      <w:r>
+        <w:rPr>
+          <w:rFonts w:ascii="Arial" w:hAnsi="Arial" w:cs="Arial"/>
+          <w:sz w:val="24"/>
+        </w:rPr>
+        <w:t xml:space="preserve"> </w:t>
+      </w:r>
+      <w:r>
+        <w:rPr>
+          <w:rFonts w:ascii="Arial" w:hAnsi="Arial" w:cs="Arial"/>
+          <w:sz w:val="24"/>
+        </w:rPr>
+        <w:t xml:space="preserve">outro benefício é a economia financeira logo que normalmente componentes SMD tem um custo menor comparado a componentes </w:t>
+      </w:r>
+      <w:r>
+        <w:rPr>
+          <w:rFonts w:ascii="Arial" w:hAnsi="Arial" w:cs="Arial"/>
+          <w:sz w:val="24"/>
+        </w:rPr>
+        <w:t xml:space="preserve">PTH </w:t>
+      </w:r>
+      <w:r>
+        <w:rPr>
+          <w:rFonts w:ascii="Arial" w:hAnsi="Arial" w:cs="Arial"/>
+          <w:sz w:val="24"/>
+        </w:rPr>
+        <w:t>(</w:t>
+      </w:r>
+      <w:r>
+        <w:rPr>
+          <w:rFonts w:ascii="Arial" w:hAnsi="Arial" w:cs="Arial"/>
+          <w:i/>
+          <w:iCs/>
+          <w:sz w:val="24"/>
+        </w:rPr>
+        <w:t xml:space="preserve">Pin </w:t>
+      </w:r>
+      <w:proofErr w:type="spellStart"/>
+      <w:r>
+        <w:rPr>
+          <w:rFonts w:ascii="Arial" w:hAnsi="Arial" w:cs="Arial"/>
+          <w:i/>
+          <w:iCs/>
+          <w:sz w:val="24"/>
+        </w:rPr>
+        <w:t>Through-hole</w:t>
+      </w:r>
+      <w:proofErr w:type="spellEnd"/>
+      <w:r>
+        <w:rPr>
+          <w:rFonts w:ascii="Arial" w:hAnsi="Arial" w:cs="Arial"/>
+          <w:sz w:val="24"/>
+        </w:rPr>
+        <w:t xml:space="preserve"> que em tradução direta fica </w:t>
+      </w:r>
+      <w:r>
+        <w:rPr>
+          <w:rFonts w:ascii="Arial" w:hAnsi="Arial" w:cs="Arial"/>
+          <w:sz w:val="24"/>
+        </w:rPr>
+        <w:t>P</w:t>
+      </w:r>
+      <w:r>
+        <w:rPr>
+          <w:rFonts w:ascii="Arial" w:hAnsi="Arial" w:cs="Arial"/>
+          <w:sz w:val="24"/>
+        </w:rPr>
+        <w:t xml:space="preserve">ino </w:t>
+      </w:r>
+      <w:r>
+        <w:rPr>
+          <w:rFonts w:ascii="Arial" w:hAnsi="Arial" w:cs="Arial"/>
+          <w:sz w:val="24"/>
+        </w:rPr>
+        <w:t>A</w:t>
+      </w:r>
+      <w:r>
+        <w:rPr>
+          <w:rFonts w:ascii="Arial" w:hAnsi="Arial" w:cs="Arial"/>
+          <w:sz w:val="24"/>
+        </w:rPr>
+        <w:t xml:space="preserve">través do </w:t>
+      </w:r>
+      <w:r>
+        <w:rPr>
+          <w:rFonts w:ascii="Arial" w:hAnsi="Arial" w:cs="Arial"/>
+          <w:sz w:val="24"/>
+        </w:rPr>
+        <w:t>F</w:t>
+      </w:r>
+      <w:r>
+        <w:rPr>
+          <w:rFonts w:ascii="Arial" w:hAnsi="Arial" w:cs="Arial"/>
+          <w:sz w:val="24"/>
+        </w:rPr>
+        <w:t>uro</w:t>
+      </w:r>
+      <w:r>
+        <w:rPr>
+          <w:rFonts w:ascii="Arial" w:hAnsi="Arial" w:cs="Arial"/>
+          <w:sz w:val="24"/>
+          <w:szCs w:val="24"/>
+        </w:rPr>
+        <w:t>).</w:t>
+      </w:r>
+      <w:r>
+        <w:rPr>
+          <w:rFonts w:ascii="Arial" w:hAnsi="Arial" w:cs="Arial"/>
+          <w:sz w:val="24"/>
+          <w:szCs w:val="24"/>
+        </w:rPr>
+        <w:t xml:space="preserve"> Vide </w:t>
+      </w:r>
+      <w:r>
+        <w:rPr>
+          <w:rFonts w:ascii="Arial" w:hAnsi="Arial" w:cs="Arial"/>
+          <w:sz w:val="24"/>
+          <w:szCs w:val="24"/>
+        </w:rPr>
+        <w:fldChar w:fldCharType="begin"/>
+      </w:r>
+      <w:r>
+        <w:rPr>
+          <w:rFonts w:ascii="Arial" w:hAnsi="Arial" w:cs="Arial"/>
+          <w:sz w:val="24"/>
+          <w:szCs w:val="24"/>
+        </w:rPr>
+        <w:instrText xml:space="preserve"> REF _Ref131894007 \h  \* MERGEFORMAT </w:instrText>
+      </w:r>
+      <w:r>
+        <w:rPr>
+          <w:rFonts w:ascii="Arial" w:hAnsi="Arial" w:cs="Arial"/>
+          <w:sz w:val="24"/>
+          <w:szCs w:val="24"/>
+        </w:rPr>
+        <w:fldChar w:fldCharType="separate"/>
+      </w:r>
+      <w:r>
+        <w:rPr>
+          <w:rFonts w:ascii="Arial" w:hAnsi="Arial" w:cs="Arial"/>
+          <w:b/>
+          <w:bCs/>
+          <w:sz w:val="24"/>
+          <w:szCs w:val="24"/>
+        </w:rPr>
+        <w:t>Erro! Fonte de referência não encontrada.</w:t>
+      </w:r>
+      <w:r>
+        <w:rPr>
+          <w:rFonts w:ascii="Arial" w:hAnsi="Arial" w:cs="Arial"/>
+          <w:sz w:val="24"/>
+          <w:szCs w:val="24"/>
+        </w:rPr>
+        <w:fldChar w:fldCharType="end"/>
+      </w:r>
+      <w:r>
+        <w:rPr>
+          <w:rFonts w:ascii="Arial" w:hAnsi="Arial" w:cs="Arial"/>
+          <w:sz w:val="24"/>
+          <w:szCs w:val="24"/>
+        </w:rPr>
+        <w:t>.</w:t>
+      </w:r>
+      <w:r>
+        <w:rPr>
+          <w:rFonts w:ascii="Arial" w:hAnsi="Arial" w:cs="Arial"/>
+          <w:sz w:val="24"/>
+        </w:rPr>
+        <w:t xml:space="preserve"> </w:t>
+      </w:r>
+    </w:p>
+    <w:p>
+      <w:pPr>
+        <w:spacing w:line="360" w:lineRule="auto"/>
+        <w:ind w:firstLine="576"/>
+        <w:jc w:val="both"/>
+        <w:rPr>
+          <w:rFonts w:ascii="Arial" w:hAnsi="Arial" w:cs="Arial"/>
+          <w:sz w:val="24"/>
+        </w:rPr>
+      </w:pPr>
+    </w:p>
+    <w:p>
+      <w:pPr>
+        <w:spacing w:line="360" w:lineRule="auto"/>
+        <w:ind w:firstLine="576"/>
+        <w:jc w:val="both"/>
+        <w:rPr>
+          <w:rFonts w:ascii="Arial" w:hAnsi="Arial" w:cs="Arial"/>
+          <w:sz w:val="24"/>
+        </w:rPr>
+      </w:pPr>
+    </w:p>
+    <w:p>
+      <w:pPr>
+        <w:spacing w:line="360" w:lineRule="auto"/>
+        <w:ind w:firstLine="576"/>
+        <w:jc w:val="both"/>
+        <w:rPr>
+          <w:rFonts w:ascii="Arial" w:hAnsi="Arial" w:cs="Arial"/>
+          <w:sz w:val="24"/>
+        </w:rPr>
+      </w:pPr>
+    </w:p>
+    <w:p>
+      <w:pPr>
+        <w:spacing w:line="360" w:lineRule="auto"/>
+        <w:ind w:firstLine="576"/>
+        <w:jc w:val="both"/>
+        <w:rPr>
+          <w:rFonts w:ascii="Arial" w:hAnsi="Arial" w:cs="Arial"/>
+          <w:sz w:val="24"/>
+        </w:rPr>
+      </w:pPr>
+    </w:p>
+    <w:p>
+      <w:pPr>
+        <w:spacing w:line="360" w:lineRule="auto"/>
+        <w:ind w:firstLine="576"/>
+        <w:jc w:val="both"/>
+        <w:rPr>
+          <w:rFonts w:ascii="Arial" w:hAnsi="Arial" w:cs="Arial"/>
+          <w:sz w:val="24"/>
+        </w:rPr>
+      </w:pPr>
+    </w:p>
+    <w:p>
+      <w:pPr>
+        <w:spacing w:line="360" w:lineRule="auto"/>
+        <w:ind w:firstLine="576"/>
+        <w:jc w:val="both"/>
+        <w:rPr>
+          <w:rFonts w:ascii="Arial" w:hAnsi="Arial" w:cs="Arial"/>
+          <w:sz w:val="24"/>
+        </w:rPr>
+      </w:pPr>
+      <w:r>
+        <w:rPr>
+          <w:rFonts w:ascii="Arial" w:hAnsi="Arial" w:cs="Arial"/>
+          <w:sz w:val="24"/>
+        </w:rPr>
+        <w:t xml:space="preserve">Fonte: </w:t>
+      </w:r>
+      <w:r>
+        <w:rPr>
+          <w:rFonts w:ascii="Arial" w:hAnsi="Arial" w:cs="Arial"/>
+          <w:sz w:val="24"/>
+        </w:rPr>
+        <w:t>Nome, Data</w:t>
+      </w:r>
+      <w:r>
+        <w:rPr>
+          <w:rFonts w:ascii="Arial" w:hAnsi="Arial" w:cs="Arial"/>
+          <w:sz w:val="24"/>
+        </w:rPr>
+        <w:t>.</w:t>
+      </w:r>
+    </w:p>
+    <w:p>
+      <w:pPr>
+        <w:pStyle w:val="Ttulo2"/>
+        <w:rPr>
+          <w:rFonts w:ascii="Arial" w:hAnsi="Arial" w:cs="Arial"/>
+          <w:b/>
+          <w:color w:val="auto"/>
+          <w:sz w:val="28"/>
+          <w:szCs w:val="28"/>
+        </w:rPr>
+      </w:pPr>
+      <w:bookmarkStart w:id="5" w:name="_Toc131770291"/>
+      <w:r>
+        <w:rPr>
+          <w:rFonts w:ascii="Arial" w:hAnsi="Arial" w:cs="Arial"/>
+          <w:b/>
+          <w:color w:val="auto"/>
+          <w:sz w:val="28"/>
+          <w:szCs w:val="28"/>
+        </w:rPr>
+        <w:t>Tipos de encapsulamentos</w:t>
+      </w:r>
+      <w:bookmarkEnd w:id="5"/>
+    </w:p>
+    <w:p>
+      <w:pPr>
+        <w:ind w:left="576" w:firstLine="132"/>
+        <w:jc w:val="both"/>
+        <w:rPr>
+          <w:rFonts w:ascii="Arial" w:hAnsi="Arial" w:cs="Arial"/>
+          <w:sz w:val="24"/>
+        </w:rPr>
+      </w:pPr>
+      <w:r>
+        <w:rPr>
+          <w:rFonts w:ascii="Arial" w:hAnsi="Arial" w:cs="Arial"/>
+          <w:sz w:val="24"/>
+        </w:rPr>
+        <w:t>Existe uma infinidade de enc</w:t>
+      </w:r>
+      <w:r>
+        <w:rPr>
+          <w:rFonts w:ascii="Arial" w:hAnsi="Arial" w:cs="Arial"/>
+          <w:sz w:val="24"/>
+        </w:rPr>
+        <w:t>apsulamentos de componentes SMD</w:t>
+      </w:r>
+      <w:r>
+        <w:rPr>
+          <w:rFonts w:ascii="Arial" w:hAnsi="Arial" w:cs="Arial"/>
+          <w:sz w:val="24"/>
+        </w:rPr>
+        <w:t xml:space="preserve">, </w:t>
+      </w:r>
+      <w:r>
+        <w:rPr>
+          <w:rFonts w:ascii="Arial" w:hAnsi="Arial" w:cs="Arial"/>
+          <w:sz w:val="24"/>
+        </w:rPr>
+        <w:t>que</w:t>
+      </w:r>
+      <w:r>
+        <w:rPr>
+          <w:rFonts w:ascii="Arial" w:hAnsi="Arial" w:cs="Arial"/>
+          <w:sz w:val="24"/>
+        </w:rPr>
+        <w:t xml:space="preserve"> são divididos</w:t>
+      </w:r>
+      <w:r>
+        <w:rPr>
+          <w:rFonts w:ascii="Arial" w:hAnsi="Arial" w:cs="Arial"/>
+          <w:sz w:val="24"/>
+        </w:rPr>
+        <w:t xml:space="preserve"> em duas categorias,</w:t>
+      </w:r>
+      <w:r>
+        <w:rPr>
+          <w:rFonts w:ascii="Arial" w:hAnsi="Arial" w:cs="Arial"/>
+          <w:sz w:val="24"/>
+        </w:rPr>
+        <w:t xml:space="preserve"> em </w:t>
+      </w:r>
+      <w:r>
+        <w:rPr>
+          <w:rFonts w:ascii="Arial" w:hAnsi="Arial" w:cs="Arial"/>
+          <w:sz w:val="24"/>
+        </w:rPr>
+        <w:t>p</w:t>
+      </w:r>
+      <w:r>
+        <w:rPr>
+          <w:rFonts w:ascii="Arial" w:hAnsi="Arial" w:cs="Arial"/>
+          <w:sz w:val="24"/>
+        </w:rPr>
+        <w:t xml:space="preserve">assivos e </w:t>
+      </w:r>
+      <w:r>
+        <w:rPr>
+          <w:rFonts w:ascii="Arial" w:hAnsi="Arial" w:cs="Arial"/>
+          <w:sz w:val="24"/>
+        </w:rPr>
+        <w:t>a</w:t>
+      </w:r>
+      <w:r>
+        <w:rPr>
+          <w:rFonts w:ascii="Arial" w:hAnsi="Arial" w:cs="Arial"/>
+          <w:sz w:val="24"/>
+        </w:rPr>
+        <w:t>tivos</w:t>
+      </w:r>
+      <w:r>
+        <w:rPr>
+          <w:rFonts w:ascii="Arial" w:hAnsi="Arial" w:cs="Arial"/>
+          <w:sz w:val="24"/>
+        </w:rPr>
+        <w:t>. O</w:t>
+      </w:r>
+      <w:r>
+        <w:rPr>
+          <w:rFonts w:ascii="Arial" w:hAnsi="Arial" w:cs="Arial"/>
+          <w:sz w:val="24"/>
+        </w:rPr>
+        <w:t xml:space="preserve">s encapsulamentos </w:t>
+      </w:r>
+      <w:r>
+        <w:rPr>
+          <w:rFonts w:ascii="Arial" w:hAnsi="Arial" w:cs="Arial"/>
+          <w:sz w:val="24"/>
+        </w:rPr>
+        <w:t>p</w:t>
+      </w:r>
+      <w:r>
+        <w:rPr>
+          <w:rFonts w:ascii="Arial" w:hAnsi="Arial" w:cs="Arial"/>
+          <w:sz w:val="24"/>
+        </w:rPr>
+        <w:t xml:space="preserve">assivos </w:t>
+      </w:r>
+      <w:r>
+        <w:rPr>
+          <w:rFonts w:ascii="Arial" w:hAnsi="Arial" w:cs="Arial"/>
+          <w:sz w:val="24"/>
+        </w:rPr>
+        <w:t>têm</w:t>
+      </w:r>
+      <w:r>
+        <w:rPr>
+          <w:rFonts w:ascii="Arial" w:hAnsi="Arial" w:cs="Arial"/>
+          <w:sz w:val="24"/>
+        </w:rPr>
+        <w:t xml:space="preserve"> como característica não precisar de uma polarização para que </w:t>
+      </w:r>
+      <w:r>
+        <w:rPr>
+          <w:rFonts w:ascii="Arial" w:hAnsi="Arial" w:cs="Arial"/>
+          <w:color w:val="000000" w:themeColor="text1"/>
+          <w:sz w:val="24"/>
+        </w:rPr>
+        <w:lastRenderedPageBreak/>
+        <w:t xml:space="preserve">funcionem de acordo com o esperado, são </w:t>
+      </w:r>
+      <w:r>
+        <w:rPr>
+          <w:rFonts w:ascii="Arial" w:hAnsi="Arial" w:cs="Arial"/>
+          <w:color w:val="000000" w:themeColor="text1"/>
+          <w:sz w:val="24"/>
+        </w:rPr>
+        <w:t>utilizados n</w:t>
+      </w:r>
+      <w:r>
+        <w:rPr>
+          <w:rFonts w:ascii="Arial" w:hAnsi="Arial" w:cs="Arial"/>
+          <w:color w:val="000000" w:themeColor="text1"/>
+          <w:sz w:val="24"/>
+        </w:rPr>
+        <w:t>os resistores, capacitores e indutores.</w:t>
+      </w:r>
+      <w:r>
+        <w:rPr>
+          <w:rFonts w:ascii="Arial" w:hAnsi="Arial" w:cs="Arial"/>
+          <w:color w:val="000000" w:themeColor="text1"/>
+          <w:sz w:val="24"/>
+        </w:rPr>
+        <w:t xml:space="preserve"> Já os encapsulamentos </w:t>
+      </w:r>
+      <w:r>
+        <w:rPr>
+          <w:rFonts w:ascii="Arial" w:hAnsi="Arial" w:cs="Arial"/>
+          <w:color w:val="000000" w:themeColor="text1"/>
+          <w:sz w:val="24"/>
+        </w:rPr>
+        <w:t>a</w:t>
+      </w:r>
+      <w:r>
+        <w:rPr>
+          <w:rFonts w:ascii="Arial" w:hAnsi="Arial" w:cs="Arial"/>
+          <w:color w:val="000000" w:themeColor="text1"/>
+          <w:sz w:val="24"/>
+        </w:rPr>
+        <w:t>tivos,</w:t>
+      </w:r>
+      <w:r>
+        <w:rPr>
+          <w:rFonts w:ascii="Arial" w:hAnsi="Arial" w:cs="Arial"/>
+          <w:color w:val="000000" w:themeColor="text1"/>
+          <w:sz w:val="24"/>
+        </w:rPr>
+        <w:t xml:space="preserve"> </w:t>
+      </w:r>
+      <w:r>
+        <w:rPr>
+          <w:rFonts w:ascii="Arial" w:hAnsi="Arial" w:cs="Arial"/>
+          <w:color w:val="000000" w:themeColor="text1"/>
+          <w:sz w:val="24"/>
+        </w:rPr>
+        <w:t xml:space="preserve">diferente dos passivos, precisam de uma polarização </w:t>
+      </w:r>
+      <w:r>
+        <w:rPr>
+          <w:rFonts w:ascii="Arial" w:hAnsi="Arial" w:cs="Arial"/>
+          <w:sz w:val="24"/>
+        </w:rPr>
+        <w:t>para funcionar</w:t>
+      </w:r>
+      <w:r>
+        <w:rPr>
+          <w:rFonts w:ascii="Arial" w:hAnsi="Arial" w:cs="Arial"/>
+          <w:sz w:val="24"/>
+        </w:rPr>
+        <w:t>, pode</w:t>
+      </w:r>
+      <w:r>
+        <w:rPr>
+          <w:rFonts w:ascii="Arial" w:hAnsi="Arial" w:cs="Arial"/>
+          <w:sz w:val="24"/>
+        </w:rPr>
+        <w:t>ndo</w:t>
+      </w:r>
+      <w:r>
+        <w:rPr>
+          <w:rFonts w:ascii="Arial" w:hAnsi="Arial" w:cs="Arial"/>
+          <w:sz w:val="24"/>
+        </w:rPr>
+        <w:t xml:space="preserve"> usar </w:t>
+      </w:r>
+      <w:r>
+        <w:rPr>
+          <w:rFonts w:ascii="Arial" w:hAnsi="Arial" w:cs="Arial"/>
+          <w:sz w:val="24"/>
+        </w:rPr>
+        <w:t>como</w:t>
+      </w:r>
+      <w:r>
+        <w:rPr>
+          <w:rFonts w:ascii="Arial" w:hAnsi="Arial" w:cs="Arial"/>
+          <w:sz w:val="24"/>
+        </w:rPr>
+        <w:t xml:space="preserve"> exemplo o diodo, o transistor e </w:t>
+      </w:r>
+      <w:r>
+        <w:rPr>
+          <w:rFonts w:ascii="Arial" w:hAnsi="Arial" w:cs="Arial"/>
+          <w:sz w:val="24"/>
+        </w:rPr>
+        <w:t>reguladores de tensão</w:t>
+      </w:r>
+      <w:r>
+        <w:rPr>
+          <w:rFonts w:ascii="Arial" w:hAnsi="Arial" w:cs="Arial"/>
+          <w:sz w:val="24"/>
+        </w:rPr>
+        <w:t>.</w:t>
+      </w:r>
+    </w:p>
+    <w:p>
+      <w:pPr>
+        <w:pStyle w:val="Ttulo2"/>
+        <w:rPr>
+          <w:rFonts w:ascii="Arial" w:hAnsi="Arial" w:cs="Arial"/>
+          <w:b/>
+          <w:color w:val="auto"/>
+          <w:sz w:val="28"/>
+          <w:szCs w:val="28"/>
+        </w:rPr>
+      </w:pPr>
+      <w:bookmarkStart w:id="6" w:name="_Toc131770292"/>
+      <w:r>
+        <w:rPr>
+          <w:rFonts w:ascii="Arial" w:hAnsi="Arial" w:cs="Arial"/>
+          <w:b/>
+          <w:color w:val="auto"/>
+          <w:sz w:val="28"/>
+          <w:szCs w:val="28"/>
+        </w:rPr>
+        <w:t>Componentes passivos</w:t>
+      </w:r>
+      <w:bookmarkEnd w:id="6"/>
+    </w:p>
+    <w:p>
+      <w:pPr>
+        <w:pStyle w:val="Ttulo3"/>
+        <w:jc w:val="both"/>
+        <w:rPr>
+          <w:rFonts w:ascii="Arial" w:hAnsi="Arial" w:cs="Arial"/>
+          <w:b/>
+          <w:color w:val="auto"/>
+        </w:rPr>
+      </w:pPr>
+      <w:bookmarkStart w:id="7" w:name="_Toc131770293"/>
+      <w:r>
+        <w:rPr>
+          <w:rFonts w:ascii="Arial" w:hAnsi="Arial" w:cs="Arial"/>
+          <w:b/>
+          <w:color w:val="auto"/>
+        </w:rPr>
+        <w:t>Encapsulamento</w:t>
+      </w:r>
+      <w:bookmarkEnd w:id="7"/>
+      <w:r>
+        <w:rPr>
+          <w:rFonts w:ascii="Arial" w:hAnsi="Arial" w:cs="Arial"/>
+          <w:b/>
+          <w:color w:val="auto"/>
+        </w:rPr>
+        <w:t xml:space="preserve"> </w:t>
+      </w:r>
+    </w:p>
+    <w:p>
+      <w:pPr>
+        <w:ind w:left="576" w:firstLine="132"/>
+        <w:jc w:val="both"/>
+        <w:rPr>
+          <w:rFonts w:ascii="Arial" w:hAnsi="Arial" w:cs="Arial"/>
+          <w:sz w:val="24"/>
+        </w:rPr>
+      </w:pPr>
+      <w:r>
+        <w:rPr>
+          <w:rFonts w:ascii="Arial" w:hAnsi="Arial" w:cs="Arial"/>
+          <w:sz w:val="24"/>
+        </w:rPr>
+        <w:t xml:space="preserve">São alguns exemplos de encapsulamentos de componentes passivos: MELF, LW e específicos. </w:t>
+      </w:r>
+    </w:p>
+    <w:p>
+      <w:pPr>
+        <w:ind w:left="576" w:firstLine="132"/>
+        <w:jc w:val="both"/>
+        <w:rPr>
+          <w:rFonts w:ascii="Arial" w:hAnsi="Arial" w:cs="Arial"/>
+          <w:sz w:val="24"/>
+        </w:rPr>
+      </w:pPr>
+      <w:r>
+        <w:rPr>
+          <w:rFonts w:ascii="Arial" w:hAnsi="Arial" w:cs="Arial"/>
+          <w:sz w:val="24"/>
+        </w:rPr>
+        <w:t>O encapsulamento MELF (</w:t>
+      </w:r>
+      <w:r>
+        <w:rPr>
+          <w:rFonts w:ascii="Arial" w:hAnsi="Arial" w:cs="Arial"/>
+          <w:i/>
+          <w:iCs/>
+          <w:sz w:val="24"/>
+        </w:rPr>
+        <w:t xml:space="preserve">Metal </w:t>
+      </w:r>
+      <w:proofErr w:type="spellStart"/>
+      <w:r>
+        <w:rPr>
+          <w:rFonts w:ascii="Arial" w:hAnsi="Arial" w:cs="Arial"/>
+          <w:i/>
+          <w:iCs/>
+          <w:sz w:val="24"/>
+        </w:rPr>
+        <w:t>Electrode</w:t>
+      </w:r>
+      <w:proofErr w:type="spellEnd"/>
+      <w:r>
+        <w:rPr>
+          <w:rFonts w:ascii="Arial" w:hAnsi="Arial" w:cs="Arial"/>
+          <w:i/>
+          <w:iCs/>
+          <w:sz w:val="24"/>
+        </w:rPr>
+        <w:t xml:space="preserve"> </w:t>
+      </w:r>
+      <w:proofErr w:type="spellStart"/>
+      <w:r>
+        <w:rPr>
+          <w:rFonts w:ascii="Arial" w:hAnsi="Arial" w:cs="Arial"/>
+          <w:i/>
+          <w:iCs/>
+          <w:sz w:val="24"/>
+        </w:rPr>
+        <w:t>Leadless</w:t>
+      </w:r>
+      <w:proofErr w:type="spellEnd"/>
+      <w:r>
+        <w:rPr>
+          <w:rFonts w:ascii="Arial" w:hAnsi="Arial" w:cs="Arial"/>
+          <w:i/>
+          <w:iCs/>
+          <w:sz w:val="24"/>
+        </w:rPr>
+        <w:t xml:space="preserve"> Face</w:t>
+      </w:r>
+      <w:r>
+        <w:rPr>
+          <w:rFonts w:ascii="Arial" w:hAnsi="Arial" w:cs="Arial"/>
+          <w:sz w:val="24"/>
+        </w:rPr>
+        <w:t>) é um encapsulamento de vidro em formato cilíndrico e o valor do componente podendo ser representado por faixas ou números.</w:t>
+      </w:r>
+      <w:r>
+        <w:rPr>
+          <w:rFonts w:ascii="Arial" w:hAnsi="Arial" w:cs="Arial"/>
+          <w:sz w:val="24"/>
+        </w:rPr>
+        <w:t xml:space="preserve"> Vide </w:t>
+      </w:r>
+      <w:r>
+        <w:rPr>
+          <w:rFonts w:ascii="Arial" w:hAnsi="Arial" w:cs="Arial"/>
+          <w:sz w:val="24"/>
+        </w:rPr>
+        <w:fldChar w:fldCharType="begin"/>
+      </w:r>
+      <w:r>
+        <w:rPr>
+          <w:rFonts w:ascii="Arial" w:hAnsi="Arial" w:cs="Arial"/>
+          <w:sz w:val="24"/>
+        </w:rPr>
+        <w:instrText xml:space="preserve"> REF _Ref131897314 \h </w:instrText>
+      </w:r>
+      <w:r>
+        <w:rPr>
+          <w:rFonts w:ascii="Arial" w:hAnsi="Arial" w:cs="Arial"/>
+          <w:sz w:val="24"/>
+        </w:rPr>
+      </w:r>
+      <w:r>
+        <w:rPr>
+          <w:rFonts w:ascii="Arial" w:hAnsi="Arial" w:cs="Arial"/>
+          <w:sz w:val="24"/>
+        </w:rPr>
+        <w:fldChar w:fldCharType="separate"/>
+      </w:r>
+      <w:r>
+        <w:rPr>
+          <w:rFonts w:ascii="Arial" w:hAnsi="Arial" w:cs="Arial"/>
+          <w:color w:val="000000" w:themeColor="text1"/>
+          <w:sz w:val="24"/>
+          <w:szCs w:val="24"/>
+        </w:rPr>
+        <w:t xml:space="preserve">Figura </w:t>
+      </w:r>
+      <w:r>
+        <w:rPr>
+          <w:rFonts w:ascii="Arial" w:hAnsi="Arial" w:cs="Arial"/>
           <w:noProof/>
-          <w:sz w:val="24"/>
+          <w:color w:val="000000" w:themeColor="text1"/>
+          <w:sz w:val="24"/>
+          <w:szCs w:val="24"/>
+        </w:rPr>
+        <w:t>2</w:t>
+      </w:r>
+      <w:r>
+        <w:rPr>
+          <w:rFonts w:ascii="Arial" w:hAnsi="Arial" w:cs="Arial"/>
+          <w:sz w:val="24"/>
+        </w:rPr>
+        <w:fldChar w:fldCharType="end"/>
+      </w:r>
+      <w:r>
+        <w:rPr>
+          <w:rFonts w:ascii="Arial" w:hAnsi="Arial" w:cs="Arial"/>
+          <w:sz w:val="24"/>
+        </w:rPr>
+        <w:t>.</w:t>
+      </w:r>
+      <w:r>
+        <w:rPr>
+          <w:rFonts w:ascii="Arial" w:hAnsi="Arial" w:cs="Arial"/>
+          <w:sz w:val="24"/>
+        </w:rPr>
+        <w:t xml:space="preserve"> O encapsulamento LW (</w:t>
+      </w:r>
+      <w:proofErr w:type="spellStart"/>
+      <w:r>
+        <w:rPr>
+          <w:rFonts w:ascii="Arial" w:hAnsi="Arial" w:cs="Arial"/>
+          <w:i/>
+          <w:iCs/>
+          <w:sz w:val="24"/>
+        </w:rPr>
+        <w:t>length</w:t>
+      </w:r>
+      <w:proofErr w:type="spellEnd"/>
+      <w:r>
+        <w:rPr>
+          <w:rFonts w:ascii="Arial" w:hAnsi="Arial" w:cs="Arial"/>
+          <w:i/>
+          <w:iCs/>
+          <w:sz w:val="24"/>
+        </w:rPr>
+        <w:t xml:space="preserve"> </w:t>
+      </w:r>
+      <w:proofErr w:type="spellStart"/>
+      <w:r>
+        <w:rPr>
+          <w:rFonts w:ascii="Arial" w:hAnsi="Arial" w:cs="Arial"/>
+          <w:i/>
+          <w:iCs/>
+          <w:sz w:val="24"/>
+        </w:rPr>
+        <w:t>width</w:t>
+      </w:r>
+      <w:proofErr w:type="spellEnd"/>
+      <w:r>
+        <w:rPr>
+          <w:rFonts w:ascii="Arial" w:hAnsi="Arial" w:cs="Arial"/>
+          <w:sz w:val="24"/>
+        </w:rPr>
+        <w:t>) é um encapsulamento relacionado ao tamanho do componente, normalmente em décimos de milímetros ou em centésimos de polegadas do comprimento e a largura do componente.</w:t>
+      </w:r>
+    </w:p>
+    <w:p>
+      <w:r>
+        <w:rPr>
+          <w:noProof/>
         </w:rPr>
         <w:drawing>
-          <wp:anchor distT="0" distB="0" distL="114300" distR="114300" simplePos="0" relativeHeight="251658752" behindDoc="0" locked="0" layoutInCell="1" allowOverlap="1" wp14:anchorId="3FCBC59E" wp14:editId="787F2E07">
+          <wp:anchor distT="0" distB="0" distL="114300" distR="114300" simplePos="0" relativeHeight="251644928" behindDoc="0" locked="0" layoutInCell="1" allowOverlap="1" wp14:anchorId="201E77B8" wp14:editId="5ACA0AFD">
             <wp:simplePos x="0" y="0"/>
             <wp:positionH relativeFrom="column">
-              <wp:posOffset>767715</wp:posOffset>
+              <wp:posOffset>1320165</wp:posOffset>
             </wp:positionH>
             <wp:positionV relativeFrom="paragraph">
-              <wp:posOffset>1955165</wp:posOffset>
+              <wp:posOffset>244475</wp:posOffset>
             </wp:positionV>
-            <wp:extent cx="4219575" cy="1237615"/>
-            <wp:effectExtent l="0" t="0" r="9525" b="635"/>
+            <wp:extent cx="3124200" cy="2038350"/>
+            <wp:effectExtent l="0" t="0" r="0" b="0"/>
             <wp:wrapSquare wrapText="bothSides"/>
-            <wp:docPr id="3" name="Imagem 3" descr="Imagem de vídeo game&#10;&#10;Descrição gerada automaticamente com confiança média"/>
+            <wp:docPr id="8" name="Imagem 8" descr="Uma imagem contendo mesa, deitado&#10;&#10;Descrição gerada automaticamente"/>
             <wp:cNvGraphicFramePr>
               <a:graphicFrameLocks xmlns:a="http://schemas.openxmlformats.org/drawingml/2006/main" noChangeAspect="1"/>
             </wp:cNvGraphicFramePr>
@@ -3539,11 +4535,11 @@
               <a:graphicData uri="http://schemas.openxmlformats.org/drawingml/2006/picture">
                 <pic:pic xmlns:pic="http://schemas.openxmlformats.org/drawingml/2006/picture">
                   <pic:nvPicPr>
-                    <pic:cNvPr id="3" name="Imagem 3" descr="Imagem de vídeo game&#10;&#10;Descrição gerada automaticamente com confiança média"/>
+                    <pic:cNvPr id="8" name="Imagem 8" descr="Uma imagem contendo mesa, deitado&#10;&#10;Descrição gerada automaticamente"/>
                     <pic:cNvPicPr/>
                   </pic:nvPicPr>
                   <pic:blipFill>
-                    <a:blip r:embed="rId11">
+                    <a:blip r:embed="rId12">
                       <a:extLst>
                         <a:ext uri="{28A0092B-C50C-407E-A947-70E740481C1C}">
                           <a14:useLocalDpi xmlns:a14="http://schemas.microsoft.com/office/drawing/2010/main" val="0"/>
@@ -3557,7 +4553,7 @@
                   <pic:spPr>
                     <a:xfrm>
                       <a:off x="0" y="0"/>
-                      <a:ext cx="4219575" cy="1237615"/>
+                      <a:ext cx="3124200" cy="2038350"/>
                     </a:xfrm>
                     <a:prstGeom prst="rect">
                       <a:avLst/>
@@ -3577,763 +4573,216 @@
       </w:r>
       <w:r>
         <w:rPr>
-          <w:rFonts w:ascii="Arial" w:hAnsi="Arial" w:cs="Arial"/>
-          <w:sz w:val="24"/>
-        </w:rPr>
-        <w:t>S</w:t>
-      </w:r>
-      <w:r>
-        <w:rPr>
-          <w:rFonts w:ascii="Arial" w:hAnsi="Arial" w:cs="Arial"/>
-          <w:sz w:val="24"/>
-        </w:rPr>
-        <w:t xml:space="preserve">ão </w:t>
-      </w:r>
-      <w:proofErr w:type="gramStart"/>
-      <w:r>
-        <w:rPr>
-          <w:rFonts w:ascii="Arial" w:hAnsi="Arial" w:cs="Arial"/>
-          <w:sz w:val="24"/>
-        </w:rPr>
-        <w:t>micro-componentes</w:t>
-      </w:r>
-      <w:proofErr w:type="gramEnd"/>
-      <w:r>
-        <w:rPr>
-          <w:rFonts w:ascii="Arial" w:hAnsi="Arial" w:cs="Arial"/>
-          <w:sz w:val="24"/>
-        </w:rPr>
-        <w:t xml:space="preserve"> utilizados no processo de </w:t>
-      </w:r>
-      <w:r>
-        <w:rPr>
-          <w:rFonts w:ascii="Arial" w:hAnsi="Arial" w:cs="Arial"/>
-          <w:sz w:val="24"/>
-        </w:rPr>
-        <w:t>m</w:t>
-      </w:r>
-      <w:r>
-        <w:rPr>
-          <w:rFonts w:ascii="Arial" w:hAnsi="Arial" w:cs="Arial"/>
-          <w:sz w:val="24"/>
-        </w:rPr>
-        <w:t>ontagem de placa PCB (</w:t>
-      </w:r>
-      <w:r>
-        <w:rPr>
-          <w:rFonts w:ascii="Arial" w:hAnsi="Arial" w:cs="Arial"/>
-          <w:i/>
-          <w:iCs/>
-          <w:sz w:val="24"/>
-        </w:rPr>
-        <w:t>Printed Circuit Board</w:t>
-      </w:r>
-      <w:r>
-        <w:rPr>
-          <w:rFonts w:ascii="Arial" w:hAnsi="Arial" w:cs="Arial"/>
-          <w:sz w:val="24"/>
-        </w:rPr>
-        <w:t xml:space="preserve">), esses componentes ajudam a economizar </w:t>
-      </w:r>
-      <w:r>
-        <w:rPr>
-          <w:rFonts w:ascii="Arial" w:hAnsi="Arial" w:cs="Arial"/>
-          <w:sz w:val="24"/>
-        </w:rPr>
-        <w:t xml:space="preserve">em vários aspectos, </w:t>
-      </w:r>
-      <w:r>
-        <w:rPr>
-          <w:rFonts w:ascii="Arial" w:hAnsi="Arial" w:cs="Arial"/>
-          <w:sz w:val="24"/>
-        </w:rPr>
-        <w:t>são</w:t>
-      </w:r>
-      <w:r>
-        <w:rPr>
-          <w:rFonts w:ascii="Arial" w:hAnsi="Arial" w:cs="Arial"/>
-          <w:sz w:val="24"/>
-        </w:rPr>
-        <w:t xml:space="preserve"> componentes</w:t>
-      </w:r>
-      <w:r>
-        <w:rPr>
-          <w:rFonts w:ascii="Arial" w:hAnsi="Arial" w:cs="Arial"/>
-          <w:sz w:val="24"/>
-        </w:rPr>
-        <w:t xml:space="preserve"> menores e não se faz necessário utilizar os dois lados de uma placa o que traz a economia de espaço</w:t>
-      </w:r>
-      <w:r>
-        <w:rPr>
-          <w:rFonts w:ascii="Arial" w:hAnsi="Arial" w:cs="Arial"/>
-          <w:sz w:val="24"/>
-        </w:rPr>
-        <w:t xml:space="preserve"> e </w:t>
-      </w:r>
-      <w:r>
-        <w:rPr>
-          <w:rFonts w:ascii="Arial" w:hAnsi="Arial" w:cs="Arial"/>
-          <w:sz w:val="24"/>
-        </w:rPr>
-        <w:t>tempo</w:t>
-      </w:r>
-      <w:r>
-        <w:rPr>
-          <w:rFonts w:ascii="Arial" w:hAnsi="Arial" w:cs="Arial"/>
-          <w:sz w:val="24"/>
-        </w:rPr>
-        <w:t>,</w:t>
-      </w:r>
-      <w:r>
-        <w:rPr>
-          <w:rFonts w:ascii="Arial" w:hAnsi="Arial" w:cs="Arial"/>
-          <w:sz w:val="24"/>
-        </w:rPr>
-        <w:t xml:space="preserve"> </w:t>
-      </w:r>
-      <w:r>
-        <w:rPr>
-          <w:rFonts w:ascii="Arial" w:hAnsi="Arial" w:cs="Arial"/>
-          <w:sz w:val="24"/>
-        </w:rPr>
-        <w:t xml:space="preserve">outro benefício é a economia financeira logo que normalmente componentes SMD tem um custo menor comparado a componentes </w:t>
-      </w:r>
-      <w:r>
-        <w:rPr>
-          <w:rFonts w:ascii="Arial" w:hAnsi="Arial" w:cs="Arial"/>
-          <w:sz w:val="24"/>
-        </w:rPr>
-        <w:t xml:space="preserve">PTH </w:t>
-      </w:r>
-      <w:r>
-        <w:rPr>
-          <w:rFonts w:ascii="Arial" w:hAnsi="Arial" w:cs="Arial"/>
-          <w:sz w:val="24"/>
-        </w:rPr>
-        <w:t>(</w:t>
-      </w:r>
-      <w:r>
-        <w:rPr>
-          <w:rFonts w:ascii="Arial" w:hAnsi="Arial" w:cs="Arial"/>
-          <w:i/>
-          <w:iCs/>
-          <w:sz w:val="24"/>
-        </w:rPr>
-        <w:t>Pin Through-hole</w:t>
-      </w:r>
-      <w:r>
-        <w:rPr>
-          <w:rFonts w:ascii="Arial" w:hAnsi="Arial" w:cs="Arial"/>
-          <w:sz w:val="24"/>
-        </w:rPr>
-        <w:t xml:space="preserve"> que em tradução direta fica </w:t>
-      </w:r>
-      <w:r>
-        <w:rPr>
-          <w:rFonts w:ascii="Arial" w:hAnsi="Arial" w:cs="Arial"/>
-          <w:sz w:val="24"/>
-        </w:rPr>
-        <w:t>P</w:t>
-      </w:r>
-      <w:r>
-        <w:rPr>
-          <w:rFonts w:ascii="Arial" w:hAnsi="Arial" w:cs="Arial"/>
-          <w:sz w:val="24"/>
-        </w:rPr>
-        <w:t xml:space="preserve">ino </w:t>
-      </w:r>
-      <w:r>
-        <w:rPr>
-          <w:rFonts w:ascii="Arial" w:hAnsi="Arial" w:cs="Arial"/>
-          <w:sz w:val="24"/>
-        </w:rPr>
-        <w:t>A</w:t>
-      </w:r>
-      <w:r>
-        <w:rPr>
-          <w:rFonts w:ascii="Arial" w:hAnsi="Arial" w:cs="Arial"/>
-          <w:sz w:val="24"/>
-        </w:rPr>
-        <w:t xml:space="preserve">través do </w:t>
-      </w:r>
-      <w:r>
-        <w:rPr>
-          <w:rFonts w:ascii="Arial" w:hAnsi="Arial" w:cs="Arial"/>
-          <w:sz w:val="24"/>
-        </w:rPr>
-        <w:t>F</w:t>
-      </w:r>
-      <w:r>
-        <w:rPr>
-          <w:rFonts w:ascii="Arial" w:hAnsi="Arial" w:cs="Arial"/>
-          <w:sz w:val="24"/>
-        </w:rPr>
-        <w:t>uro</w:t>
-      </w:r>
-      <w:r>
-        <w:rPr>
-          <w:rFonts w:ascii="Arial" w:hAnsi="Arial" w:cs="Arial"/>
-          <w:sz w:val="24"/>
-          <w:szCs w:val="24"/>
-        </w:rPr>
-        <w:t>).</w:t>
-      </w:r>
-      <w:r>
-        <w:rPr>
-          <w:rFonts w:ascii="Arial" w:hAnsi="Arial" w:cs="Arial"/>
-          <w:sz w:val="24"/>
-          <w:szCs w:val="24"/>
-        </w:rPr>
-        <w:t xml:space="preserve"> Vide </w:t>
-      </w:r>
-      <w:r>
-        <w:rPr>
-          <w:rFonts w:ascii="Arial" w:hAnsi="Arial" w:cs="Arial"/>
-          <w:sz w:val="24"/>
-          <w:szCs w:val="24"/>
-        </w:rPr>
-        <w:fldChar w:fldCharType="begin"/>
-      </w:r>
-      <w:r>
-        <w:rPr>
-          <w:rFonts w:ascii="Arial" w:hAnsi="Arial" w:cs="Arial"/>
-          <w:sz w:val="24"/>
-          <w:szCs w:val="24"/>
-        </w:rPr>
-        <w:instrText xml:space="preserve"> REF _Ref131894007 \h </w:instrText>
-      </w:r>
-      <w:r>
-        <w:rPr>
-          <w:rFonts w:ascii="Arial" w:hAnsi="Arial" w:cs="Arial"/>
-          <w:sz w:val="24"/>
-          <w:szCs w:val="24"/>
-        </w:rPr>
-      </w:r>
-      <w:r>
-        <w:rPr>
-          <w:rFonts w:ascii="Arial" w:hAnsi="Arial" w:cs="Arial"/>
-          <w:sz w:val="24"/>
-          <w:szCs w:val="24"/>
-        </w:rPr>
-        <w:instrText xml:space="preserve"> \* MERGEFORMAT </w:instrText>
-      </w:r>
-      <w:r>
-        <w:rPr>
-          <w:rFonts w:ascii="Arial" w:hAnsi="Arial" w:cs="Arial"/>
-          <w:sz w:val="24"/>
-          <w:szCs w:val="24"/>
-        </w:rPr>
-        <w:fldChar w:fldCharType="separate"/>
-      </w:r>
-      <w:r>
-        <w:rPr>
-          <w:rFonts w:ascii="Arial" w:hAnsi="Arial" w:cs="Arial"/>
-          <w:sz w:val="24"/>
-          <w:szCs w:val="24"/>
-        </w:rPr>
-        <w:t xml:space="preserve">Figura </w:t>
-      </w:r>
-      <w:r>
-        <w:rPr>
-          <w:rFonts w:ascii="Arial" w:hAnsi="Arial" w:cs="Arial"/>
           <w:noProof/>
-          <w:sz w:val="24"/>
-          <w:szCs w:val="24"/>
-        </w:rPr>
-        <w:t>1</w:t>
-      </w:r>
-      <w:r>
-        <w:rPr>
-          <w:rFonts w:ascii="Arial" w:hAnsi="Arial" w:cs="Arial"/>
-          <w:sz w:val="24"/>
-          <w:szCs w:val="24"/>
-        </w:rPr>
-        <w:fldChar w:fldCharType="end"/>
-      </w:r>
-      <w:r>
-        <w:rPr>
-          <w:rFonts w:ascii="Arial" w:hAnsi="Arial" w:cs="Arial"/>
-          <w:sz w:val="24"/>
-          <w:szCs w:val="24"/>
-        </w:rPr>
-        <w:t>.</w:t>
-      </w:r>
-      <w:r>
-        <w:rPr>
-          <w:rFonts w:ascii="Arial" w:hAnsi="Arial" w:cs="Arial"/>
-          <w:sz w:val="24"/>
-        </w:rPr>
-        <w:t xml:space="preserve"> </w:t>
-      </w:r>
-    </w:p>
-    <w:p>
-      <w:pPr>
-        <w:pStyle w:val="Ttulo2"/>
-        <w:rPr>
-          <w:rFonts w:ascii="Arial" w:hAnsi="Arial" w:cs="Arial"/>
-          <w:b/>
-          <w:color w:val="auto"/>
-          <w:sz w:val="28"/>
-          <w:szCs w:val="28"/>
-        </w:rPr>
-      </w:pPr>
-      <w:bookmarkStart w:id="9" w:name="_Toc131770291"/>
-      <w:r>
-        <w:rPr>
-          <w:rFonts w:ascii="Arial" w:hAnsi="Arial" w:cs="Arial"/>
-          <w:b/>
-          <w:color w:val="auto"/>
-          <w:sz w:val="28"/>
-          <w:szCs w:val="28"/>
-        </w:rPr>
-        <w:t>Tipos de encapsulamentos</w:t>
-      </w:r>
-      <w:bookmarkEnd w:id="9"/>
-    </w:p>
-    <w:p>
-      <w:pPr>
-        <w:ind w:left="576" w:firstLine="132"/>
-        <w:jc w:val="both"/>
-        <w:rPr>
-          <w:rFonts w:ascii="Arial" w:hAnsi="Arial" w:cs="Arial"/>
-          <w:sz w:val="24"/>
-        </w:rPr>
-      </w:pPr>
-      <w:r>
-        <w:rPr>
-          <w:rFonts w:ascii="Arial" w:hAnsi="Arial" w:cs="Arial"/>
-          <w:sz w:val="24"/>
-        </w:rPr>
-        <w:t>Existe uma infinidade de enc</w:t>
-      </w:r>
-      <w:r>
-        <w:rPr>
-          <w:rFonts w:ascii="Arial" w:hAnsi="Arial" w:cs="Arial"/>
-          <w:sz w:val="24"/>
-        </w:rPr>
-        <w:t>apsulamentos de componentes SMD</w:t>
-      </w:r>
-      <w:r>
-        <w:rPr>
-          <w:rFonts w:ascii="Arial" w:hAnsi="Arial" w:cs="Arial"/>
-          <w:sz w:val="24"/>
-        </w:rPr>
-        <w:t xml:space="preserve">, </w:t>
-      </w:r>
-      <w:r>
-        <w:rPr>
-          <w:rFonts w:ascii="Arial" w:hAnsi="Arial" w:cs="Arial"/>
-          <w:sz w:val="24"/>
-        </w:rPr>
-        <w:t>que</w:t>
-      </w:r>
-      <w:r>
-        <w:rPr>
-          <w:rFonts w:ascii="Arial" w:hAnsi="Arial" w:cs="Arial"/>
-          <w:sz w:val="24"/>
-        </w:rPr>
-        <w:t xml:space="preserve"> são divididos</w:t>
-      </w:r>
-      <w:r>
-        <w:rPr>
-          <w:rFonts w:ascii="Arial" w:hAnsi="Arial" w:cs="Arial"/>
-          <w:sz w:val="24"/>
-        </w:rPr>
-        <w:t xml:space="preserve"> em duas categorias,</w:t>
-      </w:r>
-      <w:r>
-        <w:rPr>
-          <w:rFonts w:ascii="Arial" w:hAnsi="Arial" w:cs="Arial"/>
-          <w:sz w:val="24"/>
-        </w:rPr>
-        <w:t xml:space="preserve"> em </w:t>
-      </w:r>
-      <w:r>
-        <w:rPr>
-          <w:rFonts w:ascii="Arial" w:hAnsi="Arial" w:cs="Arial"/>
-          <w:sz w:val="24"/>
-        </w:rPr>
-        <w:t>p</w:t>
-      </w:r>
-      <w:r>
-        <w:rPr>
-          <w:rFonts w:ascii="Arial" w:hAnsi="Arial" w:cs="Arial"/>
-          <w:sz w:val="24"/>
-        </w:rPr>
-        <w:t xml:space="preserve">assivos e </w:t>
-      </w:r>
-      <w:r>
-        <w:rPr>
-          <w:rFonts w:ascii="Arial" w:hAnsi="Arial" w:cs="Arial"/>
-          <w:sz w:val="24"/>
-        </w:rPr>
-        <w:t>a</w:t>
-      </w:r>
-      <w:r>
-        <w:rPr>
-          <w:rFonts w:ascii="Arial" w:hAnsi="Arial" w:cs="Arial"/>
-          <w:sz w:val="24"/>
-        </w:rPr>
-        <w:t>tivos</w:t>
-      </w:r>
-      <w:r>
-        <w:rPr>
-          <w:rFonts w:ascii="Arial" w:hAnsi="Arial" w:cs="Arial"/>
-          <w:sz w:val="24"/>
-        </w:rPr>
-        <w:t>. O</w:t>
-      </w:r>
-      <w:r>
-        <w:rPr>
-          <w:rFonts w:ascii="Arial" w:hAnsi="Arial" w:cs="Arial"/>
-          <w:sz w:val="24"/>
-        </w:rPr>
-        <w:t xml:space="preserve">s encapsulamentos </w:t>
-      </w:r>
-      <w:r>
-        <w:rPr>
-          <w:rFonts w:ascii="Arial" w:hAnsi="Arial" w:cs="Arial"/>
-          <w:sz w:val="24"/>
-        </w:rPr>
-        <w:t>p</w:t>
-      </w:r>
-      <w:r>
-        <w:rPr>
-          <w:rFonts w:ascii="Arial" w:hAnsi="Arial" w:cs="Arial"/>
-          <w:sz w:val="24"/>
-        </w:rPr>
-        <w:t xml:space="preserve">assivos </w:t>
-      </w:r>
-      <w:r>
-        <w:rPr>
-          <w:rFonts w:ascii="Arial" w:hAnsi="Arial" w:cs="Arial"/>
-          <w:sz w:val="24"/>
-        </w:rPr>
-        <w:t>têm</w:t>
-      </w:r>
-      <w:r>
-        <w:rPr>
-          <w:rFonts w:ascii="Arial" w:hAnsi="Arial" w:cs="Arial"/>
-          <w:sz w:val="24"/>
-        </w:rPr>
-        <w:t xml:space="preserve"> como característica não precisar de uma polarização para que funcionem de acordo com o esperado, são </w:t>
-      </w:r>
-      <w:r>
-        <w:rPr>
-          <w:rFonts w:ascii="Arial" w:hAnsi="Arial" w:cs="Arial"/>
-          <w:sz w:val="24"/>
-        </w:rPr>
-        <w:t>utilizados n</w:t>
-      </w:r>
-      <w:r>
-        <w:rPr>
-          <w:rFonts w:ascii="Arial" w:hAnsi="Arial" w:cs="Arial"/>
-          <w:sz w:val="24"/>
-        </w:rPr>
-        <w:t>os resistores, capacitores e indutores.</w:t>
-      </w:r>
-      <w:r>
-        <w:rPr>
-          <w:rFonts w:ascii="Arial" w:hAnsi="Arial" w:cs="Arial"/>
-          <w:sz w:val="24"/>
-        </w:rPr>
-        <w:t xml:space="preserve"> Já os encapsulamentos </w:t>
-      </w:r>
-      <w:r>
-        <w:rPr>
-          <w:rFonts w:ascii="Arial" w:hAnsi="Arial" w:cs="Arial"/>
-          <w:sz w:val="24"/>
-        </w:rPr>
-        <w:t>a</w:t>
-      </w:r>
-      <w:r>
-        <w:rPr>
-          <w:rFonts w:ascii="Arial" w:hAnsi="Arial" w:cs="Arial"/>
-          <w:sz w:val="24"/>
-        </w:rPr>
-        <w:t>tivos,</w:t>
-      </w:r>
-      <w:r>
-        <w:rPr>
-          <w:rFonts w:ascii="Arial" w:hAnsi="Arial" w:cs="Arial"/>
-          <w:sz w:val="24"/>
-        </w:rPr>
-        <w:t xml:space="preserve"> </w:t>
-      </w:r>
-      <w:r>
-        <w:rPr>
-          <w:rFonts w:ascii="Arial" w:hAnsi="Arial" w:cs="Arial"/>
-          <w:sz w:val="24"/>
-        </w:rPr>
-        <w:t>diferente dos passivos, precisam de uma polarização para funcionar</w:t>
-      </w:r>
-      <w:r>
-        <w:rPr>
-          <w:rFonts w:ascii="Arial" w:hAnsi="Arial" w:cs="Arial"/>
-          <w:sz w:val="24"/>
-        </w:rPr>
-        <w:t>, pode</w:t>
-      </w:r>
-      <w:r>
-        <w:rPr>
-          <w:rFonts w:ascii="Arial" w:hAnsi="Arial" w:cs="Arial"/>
-          <w:sz w:val="24"/>
-        </w:rPr>
-        <w:t>ndo</w:t>
-      </w:r>
-      <w:r>
-        <w:rPr>
-          <w:rFonts w:ascii="Arial" w:hAnsi="Arial" w:cs="Arial"/>
-          <w:sz w:val="24"/>
-        </w:rPr>
-        <w:t xml:space="preserve"> usar </w:t>
-      </w:r>
-      <w:r>
-        <w:rPr>
-          <w:rFonts w:ascii="Arial" w:hAnsi="Arial" w:cs="Arial"/>
-          <w:sz w:val="24"/>
-        </w:rPr>
-        <w:t>como</w:t>
-      </w:r>
-      <w:r>
-        <w:rPr>
-          <w:rFonts w:ascii="Arial" w:hAnsi="Arial" w:cs="Arial"/>
-          <w:sz w:val="24"/>
-        </w:rPr>
-        <w:t xml:space="preserve"> exemplo o diodo, o transistor e </w:t>
-      </w:r>
-      <w:r>
-        <w:rPr>
-          <w:rFonts w:ascii="Arial" w:hAnsi="Arial" w:cs="Arial"/>
-          <w:sz w:val="24"/>
-        </w:rPr>
-        <w:t>reguladores de tensão</w:t>
-      </w:r>
-      <w:r>
-        <w:rPr>
-          <w:rFonts w:ascii="Arial" w:hAnsi="Arial" w:cs="Arial"/>
-          <w:sz w:val="24"/>
-        </w:rPr>
-        <w:t>.</w:t>
-      </w:r>
-    </w:p>
-    <w:p>
-      <w:pPr>
-        <w:pStyle w:val="Ttulo2"/>
-        <w:rPr>
-          <w:rFonts w:ascii="Arial" w:hAnsi="Arial" w:cs="Arial"/>
-          <w:b/>
-          <w:color w:val="auto"/>
-          <w:sz w:val="28"/>
-          <w:szCs w:val="28"/>
-        </w:rPr>
-      </w:pPr>
-      <w:bookmarkStart w:id="10" w:name="_Toc131770292"/>
-      <w:r>
-        <w:rPr>
-          <w:rFonts w:ascii="Arial" w:hAnsi="Arial" w:cs="Arial"/>
-          <w:b/>
-          <w:color w:val="auto"/>
-          <w:sz w:val="28"/>
-          <w:szCs w:val="28"/>
-        </w:rPr>
-        <w:lastRenderedPageBreak/>
-        <w:t>Componentes passivos</w:t>
-      </w:r>
-      <w:bookmarkEnd w:id="10"/>
-    </w:p>
-    <w:p>
-      <w:pPr>
-        <w:pStyle w:val="Ttulo3"/>
-        <w:jc w:val="both"/>
-        <w:rPr>
-          <w:rFonts w:ascii="Arial" w:hAnsi="Arial" w:cs="Arial"/>
-          <w:b/>
-          <w:color w:val="auto"/>
-        </w:rPr>
-      </w:pPr>
-      <w:bookmarkStart w:id="11" w:name="_Toc131770293"/>
-      <w:r>
-        <w:rPr>
-          <w:rFonts w:ascii="Arial" w:hAnsi="Arial" w:cs="Arial"/>
-          <w:b/>
-          <w:color w:val="auto"/>
-        </w:rPr>
-        <w:t>Encapsulamento</w:t>
-      </w:r>
-      <w:bookmarkEnd w:id="11"/>
-      <w:r>
-        <w:rPr>
-          <w:rFonts w:ascii="Arial" w:hAnsi="Arial" w:cs="Arial"/>
-          <w:b/>
-          <w:color w:val="auto"/>
-        </w:rPr>
-        <w:t xml:space="preserve"> </w:t>
-      </w:r>
-    </w:p>
-    <w:p>
-      <w:pPr>
-        <w:ind w:left="576" w:firstLine="132"/>
-        <w:jc w:val="both"/>
-        <w:rPr>
-          <w:rFonts w:ascii="Arial" w:hAnsi="Arial" w:cs="Arial"/>
-          <w:sz w:val="24"/>
-        </w:rPr>
-      </w:pPr>
-      <w:r>
-        <w:rPr>
-          <w:rFonts w:ascii="Arial" w:hAnsi="Arial" w:cs="Arial"/>
-          <w:sz w:val="24"/>
-        </w:rPr>
-        <w:t xml:space="preserve">São alguns exemplos de encapsulamentos de componentes passivos: MELF, LW e específicos. </w:t>
-      </w:r>
-    </w:p>
-    <w:p>
-      <w:pPr>
-        <w:ind w:left="576" w:firstLine="132"/>
-        <w:jc w:val="both"/>
-        <w:rPr>
-          <w:rFonts w:ascii="Arial" w:hAnsi="Arial" w:cs="Arial"/>
-          <w:sz w:val="24"/>
-        </w:rPr>
-      </w:pPr>
-      <w:r>
-        <w:rPr>
-          <w:rFonts w:ascii="Arial" w:hAnsi="Arial" w:cs="Arial"/>
-          <w:sz w:val="24"/>
-        </w:rPr>
-        <w:t>O encapsulamento MELF (</w:t>
-      </w:r>
-      <w:r>
-        <w:rPr>
-          <w:rFonts w:ascii="Arial" w:hAnsi="Arial" w:cs="Arial"/>
-          <w:i/>
-          <w:iCs/>
-          <w:sz w:val="24"/>
-        </w:rPr>
-        <w:t>Metal Electrode Leadless Face</w:t>
-      </w:r>
-      <w:r>
-        <w:rPr>
-          <w:rFonts w:ascii="Arial" w:hAnsi="Arial" w:cs="Arial"/>
-          <w:sz w:val="24"/>
-        </w:rPr>
-        <w:t>) é um encapsulamento de vidro em formato cilíndrico e o valor do componente podendo ser representado por faixas ou números. O encapsulamento LW (</w:t>
-      </w:r>
-      <w:r>
-        <w:rPr>
-          <w:rFonts w:ascii="Arial" w:hAnsi="Arial" w:cs="Arial"/>
-          <w:i/>
-          <w:iCs/>
-          <w:sz w:val="24"/>
-        </w:rPr>
-        <w:t>length width</w:t>
-      </w:r>
-      <w:r>
-        <w:rPr>
-          <w:rFonts w:ascii="Arial" w:hAnsi="Arial" w:cs="Arial"/>
-          <w:sz w:val="24"/>
-        </w:rPr>
-        <w:t>) é um encapsulamento relacionado ao tamanho do componente, normalmente em décimos de milímetros ou em centésimos de polegadas do comprimento e a largura do componente.</w:t>
-      </w:r>
-    </w:p>
-    <w:p>
-      <w:r>
-        <w:rPr>
-          <w:rFonts w:ascii="Times New Roman" w:eastAsia="Calibri" w:hAnsi="Times New Roman" w:cs="Times New Roman"/>
-          <w:noProof/>
-          <w:sz w:val="24"/>
-          <w:szCs w:val="24"/>
-          <w:lang w:eastAsia="pt-BR"/>
         </w:rPr>
         <mc:AlternateContent>
           <mc:Choice Requires="wps">
             <w:drawing>
-              <wp:anchor distT="45720" distB="45720" distL="114300" distR="114300" simplePos="0" relativeHeight="251653632" behindDoc="0" locked="0" layoutInCell="1" allowOverlap="1" wp14:anchorId="49141D5E" wp14:editId="5DAE8293">
+              <wp:anchor distT="0" distB="0" distL="114300" distR="114300" simplePos="0" relativeHeight="251655168" behindDoc="0" locked="0" layoutInCell="1" allowOverlap="1" wp14:anchorId="0B491EE5" wp14:editId="14146D2C">
                 <wp:simplePos x="0" y="0"/>
                 <wp:positionH relativeFrom="column">
-                  <wp:posOffset>215900</wp:posOffset>
+                  <wp:posOffset>1320165</wp:posOffset>
                 </wp:positionH>
                 <wp:positionV relativeFrom="paragraph">
-                  <wp:posOffset>189865</wp:posOffset>
+                  <wp:posOffset>16510</wp:posOffset>
                 </wp:positionV>
-                <wp:extent cx="5349240" cy="419100"/>
-                <wp:effectExtent l="0" t="0" r="22860" b="19050"/>
+                <wp:extent cx="3124200" cy="457200"/>
+                <wp:effectExtent l="0" t="0" r="0" b="0"/>
                 <wp:wrapSquare wrapText="bothSides"/>
-                <wp:docPr id="2" name="Caixa de Texto 2"/>
-                <wp:cNvGraphicFramePr>
-                  <a:graphicFrameLocks xmlns:a="http://schemas.openxmlformats.org/drawingml/2006/main"/>
-                </wp:cNvGraphicFramePr>
+                <wp:docPr id="12" name="Caixa de Texto 12"/>
+                <wp:cNvGraphicFramePr/>
                 <a:graphic xmlns:a="http://schemas.openxmlformats.org/drawingml/2006/main">
                   <a:graphicData uri="http://schemas.microsoft.com/office/word/2010/wordprocessingShape">
                     <wps:wsp>
-                      <wps:cNvSpPr txBox="1">
-                        <a:spLocks noChangeArrowheads="1"/>
-                      </wps:cNvSpPr>
-                      <wps:spPr bwMode="auto">
+                      <wps:cNvSpPr txBox="1"/>
+                      <wps:spPr>
                         <a:xfrm>
                           <a:off x="0" y="0"/>
-                          <a:ext cx="5349240" cy="419100"/>
+                          <a:ext cx="3124200" cy="457200"/>
                         </a:xfrm>
                         <a:prstGeom prst="rect">
                           <a:avLst/>
                         </a:prstGeom>
-                        <a:solidFill>
-                          <a:srgbClr val="FFFFFF"/>
-                        </a:solidFill>
-                        <a:ln w="9525">
-                          <a:solidFill>
-                            <a:srgbClr val="000000"/>
-                          </a:solidFill>
-                          <a:miter lim="800000"/>
-                          <a:headEnd/>
-                          <a:tailEnd/>
+                        <a:noFill/>
+                        <a:ln>
+                          <a:noFill/>
                         </a:ln>
                       </wps:spPr>
                       <wps:txbx>
                         <w:txbxContent>
                           <w:p>
+                            <w:pPr>
+                              <w:pStyle w:val="Legenda"/>
+                              <w:rPr>
+                                <w:rFonts w:ascii="Arial" w:hAnsi="Arial" w:cs="Arial"/>
+                                <w:noProof/>
+                                <w:color w:val="000000" w:themeColor="text1"/>
+                                <w:sz w:val="24"/>
+                                <w:szCs w:val="24"/>
+                              </w:rPr>
+                            </w:pPr>
+                            <w:bookmarkStart w:id="8" w:name="_Ref131897314"/>
                             <w:r>
-                              <w:t>Figura n°: Sobre Item</w:t>
+                              <w:rPr>
+                                <w:rFonts w:ascii="Arial" w:hAnsi="Arial" w:cs="Arial"/>
+                                <w:color w:val="000000" w:themeColor="text1"/>
+                                <w:sz w:val="24"/>
+                                <w:szCs w:val="24"/>
+                              </w:rPr>
+                              <w:t xml:space="preserve">Figura </w:t>
                             </w:r>
                             <w:r>
-                              <w:t>,</w:t>
+                              <w:rPr>
+                                <w:rFonts w:ascii="Arial" w:hAnsi="Arial" w:cs="Arial"/>
+                                <w:color w:val="000000" w:themeColor="text1"/>
+                                <w:sz w:val="24"/>
+                                <w:szCs w:val="24"/>
+                              </w:rPr>
+                              <w:fldChar w:fldCharType="begin"/>
                             </w:r>
                             <w:r>
-                              <w:t xml:space="preserve"> nome da figura</w:t>
+                              <w:rPr>
+                                <w:rFonts w:ascii="Arial" w:hAnsi="Arial" w:cs="Arial"/>
+                                <w:color w:val="000000" w:themeColor="text1"/>
+                                <w:sz w:val="24"/>
+                                <w:szCs w:val="24"/>
+                              </w:rPr>
+                              <w:instrText xml:space="preserve"> SEQ Figura \* ARABIC </w:instrText>
+                            </w:r>
+                            <w:r>
+                              <w:rPr>
+                                <w:rFonts w:ascii="Arial" w:hAnsi="Arial" w:cs="Arial"/>
+                                <w:color w:val="000000" w:themeColor="text1"/>
+                                <w:sz w:val="24"/>
+                                <w:szCs w:val="24"/>
+                              </w:rPr>
+                              <w:fldChar w:fldCharType="separate"/>
+                            </w:r>
+                            <w:r>
+                              <w:rPr>
+                                <w:rFonts w:ascii="Arial" w:hAnsi="Arial" w:cs="Arial"/>
+                                <w:noProof/>
+                                <w:color w:val="000000" w:themeColor="text1"/>
+                                <w:sz w:val="24"/>
+                                <w:szCs w:val="24"/>
+                              </w:rPr>
+                              <w:t>2</w:t>
+                            </w:r>
+                            <w:r>
+                              <w:rPr>
+                                <w:rFonts w:ascii="Arial" w:hAnsi="Arial" w:cs="Arial"/>
+                                <w:color w:val="000000" w:themeColor="text1"/>
+                                <w:sz w:val="24"/>
+                                <w:szCs w:val="24"/>
+                              </w:rPr>
+                              <w:fldChar w:fldCharType="end"/>
+                            </w:r>
+                            <w:bookmarkEnd w:id="8"/>
+                            <w:r>
+                              <w:rPr>
+                                <w:rFonts w:ascii="Arial" w:hAnsi="Arial" w:cs="Arial"/>
+                                <w:color w:val="000000" w:themeColor="text1"/>
+                                <w:sz w:val="24"/>
+                                <w:szCs w:val="24"/>
+                              </w:rPr>
+                              <w:t xml:space="preserve"> - Encapsulamento MELF (Resistor)</w:t>
                             </w:r>
                           </w:p>
                         </w:txbxContent>
                       </wps:txbx>
-                      <wps:bodyPr rot="0" vert="horz" wrap="square" lIns="91440" tIns="45720" rIns="91440" bIns="45720" anchor="t" anchorCtr="0">
+                      <wps:bodyPr rot="0" spcFirstLastPara="0" vertOverflow="overflow" horzOverflow="overflow" vert="horz" wrap="square" lIns="0" tIns="0" rIns="0" bIns="0" numCol="1" spcCol="0" rtlCol="0" fromWordArt="0" anchor="t" anchorCtr="0" forceAA="0" compatLnSpc="1">
+                        <a:prstTxWarp prst="textNoShape">
+                          <a:avLst/>
+                        </a:prstTxWarp>
                         <a:noAutofit/>
                       </wps:bodyPr>
                     </wps:wsp>
                   </a:graphicData>
                 </a:graphic>
-                <wp14:sizeRelH relativeFrom="margin">
-                  <wp14:pctWidth>0</wp14:pctWidth>
-                </wp14:sizeRelH>
-                <wp14:sizeRelV relativeFrom="margin">
-                  <wp14:pctHeight>0</wp14:pctHeight>
-                </wp14:sizeRelV>
               </wp:anchor>
             </w:drawing>
           </mc:Choice>
           <mc:Fallback>
             <w:pict>
-              <v:shape w14:anchorId="49141D5E" id="Caixa de Texto 2" o:spid="_x0000_s1027" type="#_x0000_t202" style="position:absolute;margin-left:17pt;margin-top:14.95pt;width:421.2pt;height:33pt;z-index:251653632;visibility:visible;mso-wrap-style:square;mso-width-percent:0;mso-height-percent:0;mso-wrap-distance-left:9pt;mso-wrap-distance-top:3.6pt;mso-wrap-distance-right:9pt;mso-wrap-distance-bottom:3.6pt;mso-position-horizontal:absolute;mso-position-horizontal-relative:text;mso-position-vertical:absolute;mso-position-vertical-relative:text;mso-width-percent:0;mso-height-percent:0;mso-width-relative:margin;mso-height-relative:margin;v-text-anchor:top" o:gfxdata="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">
-                <v:textbox>
+              <v:shape w14:anchorId="0B491EE5" id="Caixa de Texto 12" o:spid="_x0000_s1027" type="#_x0000_t202" style="position:absolute;margin-left:103.95pt;margin-top:1.3pt;width:246pt;height:36pt;z-index:251655168;visibility:visible;mso-wrap-style:square;mso-wrap-distance-left:9pt;mso-wrap-distance-top:0;mso-wrap-distance-right:9pt;mso-wrap-distance-bottom:0;mso-position-horizontal:absolute;mso-position-horizontal-relative:text;mso-position-vertical:absolute;mso-position-vertical-relative:text;v-text-anchor:top" o:gfxdata="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" filled="f" stroked="f">
+                <v:textbox inset="0,0,0,0">
                   <w:txbxContent>
                     <w:p>
+                      <w:pPr>
+                        <w:pStyle w:val="Legenda"/>
+                        <w:rPr>
+                          <w:rFonts w:ascii="Arial" w:hAnsi="Arial" w:cs="Arial"/>
+                          <w:noProof/>
+                          <w:color w:val="000000" w:themeColor="text1"/>
+                          <w:sz w:val="24"/>
+                          <w:szCs w:val="24"/>
+                        </w:rPr>
+                      </w:pPr>
+                      <w:bookmarkStart w:id="9" w:name="_Ref131897314"/>
                       <w:r>
-                        <w:t>Figura n°: Sobre Item</w:t>
+                        <w:rPr>
+                          <w:rFonts w:ascii="Arial" w:hAnsi="Arial" w:cs="Arial"/>
+                          <w:color w:val="000000" w:themeColor="text1"/>
+                          <w:sz w:val="24"/>
+                          <w:szCs w:val="24"/>
+                        </w:rPr>
+                        <w:t xml:space="preserve">Figura </w:t>
                       </w:r>
                       <w:r>
-                        <w:t>,</w:t>
+                        <w:rPr>
+                          <w:rFonts w:ascii="Arial" w:hAnsi="Arial" w:cs="Arial"/>
+                          <w:color w:val="000000" w:themeColor="text1"/>
+                          <w:sz w:val="24"/>
+                          <w:szCs w:val="24"/>
+                        </w:rPr>
+                        <w:fldChar w:fldCharType="begin"/>
                       </w:r>
                       <w:r>
-                        <w:t xml:space="preserve"> nome da figura</w:t>
+                        <w:rPr>
+                          <w:rFonts w:ascii="Arial" w:hAnsi="Arial" w:cs="Arial"/>
+                          <w:color w:val="000000" w:themeColor="text1"/>
+                          <w:sz w:val="24"/>
+                          <w:szCs w:val="24"/>
+                        </w:rPr>
+                        <w:instrText xml:space="preserve"> SEQ Figura \* ARABIC </w:instrText>
+                      </w:r>
+                      <w:r>
+                        <w:rPr>
+                          <w:rFonts w:ascii="Arial" w:hAnsi="Arial" w:cs="Arial"/>
+                          <w:color w:val="000000" w:themeColor="text1"/>
+                          <w:sz w:val="24"/>
+                          <w:szCs w:val="24"/>
+                        </w:rPr>
+                        <w:fldChar w:fldCharType="separate"/>
+                      </w:r>
+                      <w:r>
+                        <w:rPr>
+                          <w:rFonts w:ascii="Arial" w:hAnsi="Arial" w:cs="Arial"/>
+                          <w:noProof/>
+                          <w:color w:val="000000" w:themeColor="text1"/>
+                          <w:sz w:val="24"/>
+                          <w:szCs w:val="24"/>
+                        </w:rPr>
+                        <w:t>2</w:t>
+                      </w:r>
+                      <w:r>
+                        <w:rPr>
+                          <w:rFonts w:ascii="Arial" w:hAnsi="Arial" w:cs="Arial"/>
+                          <w:color w:val="000000" w:themeColor="text1"/>
+                          <w:sz w:val="24"/>
+                          <w:szCs w:val="24"/>
+                        </w:rPr>
+                        <w:fldChar w:fldCharType="end"/>
+                      </w:r>
+                      <w:bookmarkEnd w:id="9"/>
+                      <w:r>
+                        <w:rPr>
+                          <w:rFonts w:ascii="Arial" w:hAnsi="Arial" w:cs="Arial"/>
+                          <w:color w:val="000000" w:themeColor="text1"/>
+                          <w:sz w:val="24"/>
+                          <w:szCs w:val="24"/>
+                        </w:rPr>
+                        <w:t xml:space="preserve"> - Encapsulamento MELF (Resistor)</w:t>
                       </w:r>
                     </w:p>
                   </w:txbxContent>
@@ -4345,6 +4794,46 @@
         </mc:AlternateContent>
       </w:r>
     </w:p>
+    <w:p/>
+    <w:p/>
+    <w:p/>
+    <w:p/>
+    <w:p/>
+    <w:p/>
+    <w:p>
+      <w:pPr>
+        <w:rPr>
+          <w:rFonts w:ascii="Arial" w:hAnsi="Arial" w:cs="Arial"/>
+          <w:sz w:val="24"/>
+          <w:szCs w:val="24"/>
+        </w:rPr>
+      </w:pPr>
+    </w:p>
+    <w:p>
+      <w:pPr>
+        <w:rPr>
+          <w:rFonts w:ascii="Arial" w:hAnsi="Arial" w:cs="Arial"/>
+          <w:sz w:val="24"/>
+          <w:szCs w:val="24"/>
+        </w:rPr>
+      </w:pPr>
+      <w:r>
+        <w:rPr>
+          <w:rFonts w:ascii="Arial" w:hAnsi="Arial" w:cs="Arial"/>
+          <w:sz w:val="24"/>
+          <w:szCs w:val="24"/>
+        </w:rPr>
+        <w:t>Fonte: Nome, Data</w:t>
+      </w:r>
+      <w:r>
+        <w:rPr>
+          <w:rFonts w:ascii="Arial" w:hAnsi="Arial" w:cs="Arial"/>
+          <w:sz w:val="24"/>
+          <w:szCs w:val="24"/>
+        </w:rPr>
+        <w:t>.</w:t>
+      </w:r>
+    </w:p>
     <w:p>
       <w:pPr>
         <w:pStyle w:val="Ttulo3"/>
@@ -4354,7 +4843,7 @@
           <w:color w:val="auto"/>
         </w:rPr>
       </w:pPr>
-      <w:bookmarkStart w:id="12" w:name="_Toc131770294"/>
+      <w:bookmarkStart w:id="10" w:name="_Toc131770294"/>
       <w:r>
         <w:rPr>
           <w:rFonts w:ascii="Arial" w:hAnsi="Arial" w:cs="Arial"/>
@@ -4363,7 +4852,7 @@
         </w:rPr>
         <w:t>Resistores</w:t>
       </w:r>
-      <w:bookmarkEnd w:id="12"/>
+      <w:bookmarkEnd w:id="10"/>
     </w:p>
     <w:p>
       <w:pPr>
@@ -4377,19 +4866,154 @@
       <w:r>
         <w:rPr>
           <w:rFonts w:ascii="Arial" w:hAnsi="Arial" w:cs="Arial"/>
-          <w:sz w:val="24"/>
-          <w:szCs w:val="24"/>
-        </w:rPr>
-        <w:t>(descrição)</w:t>
-      </w:r>
-      <w:r>
-        <w:rPr>
-          <w:rFonts w:ascii="Times New Roman" w:eastAsia="Calibri" w:hAnsi="Times New Roman" w:cs="Times New Roman"/>
           <w:noProof/>
           <w:sz w:val="24"/>
           <w:szCs w:val="24"/>
         </w:rPr>
-        <w:t xml:space="preserve"> </w:t>
+        <w:drawing>
+          <wp:anchor distT="0" distB="0" distL="114300" distR="114300" simplePos="0" relativeHeight="251685888" behindDoc="0" locked="0" layoutInCell="1" allowOverlap="1" wp14:anchorId="5BED860D" wp14:editId="57067787">
+            <wp:simplePos x="0" y="0"/>
+            <wp:positionH relativeFrom="column">
+              <wp:posOffset>2055495</wp:posOffset>
+            </wp:positionH>
+            <wp:positionV relativeFrom="paragraph">
+              <wp:posOffset>376555</wp:posOffset>
+            </wp:positionV>
+            <wp:extent cx="1654810" cy="2720975"/>
+            <wp:effectExtent l="317" t="0" r="2858" b="2857"/>
+            <wp:wrapSquare wrapText="bothSides"/>
+            <wp:docPr id="14" name="Imagem 14" descr="Tela de computador com texto preto sobre fundo branco&#10;&#10;Descrição gerada automaticamente com confiança média"/>
+            <wp:cNvGraphicFramePr>
+              <a:graphicFrameLocks xmlns:a="http://schemas.openxmlformats.org/drawingml/2006/main" noChangeAspect="1"/>
+            </wp:cNvGraphicFramePr>
+            <a:graphic xmlns:a="http://schemas.openxmlformats.org/drawingml/2006/main">
+              <a:graphicData uri="http://schemas.openxmlformats.org/drawingml/2006/picture">
+                <pic:pic xmlns:pic="http://schemas.openxmlformats.org/drawingml/2006/picture">
+                  <pic:nvPicPr>
+                    <pic:cNvPr id="14" name="Imagem 14" descr="Tela de computador com texto preto sobre fundo branco&#10;&#10;Descrição gerada automaticamente com confiança média"/>
+                    <pic:cNvPicPr/>
+                  </pic:nvPicPr>
+                  <pic:blipFill rotWithShape="1">
+                    <a:blip r:embed="rId13">
+                      <a:extLst>
+                        <a:ext uri="{28A0092B-C50C-407E-A947-70E740481C1C}">
+                          <a14:useLocalDpi xmlns:a14="http://schemas.microsoft.com/office/drawing/2010/main" val="0"/>
+                        </a:ext>
+                      </a:extLst>
+                    </a:blip>
+                    <a:srcRect l="29931" t="34858" r="43281" b="12066"/>
+                    <a:stretch/>
+                  </pic:blipFill>
+                  <pic:spPr bwMode="auto">
+                    <a:xfrm rot="16200000">
+                      <a:off x="0" y="0"/>
+                      <a:ext cx="1654810" cy="2720975"/>
+                    </a:xfrm>
+                    <a:prstGeom prst="rect">
+                      <a:avLst/>
+                    </a:prstGeom>
+                    <a:ln>
+                      <a:noFill/>
+                    </a:ln>
+                    <a:extLst>
+                      <a:ext uri="{53640926-AAD7-44D8-BBD7-CCE9431645EC}">
+                        <a14:shadowObscured xmlns:a14="http://schemas.microsoft.com/office/drawing/2010/main"/>
+                      </a:ext>
+                    </a:extLst>
+                  </pic:spPr>
+                </pic:pic>
+              </a:graphicData>
+            </a:graphic>
+            <wp14:sizeRelH relativeFrom="margin">
+              <wp14:pctWidth>0</wp14:pctWidth>
+            </wp14:sizeRelH>
+            <wp14:sizeRelV relativeFrom="margin">
+              <wp14:pctHeight>0</wp14:pctHeight>
+            </wp14:sizeRelV>
+          </wp:anchor>
+        </w:drawing>
+      </w:r>
+      <w:r>
+        <w:rPr>
+          <w:rFonts w:ascii="Arial" w:hAnsi="Arial" w:cs="Arial"/>
+          <w:sz w:val="24"/>
+          <w:szCs w:val="24"/>
+        </w:rPr>
+        <w:t>Resistores são componentes passivos cujo objetivo é limitar a corrente num circuito, em SMD eles se apresentam em diversos encapsulamentos e seus valores podem ser representados por faixas ou números.</w:t>
+      </w:r>
+      <w:r>
+        <w:rPr>
+          <w:rFonts w:ascii="Arial" w:hAnsi="Arial" w:cs="Arial"/>
+          <w:sz w:val="24"/>
+          <w:szCs w:val="24"/>
+        </w:rPr>
+        <w:t xml:space="preserve"> Veja a </w:t>
+      </w:r>
+      <w:r>
+        <w:rPr>
+          <w:rFonts w:ascii="Arial" w:hAnsi="Arial" w:cs="Arial"/>
+          <w:sz w:val="24"/>
+          <w:szCs w:val="24"/>
+        </w:rPr>
+        <w:fldChar w:fldCharType="begin"/>
+      </w:r>
+      <w:r>
+        <w:rPr>
+          <w:rFonts w:ascii="Arial" w:hAnsi="Arial" w:cs="Arial"/>
+          <w:sz w:val="24"/>
+          <w:szCs w:val="24"/>
+        </w:rPr>
+        <w:instrText xml:space="preserve"> REF _Ref131897779 \h </w:instrText>
+      </w:r>
+      <w:r>
+        <w:rPr>
+          <w:rFonts w:ascii="Arial" w:hAnsi="Arial" w:cs="Arial"/>
+          <w:sz w:val="24"/>
+          <w:szCs w:val="24"/>
+        </w:rPr>
+      </w:r>
+      <w:r>
+        <w:rPr>
+          <w:rFonts w:ascii="Arial" w:hAnsi="Arial" w:cs="Arial"/>
+          <w:sz w:val="24"/>
+          <w:szCs w:val="24"/>
+        </w:rPr>
+        <w:fldChar w:fldCharType="separate"/>
+      </w:r>
+      <w:r>
+        <w:rPr>
+          <w:rFonts w:ascii="Arial" w:hAnsi="Arial" w:cs="Arial"/>
+          <w:color w:val="000000" w:themeColor="text1"/>
+          <w:sz w:val="24"/>
+          <w:szCs w:val="24"/>
+        </w:rPr>
+        <w:t xml:space="preserve">Figura </w:t>
+      </w:r>
+      <w:r>
+        <w:rPr>
+          <w:rFonts w:ascii="Arial" w:hAnsi="Arial" w:cs="Arial"/>
+          <w:noProof/>
+          <w:color w:val="000000" w:themeColor="text1"/>
+          <w:sz w:val="24"/>
+          <w:szCs w:val="24"/>
+        </w:rPr>
+        <w:t>3</w:t>
+      </w:r>
+      <w:r>
+        <w:rPr>
+          <w:rFonts w:ascii="Arial" w:hAnsi="Arial" w:cs="Arial"/>
+          <w:sz w:val="24"/>
+          <w:szCs w:val="24"/>
+        </w:rPr>
+        <w:fldChar w:fldCharType="end"/>
+      </w:r>
+      <w:r>
+        <w:rPr>
+          <w:rFonts w:ascii="Arial" w:hAnsi="Arial" w:cs="Arial"/>
+          <w:sz w:val="24"/>
+          <w:szCs w:val="24"/>
+        </w:rPr>
+        <w:t>.</w:t>
       </w:r>
     </w:p>
     <w:p>
@@ -4398,78 +5022,134 @@
         <w:jc w:val="center"/>
         <w:rPr>
           <w:rFonts w:ascii="Arial" w:hAnsi="Arial" w:cs="Arial"/>
-          <w:sz w:val="24"/>
-          <w:szCs w:val="24"/>
-        </w:rPr>
-      </w:pPr>
-      <w:r>
-        <w:rPr>
-          <w:rFonts w:ascii="Times New Roman" w:eastAsia="Calibri" w:hAnsi="Times New Roman" w:cs="Times New Roman"/>
           <w:noProof/>
           <w:sz w:val="24"/>
           <w:szCs w:val="24"/>
-          <w:lang w:eastAsia="pt-BR"/>
+        </w:rPr>
+      </w:pPr>
+      <w:r>
+        <w:rPr>
+          <w:noProof/>
         </w:rPr>
         <mc:AlternateContent>
           <mc:Choice Requires="wps">
             <w:drawing>
-              <wp:anchor distT="45720" distB="45720" distL="114300" distR="114300" simplePos="0" relativeHeight="251654656" behindDoc="0" locked="0" layoutInCell="1" allowOverlap="1" wp14:anchorId="4C86FEC3" wp14:editId="237085ED">
+              <wp:anchor distT="0" distB="0" distL="114300" distR="114300" simplePos="0" relativeHeight="251701248" behindDoc="0" locked="0" layoutInCell="1" allowOverlap="1" wp14:anchorId="03786AD9" wp14:editId="2E245979">
                 <wp:simplePos x="0" y="0"/>
                 <wp:positionH relativeFrom="column">
-                  <wp:posOffset>436880</wp:posOffset>
+                  <wp:posOffset>824865</wp:posOffset>
                 </wp:positionH>
                 <wp:positionV relativeFrom="paragraph">
-                  <wp:posOffset>111760</wp:posOffset>
+                  <wp:posOffset>20638</wp:posOffset>
                 </wp:positionV>
-                <wp:extent cx="5349240" cy="419100"/>
-                <wp:effectExtent l="0" t="0" r="22860" b="19050"/>
+                <wp:extent cx="4114800" cy="457200"/>
+                <wp:effectExtent l="0" t="0" r="0" b="0"/>
                 <wp:wrapSquare wrapText="bothSides"/>
-                <wp:docPr id="4" name="Caixa de Texto 2"/>
-                <wp:cNvGraphicFramePr>
-                  <a:graphicFrameLocks xmlns:a="http://schemas.openxmlformats.org/drawingml/2006/main"/>
-                </wp:cNvGraphicFramePr>
+                <wp:docPr id="15" name="Caixa de Texto 15"/>
+                <wp:cNvGraphicFramePr/>
                 <a:graphic xmlns:a="http://schemas.openxmlformats.org/drawingml/2006/main">
                   <a:graphicData uri="http://schemas.microsoft.com/office/word/2010/wordprocessingShape">
                     <wps:wsp>
-                      <wps:cNvSpPr txBox="1">
-                        <a:spLocks noChangeArrowheads="1"/>
-                      </wps:cNvSpPr>
-                      <wps:spPr bwMode="auto">
+                      <wps:cNvSpPr txBox="1"/>
+                      <wps:spPr>
                         <a:xfrm>
                           <a:off x="0" y="0"/>
-                          <a:ext cx="5349240" cy="419100"/>
+                          <a:ext cx="4114800" cy="457200"/>
                         </a:xfrm>
                         <a:prstGeom prst="rect">
                           <a:avLst/>
                         </a:prstGeom>
-                        <a:solidFill>
-                          <a:srgbClr val="FFFFFF"/>
-                        </a:solidFill>
-                        <a:ln w="9525">
-                          <a:solidFill>
-                            <a:srgbClr val="000000"/>
-                          </a:solidFill>
-                          <a:miter lim="800000"/>
-                          <a:headEnd/>
-                          <a:tailEnd/>
+                        <a:noFill/>
+                        <a:ln>
+                          <a:noFill/>
                         </a:ln>
                       </wps:spPr>
                       <wps:txbx>
                         <w:txbxContent>
                           <w:p>
+                            <w:pPr>
+                              <w:pStyle w:val="Legenda"/>
+                              <w:rPr>
+                                <w:rFonts w:ascii="Arial" w:hAnsi="Arial" w:cs="Arial"/>
+                                <w:noProof/>
+                                <w:color w:val="000000" w:themeColor="text1"/>
+                                <w:sz w:val="24"/>
+                                <w:szCs w:val="24"/>
+                              </w:rPr>
+                            </w:pPr>
+                            <w:bookmarkStart w:id="11" w:name="_Ref131897779"/>
                             <w:r>
-                              <w:t>Figura n°: Sobre Item</w:t>
+                              <w:rPr>
+                                <w:rFonts w:ascii="Arial" w:hAnsi="Arial" w:cs="Arial"/>
+                                <w:color w:val="000000" w:themeColor="text1"/>
+                                <w:sz w:val="24"/>
+                                <w:szCs w:val="24"/>
+                              </w:rPr>
+                              <w:t xml:space="preserve">Figura </w:t>
                             </w:r>
                             <w:r>
-                              <w:t>,</w:t>
+                              <w:rPr>
+                                <w:rFonts w:ascii="Arial" w:hAnsi="Arial" w:cs="Arial"/>
+                                <w:color w:val="000000" w:themeColor="text1"/>
+                                <w:sz w:val="24"/>
+                                <w:szCs w:val="24"/>
+                              </w:rPr>
+                              <w:fldChar w:fldCharType="begin"/>
                             </w:r>
                             <w:r>
-                              <w:t xml:space="preserve"> nome da figura</w:t>
+                              <w:rPr>
+                                <w:rFonts w:ascii="Arial" w:hAnsi="Arial" w:cs="Arial"/>
+                                <w:color w:val="000000" w:themeColor="text1"/>
+                                <w:sz w:val="24"/>
+                                <w:szCs w:val="24"/>
+                              </w:rPr>
+                              <w:instrText xml:space="preserve"> SEQ Figura \* ARABIC </w:instrText>
+                            </w:r>
+                            <w:r>
+                              <w:rPr>
+                                <w:rFonts w:ascii="Arial" w:hAnsi="Arial" w:cs="Arial"/>
+                                <w:color w:val="000000" w:themeColor="text1"/>
+                                <w:sz w:val="24"/>
+                                <w:szCs w:val="24"/>
+                              </w:rPr>
+                              <w:fldChar w:fldCharType="separate"/>
+                            </w:r>
+                            <w:r>
+                              <w:rPr>
+                                <w:rFonts w:ascii="Arial" w:hAnsi="Arial" w:cs="Arial"/>
+                                <w:noProof/>
+                                <w:color w:val="000000" w:themeColor="text1"/>
+                                <w:sz w:val="24"/>
+                                <w:szCs w:val="24"/>
+                              </w:rPr>
+                              <w:t>3</w:t>
+                            </w:r>
+                            <w:r>
+                              <w:rPr>
+                                <w:rFonts w:ascii="Arial" w:hAnsi="Arial" w:cs="Arial"/>
+                                <w:color w:val="000000" w:themeColor="text1"/>
+                                <w:sz w:val="24"/>
+                                <w:szCs w:val="24"/>
+                              </w:rPr>
+                              <w:fldChar w:fldCharType="end"/>
+                            </w:r>
+                            <w:bookmarkEnd w:id="11"/>
+                            <w:r>
+                              <w:rPr>
+                                <w:rFonts w:ascii="Arial" w:hAnsi="Arial" w:cs="Arial"/>
+                                <w:color w:val="000000" w:themeColor="text1"/>
+                                <w:sz w:val="24"/>
+                                <w:szCs w:val="24"/>
+                              </w:rPr>
+                              <w:t xml:space="preserve"> - Exemplos de resistores com valores numéricos</w:t>
                             </w:r>
                           </w:p>
                         </w:txbxContent>
                       </wps:txbx>
-                      <wps:bodyPr rot="0" vert="horz" wrap="square" lIns="91440" tIns="45720" rIns="91440" bIns="45720" anchor="t" anchorCtr="0">
+                      <wps:bodyPr rot="0" spcFirstLastPara="0" vertOverflow="overflow" horzOverflow="overflow" vert="horz" wrap="square" lIns="0" tIns="0" rIns="0" bIns="0" numCol="1" spcCol="0" rtlCol="0" fromWordArt="0" anchor="t" anchorCtr="0" forceAA="0" compatLnSpc="1">
+                        <a:prstTxWarp prst="textNoShape">
+                          <a:avLst/>
+                        </a:prstTxWarp>
                         <a:noAutofit/>
                       </wps:bodyPr>
                     </wps:wsp>
@@ -4478,26 +5158,90 @@
                 <wp14:sizeRelH relativeFrom="margin">
                   <wp14:pctWidth>0</wp14:pctWidth>
                 </wp14:sizeRelH>
-                <wp14:sizeRelV relativeFrom="margin">
-                  <wp14:pctHeight>0</wp14:pctHeight>
-                </wp14:sizeRelV>
               </wp:anchor>
             </w:drawing>
           </mc:Choice>
           <mc:Fallback>
             <w:pict>
-              <v:shape w14:anchorId="4C86FEC3" id="_x0000_s1028" type="#_x0000_t202" style="position:absolute;left:0;text-align:left;margin-left:34.4pt;margin-top:8.8pt;width:421.2pt;height:33pt;z-index:251654656;visibility:visible;mso-wrap-style:square;mso-width-percent:0;mso-height-percent:0;mso-wrap-distance-left:9pt;mso-wrap-distance-top:3.6pt;mso-wrap-distance-right:9pt;mso-wrap-distance-bottom:3.6pt;mso-position-horizontal:absolute;mso-position-horizontal-relative:text;mso-position-vertical:absolute;mso-position-vertical-relative:text;mso-width-percent:0;mso-height-percent:0;mso-width-relative:margin;mso-height-relative:margin;v-text-anchor:top" o:gfxdata="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">
-                <v:textbox>
+              <v:shape w14:anchorId="03786AD9" id="Caixa de Texto 15" o:spid="_x0000_s1028" type="#_x0000_t202" style="position:absolute;left:0;text-align:left;margin-left:64.95pt;margin-top:1.65pt;width:324pt;height:36pt;z-index:251701248;visibility:visible;mso-wrap-style:square;mso-width-percent:0;mso-wrap-distance-left:9pt;mso-wrap-distance-top:0;mso-wrap-distance-right:9pt;mso-wrap-distance-bottom:0;mso-position-horizontal:absolute;mso-position-horizontal-relative:text;mso-position-vertical:absolute;mso-position-vertical-relative:text;mso-width-percent:0;mso-width-relative:margin;v-text-anchor:top" o:gfxdata="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" filled="f" stroked="f">
+                <v:textbox inset="0,0,0,0">
                   <w:txbxContent>
                     <w:p>
+                      <w:pPr>
+                        <w:pStyle w:val="Legenda"/>
+                        <w:rPr>
+                          <w:rFonts w:ascii="Arial" w:hAnsi="Arial" w:cs="Arial"/>
+                          <w:noProof/>
+                          <w:color w:val="000000" w:themeColor="text1"/>
+                          <w:sz w:val="24"/>
+                          <w:szCs w:val="24"/>
+                        </w:rPr>
+                      </w:pPr>
+                      <w:bookmarkStart w:id="12" w:name="_Ref131897779"/>
                       <w:r>
-                        <w:t>Figura n°: Sobre Item</w:t>
+                        <w:rPr>
+                          <w:rFonts w:ascii="Arial" w:hAnsi="Arial" w:cs="Arial"/>
+                          <w:color w:val="000000" w:themeColor="text1"/>
+                          <w:sz w:val="24"/>
+                          <w:szCs w:val="24"/>
+                        </w:rPr>
+                        <w:t xml:space="preserve">Figura </w:t>
                       </w:r>
                       <w:r>
-                        <w:t>,</w:t>
+                        <w:rPr>
+                          <w:rFonts w:ascii="Arial" w:hAnsi="Arial" w:cs="Arial"/>
+                          <w:color w:val="000000" w:themeColor="text1"/>
+                          <w:sz w:val="24"/>
+                          <w:szCs w:val="24"/>
+                        </w:rPr>
+                        <w:fldChar w:fldCharType="begin"/>
                       </w:r>
                       <w:r>
-                        <w:t xml:space="preserve"> nome da figura</w:t>
+                        <w:rPr>
+                          <w:rFonts w:ascii="Arial" w:hAnsi="Arial" w:cs="Arial"/>
+                          <w:color w:val="000000" w:themeColor="text1"/>
+                          <w:sz w:val="24"/>
+                          <w:szCs w:val="24"/>
+                        </w:rPr>
+                        <w:instrText xml:space="preserve"> SEQ Figura \* ARABIC </w:instrText>
+                      </w:r>
+                      <w:r>
+                        <w:rPr>
+                          <w:rFonts w:ascii="Arial" w:hAnsi="Arial" w:cs="Arial"/>
+                          <w:color w:val="000000" w:themeColor="text1"/>
+                          <w:sz w:val="24"/>
+                          <w:szCs w:val="24"/>
+                        </w:rPr>
+                        <w:fldChar w:fldCharType="separate"/>
+                      </w:r>
+                      <w:r>
+                        <w:rPr>
+                          <w:rFonts w:ascii="Arial" w:hAnsi="Arial" w:cs="Arial"/>
+                          <w:noProof/>
+                          <w:color w:val="000000" w:themeColor="text1"/>
+                          <w:sz w:val="24"/>
+                          <w:szCs w:val="24"/>
+                        </w:rPr>
+                        <w:t>3</w:t>
+                      </w:r>
+                      <w:r>
+                        <w:rPr>
+                          <w:rFonts w:ascii="Arial" w:hAnsi="Arial" w:cs="Arial"/>
+                          <w:color w:val="000000" w:themeColor="text1"/>
+                          <w:sz w:val="24"/>
+                          <w:szCs w:val="24"/>
+                        </w:rPr>
+                        <w:fldChar w:fldCharType="end"/>
+                      </w:r>
+                      <w:bookmarkEnd w:id="12"/>
+                      <w:r>
+                        <w:rPr>
+                          <w:rFonts w:ascii="Arial" w:hAnsi="Arial" w:cs="Arial"/>
+                          <w:color w:val="000000" w:themeColor="text1"/>
+                          <w:sz w:val="24"/>
+                          <w:szCs w:val="24"/>
+                        </w:rPr>
+                        <w:t xml:space="preserve"> - Exemplos de resistores com valores numéricos</w:t>
                       </w:r>
                     </w:p>
                   </w:txbxContent>
@@ -4512,8 +5256,113 @@
     <w:p>
       <w:pPr>
         <w:ind w:left="708"/>
-        <w:rPr>
-          <w:rFonts w:ascii="Arial" w:hAnsi="Arial" w:cs="Arial"/>
+        <w:jc w:val="center"/>
+        <w:rPr>
+          <w:rFonts w:ascii="Arial" w:hAnsi="Arial" w:cs="Arial"/>
+          <w:noProof/>
+          <w:sz w:val="24"/>
+          <w:szCs w:val="24"/>
+        </w:rPr>
+      </w:pPr>
+    </w:p>
+    <w:p>
+      <w:pPr>
+        <w:ind w:left="708"/>
+        <w:jc w:val="center"/>
+        <w:rPr>
+          <w:rFonts w:ascii="Arial" w:hAnsi="Arial" w:cs="Arial"/>
+          <w:noProof/>
+          <w:sz w:val="24"/>
+          <w:szCs w:val="24"/>
+        </w:rPr>
+      </w:pPr>
+    </w:p>
+    <w:p>
+      <w:pPr>
+        <w:ind w:left="708"/>
+        <w:jc w:val="center"/>
+        <w:rPr>
+          <w:rFonts w:ascii="Arial" w:hAnsi="Arial" w:cs="Arial"/>
+          <w:noProof/>
+          <w:sz w:val="24"/>
+          <w:szCs w:val="24"/>
+        </w:rPr>
+      </w:pPr>
+    </w:p>
+    <w:p>
+      <w:pPr>
+        <w:rPr>
+          <w:rFonts w:ascii="Arial" w:hAnsi="Arial" w:cs="Arial"/>
+          <w:noProof/>
+          <w:sz w:val="24"/>
+          <w:szCs w:val="24"/>
+        </w:rPr>
+      </w:pPr>
+    </w:p>
+    <w:p>
+      <w:pPr>
+        <w:rPr>
+          <w:rFonts w:ascii="Arial" w:hAnsi="Arial" w:cs="Arial"/>
+          <w:noProof/>
+          <w:sz w:val="24"/>
+          <w:szCs w:val="24"/>
+        </w:rPr>
+      </w:pPr>
+    </w:p>
+    <w:p>
+      <w:pPr>
+        <w:rPr>
+          <w:rFonts w:ascii="Arial" w:hAnsi="Arial" w:cs="Arial"/>
+          <w:noProof/>
+          <w:sz w:val="24"/>
+          <w:szCs w:val="24"/>
+        </w:rPr>
+      </w:pPr>
+    </w:p>
+    <w:p>
+      <w:pPr>
+        <w:rPr>
+          <w:rFonts w:ascii="Arial" w:hAnsi="Arial" w:cs="Arial"/>
+          <w:noProof/>
+          <w:sz w:val="24"/>
+          <w:szCs w:val="24"/>
+        </w:rPr>
+      </w:pPr>
+      <w:r>
+        <w:rPr>
+          <w:rFonts w:ascii="Arial" w:hAnsi="Arial" w:cs="Arial"/>
+          <w:noProof/>
+          <w:sz w:val="24"/>
+          <w:szCs w:val="24"/>
+        </w:rPr>
+        <w:t>Fonte: Nome , Data.</w:t>
+      </w:r>
+    </w:p>
+    <w:p>
+      <w:pPr>
+        <w:rPr>
+          <w:rFonts w:ascii="Arial" w:hAnsi="Arial" w:cs="Arial"/>
+          <w:noProof/>
+          <w:sz w:val="24"/>
+          <w:szCs w:val="24"/>
+        </w:rPr>
+      </w:pPr>
+      <w:r>
+        <w:rPr>
+          <w:rFonts w:ascii="Arial" w:hAnsi="Arial" w:cs="Arial"/>
+          <w:noProof/>
+          <w:sz w:val="24"/>
+          <w:szCs w:val="24"/>
+        </w:rPr>
+        <w:lastRenderedPageBreak/>
+        <w:t>(breve descrição desses resistores)...</w:t>
+      </w:r>
+    </w:p>
+    <w:p>
+      <w:pPr>
+        <w:rPr>
+          <w:rFonts w:ascii="Arial" w:hAnsi="Arial" w:cs="Arial"/>
+          <w:noProof/>
           <w:sz w:val="24"/>
           <w:szCs w:val="24"/>
         </w:rPr>
@@ -4577,7 +5426,7 @@
         <mc:AlternateContent>
           <mc:Choice Requires="wps">
             <w:drawing>
-              <wp:anchor distT="45720" distB="45720" distL="114300" distR="114300" simplePos="0" relativeHeight="251655680" behindDoc="0" locked="0" layoutInCell="1" allowOverlap="1" wp14:anchorId="62916A5A" wp14:editId="40259953">
+              <wp:anchor distT="45720" distB="45720" distL="114300" distR="114300" simplePos="0" relativeHeight="251655168" behindDoc="0" locked="0" layoutInCell="1" allowOverlap="1" wp14:anchorId="62916A5A" wp14:editId="6EACDB9E">
                 <wp:simplePos x="0" y="0"/>
                 <wp:positionH relativeFrom="column">
                   <wp:posOffset>594360</wp:posOffset>
@@ -4650,7 +5499,7 @@
           </mc:Choice>
           <mc:Fallback>
             <w:pict>
-              <v:shape w14:anchorId="62916A5A" id="_x0000_s1029" type="#_x0000_t202" style="position:absolute;left:0;text-align:left;margin-left:46.8pt;margin-top:13.55pt;width:421.2pt;height:33pt;z-index:251655680;visibility:visible;mso-wrap-style:square;mso-width-percent:0;mso-height-percent:0;mso-wrap-distance-left:9pt;mso-wrap-distance-top:3.6pt;mso-wrap-distance-right:9pt;mso-wrap-distance-bottom:3.6pt;mso-position-horizontal:absolute;mso-position-horizontal-relative:text;mso-position-vertical:absolute;mso-position-vertical-relative:text;mso-width-percent:0;mso-height-percent:0;mso-width-relative:margin;mso-height-relative:margin;v-text-anchor:top" o:gfxdata="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">
+              <v:shape w14:anchorId="62916A5A" id="Caixa de Texto 2" o:spid="_x0000_s1029" type="#_x0000_t202" style="position:absolute;left:0;text-align:left;margin-left:46.8pt;margin-top:13.55pt;width:421.2pt;height:33pt;z-index:251655168;visibility:visible;mso-wrap-style:square;mso-width-percent:0;mso-height-percent:0;mso-wrap-distance-left:9pt;mso-wrap-distance-top:3.6pt;mso-wrap-distance-right:9pt;mso-wrap-distance-bottom:3.6pt;mso-position-horizontal:absolute;mso-position-horizontal-relative:text;mso-position-vertical:absolute;mso-position-vertical-relative:text;mso-width-percent:0;mso-height-percent:0;mso-width-relative:margin;mso-height-relative:margin;v-text-anchor:top" o:gfxdata="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">
                 <v:textbox>
                   <w:txbxContent>
                     <w:p>
@@ -4741,7 +5590,7 @@
         <mc:AlternateContent>
           <mc:Choice Requires="wps">
             <w:drawing>
-              <wp:anchor distT="45720" distB="45720" distL="114300" distR="114300" simplePos="0" relativeHeight="251657728" behindDoc="0" locked="0" layoutInCell="1" allowOverlap="1" wp14:anchorId="2C685743" wp14:editId="7DCE1981">
+              <wp:anchor distT="45720" distB="45720" distL="114300" distR="114300" simplePos="0" relativeHeight="251656192" behindDoc="0" locked="0" layoutInCell="1" allowOverlap="1" wp14:anchorId="2C685743" wp14:editId="787223CC">
                 <wp:simplePos x="0" y="0"/>
                 <wp:positionH relativeFrom="column">
                   <wp:posOffset>426720</wp:posOffset>
@@ -4814,7 +5663,7 @@
           </mc:Choice>
           <mc:Fallback>
             <w:pict>
-              <v:shape w14:anchorId="2C685743" id="_x0000_s1030" type="#_x0000_t202" style="position:absolute;left:0;text-align:left;margin-left:33.6pt;margin-top:4.75pt;width:421.2pt;height:33pt;z-index:251657728;visibility:visible;mso-wrap-style:square;mso-width-percent:0;mso-height-percent:0;mso-wrap-distance-left:9pt;mso-wrap-distance-top:3.6pt;mso-wrap-distance-right:9pt;mso-wrap-distance-bottom:3.6pt;mso-position-horizontal:absolute;mso-position-horizontal-relative:text;mso-position-vertical:absolute;mso-position-vertical-relative:text;mso-width-percent:0;mso-height-percent:0;mso-width-relative:margin;mso-height-relative:margin;v-text-anchor:top" o:gfxdata="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">
+              <v:shape w14:anchorId="2C685743" id="_x0000_s1030" type="#_x0000_t202" style="position:absolute;left:0;text-align:left;margin-left:33.6pt;margin-top:4.75pt;width:421.2pt;height:33pt;z-index:251656192;visibility:visible;mso-wrap-style:square;mso-width-percent:0;mso-height-percent:0;mso-wrap-distance-left:9pt;mso-wrap-distance-top:3.6pt;mso-wrap-distance-right:9pt;mso-wrap-distance-bottom:3.6pt;mso-position-horizontal:absolute;mso-position-horizontal-relative:text;mso-position-vertical:absolute;mso-position-vertical-relative:text;mso-width-percent:0;mso-height-percent:0;mso-width-relative:margin;mso-height-relative:margin;v-text-anchor:top" o:gfxdata="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">
                 <v:textbox>
                   <w:txbxContent>
                     <w:p>
@@ -4957,6 +5806,7 @@
         </w:rPr>
         <w:t>O encapsulamento SOT (</w:t>
       </w:r>
+      <w:proofErr w:type="spellStart"/>
       <w:r>
         <w:rPr>
           <w:rFonts w:ascii="Arial" w:hAnsi="Arial" w:cs="Arial"/>
@@ -4964,15 +5814,9 @@
           <w:iCs/>
           <w:sz w:val="24"/>
         </w:rPr>
-        <w:t>Small Outline Trasistor</w:t>
-      </w:r>
-      <w:r>
-        <w:rPr>
-          <w:rFonts w:ascii="Arial" w:hAnsi="Arial" w:cs="Arial"/>
-          <w:sz w:val="24"/>
-        </w:rPr>
-        <w:t>) é um encapsulamento para transistores diodos e CIs, é um encapsulamento bem comum, portanto, não é difícil encontrá-lo. O encapsulamento DPAK (</w:t>
-      </w:r>
+        <w:t>Small</w:t>
+      </w:r>
+      <w:proofErr w:type="spellEnd"/>
       <w:r>
         <w:rPr>
           <w:rFonts w:ascii="Arial" w:hAnsi="Arial" w:cs="Arial"/>
@@ -4980,23 +5824,9 @@
           <w:iCs/>
           <w:sz w:val="24"/>
         </w:rPr>
-        <w:t>Discrete Packaging</w:t>
-      </w:r>
-      <w:r>
-        <w:rPr>
-          <w:rFonts w:ascii="Arial" w:hAnsi="Arial" w:cs="Arial"/>
-          <w:sz w:val="24"/>
-        </w:rPr>
-        <w:t xml:space="preserve">) é criado para </w:t>
-      </w:r>
-      <w:r>
-        <w:rPr>
-          <w:rFonts w:ascii="Arial" w:hAnsi="Arial" w:cs="Arial"/>
-          <w:sz w:val="24"/>
-        </w:rPr>
-        <w:lastRenderedPageBreak/>
-        <w:t>dispositivos que dissipam altas potências, como driver de corrente e reguladores de tensão, esse encapsulamento também é usado em transistores, diodos e Cis. O encapsulamento BGA (</w:t>
-      </w:r>
+        <w:t xml:space="preserve"> </w:t>
+      </w:r>
+      <w:proofErr w:type="spellStart"/>
       <w:r>
         <w:rPr>
           <w:rFonts w:ascii="Arial" w:hAnsi="Arial" w:cs="Arial"/>
@@ -5004,8 +5834,110 @@
           <w:iCs/>
           <w:sz w:val="24"/>
         </w:rPr>
-        <w:t>Ball Grid Array</w:t>
-      </w:r>
+        <w:t>Outline</w:t>
+      </w:r>
+      <w:proofErr w:type="spellEnd"/>
+      <w:r>
+        <w:rPr>
+          <w:rFonts w:ascii="Arial" w:hAnsi="Arial" w:cs="Arial"/>
+          <w:i/>
+          <w:iCs/>
+          <w:sz w:val="24"/>
+        </w:rPr>
+        <w:t xml:space="preserve"> </w:t>
+      </w:r>
+      <w:proofErr w:type="spellStart"/>
+      <w:r>
+        <w:rPr>
+          <w:rFonts w:ascii="Arial" w:hAnsi="Arial" w:cs="Arial"/>
+          <w:i/>
+          <w:iCs/>
+          <w:sz w:val="24"/>
+        </w:rPr>
+        <w:t>Trasistor</w:t>
+      </w:r>
+      <w:proofErr w:type="spellEnd"/>
+      <w:r>
+        <w:rPr>
+          <w:rFonts w:ascii="Arial" w:hAnsi="Arial" w:cs="Arial"/>
+          <w:sz w:val="24"/>
+        </w:rPr>
+        <w:t xml:space="preserve">) é um encapsulamento para transistores diodos e </w:t>
+      </w:r>
+      <w:proofErr w:type="spellStart"/>
+      <w:r>
+        <w:rPr>
+          <w:rFonts w:ascii="Arial" w:hAnsi="Arial" w:cs="Arial"/>
+          <w:sz w:val="24"/>
+        </w:rPr>
+        <w:t>CIs</w:t>
+      </w:r>
+      <w:proofErr w:type="spellEnd"/>
+      <w:r>
+        <w:rPr>
+          <w:rFonts w:ascii="Arial" w:hAnsi="Arial" w:cs="Arial"/>
+          <w:sz w:val="24"/>
+        </w:rPr>
+        <w:t>, é um encapsulamento bem comum, portanto, não é difícil encontrá-lo. O encapsulamento DPAK (</w:t>
+      </w:r>
+      <w:proofErr w:type="spellStart"/>
+      <w:r>
+        <w:rPr>
+          <w:rFonts w:ascii="Arial" w:hAnsi="Arial" w:cs="Arial"/>
+          <w:i/>
+          <w:iCs/>
+          <w:sz w:val="24"/>
+        </w:rPr>
+        <w:t>Discrete</w:t>
+      </w:r>
+      <w:proofErr w:type="spellEnd"/>
+      <w:r>
+        <w:rPr>
+          <w:rFonts w:ascii="Arial" w:hAnsi="Arial" w:cs="Arial"/>
+          <w:i/>
+          <w:iCs/>
+          <w:sz w:val="24"/>
+        </w:rPr>
+        <w:t xml:space="preserve"> </w:t>
+      </w:r>
+      <w:proofErr w:type="spellStart"/>
+      <w:r>
+        <w:rPr>
+          <w:rFonts w:ascii="Arial" w:hAnsi="Arial" w:cs="Arial"/>
+          <w:i/>
+          <w:iCs/>
+          <w:sz w:val="24"/>
+        </w:rPr>
+        <w:t>Packaging</w:t>
+      </w:r>
+      <w:proofErr w:type="spellEnd"/>
+      <w:r>
+        <w:rPr>
+          <w:rFonts w:ascii="Arial" w:hAnsi="Arial" w:cs="Arial"/>
+          <w:sz w:val="24"/>
+        </w:rPr>
+        <w:t>) é criado para dispositivos que dissipam altas potências, como driver de corrente e reguladores de tensão, esse encapsulamento também é usado em transistores, diodos e Cis. O encapsulamento BGA (</w:t>
+      </w:r>
+      <w:r>
+        <w:rPr>
+          <w:rFonts w:ascii="Arial" w:hAnsi="Arial" w:cs="Arial"/>
+          <w:i/>
+          <w:iCs/>
+          <w:sz w:val="24"/>
+        </w:rPr>
+        <w:t xml:space="preserve">Ball Grid </w:t>
+      </w:r>
+      <w:proofErr w:type="spellStart"/>
+      <w:r>
+        <w:rPr>
+          <w:rFonts w:ascii="Arial" w:hAnsi="Arial" w:cs="Arial"/>
+          <w:i/>
+          <w:iCs/>
+          <w:sz w:val="24"/>
+        </w:rPr>
+        <w:t>Array</w:t>
+      </w:r>
+      <w:proofErr w:type="spellEnd"/>
       <w:r>
         <w:rPr>
           <w:rFonts w:ascii="Arial" w:hAnsi="Arial" w:cs="Arial"/>
@@ -5027,7 +5959,7 @@
         <mc:AlternateContent>
           <mc:Choice Requires="wps">
             <w:drawing>
-              <wp:anchor distT="45720" distB="45720" distL="114300" distR="114300" simplePos="0" relativeHeight="251658752" behindDoc="0" locked="0" layoutInCell="1" allowOverlap="1" wp14:anchorId="3DE70CFA" wp14:editId="45FB4C1A">
+              <wp:anchor distT="45720" distB="45720" distL="114300" distR="114300" simplePos="0" relativeHeight="251657216" behindDoc="0" locked="0" layoutInCell="1" allowOverlap="1" wp14:anchorId="3DE70CFA" wp14:editId="4DD43C6C">
                 <wp:simplePos x="0" y="0"/>
                 <wp:positionH relativeFrom="column">
                   <wp:posOffset>215900</wp:posOffset>
@@ -5100,7 +6032,7 @@
           </mc:Choice>
           <mc:Fallback>
             <w:pict>
-              <v:shape w14:anchorId="3DE70CFA" id="_x0000_s1031" type="#_x0000_t202" style="position:absolute;margin-left:17pt;margin-top:14.4pt;width:421.2pt;height:33pt;z-index:251658752;visibility:visible;mso-wrap-style:square;mso-width-percent:0;mso-height-percent:0;mso-wrap-distance-left:9pt;mso-wrap-distance-top:3.6pt;mso-wrap-distance-right:9pt;mso-wrap-distance-bottom:3.6pt;mso-position-horizontal:absolute;mso-position-horizontal-relative:text;mso-position-vertical:absolute;mso-position-vertical-relative:text;mso-width-percent:0;mso-height-percent:0;mso-width-relative:margin;mso-height-relative:margin;v-text-anchor:top" o:gfxdata="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">
+              <v:shape w14:anchorId="3DE70CFA" id="_x0000_s1031" type="#_x0000_t202" style="position:absolute;margin-left:17pt;margin-top:14.4pt;width:421.2pt;height:33pt;z-index:251657216;visibility:visible;mso-wrap-style:square;mso-width-percent:0;mso-height-percent:0;mso-wrap-distance-left:9pt;mso-wrap-distance-top:3.6pt;mso-wrap-distance-right:9pt;mso-wrap-distance-bottom:3.6pt;mso-position-horizontal:absolute;mso-position-horizontal-relative:text;mso-position-vertical:absolute;mso-position-vertical-relative:text;mso-width-percent:0;mso-height-percent:0;mso-width-relative:margin;mso-height-relative:margin;v-text-anchor:top" o:gfxdata="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">
                 <v:textbox>
                   <w:txbxContent>
                     <w:p>
@@ -5188,7 +6120,7 @@
         <mc:AlternateContent>
           <mc:Choice Requires="wps">
             <w:drawing>
-              <wp:anchor distT="45720" distB="45720" distL="114300" distR="114300" simplePos="0" relativeHeight="251659776" behindDoc="0" locked="0" layoutInCell="1" allowOverlap="1" wp14:anchorId="4BC8A4D2" wp14:editId="54A3622D">
+              <wp:anchor distT="45720" distB="45720" distL="114300" distR="114300" simplePos="0" relativeHeight="251658240" behindDoc="0" locked="0" layoutInCell="1" allowOverlap="1" wp14:anchorId="4BC8A4D2" wp14:editId="621EEA0D">
                 <wp:simplePos x="0" y="0"/>
                 <wp:positionH relativeFrom="column">
                   <wp:posOffset>315595</wp:posOffset>
@@ -5261,7 +6193,7 @@
           </mc:Choice>
           <mc:Fallback>
             <w:pict>
-              <v:shape w14:anchorId="4BC8A4D2" id="_x0000_s1032" type="#_x0000_t202" style="position:absolute;left:0;text-align:left;margin-left:24.85pt;margin-top:8.65pt;width:421.2pt;height:33pt;z-index:251659776;visibility:visible;mso-wrap-style:square;mso-width-percent:0;mso-height-percent:0;mso-wrap-distance-left:9pt;mso-wrap-distance-top:3.6pt;mso-wrap-distance-right:9pt;mso-wrap-distance-bottom:3.6pt;mso-position-horizontal:absolute;mso-position-horizontal-relative:text;mso-position-vertical:absolute;mso-position-vertical-relative:text;mso-width-percent:0;mso-height-percent:0;mso-width-relative:margin;mso-height-relative:margin;v-text-anchor:top" o:gfxdata="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">
+              <v:shape w14:anchorId="4BC8A4D2" id="_x0000_s1032" type="#_x0000_t202" style="position:absolute;left:0;text-align:left;margin-left:24.85pt;margin-top:8.65pt;width:421.2pt;height:33pt;z-index:251658240;visibility:visible;mso-wrap-style:square;mso-width-percent:0;mso-height-percent:0;mso-wrap-distance-left:9pt;mso-wrap-distance-top:3.6pt;mso-wrap-distance-right:9pt;mso-wrap-distance-bottom:3.6pt;mso-position-horizontal:absolute;mso-position-horizontal-relative:text;mso-position-vertical:absolute;mso-position-vertical-relative:text;mso-width-percent:0;mso-height-percent:0;mso-width-relative:margin;mso-height-relative:margin;v-text-anchor:top" o:gfxdata="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">
                 <v:textbox>
                   <w:txbxContent>
                     <w:p>
@@ -5348,10 +6280,11 @@
           <w:color w:val="000000" w:themeColor="text1"/>
           <w:lang w:eastAsia="pt-BR"/>
         </w:rPr>
+        <w:lastRenderedPageBreak/>
         <mc:AlternateContent>
           <mc:Choice Requires="wps">
             <w:drawing>
-              <wp:anchor distT="45720" distB="45720" distL="114300" distR="114300" simplePos="0" relativeHeight="251661824" behindDoc="0" locked="0" layoutInCell="1" allowOverlap="1" wp14:anchorId="67733FF2" wp14:editId="66B577B3">
+              <wp:anchor distT="45720" distB="45720" distL="114300" distR="114300" simplePos="0" relativeHeight="251659264" behindDoc="0" locked="0" layoutInCell="1" allowOverlap="1" wp14:anchorId="67733FF2" wp14:editId="5705E75D">
                 <wp:simplePos x="0" y="0"/>
                 <wp:positionH relativeFrom="column">
                   <wp:posOffset>320675</wp:posOffset>
@@ -5398,10 +6331,12 @@
                             <w:r>
                               <w:t xml:space="preserve">Figura n°: </w:t>
                             </w:r>
+                            <w:proofErr w:type="spellStart"/>
                             <w:proofErr w:type="gramStart"/>
                             <w:r>
                               <w:t>referencia</w:t>
                             </w:r>
+                            <w:proofErr w:type="spellEnd"/>
                             <w:proofErr w:type="gramEnd"/>
                             <w:r>
                               <w:t xml:space="preserve"> cruzada </w:t>
@@ -5426,17 +6361,19 @@
           </mc:Choice>
           <mc:Fallback>
             <w:pict>
-              <v:shape w14:anchorId="67733FF2" id="_x0000_s1033" type="#_x0000_t202" style="position:absolute;left:0;text-align:left;margin-left:25.25pt;margin-top:15.5pt;width:421.2pt;height:33pt;z-index:251661824;visibility:visible;mso-wrap-style:square;mso-width-percent:0;mso-height-percent:0;mso-wrap-distance-left:9pt;mso-wrap-distance-top:3.6pt;mso-wrap-distance-right:9pt;mso-wrap-distance-bottom:3.6pt;mso-position-horizontal:absolute;mso-position-horizontal-relative:text;mso-position-vertical:absolute;mso-position-vertical-relative:text;mso-width-percent:0;mso-height-percent:0;mso-width-relative:margin;mso-height-relative:margin;v-text-anchor:top" o:gfxdata="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">
+              <v:shape w14:anchorId="67733FF2" id="_x0000_s1033" type="#_x0000_t202" style="position:absolute;left:0;text-align:left;margin-left:25.25pt;margin-top:15.5pt;width:421.2pt;height:33pt;z-index:251659264;visibility:visible;mso-wrap-style:square;mso-width-percent:0;mso-height-percent:0;mso-wrap-distance-left:9pt;mso-wrap-distance-top:3.6pt;mso-wrap-distance-right:9pt;mso-wrap-distance-bottom:3.6pt;mso-position-horizontal:absolute;mso-position-horizontal-relative:text;mso-position-vertical:absolute;mso-position-vertical-relative:text;mso-width-percent:0;mso-height-percent:0;mso-width-relative:margin;mso-height-relative:margin;v-text-anchor:top" o:gfxdata="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">
                 <v:textbox>
                   <w:txbxContent>
                     <w:p>
                       <w:r>
                         <w:t xml:space="preserve">Figura n°: </w:t>
                       </w:r>
+                      <w:proofErr w:type="spellStart"/>
                       <w:proofErr w:type="gramStart"/>
                       <w:r>
                         <w:t>referencia</w:t>
                       </w:r>
+                      <w:proofErr w:type="spellEnd"/>
                       <w:proofErr w:type="gramEnd"/>
                       <w:r>
                         <w:t xml:space="preserve"> cruzada </w:t>
@@ -5464,7 +6401,25 @@
           <w:b/>
           <w:color w:val="000000" w:themeColor="text1"/>
         </w:rPr>
-        <w:t>ircuitos Integrados (CIs)</w:t>
+        <w:t>ircuitos Integrados (</w:t>
+      </w:r>
+      <w:proofErr w:type="spellStart"/>
+      <w:r>
+        <w:rPr>
+          <w:rFonts w:ascii="Arial" w:hAnsi="Arial" w:cs="Arial"/>
+          <w:b/>
+          <w:color w:val="000000" w:themeColor="text1"/>
+        </w:rPr>
+        <w:t>CIs</w:t>
+      </w:r>
+      <w:proofErr w:type="spellEnd"/>
+      <w:r>
+        <w:rPr>
+          <w:rFonts w:ascii="Arial" w:hAnsi="Arial" w:cs="Arial"/>
+          <w:b/>
+          <w:color w:val="000000" w:themeColor="text1"/>
+        </w:rPr>
+        <w:t>)</w:t>
       </w:r>
       <w:bookmarkEnd w:id="19"/>
     </w:p>
@@ -5482,7 +6437,7 @@
         <mc:AlternateContent>
           <mc:Choice Requires="wps">
             <w:drawing>
-              <wp:anchor distT="45720" distB="45720" distL="114300" distR="114300" simplePos="0" relativeHeight="251662848" behindDoc="0" locked="0" layoutInCell="1" allowOverlap="1" wp14:anchorId="35114CFC" wp14:editId="7546DEAD">
+              <wp:anchor distT="45720" distB="45720" distL="114300" distR="114300" simplePos="0" relativeHeight="251660288" behindDoc="0" locked="0" layoutInCell="1" allowOverlap="1" wp14:anchorId="35114CFC" wp14:editId="1889B12E">
                 <wp:simplePos x="0" y="0"/>
                 <wp:positionH relativeFrom="column">
                   <wp:posOffset>425450</wp:posOffset>
@@ -5529,10 +6484,12 @@
                             <w:r>
                               <w:t xml:space="preserve">Figura n°: </w:t>
                             </w:r>
+                            <w:proofErr w:type="spellStart"/>
                             <w:proofErr w:type="gramStart"/>
                             <w:r>
                               <w:t>referencia</w:t>
                             </w:r>
+                            <w:proofErr w:type="spellEnd"/>
                             <w:proofErr w:type="gramEnd"/>
                             <w:r>
                               <w:t xml:space="preserve"> cruzada </w:t>
@@ -5557,17 +6514,19 @@
           </mc:Choice>
           <mc:Fallback>
             <w:pict>
-              <v:shape w14:anchorId="35114CFC" id="_x0000_s1034" type="#_x0000_t202" style="position:absolute;left:0;text-align:left;margin-left:33.5pt;margin-top:28pt;width:421.2pt;height:33pt;z-index:251662848;visibility:visible;mso-wrap-style:square;mso-width-percent:0;mso-height-percent:0;mso-wrap-distance-left:9pt;mso-wrap-distance-top:3.6pt;mso-wrap-distance-right:9pt;mso-wrap-distance-bottom:3.6pt;mso-position-horizontal:absolute;mso-position-horizontal-relative:text;mso-position-vertical:absolute;mso-position-vertical-relative:text;mso-width-percent:0;mso-height-percent:0;mso-width-relative:margin;mso-height-relative:margin;v-text-anchor:top" o:gfxdata="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">
+              <v:shape w14:anchorId="35114CFC" id="_x0000_s1034" type="#_x0000_t202" style="position:absolute;left:0;text-align:left;margin-left:33.5pt;margin-top:28pt;width:421.2pt;height:33pt;z-index:251660288;visibility:visible;mso-wrap-style:square;mso-width-percent:0;mso-height-percent:0;mso-wrap-distance-left:9pt;mso-wrap-distance-top:3.6pt;mso-wrap-distance-right:9pt;mso-wrap-distance-bottom:3.6pt;mso-position-horizontal:absolute;mso-position-horizontal-relative:text;mso-position-vertical:absolute;mso-position-vertical-relative:text;mso-width-percent:0;mso-height-percent:0;mso-width-relative:margin;mso-height-relative:margin;v-text-anchor:top" o:gfxdata="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">
                 <v:textbox>
                   <w:txbxContent>
                     <w:p>
                       <w:r>
                         <w:t xml:space="preserve">Figura n°: </w:t>
                       </w:r>
+                      <w:proofErr w:type="spellStart"/>
                       <w:proofErr w:type="gramStart"/>
                       <w:r>
                         <w:t>referencia</w:t>
                       </w:r>
+                      <w:proofErr w:type="spellEnd"/>
                       <w:proofErr w:type="gramEnd"/>
                       <w:r>
                         <w:t xml:space="preserve"> cruzada </w:t>
@@ -5795,7 +6754,27 @@
           <w:sz w:val="24"/>
           <w:shd w:val="clear" w:color="auto" w:fill="FFFFFF"/>
         </w:rPr>
-        <w:t xml:space="preserve"> minicurso arduino. 454. ed. Belo Horizonte:</w:t>
+        <w:t xml:space="preserve"> minicurso </w:t>
+      </w:r>
+      <w:proofErr w:type="spellStart"/>
+      <w:r>
+        <w:rPr>
+          <w:rFonts w:ascii="Arial" w:hAnsi="Arial" w:cs="Arial"/>
+          <w:color w:val="222222"/>
+          <w:sz w:val="24"/>
+          <w:shd w:val="clear" w:color="auto" w:fill="FFFFFF"/>
+        </w:rPr>
+        <w:t>arduino</w:t>
+      </w:r>
+      <w:proofErr w:type="spellEnd"/>
+      <w:r>
+        <w:rPr>
+          <w:rFonts w:ascii="Arial" w:hAnsi="Arial" w:cs="Arial"/>
+          <w:color w:val="222222"/>
+          <w:sz w:val="24"/>
+          <w:shd w:val="clear" w:color="auto" w:fill="FFFFFF"/>
+        </w:rPr>
+        <w:t>. 454. ed. Belo Horizonte:</w:t>
       </w:r>
       <w:r>
         <w:rPr>
@@ -5855,7 +6834,6 @@
           <w:sz w:val="28"/>
           <w:szCs w:val="28"/>
         </w:rPr>
-        <w:lastRenderedPageBreak/>
         <w:t>A</w:t>
       </w:r>
       <w:r>
@@ -6266,7 +7244,7 @@
       </w:pPr>
     </w:p>
     <w:sectPr>
-      <w:headerReference w:type="default" r:id="rId12"/>
+      <w:headerReference w:type="default" r:id="rId14"/>
       <w:type w:val="continuous"/>
       <w:pgSz w:w="11906" w:h="16838"/>
       <w:pgMar w:top="1701" w:right="1134" w:bottom="1134" w:left="1701" w:header="709" w:footer="709" w:gutter="0"/>
@@ -7995,6 +8973,30 @@
 </file>
 
 <file path=customXml/item1.xml><?xml version="1.0" encoding="utf-8"?>
+<?mso-contentType ?>
+<FormTemplates xmlns="http://schemas.microsoft.com/sharepoint/v3/contenttype/forms">
+  <Display>DocumentLibraryForm</Display>
+  <Edit>DocumentLibraryForm</Edit>
+  <New>DocumentLibraryForm</New>
+</FormTemplates>
+</file>
+
+<file path=customXml/item2.xml><?xml version="1.0" encoding="utf-8"?>
+<p:properties xmlns:p="http://schemas.microsoft.com/office/2006/metadata/properties" xmlns:xsi="http://www.w3.org/2001/XMLSchema-instance" xmlns:pc="http://schemas.microsoft.com/office/infopath/2007/PartnerControls">
+  <documentManagement>
+    <lcf76f155ced4ddcb4097134ff3c332f xmlns="30c5f6be-4418-49e2-b9bf-457d234152c3">
+      <Terms xmlns="http://schemas.microsoft.com/office/infopath/2007/PartnerControls"/>
+    </lcf76f155ced4ddcb4097134ff3c332f>
+    <TaxCatchAll xmlns="eeb660da-6eea-4acf-ba48-d77328c06556" xsi:nil="true"/>
+  </documentManagement>
+</p:properties>
+</file>
+
+<file path=customXml/item3.xml><?xml version="1.0" encoding="utf-8"?>
+<b:Sources xmlns:b="http://schemas.openxmlformats.org/officeDocument/2006/bibliography" xmlns="http://schemas.openxmlformats.org/officeDocument/2006/bibliography" SelectedStyle="\APASixthEditionOfficeOnline.xsl" StyleName="APA" Version="6"/>
+</file>
+
+<file path=customXml/item4.xml><?xml version="1.0" encoding="utf-8"?>
 <ct:contentTypeSchema xmlns:ct="http://schemas.microsoft.com/office/2006/metadata/contentType" xmlns:ma="http://schemas.microsoft.com/office/2006/metadata/properties/metaAttributes" ct:_="" ma:_="" ma:contentTypeName="Documento" ma:contentTypeID="0x0101006F4E263F0A73C54EB2F62E636F0DF835" ma:contentTypeVersion="9" ma:contentTypeDescription="Crie um novo documento." ma:contentTypeScope="" ma:versionID="1b3281a5c11d6e479fec1c54c032429a">
   <xsd:schema xmlns:xsd="http://www.w3.org/2001/XMLSchema" xmlns:xs="http://www.w3.org/2001/XMLSchema" xmlns:p="http://schemas.microsoft.com/office/2006/metadata/properties" xmlns:ns2="30c5f6be-4418-49e2-b9bf-457d234152c3" xmlns:ns3="eeb660da-6eea-4acf-ba48-d77328c06556" targetNamespace="http://schemas.microsoft.com/office/2006/metadata/properties" ma:root="true" ma:fieldsID="801d650034a4fcd1593a0bc763eb29e3" ns2:_="" ns3:_="">
     <xsd:import namespace="30c5f6be-4418-49e2-b9bf-457d234152c3"/>
@@ -8177,31 +9179,34 @@
 </ct:contentTypeSchema>
 </file>
 
-<file path=customXml/item2.xml><?xml version="1.0" encoding="utf-8"?>
-<b:Sources xmlns:b="http://schemas.openxmlformats.org/officeDocument/2006/bibliography" xmlns="http://schemas.openxmlformats.org/officeDocument/2006/bibliography" SelectedStyle="\APASixthEditionOfficeOnline.xsl" StyleName="APA" Version="6"/>
+<file path=customXml/itemProps1.xml><?xml version="1.0" encoding="utf-8"?>
+<ds:datastoreItem xmlns:ds="http://schemas.openxmlformats.org/officeDocument/2006/customXml" ds:itemID="{5BAB9921-637C-4118-9CBE-60DEC0117473}">
+  <ds:schemaRefs>
+    <ds:schemaRef ds:uri="http://schemas.microsoft.com/sharepoint/v3/contenttype/forms"/>
+  </ds:schemaRefs>
+</ds:datastoreItem>
 </file>
 
-<file path=customXml/item3.xml><?xml version="1.0" encoding="utf-8"?>
-<p:properties xmlns:p="http://schemas.microsoft.com/office/2006/metadata/properties" xmlns:xsi="http://www.w3.org/2001/XMLSchema-instance" xmlns:pc="http://schemas.microsoft.com/office/infopath/2007/PartnerControls">
-  <documentManagement>
-    <lcf76f155ced4ddcb4097134ff3c332f xmlns="30c5f6be-4418-49e2-b9bf-457d234152c3">
-      <Terms xmlns="http://schemas.microsoft.com/office/infopath/2007/PartnerControls"/>
-    </lcf76f155ced4ddcb4097134ff3c332f>
-    <TaxCatchAll xmlns="eeb660da-6eea-4acf-ba48-d77328c06556" xsi:nil="true"/>
-  </documentManagement>
-</p:properties>
+<file path=customXml/itemProps2.xml><?xml version="1.0" encoding="utf-8"?>
+<ds:datastoreItem xmlns:ds="http://schemas.openxmlformats.org/officeDocument/2006/customXml" ds:itemID="{A190A9BA-9D6D-4E72-8376-1547B4E9F13D}">
+  <ds:schemaRefs>
+    <ds:schemaRef ds:uri="http://schemas.microsoft.com/office/2006/metadata/properties"/>
+    <ds:schemaRef ds:uri="http://schemas.microsoft.com/office/infopath/2007/PartnerControls"/>
+    <ds:schemaRef ds:uri="30c5f6be-4418-49e2-b9bf-457d234152c3"/>
+    <ds:schemaRef ds:uri="eeb660da-6eea-4acf-ba48-d77328c06556"/>
+  </ds:schemaRefs>
+</ds:datastoreItem>
 </file>
 
-<file path=customXml/item4.xml><?xml version="1.0" encoding="utf-8"?>
-<?mso-contentType ?>
-<FormTemplates xmlns="http://schemas.microsoft.com/sharepoint/v3/contenttype/forms">
-  <Display>DocumentLibraryForm</Display>
-  <Edit>DocumentLibraryForm</Edit>
-  <New>DocumentLibraryForm</New>
-</FormTemplates>
+<file path=customXml/itemProps3.xml><?xml version="1.0" encoding="utf-8"?>
+<ds:datastoreItem xmlns:ds="http://schemas.openxmlformats.org/officeDocument/2006/customXml" ds:itemID="{C6CB898C-313C-4175-B484-78B3E8C2E4D5}">
+  <ds:schemaRefs>
+    <ds:schemaRef ds:uri="http://schemas.openxmlformats.org/officeDocument/2006/bibliography"/>
+  </ds:schemaRefs>
+</ds:datastoreItem>
 </file>
 
-<file path=customXml/itemProps1.xml><?xml version="1.0" encoding="utf-8"?>
+<file path=customXml/itemProps4.xml><?xml version="1.0" encoding="utf-8"?>
 <ds:datastoreItem xmlns:ds="http://schemas.openxmlformats.org/officeDocument/2006/customXml" ds:itemID="{10352A28-A5DC-4C8C-A942-20163DB3BDCF}">
   <ds:schemaRefs>
     <ds:schemaRef ds:uri="http://schemas.microsoft.com/office/2006/metadata/contentType"/>
@@ -8218,31 +9223,4 @@
     <ds:schemaRef ds:uri="http://schemas.microsoft.com/internal/obd"/>
   </ds:schemaRefs>
 </ds:datastoreItem>
-</file>
-
-<file path=customXml/itemProps2.xml><?xml version="1.0" encoding="utf-8"?>
-<ds:datastoreItem xmlns:ds="http://schemas.openxmlformats.org/officeDocument/2006/customXml" ds:itemID="{C6CB898C-313C-4175-B484-78B3E8C2E4D5}">
-  <ds:schemaRefs>
-    <ds:schemaRef ds:uri="http://schemas.openxmlformats.org/officeDocument/2006/bibliography"/>
-  </ds:schemaRefs>
-</ds:datastoreItem>
-</file>
-
-<file path=customXml/itemProps3.xml><?xml version="1.0" encoding="utf-8"?>
-<ds:datastoreItem xmlns:ds="http://schemas.openxmlformats.org/officeDocument/2006/customXml" ds:itemID="{A190A9BA-9D6D-4E72-8376-1547B4E9F13D}">
-  <ds:schemaRefs>
-    <ds:schemaRef ds:uri="http://schemas.microsoft.com/office/2006/metadata/properties"/>
-    <ds:schemaRef ds:uri="http://schemas.microsoft.com/office/infopath/2007/PartnerControls"/>
-    <ds:schemaRef ds:uri="30c5f6be-4418-49e2-b9bf-457d234152c3"/>
-    <ds:schemaRef ds:uri="eeb660da-6eea-4acf-ba48-d77328c06556"/>
-  </ds:schemaRefs>
-</ds:datastoreItem>
-</file>
-
-<file path=customXml/itemProps4.xml><?xml version="1.0" encoding="utf-8"?>
-<ds:datastoreItem xmlns:ds="http://schemas.openxmlformats.org/officeDocument/2006/customXml" ds:itemID="{5BAB9921-637C-4118-9CBE-60DEC0117473}">
-  <ds:schemaRefs>
-    <ds:schemaRef ds:uri="http://schemas.microsoft.com/sharepoint/v3/contenttype/forms"/>
-  </ds:schemaRefs>
-</ds:datastoreItem>
 </file>
</xml_diff>